<commit_message>
adding update- did loop for total months
</commit_message>
<xml_diff>
--- a/My Notes - Challenge 3.docx
+++ b/My Notes - Challenge 3.docx
@@ -18,6 +18,22 @@
           <w:u w:val="single"/>
         </w:rPr>
         <w:t>Challenge 3 – Brain Dump/Notes</w:t>
+      </w:r>
+    </w:p>
+    <w:p>
+      <w:pPr>
+        <w:jc w:val="center"/>
+        <w:rPr>
+          <w:i/>
+          <w:iCs/>
+        </w:rPr>
+      </w:pPr>
+      <w:r>
+        <w:rPr>
+          <w:i/>
+          <w:iCs/>
+        </w:rPr>
+        <w:t>More notes on physical notebook</w:t>
       </w:r>
     </w:p>
     <w:p>
@@ -827,14 +843,929 @@
     </w:p>
     <w:p/>
     <w:p>
-      <w:r>
+      <w:pPr>
         <w:rPr>
           <w:b/>
           <w:bCs/>
         </w:rPr>
-        <w:t>[]</w:t>
-      </w:r>
-    </w:p>
+      </w:pPr>
+      <w:r>
+        <w:rPr>
+          <w:b/>
+          <w:bCs/>
+        </w:rPr>
+        <w:t>Help remembering how to loop through column</w:t>
+      </w:r>
+      <w:r>
+        <w:rPr>
+          <w:b/>
+          <w:bCs/>
+        </w:rPr>
+        <w:t xml:space="preserve"> to find unique months</w:t>
+      </w:r>
+    </w:p>
+    <w:p>
+      <w:pPr>
+        <w:pStyle w:val="NormalWeb"/>
+        <w:pBdr>
+          <w:top w:val="single" w:sz="2" w:space="0" w:color="E5E7EB"/>
+          <w:left w:val="single" w:sz="2" w:space="0" w:color="E5E7EB"/>
+          <w:bottom w:val="single" w:sz="2" w:space="0" w:color="E5E7EB"/>
+          <w:right w:val="single" w:sz="2" w:space="0" w:color="E5E7EB"/>
+        </w:pBdr>
+        <w:spacing w:before="0" w:beforeAutospacing="0" w:after="0" w:afterAutospacing="0"/>
+        <w:rPr>
+          <w:rFonts w:ascii="Inter" w:hAnsi="Inter"/>
+          <w:color w:val="2F2F2F"/>
+          <w:sz w:val="16"/>
+          <w:szCs w:val="16"/>
+        </w:rPr>
+      </w:pPr>
+      <w:r>
+        <w:rPr>
+          <w:rFonts w:ascii="Inter" w:hAnsi="Inter"/>
+          <w:color w:val="2F2F2F"/>
+          <w:sz w:val="16"/>
+          <w:szCs w:val="16"/>
+        </w:rPr>
+        <w:t>Here's an example of how you can loop through a column in a CSV file containing dates in the format "10-Jan" to find the number of unique months:</w:t>
+      </w:r>
+    </w:p>
+    <w:p>
+      <w:pPr>
+        <w:pStyle w:val="HTMLPreformatted"/>
+        <w:pBdr>
+          <w:top w:val="single" w:sz="2" w:space="0" w:color="E5E7EB"/>
+          <w:left w:val="single" w:sz="2" w:space="0" w:color="E5E7EB"/>
+          <w:bottom w:val="single" w:sz="2" w:space="0" w:color="E5E7EB"/>
+          <w:right w:val="single" w:sz="2" w:space="0" w:color="E5E7EB"/>
+        </w:pBdr>
+        <w:rPr>
+          <w:rStyle w:val="HTMLCode"/>
+          <w:rFonts w:ascii="Consolas" w:eastAsiaTheme="majorEastAsia" w:hAnsi="Consolas"/>
+          <w:color w:val="2F2F2F"/>
+          <w:sz w:val="16"/>
+          <w:szCs w:val="16"/>
+          <w:bdr w:val="single" w:sz="2" w:space="0" w:color="E5E7EB" w:frame="1"/>
+        </w:rPr>
+      </w:pPr>
+      <w:r>
+        <w:rPr>
+          <w:rStyle w:val="HTMLCode"/>
+          <w:rFonts w:ascii="Consolas" w:eastAsiaTheme="majorEastAsia" w:hAnsi="Consolas"/>
+          <w:color w:val="2F2F2F"/>
+          <w:sz w:val="16"/>
+          <w:szCs w:val="16"/>
+          <w:bdr w:val="single" w:sz="2" w:space="0" w:color="E5E7EB" w:frame="1"/>
+        </w:rPr>
+        <w:t>import csv</w:t>
+      </w:r>
+    </w:p>
+    <w:p>
+      <w:pPr>
+        <w:pStyle w:val="HTMLPreformatted"/>
+        <w:pBdr>
+          <w:top w:val="single" w:sz="2" w:space="0" w:color="E5E7EB"/>
+          <w:left w:val="single" w:sz="2" w:space="0" w:color="E5E7EB"/>
+          <w:bottom w:val="single" w:sz="2" w:space="0" w:color="E5E7EB"/>
+          <w:right w:val="single" w:sz="2" w:space="0" w:color="E5E7EB"/>
+        </w:pBdr>
+        <w:rPr>
+          <w:rStyle w:val="HTMLCode"/>
+          <w:rFonts w:ascii="Consolas" w:eastAsiaTheme="majorEastAsia" w:hAnsi="Consolas"/>
+          <w:color w:val="2F2F2F"/>
+          <w:sz w:val="16"/>
+          <w:szCs w:val="16"/>
+          <w:bdr w:val="single" w:sz="2" w:space="0" w:color="E5E7EB" w:frame="1"/>
+        </w:rPr>
+      </w:pPr>
+    </w:p>
+    <w:p>
+      <w:pPr>
+        <w:pStyle w:val="HTMLPreformatted"/>
+        <w:pBdr>
+          <w:top w:val="single" w:sz="2" w:space="0" w:color="E5E7EB"/>
+          <w:left w:val="single" w:sz="2" w:space="0" w:color="E5E7EB"/>
+          <w:bottom w:val="single" w:sz="2" w:space="0" w:color="E5E7EB"/>
+          <w:right w:val="single" w:sz="2" w:space="0" w:color="E5E7EB"/>
+        </w:pBdr>
+        <w:rPr>
+          <w:rStyle w:val="HTMLCode"/>
+          <w:rFonts w:ascii="Consolas" w:eastAsiaTheme="majorEastAsia" w:hAnsi="Consolas"/>
+          <w:color w:val="2F2F2F"/>
+          <w:sz w:val="16"/>
+          <w:szCs w:val="16"/>
+          <w:bdr w:val="single" w:sz="2" w:space="0" w:color="E5E7EB" w:frame="1"/>
+        </w:rPr>
+      </w:pPr>
+      <w:r>
+        <w:rPr>
+          <w:rStyle w:val="HTMLCode"/>
+          <w:rFonts w:ascii="Consolas" w:eastAsiaTheme="majorEastAsia" w:hAnsi="Consolas"/>
+          <w:color w:val="2F2F2F"/>
+          <w:sz w:val="16"/>
+          <w:szCs w:val="16"/>
+          <w:bdr w:val="single" w:sz="2" w:space="0" w:color="E5E7EB" w:frame="1"/>
+        </w:rPr>
+        <w:t># Open the CSV file</w:t>
+      </w:r>
+    </w:p>
+    <w:p>
+      <w:pPr>
+        <w:pStyle w:val="HTMLPreformatted"/>
+        <w:pBdr>
+          <w:top w:val="single" w:sz="2" w:space="0" w:color="E5E7EB"/>
+          <w:left w:val="single" w:sz="2" w:space="0" w:color="E5E7EB"/>
+          <w:bottom w:val="single" w:sz="2" w:space="0" w:color="E5E7EB"/>
+          <w:right w:val="single" w:sz="2" w:space="0" w:color="E5E7EB"/>
+        </w:pBdr>
+        <w:rPr>
+          <w:rStyle w:val="HTMLCode"/>
+          <w:rFonts w:ascii="Consolas" w:eastAsiaTheme="majorEastAsia" w:hAnsi="Consolas"/>
+          <w:color w:val="2F2F2F"/>
+          <w:sz w:val="16"/>
+          <w:szCs w:val="16"/>
+          <w:bdr w:val="single" w:sz="2" w:space="0" w:color="E5E7EB" w:frame="1"/>
+        </w:rPr>
+      </w:pPr>
+      <w:r>
+        <w:rPr>
+          <w:rStyle w:val="HTMLCode"/>
+          <w:rFonts w:ascii="Consolas" w:eastAsiaTheme="majorEastAsia" w:hAnsi="Consolas"/>
+          <w:color w:val="2F2F2F"/>
+          <w:sz w:val="16"/>
+          <w:szCs w:val="16"/>
+          <w:bdr w:val="single" w:sz="2" w:space="0" w:color="E5E7EB" w:frame="1"/>
+        </w:rPr>
+        <w:t xml:space="preserve">with </w:t>
+      </w:r>
+      <w:proofErr w:type="gramStart"/>
+      <w:r>
+        <w:rPr>
+          <w:rStyle w:val="HTMLCode"/>
+          <w:rFonts w:ascii="Consolas" w:eastAsiaTheme="majorEastAsia" w:hAnsi="Consolas"/>
+          <w:color w:val="2F2F2F"/>
+          <w:sz w:val="16"/>
+          <w:szCs w:val="16"/>
+          <w:bdr w:val="single" w:sz="2" w:space="0" w:color="E5E7EB" w:frame="1"/>
+        </w:rPr>
+        <w:t>open(</w:t>
+      </w:r>
+      <w:proofErr w:type="gramEnd"/>
+      <w:r>
+        <w:rPr>
+          <w:rStyle w:val="HTMLCode"/>
+          <w:rFonts w:ascii="Consolas" w:eastAsiaTheme="majorEastAsia" w:hAnsi="Consolas"/>
+          <w:color w:val="2F2F2F"/>
+          <w:sz w:val="16"/>
+          <w:szCs w:val="16"/>
+          <w:bdr w:val="single" w:sz="2" w:space="0" w:color="E5E7EB" w:frame="1"/>
+        </w:rPr>
+        <w:t>'data.csv', 'r') as file:</w:t>
+      </w:r>
+    </w:p>
+    <w:p>
+      <w:pPr>
+        <w:pStyle w:val="HTMLPreformatted"/>
+        <w:pBdr>
+          <w:top w:val="single" w:sz="2" w:space="0" w:color="E5E7EB"/>
+          <w:left w:val="single" w:sz="2" w:space="0" w:color="E5E7EB"/>
+          <w:bottom w:val="single" w:sz="2" w:space="0" w:color="E5E7EB"/>
+          <w:right w:val="single" w:sz="2" w:space="0" w:color="E5E7EB"/>
+        </w:pBdr>
+        <w:rPr>
+          <w:rStyle w:val="HTMLCode"/>
+          <w:rFonts w:ascii="Consolas" w:eastAsiaTheme="majorEastAsia" w:hAnsi="Consolas"/>
+          <w:color w:val="2F2F2F"/>
+          <w:sz w:val="16"/>
+          <w:szCs w:val="16"/>
+          <w:bdr w:val="single" w:sz="2" w:space="0" w:color="E5E7EB" w:frame="1"/>
+        </w:rPr>
+      </w:pPr>
+      <w:r>
+        <w:rPr>
+          <w:rStyle w:val="HTMLCode"/>
+          <w:rFonts w:ascii="Consolas" w:eastAsiaTheme="majorEastAsia" w:hAnsi="Consolas"/>
+          <w:color w:val="2F2F2F"/>
+          <w:sz w:val="16"/>
+          <w:szCs w:val="16"/>
+          <w:bdr w:val="single" w:sz="2" w:space="0" w:color="E5E7EB" w:frame="1"/>
+        </w:rPr>
+        <w:t xml:space="preserve">    reader = </w:t>
+      </w:r>
+      <w:proofErr w:type="spellStart"/>
+      <w:proofErr w:type="gramStart"/>
+      <w:r>
+        <w:rPr>
+          <w:rStyle w:val="HTMLCode"/>
+          <w:rFonts w:ascii="Consolas" w:eastAsiaTheme="majorEastAsia" w:hAnsi="Consolas"/>
+          <w:color w:val="2F2F2F"/>
+          <w:sz w:val="16"/>
+          <w:szCs w:val="16"/>
+          <w:bdr w:val="single" w:sz="2" w:space="0" w:color="E5E7EB" w:frame="1"/>
+        </w:rPr>
+        <w:t>csv.DictReader</w:t>
+      </w:r>
+      <w:proofErr w:type="spellEnd"/>
+      <w:proofErr w:type="gramEnd"/>
+      <w:r>
+        <w:rPr>
+          <w:rStyle w:val="HTMLCode"/>
+          <w:rFonts w:ascii="Consolas" w:eastAsiaTheme="majorEastAsia" w:hAnsi="Consolas"/>
+          <w:color w:val="2F2F2F"/>
+          <w:sz w:val="16"/>
+          <w:szCs w:val="16"/>
+          <w:bdr w:val="single" w:sz="2" w:space="0" w:color="E5E7EB" w:frame="1"/>
+        </w:rPr>
+        <w:t>(file)</w:t>
+      </w:r>
+    </w:p>
+    <w:p>
+      <w:pPr>
+        <w:pStyle w:val="HTMLPreformatted"/>
+        <w:pBdr>
+          <w:top w:val="single" w:sz="2" w:space="0" w:color="E5E7EB"/>
+          <w:left w:val="single" w:sz="2" w:space="0" w:color="E5E7EB"/>
+          <w:bottom w:val="single" w:sz="2" w:space="0" w:color="E5E7EB"/>
+          <w:right w:val="single" w:sz="2" w:space="0" w:color="E5E7EB"/>
+        </w:pBdr>
+        <w:rPr>
+          <w:rStyle w:val="HTMLCode"/>
+          <w:rFonts w:ascii="Consolas" w:eastAsiaTheme="majorEastAsia" w:hAnsi="Consolas"/>
+          <w:color w:val="2F2F2F"/>
+          <w:sz w:val="16"/>
+          <w:szCs w:val="16"/>
+          <w:bdr w:val="single" w:sz="2" w:space="0" w:color="E5E7EB" w:frame="1"/>
+        </w:rPr>
+      </w:pPr>
+      <w:r>
+        <w:rPr>
+          <w:rStyle w:val="HTMLCode"/>
+          <w:rFonts w:ascii="Consolas" w:eastAsiaTheme="majorEastAsia" w:hAnsi="Consolas"/>
+          <w:color w:val="2F2F2F"/>
+          <w:sz w:val="16"/>
+          <w:szCs w:val="16"/>
+          <w:bdr w:val="single" w:sz="2" w:space="0" w:color="E5E7EB" w:frame="1"/>
+        </w:rPr>
+        <w:t xml:space="preserve">    </w:t>
+      </w:r>
+    </w:p>
+    <w:p>
+      <w:pPr>
+        <w:pStyle w:val="HTMLPreformatted"/>
+        <w:pBdr>
+          <w:top w:val="single" w:sz="2" w:space="0" w:color="E5E7EB"/>
+          <w:left w:val="single" w:sz="2" w:space="0" w:color="E5E7EB"/>
+          <w:bottom w:val="single" w:sz="2" w:space="0" w:color="E5E7EB"/>
+          <w:right w:val="single" w:sz="2" w:space="0" w:color="E5E7EB"/>
+        </w:pBdr>
+        <w:rPr>
+          <w:rStyle w:val="HTMLCode"/>
+          <w:rFonts w:ascii="Consolas" w:eastAsiaTheme="majorEastAsia" w:hAnsi="Consolas"/>
+          <w:color w:val="2F2F2F"/>
+          <w:sz w:val="16"/>
+          <w:szCs w:val="16"/>
+          <w:bdr w:val="single" w:sz="2" w:space="0" w:color="E5E7EB" w:frame="1"/>
+        </w:rPr>
+      </w:pPr>
+      <w:r>
+        <w:rPr>
+          <w:rStyle w:val="HTMLCode"/>
+          <w:rFonts w:ascii="Consolas" w:eastAsiaTheme="majorEastAsia" w:hAnsi="Consolas"/>
+          <w:color w:val="2F2F2F"/>
+          <w:sz w:val="16"/>
+          <w:szCs w:val="16"/>
+          <w:bdr w:val="single" w:sz="2" w:space="0" w:color="E5E7EB" w:frame="1"/>
+        </w:rPr>
+        <w:t xml:space="preserve">    # Create a set to store unique months</w:t>
+      </w:r>
+    </w:p>
+    <w:p>
+      <w:pPr>
+        <w:pStyle w:val="HTMLPreformatted"/>
+        <w:pBdr>
+          <w:top w:val="single" w:sz="2" w:space="0" w:color="E5E7EB"/>
+          <w:left w:val="single" w:sz="2" w:space="0" w:color="E5E7EB"/>
+          <w:bottom w:val="single" w:sz="2" w:space="0" w:color="E5E7EB"/>
+          <w:right w:val="single" w:sz="2" w:space="0" w:color="E5E7EB"/>
+        </w:pBdr>
+        <w:rPr>
+          <w:rStyle w:val="HTMLCode"/>
+          <w:rFonts w:ascii="Consolas" w:eastAsiaTheme="majorEastAsia" w:hAnsi="Consolas"/>
+          <w:color w:val="2F2F2F"/>
+          <w:sz w:val="16"/>
+          <w:szCs w:val="16"/>
+          <w:bdr w:val="single" w:sz="2" w:space="0" w:color="E5E7EB" w:frame="1"/>
+        </w:rPr>
+      </w:pPr>
+      <w:r>
+        <w:rPr>
+          <w:rStyle w:val="HTMLCode"/>
+          <w:rFonts w:ascii="Consolas" w:eastAsiaTheme="majorEastAsia" w:hAnsi="Consolas"/>
+          <w:color w:val="2F2F2F"/>
+          <w:sz w:val="16"/>
+          <w:szCs w:val="16"/>
+          <w:bdr w:val="single" w:sz="2" w:space="0" w:color="E5E7EB" w:frame="1"/>
+        </w:rPr>
+        <w:t xml:space="preserve">    </w:t>
+      </w:r>
+      <w:proofErr w:type="spellStart"/>
+      <w:r>
+        <w:rPr>
+          <w:rStyle w:val="HTMLCode"/>
+          <w:rFonts w:ascii="Consolas" w:eastAsiaTheme="majorEastAsia" w:hAnsi="Consolas"/>
+          <w:color w:val="2F2F2F"/>
+          <w:sz w:val="16"/>
+          <w:szCs w:val="16"/>
+          <w:bdr w:val="single" w:sz="2" w:space="0" w:color="E5E7EB" w:frame="1"/>
+        </w:rPr>
+        <w:t>unique_months</w:t>
+      </w:r>
+      <w:proofErr w:type="spellEnd"/>
+      <w:r>
+        <w:rPr>
+          <w:rStyle w:val="HTMLCode"/>
+          <w:rFonts w:ascii="Consolas" w:eastAsiaTheme="majorEastAsia" w:hAnsi="Consolas"/>
+          <w:color w:val="2F2F2F"/>
+          <w:sz w:val="16"/>
+          <w:szCs w:val="16"/>
+          <w:bdr w:val="single" w:sz="2" w:space="0" w:color="E5E7EB" w:frame="1"/>
+        </w:rPr>
+        <w:t xml:space="preserve"> = </w:t>
+      </w:r>
+      <w:proofErr w:type="gramStart"/>
+      <w:r>
+        <w:rPr>
+          <w:rStyle w:val="HTMLCode"/>
+          <w:rFonts w:ascii="Consolas" w:eastAsiaTheme="majorEastAsia" w:hAnsi="Consolas"/>
+          <w:color w:val="2F2F2F"/>
+          <w:sz w:val="16"/>
+          <w:szCs w:val="16"/>
+          <w:bdr w:val="single" w:sz="2" w:space="0" w:color="E5E7EB" w:frame="1"/>
+        </w:rPr>
+        <w:t>set(</w:t>
+      </w:r>
+      <w:proofErr w:type="gramEnd"/>
+      <w:r>
+        <w:rPr>
+          <w:rStyle w:val="HTMLCode"/>
+          <w:rFonts w:ascii="Consolas" w:eastAsiaTheme="majorEastAsia" w:hAnsi="Consolas"/>
+          <w:color w:val="2F2F2F"/>
+          <w:sz w:val="16"/>
+          <w:szCs w:val="16"/>
+          <w:bdr w:val="single" w:sz="2" w:space="0" w:color="E5E7EB" w:frame="1"/>
+        </w:rPr>
+        <w:t>)</w:t>
+      </w:r>
+    </w:p>
+    <w:p>
+      <w:pPr>
+        <w:pStyle w:val="HTMLPreformatted"/>
+        <w:pBdr>
+          <w:top w:val="single" w:sz="2" w:space="0" w:color="E5E7EB"/>
+          <w:left w:val="single" w:sz="2" w:space="0" w:color="E5E7EB"/>
+          <w:bottom w:val="single" w:sz="2" w:space="0" w:color="E5E7EB"/>
+          <w:right w:val="single" w:sz="2" w:space="0" w:color="E5E7EB"/>
+        </w:pBdr>
+        <w:rPr>
+          <w:rStyle w:val="HTMLCode"/>
+          <w:rFonts w:ascii="Consolas" w:eastAsiaTheme="majorEastAsia" w:hAnsi="Consolas"/>
+          <w:color w:val="2F2F2F"/>
+          <w:sz w:val="16"/>
+          <w:szCs w:val="16"/>
+          <w:bdr w:val="single" w:sz="2" w:space="0" w:color="E5E7EB" w:frame="1"/>
+        </w:rPr>
+      </w:pPr>
+      <w:r>
+        <w:rPr>
+          <w:rStyle w:val="HTMLCode"/>
+          <w:rFonts w:ascii="Consolas" w:eastAsiaTheme="majorEastAsia" w:hAnsi="Consolas"/>
+          <w:color w:val="2F2F2F"/>
+          <w:sz w:val="16"/>
+          <w:szCs w:val="16"/>
+          <w:bdr w:val="single" w:sz="2" w:space="0" w:color="E5E7EB" w:frame="1"/>
+        </w:rPr>
+        <w:t xml:space="preserve">    </w:t>
+      </w:r>
+    </w:p>
+    <w:p>
+      <w:pPr>
+        <w:pStyle w:val="HTMLPreformatted"/>
+        <w:pBdr>
+          <w:top w:val="single" w:sz="2" w:space="0" w:color="E5E7EB"/>
+          <w:left w:val="single" w:sz="2" w:space="0" w:color="E5E7EB"/>
+          <w:bottom w:val="single" w:sz="2" w:space="0" w:color="E5E7EB"/>
+          <w:right w:val="single" w:sz="2" w:space="0" w:color="E5E7EB"/>
+        </w:pBdr>
+        <w:rPr>
+          <w:rStyle w:val="HTMLCode"/>
+          <w:rFonts w:ascii="Consolas" w:eastAsiaTheme="majorEastAsia" w:hAnsi="Consolas"/>
+          <w:color w:val="2F2F2F"/>
+          <w:sz w:val="16"/>
+          <w:szCs w:val="16"/>
+          <w:bdr w:val="single" w:sz="2" w:space="0" w:color="E5E7EB" w:frame="1"/>
+        </w:rPr>
+      </w:pPr>
+      <w:r>
+        <w:rPr>
+          <w:rStyle w:val="HTMLCode"/>
+          <w:rFonts w:ascii="Consolas" w:eastAsiaTheme="majorEastAsia" w:hAnsi="Consolas"/>
+          <w:color w:val="2F2F2F"/>
+          <w:sz w:val="16"/>
+          <w:szCs w:val="16"/>
+          <w:bdr w:val="single" w:sz="2" w:space="0" w:color="E5E7EB" w:frame="1"/>
+        </w:rPr>
+        <w:t xml:space="preserve">    # Loop through the rows in the CSV file</w:t>
+      </w:r>
+    </w:p>
+    <w:p>
+      <w:pPr>
+        <w:pStyle w:val="HTMLPreformatted"/>
+        <w:pBdr>
+          <w:top w:val="single" w:sz="2" w:space="0" w:color="E5E7EB"/>
+          <w:left w:val="single" w:sz="2" w:space="0" w:color="E5E7EB"/>
+          <w:bottom w:val="single" w:sz="2" w:space="0" w:color="E5E7EB"/>
+          <w:right w:val="single" w:sz="2" w:space="0" w:color="E5E7EB"/>
+        </w:pBdr>
+        <w:rPr>
+          <w:rStyle w:val="HTMLCode"/>
+          <w:rFonts w:ascii="Consolas" w:eastAsiaTheme="majorEastAsia" w:hAnsi="Consolas"/>
+          <w:color w:val="2F2F2F"/>
+          <w:sz w:val="16"/>
+          <w:szCs w:val="16"/>
+          <w:bdr w:val="single" w:sz="2" w:space="0" w:color="E5E7EB" w:frame="1"/>
+        </w:rPr>
+      </w:pPr>
+      <w:r>
+        <w:rPr>
+          <w:rStyle w:val="HTMLCode"/>
+          <w:rFonts w:ascii="Consolas" w:eastAsiaTheme="majorEastAsia" w:hAnsi="Consolas"/>
+          <w:color w:val="2F2F2F"/>
+          <w:sz w:val="16"/>
+          <w:szCs w:val="16"/>
+          <w:bdr w:val="single" w:sz="2" w:space="0" w:color="E5E7EB" w:frame="1"/>
+        </w:rPr>
+        <w:t xml:space="preserve">    for row in reader:</w:t>
+      </w:r>
+    </w:p>
+    <w:p>
+      <w:pPr>
+        <w:pStyle w:val="HTMLPreformatted"/>
+        <w:pBdr>
+          <w:top w:val="single" w:sz="2" w:space="0" w:color="E5E7EB"/>
+          <w:left w:val="single" w:sz="2" w:space="0" w:color="E5E7EB"/>
+          <w:bottom w:val="single" w:sz="2" w:space="0" w:color="E5E7EB"/>
+          <w:right w:val="single" w:sz="2" w:space="0" w:color="E5E7EB"/>
+        </w:pBdr>
+        <w:rPr>
+          <w:rStyle w:val="HTMLCode"/>
+          <w:rFonts w:ascii="Consolas" w:eastAsiaTheme="majorEastAsia" w:hAnsi="Consolas"/>
+          <w:color w:val="2F2F2F"/>
+          <w:sz w:val="16"/>
+          <w:szCs w:val="16"/>
+          <w:bdr w:val="single" w:sz="2" w:space="0" w:color="E5E7EB" w:frame="1"/>
+        </w:rPr>
+      </w:pPr>
+      <w:r>
+        <w:rPr>
+          <w:rStyle w:val="HTMLCode"/>
+          <w:rFonts w:ascii="Consolas" w:eastAsiaTheme="majorEastAsia" w:hAnsi="Consolas"/>
+          <w:color w:val="2F2F2F"/>
+          <w:sz w:val="16"/>
+          <w:szCs w:val="16"/>
+          <w:bdr w:val="single" w:sz="2" w:space="0" w:color="E5E7EB" w:frame="1"/>
+        </w:rPr>
+        <w:t xml:space="preserve">        date = row['</w:t>
+      </w:r>
+      <w:proofErr w:type="spellStart"/>
+      <w:r>
+        <w:rPr>
+          <w:rStyle w:val="HTMLCode"/>
+          <w:rFonts w:ascii="Consolas" w:eastAsiaTheme="majorEastAsia" w:hAnsi="Consolas"/>
+          <w:color w:val="2F2F2F"/>
+          <w:sz w:val="16"/>
+          <w:szCs w:val="16"/>
+          <w:bdr w:val="single" w:sz="2" w:space="0" w:color="E5E7EB" w:frame="1"/>
+        </w:rPr>
+        <w:t>date_column</w:t>
+      </w:r>
+      <w:proofErr w:type="spellEnd"/>
+      <w:r>
+        <w:rPr>
+          <w:rStyle w:val="HTMLCode"/>
+          <w:rFonts w:ascii="Consolas" w:eastAsiaTheme="majorEastAsia" w:hAnsi="Consolas"/>
+          <w:color w:val="2F2F2F"/>
+          <w:sz w:val="16"/>
+          <w:szCs w:val="16"/>
+          <w:bdr w:val="single" w:sz="2" w:space="0" w:color="E5E7EB" w:frame="1"/>
+        </w:rPr>
+        <w:t>']</w:t>
+      </w:r>
+    </w:p>
+    <w:p>
+      <w:pPr>
+        <w:pStyle w:val="HTMLPreformatted"/>
+        <w:pBdr>
+          <w:top w:val="single" w:sz="2" w:space="0" w:color="E5E7EB"/>
+          <w:left w:val="single" w:sz="2" w:space="0" w:color="E5E7EB"/>
+          <w:bottom w:val="single" w:sz="2" w:space="0" w:color="E5E7EB"/>
+          <w:right w:val="single" w:sz="2" w:space="0" w:color="E5E7EB"/>
+        </w:pBdr>
+        <w:rPr>
+          <w:rStyle w:val="HTMLCode"/>
+          <w:rFonts w:ascii="Consolas" w:eastAsiaTheme="majorEastAsia" w:hAnsi="Consolas"/>
+          <w:color w:val="2F2F2F"/>
+          <w:sz w:val="16"/>
+          <w:szCs w:val="16"/>
+          <w:bdr w:val="single" w:sz="2" w:space="0" w:color="E5E7EB" w:frame="1"/>
+        </w:rPr>
+      </w:pPr>
+      <w:r>
+        <w:rPr>
+          <w:rStyle w:val="HTMLCode"/>
+          <w:rFonts w:ascii="Consolas" w:eastAsiaTheme="majorEastAsia" w:hAnsi="Consolas"/>
+          <w:color w:val="2F2F2F"/>
+          <w:sz w:val="16"/>
+          <w:szCs w:val="16"/>
+          <w:bdr w:val="single" w:sz="2" w:space="0" w:color="E5E7EB" w:frame="1"/>
+        </w:rPr>
+        <w:t xml:space="preserve">        month = </w:t>
+      </w:r>
+      <w:proofErr w:type="spellStart"/>
+      <w:proofErr w:type="gramStart"/>
+      <w:r>
+        <w:rPr>
+          <w:rStyle w:val="HTMLCode"/>
+          <w:rFonts w:ascii="Consolas" w:eastAsiaTheme="majorEastAsia" w:hAnsi="Consolas"/>
+          <w:color w:val="2F2F2F"/>
+          <w:sz w:val="16"/>
+          <w:szCs w:val="16"/>
+          <w:bdr w:val="single" w:sz="2" w:space="0" w:color="E5E7EB" w:frame="1"/>
+        </w:rPr>
+        <w:t>date.split</w:t>
+      </w:r>
+      <w:proofErr w:type="spellEnd"/>
+      <w:proofErr w:type="gramEnd"/>
+      <w:r>
+        <w:rPr>
+          <w:rStyle w:val="HTMLCode"/>
+          <w:rFonts w:ascii="Consolas" w:eastAsiaTheme="majorEastAsia" w:hAnsi="Consolas"/>
+          <w:color w:val="2F2F2F"/>
+          <w:sz w:val="16"/>
+          <w:szCs w:val="16"/>
+          <w:bdr w:val="single" w:sz="2" w:space="0" w:color="E5E7EB" w:frame="1"/>
+        </w:rPr>
+        <w:t>("-")[1]</w:t>
+      </w:r>
+    </w:p>
+    <w:p>
+      <w:pPr>
+        <w:pStyle w:val="HTMLPreformatted"/>
+        <w:pBdr>
+          <w:top w:val="single" w:sz="2" w:space="0" w:color="E5E7EB"/>
+          <w:left w:val="single" w:sz="2" w:space="0" w:color="E5E7EB"/>
+          <w:bottom w:val="single" w:sz="2" w:space="0" w:color="E5E7EB"/>
+          <w:right w:val="single" w:sz="2" w:space="0" w:color="E5E7EB"/>
+        </w:pBdr>
+        <w:rPr>
+          <w:rStyle w:val="HTMLCode"/>
+          <w:rFonts w:ascii="Consolas" w:eastAsiaTheme="majorEastAsia" w:hAnsi="Consolas"/>
+          <w:color w:val="2F2F2F"/>
+          <w:sz w:val="16"/>
+          <w:szCs w:val="16"/>
+          <w:bdr w:val="single" w:sz="2" w:space="0" w:color="E5E7EB" w:frame="1"/>
+        </w:rPr>
+      </w:pPr>
+      <w:r>
+        <w:rPr>
+          <w:rStyle w:val="HTMLCode"/>
+          <w:rFonts w:ascii="Consolas" w:eastAsiaTheme="majorEastAsia" w:hAnsi="Consolas"/>
+          <w:color w:val="2F2F2F"/>
+          <w:sz w:val="16"/>
+          <w:szCs w:val="16"/>
+          <w:bdr w:val="single" w:sz="2" w:space="0" w:color="E5E7EB" w:frame="1"/>
+        </w:rPr>
+        <w:t xml:space="preserve">        </w:t>
+      </w:r>
+      <w:proofErr w:type="spellStart"/>
+      <w:r>
+        <w:rPr>
+          <w:rStyle w:val="HTMLCode"/>
+          <w:rFonts w:ascii="Consolas" w:eastAsiaTheme="majorEastAsia" w:hAnsi="Consolas"/>
+          <w:color w:val="2F2F2F"/>
+          <w:sz w:val="16"/>
+          <w:szCs w:val="16"/>
+          <w:bdr w:val="single" w:sz="2" w:space="0" w:color="E5E7EB" w:frame="1"/>
+        </w:rPr>
+        <w:t>unique_months.add</w:t>
+      </w:r>
+      <w:proofErr w:type="spellEnd"/>
+      <w:r>
+        <w:rPr>
+          <w:rStyle w:val="HTMLCode"/>
+          <w:rFonts w:ascii="Consolas" w:eastAsiaTheme="majorEastAsia" w:hAnsi="Consolas"/>
+          <w:color w:val="2F2F2F"/>
+          <w:sz w:val="16"/>
+          <w:szCs w:val="16"/>
+          <w:bdr w:val="single" w:sz="2" w:space="0" w:color="E5E7EB" w:frame="1"/>
+        </w:rPr>
+        <w:t>(month)</w:t>
+      </w:r>
+    </w:p>
+    <w:p>
+      <w:pPr>
+        <w:pStyle w:val="HTMLPreformatted"/>
+        <w:pBdr>
+          <w:top w:val="single" w:sz="2" w:space="0" w:color="E5E7EB"/>
+          <w:left w:val="single" w:sz="2" w:space="0" w:color="E5E7EB"/>
+          <w:bottom w:val="single" w:sz="2" w:space="0" w:color="E5E7EB"/>
+          <w:right w:val="single" w:sz="2" w:space="0" w:color="E5E7EB"/>
+        </w:pBdr>
+        <w:rPr>
+          <w:rStyle w:val="HTMLCode"/>
+          <w:rFonts w:ascii="Consolas" w:eastAsiaTheme="majorEastAsia" w:hAnsi="Consolas"/>
+          <w:color w:val="2F2F2F"/>
+          <w:sz w:val="16"/>
+          <w:szCs w:val="16"/>
+          <w:bdr w:val="single" w:sz="2" w:space="0" w:color="E5E7EB" w:frame="1"/>
+        </w:rPr>
+      </w:pPr>
+    </w:p>
+    <w:p>
+      <w:pPr>
+        <w:pStyle w:val="HTMLPreformatted"/>
+        <w:pBdr>
+          <w:top w:val="single" w:sz="2" w:space="0" w:color="E5E7EB"/>
+          <w:left w:val="single" w:sz="2" w:space="0" w:color="E5E7EB"/>
+          <w:bottom w:val="single" w:sz="2" w:space="0" w:color="E5E7EB"/>
+          <w:right w:val="single" w:sz="2" w:space="0" w:color="E5E7EB"/>
+        </w:pBdr>
+        <w:rPr>
+          <w:rStyle w:val="HTMLCode"/>
+          <w:rFonts w:ascii="Consolas" w:eastAsiaTheme="majorEastAsia" w:hAnsi="Consolas"/>
+          <w:color w:val="2F2F2F"/>
+          <w:sz w:val="16"/>
+          <w:szCs w:val="16"/>
+          <w:bdr w:val="single" w:sz="2" w:space="0" w:color="E5E7EB" w:frame="1"/>
+        </w:rPr>
+      </w:pPr>
+      <w:r>
+        <w:rPr>
+          <w:rStyle w:val="HTMLCode"/>
+          <w:rFonts w:ascii="Consolas" w:eastAsiaTheme="majorEastAsia" w:hAnsi="Consolas"/>
+          <w:color w:val="2F2F2F"/>
+          <w:sz w:val="16"/>
+          <w:szCs w:val="16"/>
+          <w:bdr w:val="single" w:sz="2" w:space="0" w:color="E5E7EB" w:frame="1"/>
+        </w:rPr>
+        <w:t># Count the number of unique months</w:t>
+      </w:r>
+    </w:p>
+    <w:p>
+      <w:pPr>
+        <w:pStyle w:val="HTMLPreformatted"/>
+        <w:pBdr>
+          <w:top w:val="single" w:sz="2" w:space="0" w:color="E5E7EB"/>
+          <w:left w:val="single" w:sz="2" w:space="0" w:color="E5E7EB"/>
+          <w:bottom w:val="single" w:sz="2" w:space="0" w:color="E5E7EB"/>
+          <w:right w:val="single" w:sz="2" w:space="0" w:color="E5E7EB"/>
+        </w:pBdr>
+        <w:rPr>
+          <w:rStyle w:val="HTMLCode"/>
+          <w:rFonts w:ascii="Consolas" w:eastAsiaTheme="majorEastAsia" w:hAnsi="Consolas"/>
+          <w:color w:val="2F2F2F"/>
+          <w:sz w:val="16"/>
+          <w:szCs w:val="16"/>
+          <w:bdr w:val="single" w:sz="2" w:space="0" w:color="E5E7EB" w:frame="1"/>
+        </w:rPr>
+      </w:pPr>
+      <w:proofErr w:type="spellStart"/>
+      <w:r>
+        <w:rPr>
+          <w:rStyle w:val="HTMLCode"/>
+          <w:rFonts w:ascii="Consolas" w:eastAsiaTheme="majorEastAsia" w:hAnsi="Consolas"/>
+          <w:color w:val="2F2F2F"/>
+          <w:sz w:val="16"/>
+          <w:szCs w:val="16"/>
+          <w:bdr w:val="single" w:sz="2" w:space="0" w:color="E5E7EB" w:frame="1"/>
+        </w:rPr>
+        <w:t>num_unique_months</w:t>
+      </w:r>
+      <w:proofErr w:type="spellEnd"/>
+      <w:r>
+        <w:rPr>
+          <w:rStyle w:val="HTMLCode"/>
+          <w:rFonts w:ascii="Consolas" w:eastAsiaTheme="majorEastAsia" w:hAnsi="Consolas"/>
+          <w:color w:val="2F2F2F"/>
+          <w:sz w:val="16"/>
+          <w:szCs w:val="16"/>
+          <w:bdr w:val="single" w:sz="2" w:space="0" w:color="E5E7EB" w:frame="1"/>
+        </w:rPr>
+        <w:t xml:space="preserve"> = </w:t>
+      </w:r>
+      <w:proofErr w:type="spellStart"/>
+      <w:r>
+        <w:rPr>
+          <w:rStyle w:val="HTMLCode"/>
+          <w:rFonts w:ascii="Consolas" w:eastAsiaTheme="majorEastAsia" w:hAnsi="Consolas"/>
+          <w:color w:val="2F2F2F"/>
+          <w:sz w:val="16"/>
+          <w:szCs w:val="16"/>
+          <w:bdr w:val="single" w:sz="2" w:space="0" w:color="E5E7EB" w:frame="1"/>
+        </w:rPr>
+        <w:t>len</w:t>
+      </w:r>
+      <w:proofErr w:type="spellEnd"/>
+      <w:r>
+        <w:rPr>
+          <w:rStyle w:val="HTMLCode"/>
+          <w:rFonts w:ascii="Consolas" w:eastAsiaTheme="majorEastAsia" w:hAnsi="Consolas"/>
+          <w:color w:val="2F2F2F"/>
+          <w:sz w:val="16"/>
+          <w:szCs w:val="16"/>
+          <w:bdr w:val="single" w:sz="2" w:space="0" w:color="E5E7EB" w:frame="1"/>
+        </w:rPr>
+        <w:t>(</w:t>
+      </w:r>
+      <w:proofErr w:type="spellStart"/>
+      <w:r>
+        <w:rPr>
+          <w:rStyle w:val="HTMLCode"/>
+          <w:rFonts w:ascii="Consolas" w:eastAsiaTheme="majorEastAsia" w:hAnsi="Consolas"/>
+          <w:color w:val="2F2F2F"/>
+          <w:sz w:val="16"/>
+          <w:szCs w:val="16"/>
+          <w:bdr w:val="single" w:sz="2" w:space="0" w:color="E5E7EB" w:frame="1"/>
+        </w:rPr>
+        <w:t>unique_months</w:t>
+      </w:r>
+      <w:proofErr w:type="spellEnd"/>
+      <w:r>
+        <w:rPr>
+          <w:rStyle w:val="HTMLCode"/>
+          <w:rFonts w:ascii="Consolas" w:eastAsiaTheme="majorEastAsia" w:hAnsi="Consolas"/>
+          <w:color w:val="2F2F2F"/>
+          <w:sz w:val="16"/>
+          <w:szCs w:val="16"/>
+          <w:bdr w:val="single" w:sz="2" w:space="0" w:color="E5E7EB" w:frame="1"/>
+        </w:rPr>
+        <w:t>)</w:t>
+      </w:r>
+    </w:p>
+    <w:p>
+      <w:pPr>
+        <w:pStyle w:val="HTMLPreformatted"/>
+        <w:pBdr>
+          <w:top w:val="single" w:sz="2" w:space="0" w:color="E5E7EB"/>
+          <w:left w:val="single" w:sz="2" w:space="0" w:color="E5E7EB"/>
+          <w:bottom w:val="single" w:sz="2" w:space="0" w:color="E5E7EB"/>
+          <w:right w:val="single" w:sz="2" w:space="0" w:color="E5E7EB"/>
+        </w:pBdr>
+        <w:rPr>
+          <w:rStyle w:val="HTMLCode"/>
+          <w:rFonts w:ascii="Consolas" w:eastAsiaTheme="majorEastAsia" w:hAnsi="Consolas"/>
+          <w:color w:val="2F2F2F"/>
+          <w:sz w:val="16"/>
+          <w:szCs w:val="16"/>
+          <w:bdr w:val="single" w:sz="2" w:space="0" w:color="E5E7EB" w:frame="1"/>
+        </w:rPr>
+      </w:pPr>
+    </w:p>
+    <w:p>
+      <w:pPr>
+        <w:pStyle w:val="HTMLPreformatted"/>
+        <w:pBdr>
+          <w:top w:val="single" w:sz="2" w:space="0" w:color="E5E7EB"/>
+          <w:left w:val="single" w:sz="2" w:space="0" w:color="E5E7EB"/>
+          <w:bottom w:val="single" w:sz="2" w:space="0" w:color="E5E7EB"/>
+          <w:right w:val="single" w:sz="2" w:space="0" w:color="E5E7EB"/>
+        </w:pBdr>
+        <w:rPr>
+          <w:rStyle w:val="HTMLCode"/>
+          <w:rFonts w:ascii="Consolas" w:eastAsiaTheme="majorEastAsia" w:hAnsi="Consolas"/>
+          <w:color w:val="2F2F2F"/>
+          <w:sz w:val="16"/>
+          <w:szCs w:val="16"/>
+          <w:bdr w:val="single" w:sz="2" w:space="0" w:color="E5E7EB" w:frame="1"/>
+        </w:rPr>
+      </w:pPr>
+      <w:proofErr w:type="gramStart"/>
+      <w:r>
+        <w:rPr>
+          <w:rStyle w:val="HTMLCode"/>
+          <w:rFonts w:ascii="Consolas" w:eastAsiaTheme="majorEastAsia" w:hAnsi="Consolas"/>
+          <w:color w:val="2F2F2F"/>
+          <w:sz w:val="16"/>
+          <w:szCs w:val="16"/>
+          <w:bdr w:val="single" w:sz="2" w:space="0" w:color="E5E7EB" w:frame="1"/>
+        </w:rPr>
+        <w:t>print(</w:t>
+      </w:r>
+      <w:proofErr w:type="gramEnd"/>
+      <w:r>
+        <w:rPr>
+          <w:rStyle w:val="HTMLCode"/>
+          <w:rFonts w:ascii="Consolas" w:eastAsiaTheme="majorEastAsia" w:hAnsi="Consolas"/>
+          <w:color w:val="2F2F2F"/>
+          <w:sz w:val="16"/>
+          <w:szCs w:val="16"/>
+          <w:bdr w:val="single" w:sz="2" w:space="0" w:color="E5E7EB" w:frame="1"/>
+        </w:rPr>
+        <w:t xml:space="preserve">"Number of unique months:", </w:t>
+      </w:r>
+      <w:proofErr w:type="spellStart"/>
+      <w:r>
+        <w:rPr>
+          <w:rStyle w:val="HTMLCode"/>
+          <w:rFonts w:ascii="Consolas" w:eastAsiaTheme="majorEastAsia" w:hAnsi="Consolas"/>
+          <w:color w:val="2F2F2F"/>
+          <w:sz w:val="16"/>
+          <w:szCs w:val="16"/>
+          <w:bdr w:val="single" w:sz="2" w:space="0" w:color="E5E7EB" w:frame="1"/>
+        </w:rPr>
+        <w:t>num_unique_months</w:t>
+      </w:r>
+      <w:proofErr w:type="spellEnd"/>
+      <w:r>
+        <w:rPr>
+          <w:rStyle w:val="HTMLCode"/>
+          <w:rFonts w:ascii="Consolas" w:eastAsiaTheme="majorEastAsia" w:hAnsi="Consolas"/>
+          <w:color w:val="2F2F2F"/>
+          <w:sz w:val="16"/>
+          <w:szCs w:val="16"/>
+          <w:bdr w:val="single" w:sz="2" w:space="0" w:color="E5E7EB" w:frame="1"/>
+        </w:rPr>
+        <w:t>)</w:t>
+      </w:r>
+    </w:p>
+    <w:p>
+      <w:pPr>
+        <w:pStyle w:val="NormalWeb"/>
+        <w:pBdr>
+          <w:top w:val="single" w:sz="2" w:space="0" w:color="E5E7EB"/>
+          <w:left w:val="single" w:sz="2" w:space="0" w:color="E5E7EB"/>
+          <w:bottom w:val="single" w:sz="2" w:space="0" w:color="E5E7EB"/>
+          <w:right w:val="single" w:sz="2" w:space="0" w:color="E5E7EB"/>
+        </w:pBdr>
+        <w:spacing w:before="0" w:beforeAutospacing="0" w:after="0" w:afterAutospacing="0"/>
+        <w:rPr>
+          <w:rFonts w:ascii="Inter" w:hAnsi="Inter"/>
+          <w:color w:val="2F2F2F"/>
+          <w:sz w:val="16"/>
+          <w:szCs w:val="16"/>
+        </w:rPr>
+      </w:pPr>
+      <w:r>
+        <w:rPr>
+          <w:rFonts w:ascii="Inter" w:hAnsi="Inter"/>
+          <w:color w:val="2F2F2F"/>
+          <w:sz w:val="16"/>
+          <w:szCs w:val="16"/>
+        </w:rPr>
+        <w:t>In this code snippet, we use the </w:t>
+      </w:r>
+      <w:r>
+        <w:rPr>
+          <w:rStyle w:val="HTMLCode"/>
+          <w:rFonts w:ascii="Consolas" w:eastAsiaTheme="majorEastAsia" w:hAnsi="Consolas"/>
+          <w:color w:val="2F2F2F"/>
+          <w:sz w:val="16"/>
+          <w:szCs w:val="16"/>
+          <w:bdr w:val="single" w:sz="2" w:space="0" w:color="E5E7EB" w:frame="1"/>
+        </w:rPr>
+        <w:t>csv</w:t>
+      </w:r>
+      <w:r>
+        <w:rPr>
+          <w:rFonts w:ascii="Inter" w:hAnsi="Inter"/>
+          <w:color w:val="2F2F2F"/>
+          <w:sz w:val="16"/>
+          <w:szCs w:val="16"/>
+        </w:rPr>
+        <w:t xml:space="preserve"> module to read the CSV file, loop through the rows, extract the month from the specified column, and store unique months in a set. Finally, we calculate the number of unique months in the column. You can run this code in </w:t>
+      </w:r>
+      <w:proofErr w:type="spellStart"/>
+      <w:r>
+        <w:rPr>
+          <w:rFonts w:ascii="Inter" w:hAnsi="Inter"/>
+          <w:color w:val="2F2F2F"/>
+          <w:sz w:val="16"/>
+          <w:szCs w:val="16"/>
+        </w:rPr>
+        <w:t>VSCode</w:t>
+      </w:r>
+      <w:proofErr w:type="spellEnd"/>
+      <w:r>
+        <w:rPr>
+          <w:rFonts w:ascii="Inter" w:hAnsi="Inter"/>
+          <w:color w:val="2F2F2F"/>
+          <w:sz w:val="16"/>
+          <w:szCs w:val="16"/>
+        </w:rPr>
+        <w:t xml:space="preserve"> to get the desired output without using Pandas.</w:t>
+      </w:r>
+    </w:p>
+    <w:p/>
     <w:sectPr>
       <w:pgSz w:w="12240" w:h="15840"/>
       <w:pgMar w:top="1440" w:right="1440" w:bottom="1440" w:left="1440" w:header="720" w:footer="720" w:gutter="0"/>

</xml_diff>

<commit_message>
changed file location and saving bc path issues in code
</commit_message>
<xml_diff>
--- a/My Notes - Challenge 3.docx
+++ b/My Notes - Challenge 3.docx
@@ -1765,6 +1765,89 @@
         <w:t xml:space="preserve"> to get the desired output without using Pandas.</w:t>
       </w:r>
     </w:p>
+    <w:p>
+      <w:pPr>
+        <w:rPr>
+          <w:b/>
+          <w:bCs/>
+          <w:i/>
+          <w:iCs/>
+        </w:rPr>
+      </w:pPr>
+      <w:r>
+        <w:rPr>
+          <w:b/>
+          <w:bCs/>
+          <w:i/>
+          <w:iCs/>
+        </w:rPr>
+        <w:t>Had issues with path</w:t>
+      </w:r>
+    </w:p>
+    <w:p>
+      <w:pPr>
+        <w:pStyle w:val="NormalWeb"/>
+        <w:numPr>
+          <w:ilvl w:val="0"/>
+          <w:numId w:val="2"/>
+        </w:numPr>
+        <w:pBdr>
+          <w:top w:val="single" w:sz="2" w:space="4" w:color="E5E7EB"/>
+          <w:left w:val="single" w:sz="2" w:space="4" w:color="E5E7EB"/>
+          <w:bottom w:val="single" w:sz="2" w:space="4" w:color="E5E7EB"/>
+          <w:right w:val="single" w:sz="2" w:space="4" w:color="E5E7EB"/>
+        </w:pBdr>
+        <w:shd w:val="clear" w:color="auto" w:fill="FFFFFF"/>
+        <w:spacing w:before="0" w:beforeAutospacing="0" w:after="0" w:afterAutospacing="0"/>
+        <w:ind w:left="870" w:right="150"/>
+        <w:rPr>
+          <w:rFonts w:ascii="Inter" w:hAnsi="Inter"/>
+          <w:color w:val="2F2F2F"/>
+          <w:sz w:val="16"/>
+          <w:szCs w:val="16"/>
+        </w:rPr>
+      </w:pPr>
+      <w:r>
+        <w:rPr>
+          <w:rStyle w:val="Strong"/>
+          <w:rFonts w:ascii="Inter" w:eastAsiaTheme="majorEastAsia" w:hAnsi="Inter"/>
+          <w:color w:val="2F2F2F"/>
+          <w:sz w:val="16"/>
+          <w:szCs w:val="16"/>
+          <w:bdr w:val="single" w:sz="2" w:space="0" w:color="E5E7EB" w:frame="1"/>
+        </w:rPr>
+        <w:t>Verify the File Structure</w:t>
+      </w:r>
+      <w:r>
+        <w:rPr>
+          <w:rFonts w:ascii="Inter" w:hAnsi="Inter"/>
+          <w:color w:val="2F2F2F"/>
+          <w:sz w:val="16"/>
+          <w:szCs w:val="16"/>
+        </w:rPr>
+        <w:t>: Ensure that the folder structure of your project matches the path you are trying to create. Check if the </w:t>
+      </w:r>
+      <w:r>
+        <w:rPr>
+          <w:rStyle w:val="HTMLCode"/>
+          <w:rFonts w:ascii="Consolas" w:eastAsiaTheme="majorEastAsia" w:hAnsi="Consolas"/>
+          <w:color w:val="2F2F2F"/>
+          <w:sz w:val="16"/>
+          <w:szCs w:val="16"/>
+          <w:bdr w:val="single" w:sz="2" w:space="0" w:color="E5E7EB" w:frame="1"/>
+        </w:rPr>
+        <w:t>budget_data.csv</w:t>
+      </w:r>
+      <w:r>
+        <w:rPr>
+          <w:rFonts w:ascii="Inter" w:hAnsi="Inter"/>
+          <w:color w:val="2F2F2F"/>
+          <w:sz w:val="16"/>
+          <w:szCs w:val="16"/>
+        </w:rPr>
+        <w:t> file is located in the correct directory relative to your Python script.</w:t>
+      </w:r>
+    </w:p>
     <w:p/>
     <w:sectPr>
       <w:pgSz w:w="12240" w:h="15840"/>
@@ -1891,8 +1974,124 @@
       </w:pPr>
     </w:lvl>
   </w:abstractNum>
+  <w:abstractNum w:abstractNumId="1" w15:restartNumberingAfterBreak="0">
+    <w:nsid w:val="65B10A18"/>
+    <w:multiLevelType w:val="multilevel"/>
+    <w:tmpl w:val="C456BEA2"/>
+    <w:lvl w:ilvl="0">
+      <w:start w:val="1"/>
+      <w:numFmt w:val="decimal"/>
+      <w:lvlText w:val="%1."/>
+      <w:lvlJc w:val="left"/>
+      <w:pPr>
+        <w:tabs>
+          <w:tab w:val="num" w:pos="720"/>
+        </w:tabs>
+        <w:ind w:left="720" w:hanging="360"/>
+      </w:pPr>
+    </w:lvl>
+    <w:lvl w:ilvl="1" w:tentative="1">
+      <w:start w:val="1"/>
+      <w:numFmt w:val="decimal"/>
+      <w:lvlText w:val="%2."/>
+      <w:lvlJc w:val="left"/>
+      <w:pPr>
+        <w:tabs>
+          <w:tab w:val="num" w:pos="1440"/>
+        </w:tabs>
+        <w:ind w:left="1440" w:hanging="360"/>
+      </w:pPr>
+    </w:lvl>
+    <w:lvl w:ilvl="2" w:tentative="1">
+      <w:start w:val="1"/>
+      <w:numFmt w:val="decimal"/>
+      <w:lvlText w:val="%3."/>
+      <w:lvlJc w:val="left"/>
+      <w:pPr>
+        <w:tabs>
+          <w:tab w:val="num" w:pos="2160"/>
+        </w:tabs>
+        <w:ind w:left="2160" w:hanging="360"/>
+      </w:pPr>
+    </w:lvl>
+    <w:lvl w:ilvl="3" w:tentative="1">
+      <w:start w:val="1"/>
+      <w:numFmt w:val="decimal"/>
+      <w:lvlText w:val="%4."/>
+      <w:lvlJc w:val="left"/>
+      <w:pPr>
+        <w:tabs>
+          <w:tab w:val="num" w:pos="2880"/>
+        </w:tabs>
+        <w:ind w:left="2880" w:hanging="360"/>
+      </w:pPr>
+    </w:lvl>
+    <w:lvl w:ilvl="4" w:tentative="1">
+      <w:start w:val="1"/>
+      <w:numFmt w:val="decimal"/>
+      <w:lvlText w:val="%5."/>
+      <w:lvlJc w:val="left"/>
+      <w:pPr>
+        <w:tabs>
+          <w:tab w:val="num" w:pos="3600"/>
+        </w:tabs>
+        <w:ind w:left="3600" w:hanging="360"/>
+      </w:pPr>
+    </w:lvl>
+    <w:lvl w:ilvl="5" w:tentative="1">
+      <w:start w:val="1"/>
+      <w:numFmt w:val="decimal"/>
+      <w:lvlText w:val="%6."/>
+      <w:lvlJc w:val="left"/>
+      <w:pPr>
+        <w:tabs>
+          <w:tab w:val="num" w:pos="4320"/>
+        </w:tabs>
+        <w:ind w:left="4320" w:hanging="360"/>
+      </w:pPr>
+    </w:lvl>
+    <w:lvl w:ilvl="6" w:tentative="1">
+      <w:start w:val="1"/>
+      <w:numFmt w:val="decimal"/>
+      <w:lvlText w:val="%7."/>
+      <w:lvlJc w:val="left"/>
+      <w:pPr>
+        <w:tabs>
+          <w:tab w:val="num" w:pos="5040"/>
+        </w:tabs>
+        <w:ind w:left="5040" w:hanging="360"/>
+      </w:pPr>
+    </w:lvl>
+    <w:lvl w:ilvl="7" w:tentative="1">
+      <w:start w:val="1"/>
+      <w:numFmt w:val="decimal"/>
+      <w:lvlText w:val="%8."/>
+      <w:lvlJc w:val="left"/>
+      <w:pPr>
+        <w:tabs>
+          <w:tab w:val="num" w:pos="5760"/>
+        </w:tabs>
+        <w:ind w:left="5760" w:hanging="360"/>
+      </w:pPr>
+    </w:lvl>
+    <w:lvl w:ilvl="8" w:tentative="1">
+      <w:start w:val="1"/>
+      <w:numFmt w:val="decimal"/>
+      <w:lvlText w:val="%9."/>
+      <w:lvlJc w:val="left"/>
+      <w:pPr>
+        <w:tabs>
+          <w:tab w:val="num" w:pos="6480"/>
+        </w:tabs>
+        <w:ind w:left="6480" w:hanging="360"/>
+      </w:pPr>
+    </w:lvl>
+  </w:abstractNum>
   <w:num w:numId="1" w16cid:durableId="1387101244">
     <w:abstractNumId w:val="0"/>
+  </w:num>
+  <w:num w:numId="2" w16cid:durableId="1906253532">
+    <w:abstractNumId w:val="1"/>
   </w:num>
 </w:numbering>
 </file>

</xml_diff>

<commit_message>
added min and max changes to code
</commit_message>
<xml_diff>
--- a/My Notes - Challenge 3.docx
+++ b/My Notes - Challenge 3.docx
@@ -12398,6 +12398,4197 @@
           <w14:ligatures w14:val="none"/>
         </w:rPr>
         <w:t>))</w:t>
+      </w:r>
+    </w:p>
+    <w:p>
+      <w:pPr>
+        <w:shd w:val="clear" w:color="auto" w:fill="FFFFFF"/>
+        <w:spacing w:after="0" w:line="285" w:lineRule="atLeast"/>
+        <w:rPr>
+          <w:rFonts w:ascii="Consolas" w:eastAsia="Times New Roman" w:hAnsi="Consolas" w:cs="Times New Roman"/>
+          <w:color w:val="000000"/>
+          <w:kern w:val="0"/>
+          <w:sz w:val="21"/>
+          <w:szCs w:val="21"/>
+          <w14:ligatures w14:val="none"/>
+        </w:rPr>
+      </w:pPr>
+    </w:p>
+    <w:p>
+      <w:pPr>
+        <w:rPr>
+          <w:b/>
+          <w:bCs/>
+          <w:i/>
+          <w:iCs/>
+        </w:rPr>
+      </w:pPr>
+      <w:r>
+        <w:rPr>
+          <w:b/>
+          <w:bCs/>
+          <w:i/>
+          <w:iCs/>
+        </w:rPr>
+        <w:t xml:space="preserve">added in calcs for greatest </w:t>
+      </w:r>
+      <w:proofErr w:type="spellStart"/>
+      <w:r>
+        <w:rPr>
+          <w:b/>
+          <w:bCs/>
+          <w:i/>
+          <w:iCs/>
+        </w:rPr>
+        <w:t>incr</w:t>
+      </w:r>
+      <w:proofErr w:type="spellEnd"/>
+      <w:r>
+        <w:rPr>
+          <w:b/>
+          <w:bCs/>
+          <w:i/>
+          <w:iCs/>
+        </w:rPr>
+        <w:t xml:space="preserve"> and </w:t>
+      </w:r>
+      <w:proofErr w:type="spellStart"/>
+      <w:r>
+        <w:rPr>
+          <w:b/>
+          <w:bCs/>
+          <w:i/>
+          <w:iCs/>
+        </w:rPr>
+        <w:t>decr</w:t>
+      </w:r>
+      <w:proofErr w:type="spellEnd"/>
+      <w:r>
+        <w:rPr>
+          <w:b/>
+          <w:bCs/>
+          <w:i/>
+          <w:iCs/>
+        </w:rPr>
+        <w:t xml:space="preserve"> and values correct BUT dates keep changing every time I run it</w:t>
+      </w:r>
+    </w:p>
+    <w:p>
+      <w:pPr>
+        <w:shd w:val="clear" w:color="auto" w:fill="FFFFFF"/>
+        <w:spacing w:after="0" w:line="285" w:lineRule="atLeast"/>
+        <w:rPr>
+          <w:rFonts w:ascii="Consolas" w:eastAsia="Times New Roman" w:hAnsi="Consolas" w:cs="Times New Roman"/>
+          <w:color w:val="000000"/>
+          <w:kern w:val="0"/>
+          <w:sz w:val="21"/>
+          <w:szCs w:val="21"/>
+          <w14:ligatures w14:val="none"/>
+        </w:rPr>
+      </w:pPr>
+      <w:r>
+        <w:rPr>
+          <w:rFonts w:ascii="Consolas" w:eastAsia="Times New Roman" w:hAnsi="Consolas" w:cs="Times New Roman"/>
+          <w:color w:val="008000"/>
+          <w:kern w:val="0"/>
+          <w:sz w:val="21"/>
+          <w:szCs w:val="21"/>
+          <w14:ligatures w14:val="none"/>
+        </w:rPr>
+        <w:t xml:space="preserve"># </w:t>
+      </w:r>
+      <w:proofErr w:type="gramStart"/>
+      <w:r>
+        <w:rPr>
+          <w:rFonts w:ascii="Consolas" w:eastAsia="Times New Roman" w:hAnsi="Consolas" w:cs="Times New Roman"/>
+          <w:color w:val="008000"/>
+          <w:kern w:val="0"/>
+          <w:sz w:val="21"/>
+          <w:szCs w:val="21"/>
+          <w14:ligatures w14:val="none"/>
+        </w:rPr>
+        <w:t>get</w:t>
+      </w:r>
+      <w:proofErr w:type="gramEnd"/>
+      <w:r>
+        <w:rPr>
+          <w:rFonts w:ascii="Consolas" w:eastAsia="Times New Roman" w:hAnsi="Consolas" w:cs="Times New Roman"/>
+          <w:color w:val="008000"/>
+          <w:kern w:val="0"/>
+          <w:sz w:val="21"/>
+          <w:szCs w:val="21"/>
+          <w14:ligatures w14:val="none"/>
+        </w:rPr>
+        <w:t xml:space="preserve"> file and using modules for it</w:t>
+      </w:r>
+    </w:p>
+    <w:p>
+      <w:pPr>
+        <w:shd w:val="clear" w:color="auto" w:fill="FFFFFF"/>
+        <w:spacing w:after="0" w:line="285" w:lineRule="atLeast"/>
+        <w:rPr>
+          <w:rFonts w:ascii="Consolas" w:eastAsia="Times New Roman" w:hAnsi="Consolas" w:cs="Times New Roman"/>
+          <w:color w:val="000000"/>
+          <w:kern w:val="0"/>
+          <w:sz w:val="21"/>
+          <w:szCs w:val="21"/>
+          <w14:ligatures w14:val="none"/>
+        </w:rPr>
+      </w:pPr>
+      <w:r>
+        <w:rPr>
+          <w:rFonts w:ascii="Consolas" w:eastAsia="Times New Roman" w:hAnsi="Consolas" w:cs="Times New Roman"/>
+          <w:color w:val="AF00DB"/>
+          <w:kern w:val="0"/>
+          <w:sz w:val="21"/>
+          <w:szCs w:val="21"/>
+          <w14:ligatures w14:val="none"/>
+        </w:rPr>
+        <w:t>import</w:t>
+      </w:r>
+      <w:r>
+        <w:rPr>
+          <w:rFonts w:ascii="Consolas" w:eastAsia="Times New Roman" w:hAnsi="Consolas" w:cs="Times New Roman"/>
+          <w:color w:val="000000"/>
+          <w:kern w:val="0"/>
+          <w:sz w:val="21"/>
+          <w:szCs w:val="21"/>
+          <w14:ligatures w14:val="none"/>
+        </w:rPr>
+        <w:t xml:space="preserve"> </w:t>
+      </w:r>
+      <w:proofErr w:type="spellStart"/>
+      <w:r>
+        <w:rPr>
+          <w:rFonts w:ascii="Consolas" w:eastAsia="Times New Roman" w:hAnsi="Consolas" w:cs="Times New Roman"/>
+          <w:color w:val="267F99"/>
+          <w:kern w:val="0"/>
+          <w:sz w:val="21"/>
+          <w:szCs w:val="21"/>
+          <w14:ligatures w14:val="none"/>
+        </w:rPr>
+        <w:t>os</w:t>
+      </w:r>
+      <w:proofErr w:type="spellEnd"/>
+    </w:p>
+    <w:p>
+      <w:pPr>
+        <w:shd w:val="clear" w:color="auto" w:fill="FFFFFF"/>
+        <w:spacing w:after="0" w:line="285" w:lineRule="atLeast"/>
+        <w:rPr>
+          <w:rFonts w:ascii="Consolas" w:eastAsia="Times New Roman" w:hAnsi="Consolas" w:cs="Times New Roman"/>
+          <w:color w:val="000000"/>
+          <w:kern w:val="0"/>
+          <w:sz w:val="21"/>
+          <w:szCs w:val="21"/>
+          <w14:ligatures w14:val="none"/>
+        </w:rPr>
+      </w:pPr>
+      <w:r>
+        <w:rPr>
+          <w:rFonts w:ascii="Consolas" w:eastAsia="Times New Roman" w:hAnsi="Consolas" w:cs="Times New Roman"/>
+          <w:color w:val="AF00DB"/>
+          <w:kern w:val="0"/>
+          <w:sz w:val="21"/>
+          <w:szCs w:val="21"/>
+          <w14:ligatures w14:val="none"/>
+        </w:rPr>
+        <w:t>import</w:t>
+      </w:r>
+      <w:r>
+        <w:rPr>
+          <w:rFonts w:ascii="Consolas" w:eastAsia="Times New Roman" w:hAnsi="Consolas" w:cs="Times New Roman"/>
+          <w:color w:val="000000"/>
+          <w:kern w:val="0"/>
+          <w:sz w:val="21"/>
+          <w:szCs w:val="21"/>
+          <w14:ligatures w14:val="none"/>
+        </w:rPr>
+        <w:t xml:space="preserve"> </w:t>
+      </w:r>
+      <w:r>
+        <w:rPr>
+          <w:rFonts w:ascii="Consolas" w:eastAsia="Times New Roman" w:hAnsi="Consolas" w:cs="Times New Roman"/>
+          <w:color w:val="267F99"/>
+          <w:kern w:val="0"/>
+          <w:sz w:val="21"/>
+          <w:szCs w:val="21"/>
+          <w14:ligatures w14:val="none"/>
+        </w:rPr>
+        <w:t>csv</w:t>
+      </w:r>
+    </w:p>
+    <w:p>
+      <w:pPr>
+        <w:shd w:val="clear" w:color="auto" w:fill="FFFFFF"/>
+        <w:spacing w:after="0" w:line="285" w:lineRule="atLeast"/>
+        <w:rPr>
+          <w:rFonts w:ascii="Consolas" w:eastAsia="Times New Roman" w:hAnsi="Consolas" w:cs="Times New Roman"/>
+          <w:color w:val="000000"/>
+          <w:kern w:val="0"/>
+          <w:sz w:val="21"/>
+          <w:szCs w:val="21"/>
+          <w14:ligatures w14:val="none"/>
+        </w:rPr>
+      </w:pPr>
+      <w:proofErr w:type="spellStart"/>
+      <w:r>
+        <w:rPr>
+          <w:rFonts w:ascii="Consolas" w:eastAsia="Times New Roman" w:hAnsi="Consolas" w:cs="Times New Roman"/>
+          <w:color w:val="001080"/>
+          <w:kern w:val="0"/>
+          <w:sz w:val="21"/>
+          <w:szCs w:val="21"/>
+          <w14:ligatures w14:val="none"/>
+        </w:rPr>
+        <w:t>bankpath</w:t>
+      </w:r>
+      <w:proofErr w:type="spellEnd"/>
+      <w:r>
+        <w:rPr>
+          <w:rFonts w:ascii="Consolas" w:eastAsia="Times New Roman" w:hAnsi="Consolas" w:cs="Times New Roman"/>
+          <w:color w:val="000000"/>
+          <w:kern w:val="0"/>
+          <w:sz w:val="21"/>
+          <w:szCs w:val="21"/>
+          <w14:ligatures w14:val="none"/>
+        </w:rPr>
+        <w:t xml:space="preserve"> = </w:t>
+      </w:r>
+      <w:proofErr w:type="spellStart"/>
+      <w:proofErr w:type="gramStart"/>
+      <w:r>
+        <w:rPr>
+          <w:rFonts w:ascii="Consolas" w:eastAsia="Times New Roman" w:hAnsi="Consolas" w:cs="Times New Roman"/>
+          <w:color w:val="267F99"/>
+          <w:kern w:val="0"/>
+          <w:sz w:val="21"/>
+          <w:szCs w:val="21"/>
+          <w14:ligatures w14:val="none"/>
+        </w:rPr>
+        <w:t>os</w:t>
+      </w:r>
+      <w:r>
+        <w:rPr>
+          <w:rFonts w:ascii="Consolas" w:eastAsia="Times New Roman" w:hAnsi="Consolas" w:cs="Times New Roman"/>
+          <w:color w:val="000000"/>
+          <w:kern w:val="0"/>
+          <w:sz w:val="21"/>
+          <w:szCs w:val="21"/>
+          <w14:ligatures w14:val="none"/>
+        </w:rPr>
+        <w:t>.</w:t>
+      </w:r>
+      <w:r>
+        <w:rPr>
+          <w:rFonts w:ascii="Consolas" w:eastAsia="Times New Roman" w:hAnsi="Consolas" w:cs="Times New Roman"/>
+          <w:color w:val="001080"/>
+          <w:kern w:val="0"/>
+          <w:sz w:val="21"/>
+          <w:szCs w:val="21"/>
+          <w14:ligatures w14:val="none"/>
+        </w:rPr>
+        <w:t>path</w:t>
+      </w:r>
+      <w:proofErr w:type="gramEnd"/>
+      <w:r>
+        <w:rPr>
+          <w:rFonts w:ascii="Consolas" w:eastAsia="Times New Roman" w:hAnsi="Consolas" w:cs="Times New Roman"/>
+          <w:color w:val="000000"/>
+          <w:kern w:val="0"/>
+          <w:sz w:val="21"/>
+          <w:szCs w:val="21"/>
+          <w14:ligatures w14:val="none"/>
+        </w:rPr>
+        <w:t>.</w:t>
+      </w:r>
+      <w:r>
+        <w:rPr>
+          <w:rFonts w:ascii="Consolas" w:eastAsia="Times New Roman" w:hAnsi="Consolas" w:cs="Times New Roman"/>
+          <w:color w:val="795E26"/>
+          <w:kern w:val="0"/>
+          <w:sz w:val="21"/>
+          <w:szCs w:val="21"/>
+          <w14:ligatures w14:val="none"/>
+        </w:rPr>
+        <w:t>join</w:t>
+      </w:r>
+      <w:proofErr w:type="spellEnd"/>
+      <w:r>
+        <w:rPr>
+          <w:rFonts w:ascii="Consolas" w:eastAsia="Times New Roman" w:hAnsi="Consolas" w:cs="Times New Roman"/>
+          <w:color w:val="000000"/>
+          <w:kern w:val="0"/>
+          <w:sz w:val="21"/>
+          <w:szCs w:val="21"/>
+          <w14:ligatures w14:val="none"/>
+        </w:rPr>
+        <w:t>(</w:t>
+      </w:r>
+      <w:r>
+        <w:rPr>
+          <w:rFonts w:ascii="Consolas" w:eastAsia="Times New Roman" w:hAnsi="Consolas" w:cs="Times New Roman"/>
+          <w:color w:val="A31515"/>
+          <w:kern w:val="0"/>
+          <w:sz w:val="21"/>
+          <w:szCs w:val="21"/>
+          <w14:ligatures w14:val="none"/>
+        </w:rPr>
+        <w:t>'..'</w:t>
+      </w:r>
+      <w:r>
+        <w:rPr>
+          <w:rFonts w:ascii="Consolas" w:eastAsia="Times New Roman" w:hAnsi="Consolas" w:cs="Times New Roman"/>
+          <w:color w:val="000000"/>
+          <w:kern w:val="0"/>
+          <w:sz w:val="21"/>
+          <w:szCs w:val="21"/>
+          <w14:ligatures w14:val="none"/>
+        </w:rPr>
+        <w:t>,</w:t>
+      </w:r>
+      <w:r>
+        <w:rPr>
+          <w:rFonts w:ascii="Consolas" w:eastAsia="Times New Roman" w:hAnsi="Consolas" w:cs="Times New Roman"/>
+          <w:color w:val="A31515"/>
+          <w:kern w:val="0"/>
+          <w:sz w:val="21"/>
+          <w:szCs w:val="21"/>
+          <w14:ligatures w14:val="none"/>
+        </w:rPr>
+        <w:t>'Resources'</w:t>
+      </w:r>
+      <w:r>
+        <w:rPr>
+          <w:rFonts w:ascii="Consolas" w:eastAsia="Times New Roman" w:hAnsi="Consolas" w:cs="Times New Roman"/>
+          <w:color w:val="000000"/>
+          <w:kern w:val="0"/>
+          <w:sz w:val="21"/>
+          <w:szCs w:val="21"/>
+          <w14:ligatures w14:val="none"/>
+        </w:rPr>
+        <w:t>,</w:t>
+      </w:r>
+      <w:r>
+        <w:rPr>
+          <w:rFonts w:ascii="Consolas" w:eastAsia="Times New Roman" w:hAnsi="Consolas" w:cs="Times New Roman"/>
+          <w:color w:val="A31515"/>
+          <w:kern w:val="0"/>
+          <w:sz w:val="21"/>
+          <w:szCs w:val="21"/>
+          <w14:ligatures w14:val="none"/>
+        </w:rPr>
+        <w:t>'Budget_data.csv'</w:t>
+      </w:r>
+      <w:r>
+        <w:rPr>
+          <w:rFonts w:ascii="Consolas" w:eastAsia="Times New Roman" w:hAnsi="Consolas" w:cs="Times New Roman"/>
+          <w:color w:val="000000"/>
+          <w:kern w:val="0"/>
+          <w:sz w:val="21"/>
+          <w:szCs w:val="21"/>
+          <w14:ligatures w14:val="none"/>
+        </w:rPr>
+        <w:t>)</w:t>
+      </w:r>
+    </w:p>
+    <w:p>
+      <w:pPr>
+        <w:shd w:val="clear" w:color="auto" w:fill="FFFFFF"/>
+        <w:spacing w:after="0" w:line="285" w:lineRule="atLeast"/>
+        <w:rPr>
+          <w:rFonts w:ascii="Consolas" w:eastAsia="Times New Roman" w:hAnsi="Consolas" w:cs="Times New Roman"/>
+          <w:color w:val="000000"/>
+          <w:kern w:val="0"/>
+          <w:sz w:val="21"/>
+          <w:szCs w:val="21"/>
+          <w14:ligatures w14:val="none"/>
+        </w:rPr>
+      </w:pPr>
+    </w:p>
+    <w:p>
+      <w:pPr>
+        <w:shd w:val="clear" w:color="auto" w:fill="FFFFFF"/>
+        <w:spacing w:after="0" w:line="285" w:lineRule="atLeast"/>
+        <w:rPr>
+          <w:rFonts w:ascii="Consolas" w:eastAsia="Times New Roman" w:hAnsi="Consolas" w:cs="Times New Roman"/>
+          <w:color w:val="000000"/>
+          <w:kern w:val="0"/>
+          <w:sz w:val="21"/>
+          <w:szCs w:val="21"/>
+          <w14:ligatures w14:val="none"/>
+        </w:rPr>
+      </w:pPr>
+      <w:r>
+        <w:rPr>
+          <w:rFonts w:ascii="Consolas" w:eastAsia="Times New Roman" w:hAnsi="Consolas" w:cs="Times New Roman"/>
+          <w:color w:val="008000"/>
+          <w:kern w:val="0"/>
+          <w:sz w:val="21"/>
+          <w:szCs w:val="21"/>
+          <w14:ligatures w14:val="none"/>
+        </w:rPr>
+        <w:t>#</w:t>
+      </w:r>
+      <w:proofErr w:type="gramStart"/>
+      <w:r>
+        <w:rPr>
+          <w:rFonts w:ascii="Consolas" w:eastAsia="Times New Roman" w:hAnsi="Consolas" w:cs="Times New Roman"/>
+          <w:color w:val="008000"/>
+          <w:kern w:val="0"/>
+          <w:sz w:val="21"/>
+          <w:szCs w:val="21"/>
+          <w14:ligatures w14:val="none"/>
+        </w:rPr>
+        <w:t>initialize</w:t>
+      </w:r>
+      <w:proofErr w:type="gramEnd"/>
+      <w:r>
+        <w:rPr>
+          <w:rFonts w:ascii="Consolas" w:eastAsia="Times New Roman" w:hAnsi="Consolas" w:cs="Times New Roman"/>
+          <w:color w:val="008000"/>
+          <w:kern w:val="0"/>
+          <w:sz w:val="21"/>
+          <w:szCs w:val="21"/>
+          <w14:ligatures w14:val="none"/>
+        </w:rPr>
+        <w:t xml:space="preserve"> starters</w:t>
+      </w:r>
+    </w:p>
+    <w:p>
+      <w:pPr>
+        <w:shd w:val="clear" w:color="auto" w:fill="FFFFFF"/>
+        <w:spacing w:after="0" w:line="285" w:lineRule="atLeast"/>
+        <w:rPr>
+          <w:rFonts w:ascii="Consolas" w:eastAsia="Times New Roman" w:hAnsi="Consolas" w:cs="Times New Roman"/>
+          <w:color w:val="000000"/>
+          <w:kern w:val="0"/>
+          <w:sz w:val="21"/>
+          <w:szCs w:val="21"/>
+          <w14:ligatures w14:val="none"/>
+        </w:rPr>
+      </w:pPr>
+      <w:proofErr w:type="spellStart"/>
+      <w:r>
+        <w:rPr>
+          <w:rFonts w:ascii="Consolas" w:eastAsia="Times New Roman" w:hAnsi="Consolas" w:cs="Times New Roman"/>
+          <w:color w:val="001080"/>
+          <w:kern w:val="0"/>
+          <w:sz w:val="21"/>
+          <w:szCs w:val="21"/>
+          <w14:ligatures w14:val="none"/>
+        </w:rPr>
+        <w:t>unique_months</w:t>
+      </w:r>
+      <w:proofErr w:type="spellEnd"/>
+      <w:r>
+        <w:rPr>
+          <w:rFonts w:ascii="Consolas" w:eastAsia="Times New Roman" w:hAnsi="Consolas" w:cs="Times New Roman"/>
+          <w:color w:val="000000"/>
+          <w:kern w:val="0"/>
+          <w:sz w:val="21"/>
+          <w:szCs w:val="21"/>
+          <w14:ligatures w14:val="none"/>
+        </w:rPr>
+        <w:t xml:space="preserve"> = </w:t>
+      </w:r>
+      <w:proofErr w:type="gramStart"/>
+      <w:r>
+        <w:rPr>
+          <w:rFonts w:ascii="Consolas" w:eastAsia="Times New Roman" w:hAnsi="Consolas" w:cs="Times New Roman"/>
+          <w:color w:val="267F99"/>
+          <w:kern w:val="0"/>
+          <w:sz w:val="21"/>
+          <w:szCs w:val="21"/>
+          <w14:ligatures w14:val="none"/>
+        </w:rPr>
+        <w:t>set</w:t>
+      </w:r>
+      <w:r>
+        <w:rPr>
+          <w:rFonts w:ascii="Consolas" w:eastAsia="Times New Roman" w:hAnsi="Consolas" w:cs="Times New Roman"/>
+          <w:color w:val="000000"/>
+          <w:kern w:val="0"/>
+          <w:sz w:val="21"/>
+          <w:szCs w:val="21"/>
+          <w14:ligatures w14:val="none"/>
+        </w:rPr>
+        <w:t>(</w:t>
+      </w:r>
+      <w:proofErr w:type="gramEnd"/>
+      <w:r>
+        <w:rPr>
+          <w:rFonts w:ascii="Consolas" w:eastAsia="Times New Roman" w:hAnsi="Consolas" w:cs="Times New Roman"/>
+          <w:color w:val="000000"/>
+          <w:kern w:val="0"/>
+          <w:sz w:val="21"/>
+          <w:szCs w:val="21"/>
+          <w14:ligatures w14:val="none"/>
+        </w:rPr>
+        <w:t>)</w:t>
+      </w:r>
+    </w:p>
+    <w:p>
+      <w:pPr>
+        <w:shd w:val="clear" w:color="auto" w:fill="FFFFFF"/>
+        <w:spacing w:after="0" w:line="285" w:lineRule="atLeast"/>
+        <w:rPr>
+          <w:rFonts w:ascii="Consolas" w:eastAsia="Times New Roman" w:hAnsi="Consolas" w:cs="Times New Roman"/>
+          <w:color w:val="000000"/>
+          <w:kern w:val="0"/>
+          <w:sz w:val="21"/>
+          <w:szCs w:val="21"/>
+          <w14:ligatures w14:val="none"/>
+        </w:rPr>
+      </w:pPr>
+      <w:r>
+        <w:rPr>
+          <w:rFonts w:ascii="Consolas" w:eastAsia="Times New Roman" w:hAnsi="Consolas" w:cs="Times New Roman"/>
+          <w:color w:val="0070C1"/>
+          <w:kern w:val="0"/>
+          <w:sz w:val="21"/>
+          <w:szCs w:val="21"/>
+          <w14:ligatures w14:val="none"/>
+        </w:rPr>
+        <w:t>TOTAL_PROFIT_LOSSES</w:t>
+      </w:r>
+      <w:r>
+        <w:rPr>
+          <w:rFonts w:ascii="Consolas" w:eastAsia="Times New Roman" w:hAnsi="Consolas" w:cs="Times New Roman"/>
+          <w:color w:val="000000"/>
+          <w:kern w:val="0"/>
+          <w:sz w:val="21"/>
+          <w:szCs w:val="21"/>
+          <w14:ligatures w14:val="none"/>
+        </w:rPr>
+        <w:t xml:space="preserve"> = </w:t>
+      </w:r>
+      <w:r>
+        <w:rPr>
+          <w:rFonts w:ascii="Consolas" w:eastAsia="Times New Roman" w:hAnsi="Consolas" w:cs="Times New Roman"/>
+          <w:color w:val="098658"/>
+          <w:kern w:val="0"/>
+          <w:sz w:val="21"/>
+          <w:szCs w:val="21"/>
+          <w14:ligatures w14:val="none"/>
+        </w:rPr>
+        <w:t>0</w:t>
+      </w:r>
+    </w:p>
+    <w:p>
+      <w:pPr>
+        <w:shd w:val="clear" w:color="auto" w:fill="FFFFFF"/>
+        <w:spacing w:after="0" w:line="285" w:lineRule="atLeast"/>
+        <w:rPr>
+          <w:rFonts w:ascii="Consolas" w:eastAsia="Times New Roman" w:hAnsi="Consolas" w:cs="Times New Roman"/>
+          <w:color w:val="000000"/>
+          <w:kern w:val="0"/>
+          <w:sz w:val="21"/>
+          <w:szCs w:val="21"/>
+          <w14:ligatures w14:val="none"/>
+        </w:rPr>
+      </w:pPr>
+      <w:proofErr w:type="spellStart"/>
+      <w:r>
+        <w:rPr>
+          <w:rFonts w:ascii="Consolas" w:eastAsia="Times New Roman" w:hAnsi="Consolas" w:cs="Times New Roman"/>
+          <w:color w:val="001080"/>
+          <w:kern w:val="0"/>
+          <w:sz w:val="21"/>
+          <w:szCs w:val="21"/>
+          <w14:ligatures w14:val="none"/>
+        </w:rPr>
+        <w:t>changes_in_profit_losses</w:t>
+      </w:r>
+      <w:proofErr w:type="spellEnd"/>
+      <w:r>
+        <w:rPr>
+          <w:rFonts w:ascii="Consolas" w:eastAsia="Times New Roman" w:hAnsi="Consolas" w:cs="Times New Roman"/>
+          <w:color w:val="000000"/>
+          <w:kern w:val="0"/>
+          <w:sz w:val="21"/>
+          <w:szCs w:val="21"/>
+          <w14:ligatures w14:val="none"/>
+        </w:rPr>
+        <w:t xml:space="preserve"> = []</w:t>
+      </w:r>
+    </w:p>
+    <w:p>
+      <w:pPr>
+        <w:shd w:val="clear" w:color="auto" w:fill="FFFFFF"/>
+        <w:spacing w:after="0" w:line="285" w:lineRule="atLeast"/>
+        <w:rPr>
+          <w:rFonts w:ascii="Consolas" w:eastAsia="Times New Roman" w:hAnsi="Consolas" w:cs="Times New Roman"/>
+          <w:color w:val="000000"/>
+          <w:kern w:val="0"/>
+          <w:sz w:val="21"/>
+          <w:szCs w:val="21"/>
+          <w14:ligatures w14:val="none"/>
+        </w:rPr>
+      </w:pPr>
+      <w:proofErr w:type="spellStart"/>
+      <w:r>
+        <w:rPr>
+          <w:rFonts w:ascii="Consolas" w:eastAsia="Times New Roman" w:hAnsi="Consolas" w:cs="Times New Roman"/>
+          <w:color w:val="001080"/>
+          <w:kern w:val="0"/>
+          <w:sz w:val="21"/>
+          <w:szCs w:val="21"/>
+          <w14:ligatures w14:val="none"/>
+        </w:rPr>
+        <w:lastRenderedPageBreak/>
+        <w:t>previous_profit_loss</w:t>
+      </w:r>
+      <w:proofErr w:type="spellEnd"/>
+      <w:r>
+        <w:rPr>
+          <w:rFonts w:ascii="Consolas" w:eastAsia="Times New Roman" w:hAnsi="Consolas" w:cs="Times New Roman"/>
+          <w:color w:val="000000"/>
+          <w:kern w:val="0"/>
+          <w:sz w:val="21"/>
+          <w:szCs w:val="21"/>
+          <w14:ligatures w14:val="none"/>
+        </w:rPr>
+        <w:t xml:space="preserve"> = </w:t>
+      </w:r>
+      <w:r>
+        <w:rPr>
+          <w:rFonts w:ascii="Consolas" w:eastAsia="Times New Roman" w:hAnsi="Consolas" w:cs="Times New Roman"/>
+          <w:color w:val="0000FF"/>
+          <w:kern w:val="0"/>
+          <w:sz w:val="21"/>
+          <w:szCs w:val="21"/>
+          <w14:ligatures w14:val="none"/>
+        </w:rPr>
+        <w:t>None</w:t>
+      </w:r>
+    </w:p>
+    <w:p>
+      <w:pPr>
+        <w:shd w:val="clear" w:color="auto" w:fill="FFFFFF"/>
+        <w:spacing w:after="0" w:line="285" w:lineRule="atLeast"/>
+        <w:rPr>
+          <w:rFonts w:ascii="Consolas" w:eastAsia="Times New Roman" w:hAnsi="Consolas" w:cs="Times New Roman"/>
+          <w:color w:val="000000"/>
+          <w:kern w:val="0"/>
+          <w:sz w:val="21"/>
+          <w:szCs w:val="21"/>
+          <w14:ligatures w14:val="none"/>
+        </w:rPr>
+      </w:pPr>
+    </w:p>
+    <w:p>
+      <w:pPr>
+        <w:shd w:val="clear" w:color="auto" w:fill="FFFFFF"/>
+        <w:spacing w:after="0" w:line="285" w:lineRule="atLeast"/>
+        <w:rPr>
+          <w:rFonts w:ascii="Consolas" w:eastAsia="Times New Roman" w:hAnsi="Consolas" w:cs="Times New Roman"/>
+          <w:color w:val="000000"/>
+          <w:kern w:val="0"/>
+          <w:sz w:val="21"/>
+          <w:szCs w:val="21"/>
+          <w14:ligatures w14:val="none"/>
+        </w:rPr>
+      </w:pPr>
+      <w:r>
+        <w:rPr>
+          <w:rFonts w:ascii="Consolas" w:eastAsia="Times New Roman" w:hAnsi="Consolas" w:cs="Times New Roman"/>
+          <w:color w:val="008000"/>
+          <w:kern w:val="0"/>
+          <w:sz w:val="21"/>
+          <w:szCs w:val="21"/>
+          <w14:ligatures w14:val="none"/>
+        </w:rPr>
+        <w:t># Reading using csv module. Open CSV file</w:t>
+      </w:r>
+    </w:p>
+    <w:p>
+      <w:pPr>
+        <w:shd w:val="clear" w:color="auto" w:fill="FFFFFF"/>
+        <w:spacing w:after="0" w:line="285" w:lineRule="atLeast"/>
+        <w:rPr>
+          <w:rFonts w:ascii="Consolas" w:eastAsia="Times New Roman" w:hAnsi="Consolas" w:cs="Times New Roman"/>
+          <w:color w:val="000000"/>
+          <w:kern w:val="0"/>
+          <w:sz w:val="21"/>
+          <w:szCs w:val="21"/>
+          <w14:ligatures w14:val="none"/>
+        </w:rPr>
+      </w:pPr>
+      <w:r>
+        <w:rPr>
+          <w:rFonts w:ascii="Consolas" w:eastAsia="Times New Roman" w:hAnsi="Consolas" w:cs="Times New Roman"/>
+          <w:color w:val="AF00DB"/>
+          <w:kern w:val="0"/>
+          <w:sz w:val="21"/>
+          <w:szCs w:val="21"/>
+          <w14:ligatures w14:val="none"/>
+        </w:rPr>
+        <w:t>with</w:t>
+      </w:r>
+      <w:r>
+        <w:rPr>
+          <w:rFonts w:ascii="Consolas" w:eastAsia="Times New Roman" w:hAnsi="Consolas" w:cs="Times New Roman"/>
+          <w:color w:val="000000"/>
+          <w:kern w:val="0"/>
+          <w:sz w:val="21"/>
+          <w:szCs w:val="21"/>
+          <w14:ligatures w14:val="none"/>
+        </w:rPr>
+        <w:t xml:space="preserve"> </w:t>
+      </w:r>
+      <w:proofErr w:type="gramStart"/>
+      <w:r>
+        <w:rPr>
+          <w:rFonts w:ascii="Consolas" w:eastAsia="Times New Roman" w:hAnsi="Consolas" w:cs="Times New Roman"/>
+          <w:color w:val="795E26"/>
+          <w:kern w:val="0"/>
+          <w:sz w:val="21"/>
+          <w:szCs w:val="21"/>
+          <w14:ligatures w14:val="none"/>
+        </w:rPr>
+        <w:t>open</w:t>
+      </w:r>
+      <w:r>
+        <w:rPr>
+          <w:rFonts w:ascii="Consolas" w:eastAsia="Times New Roman" w:hAnsi="Consolas" w:cs="Times New Roman"/>
+          <w:color w:val="000000"/>
+          <w:kern w:val="0"/>
+          <w:sz w:val="21"/>
+          <w:szCs w:val="21"/>
+          <w14:ligatures w14:val="none"/>
+        </w:rPr>
+        <w:t>(</w:t>
+      </w:r>
+      <w:proofErr w:type="spellStart"/>
+      <w:proofErr w:type="gramEnd"/>
+      <w:r>
+        <w:rPr>
+          <w:rFonts w:ascii="Consolas" w:eastAsia="Times New Roman" w:hAnsi="Consolas" w:cs="Times New Roman"/>
+          <w:color w:val="001080"/>
+          <w:kern w:val="0"/>
+          <w:sz w:val="21"/>
+          <w:szCs w:val="21"/>
+          <w14:ligatures w14:val="none"/>
+        </w:rPr>
+        <w:t>bankpath</w:t>
+      </w:r>
+      <w:proofErr w:type="spellEnd"/>
+      <w:r>
+        <w:rPr>
+          <w:rFonts w:ascii="Consolas" w:eastAsia="Times New Roman" w:hAnsi="Consolas" w:cs="Times New Roman"/>
+          <w:color w:val="000000"/>
+          <w:kern w:val="0"/>
+          <w:sz w:val="21"/>
+          <w:szCs w:val="21"/>
+          <w14:ligatures w14:val="none"/>
+        </w:rPr>
+        <w:t xml:space="preserve">, </w:t>
+      </w:r>
+      <w:r>
+        <w:rPr>
+          <w:rFonts w:ascii="Consolas" w:eastAsia="Times New Roman" w:hAnsi="Consolas" w:cs="Times New Roman"/>
+          <w:color w:val="001080"/>
+          <w:kern w:val="0"/>
+          <w:sz w:val="21"/>
+          <w:szCs w:val="21"/>
+          <w14:ligatures w14:val="none"/>
+        </w:rPr>
+        <w:t>encoding</w:t>
+      </w:r>
+      <w:r>
+        <w:rPr>
+          <w:rFonts w:ascii="Consolas" w:eastAsia="Times New Roman" w:hAnsi="Consolas" w:cs="Times New Roman"/>
+          <w:color w:val="000000"/>
+          <w:kern w:val="0"/>
+          <w:sz w:val="21"/>
+          <w:szCs w:val="21"/>
+          <w14:ligatures w14:val="none"/>
+        </w:rPr>
+        <w:t>=</w:t>
+      </w:r>
+      <w:r>
+        <w:rPr>
+          <w:rFonts w:ascii="Consolas" w:eastAsia="Times New Roman" w:hAnsi="Consolas" w:cs="Times New Roman"/>
+          <w:color w:val="A31515"/>
+          <w:kern w:val="0"/>
+          <w:sz w:val="21"/>
+          <w:szCs w:val="21"/>
+          <w14:ligatures w14:val="none"/>
+        </w:rPr>
+        <w:t>"utf-8"</w:t>
+      </w:r>
+      <w:r>
+        <w:rPr>
+          <w:rFonts w:ascii="Consolas" w:eastAsia="Times New Roman" w:hAnsi="Consolas" w:cs="Times New Roman"/>
+          <w:color w:val="000000"/>
+          <w:kern w:val="0"/>
+          <w:sz w:val="21"/>
+          <w:szCs w:val="21"/>
+          <w14:ligatures w14:val="none"/>
+        </w:rPr>
+        <w:t xml:space="preserve">) </w:t>
+      </w:r>
+      <w:r>
+        <w:rPr>
+          <w:rFonts w:ascii="Consolas" w:eastAsia="Times New Roman" w:hAnsi="Consolas" w:cs="Times New Roman"/>
+          <w:color w:val="AF00DB"/>
+          <w:kern w:val="0"/>
+          <w:sz w:val="21"/>
+          <w:szCs w:val="21"/>
+          <w14:ligatures w14:val="none"/>
+        </w:rPr>
+        <w:t>as</w:t>
+      </w:r>
+      <w:r>
+        <w:rPr>
+          <w:rFonts w:ascii="Consolas" w:eastAsia="Times New Roman" w:hAnsi="Consolas" w:cs="Times New Roman"/>
+          <w:color w:val="000000"/>
+          <w:kern w:val="0"/>
+          <w:sz w:val="21"/>
+          <w:szCs w:val="21"/>
+          <w14:ligatures w14:val="none"/>
+        </w:rPr>
+        <w:t xml:space="preserve"> </w:t>
+      </w:r>
+      <w:proofErr w:type="spellStart"/>
+      <w:r>
+        <w:rPr>
+          <w:rFonts w:ascii="Consolas" w:eastAsia="Times New Roman" w:hAnsi="Consolas" w:cs="Times New Roman"/>
+          <w:color w:val="001080"/>
+          <w:kern w:val="0"/>
+          <w:sz w:val="21"/>
+          <w:szCs w:val="21"/>
+          <w14:ligatures w14:val="none"/>
+        </w:rPr>
+        <w:t>bankfile</w:t>
+      </w:r>
+      <w:proofErr w:type="spellEnd"/>
+      <w:r>
+        <w:rPr>
+          <w:rFonts w:ascii="Consolas" w:eastAsia="Times New Roman" w:hAnsi="Consolas" w:cs="Times New Roman"/>
+          <w:color w:val="000000"/>
+          <w:kern w:val="0"/>
+          <w:sz w:val="21"/>
+          <w:szCs w:val="21"/>
+          <w14:ligatures w14:val="none"/>
+        </w:rPr>
+        <w:t>:</w:t>
+      </w:r>
+    </w:p>
+    <w:p>
+      <w:pPr>
+        <w:shd w:val="clear" w:color="auto" w:fill="FFFFFF"/>
+        <w:spacing w:after="0" w:line="285" w:lineRule="atLeast"/>
+        <w:rPr>
+          <w:rFonts w:ascii="Consolas" w:eastAsia="Times New Roman" w:hAnsi="Consolas" w:cs="Times New Roman"/>
+          <w:color w:val="000000"/>
+          <w:kern w:val="0"/>
+          <w:sz w:val="21"/>
+          <w:szCs w:val="21"/>
+          <w14:ligatures w14:val="none"/>
+        </w:rPr>
+      </w:pPr>
+      <w:r>
+        <w:rPr>
+          <w:rFonts w:ascii="Consolas" w:eastAsia="Times New Roman" w:hAnsi="Consolas" w:cs="Times New Roman"/>
+          <w:color w:val="000000"/>
+          <w:kern w:val="0"/>
+          <w:sz w:val="21"/>
+          <w:szCs w:val="21"/>
+          <w14:ligatures w14:val="none"/>
+        </w:rPr>
+        <w:t xml:space="preserve">    </w:t>
+      </w:r>
+      <w:proofErr w:type="spellStart"/>
+      <w:r>
+        <w:rPr>
+          <w:rFonts w:ascii="Consolas" w:eastAsia="Times New Roman" w:hAnsi="Consolas" w:cs="Times New Roman"/>
+          <w:color w:val="001080"/>
+          <w:kern w:val="0"/>
+          <w:sz w:val="21"/>
+          <w:szCs w:val="21"/>
+          <w14:ligatures w14:val="none"/>
+        </w:rPr>
+        <w:t>bankreader</w:t>
+      </w:r>
+      <w:proofErr w:type="spellEnd"/>
+      <w:r>
+        <w:rPr>
+          <w:rFonts w:ascii="Consolas" w:eastAsia="Times New Roman" w:hAnsi="Consolas" w:cs="Times New Roman"/>
+          <w:color w:val="000000"/>
+          <w:kern w:val="0"/>
+          <w:sz w:val="21"/>
+          <w:szCs w:val="21"/>
+          <w14:ligatures w14:val="none"/>
+        </w:rPr>
+        <w:t xml:space="preserve"> = </w:t>
+      </w:r>
+      <w:proofErr w:type="spellStart"/>
+      <w:proofErr w:type="gramStart"/>
+      <w:r>
+        <w:rPr>
+          <w:rFonts w:ascii="Consolas" w:eastAsia="Times New Roman" w:hAnsi="Consolas" w:cs="Times New Roman"/>
+          <w:color w:val="267F99"/>
+          <w:kern w:val="0"/>
+          <w:sz w:val="21"/>
+          <w:szCs w:val="21"/>
+          <w14:ligatures w14:val="none"/>
+        </w:rPr>
+        <w:t>csv</w:t>
+      </w:r>
+      <w:r>
+        <w:rPr>
+          <w:rFonts w:ascii="Consolas" w:eastAsia="Times New Roman" w:hAnsi="Consolas" w:cs="Times New Roman"/>
+          <w:color w:val="000000"/>
+          <w:kern w:val="0"/>
+          <w:sz w:val="21"/>
+          <w:szCs w:val="21"/>
+          <w14:ligatures w14:val="none"/>
+        </w:rPr>
+        <w:t>.</w:t>
+      </w:r>
+      <w:r>
+        <w:rPr>
+          <w:rFonts w:ascii="Consolas" w:eastAsia="Times New Roman" w:hAnsi="Consolas" w:cs="Times New Roman"/>
+          <w:color w:val="795E26"/>
+          <w:kern w:val="0"/>
+          <w:sz w:val="21"/>
+          <w:szCs w:val="21"/>
+          <w14:ligatures w14:val="none"/>
+        </w:rPr>
+        <w:t>reader</w:t>
+      </w:r>
+      <w:proofErr w:type="spellEnd"/>
+      <w:proofErr w:type="gramEnd"/>
+      <w:r>
+        <w:rPr>
+          <w:rFonts w:ascii="Consolas" w:eastAsia="Times New Roman" w:hAnsi="Consolas" w:cs="Times New Roman"/>
+          <w:color w:val="000000"/>
+          <w:kern w:val="0"/>
+          <w:sz w:val="21"/>
+          <w:szCs w:val="21"/>
+          <w14:ligatures w14:val="none"/>
+        </w:rPr>
+        <w:t>(</w:t>
+      </w:r>
+      <w:proofErr w:type="spellStart"/>
+      <w:r>
+        <w:rPr>
+          <w:rFonts w:ascii="Consolas" w:eastAsia="Times New Roman" w:hAnsi="Consolas" w:cs="Times New Roman"/>
+          <w:color w:val="001080"/>
+          <w:kern w:val="0"/>
+          <w:sz w:val="21"/>
+          <w:szCs w:val="21"/>
+          <w14:ligatures w14:val="none"/>
+        </w:rPr>
+        <w:t>bankfile</w:t>
+      </w:r>
+      <w:proofErr w:type="spellEnd"/>
+      <w:r>
+        <w:rPr>
+          <w:rFonts w:ascii="Consolas" w:eastAsia="Times New Roman" w:hAnsi="Consolas" w:cs="Times New Roman"/>
+          <w:color w:val="000000"/>
+          <w:kern w:val="0"/>
+          <w:sz w:val="21"/>
+          <w:szCs w:val="21"/>
+          <w14:ligatures w14:val="none"/>
+        </w:rPr>
+        <w:t>)</w:t>
+      </w:r>
+    </w:p>
+    <w:p>
+      <w:pPr>
+        <w:shd w:val="clear" w:color="auto" w:fill="FFFFFF"/>
+        <w:spacing w:after="0" w:line="285" w:lineRule="atLeast"/>
+        <w:rPr>
+          <w:rFonts w:ascii="Consolas" w:eastAsia="Times New Roman" w:hAnsi="Consolas" w:cs="Times New Roman"/>
+          <w:color w:val="000000"/>
+          <w:kern w:val="0"/>
+          <w:sz w:val="21"/>
+          <w:szCs w:val="21"/>
+          <w14:ligatures w14:val="none"/>
+        </w:rPr>
+      </w:pPr>
+      <w:r>
+        <w:rPr>
+          <w:rFonts w:ascii="Consolas" w:eastAsia="Times New Roman" w:hAnsi="Consolas" w:cs="Times New Roman"/>
+          <w:color w:val="000000"/>
+          <w:kern w:val="0"/>
+          <w:sz w:val="21"/>
+          <w:szCs w:val="21"/>
+          <w14:ligatures w14:val="none"/>
+        </w:rPr>
+        <w:t xml:space="preserve">    </w:t>
+      </w:r>
+      <w:r>
+        <w:rPr>
+          <w:rFonts w:ascii="Consolas" w:eastAsia="Times New Roman" w:hAnsi="Consolas" w:cs="Times New Roman"/>
+          <w:color w:val="795E26"/>
+          <w:kern w:val="0"/>
+          <w:sz w:val="21"/>
+          <w:szCs w:val="21"/>
+          <w14:ligatures w14:val="none"/>
+        </w:rPr>
+        <w:t>next</w:t>
+      </w:r>
+      <w:r>
+        <w:rPr>
+          <w:rFonts w:ascii="Consolas" w:eastAsia="Times New Roman" w:hAnsi="Consolas" w:cs="Times New Roman"/>
+          <w:color w:val="000000"/>
+          <w:kern w:val="0"/>
+          <w:sz w:val="21"/>
+          <w:szCs w:val="21"/>
+          <w14:ligatures w14:val="none"/>
+        </w:rPr>
+        <w:t>(</w:t>
+      </w:r>
+      <w:proofErr w:type="spellStart"/>
+      <w:proofErr w:type="gramStart"/>
+      <w:r>
+        <w:rPr>
+          <w:rFonts w:ascii="Consolas" w:eastAsia="Times New Roman" w:hAnsi="Consolas" w:cs="Times New Roman"/>
+          <w:color w:val="001080"/>
+          <w:kern w:val="0"/>
+          <w:sz w:val="21"/>
+          <w:szCs w:val="21"/>
+          <w14:ligatures w14:val="none"/>
+        </w:rPr>
+        <w:t>bankreader</w:t>
+      </w:r>
+      <w:proofErr w:type="spellEnd"/>
+      <w:r>
+        <w:rPr>
+          <w:rFonts w:ascii="Consolas" w:eastAsia="Times New Roman" w:hAnsi="Consolas" w:cs="Times New Roman"/>
+          <w:color w:val="000000"/>
+          <w:kern w:val="0"/>
+          <w:sz w:val="21"/>
+          <w:szCs w:val="21"/>
+          <w14:ligatures w14:val="none"/>
+        </w:rPr>
+        <w:t>)  </w:t>
+      </w:r>
+      <w:r>
+        <w:rPr>
+          <w:rFonts w:ascii="Consolas" w:eastAsia="Times New Roman" w:hAnsi="Consolas" w:cs="Times New Roman"/>
+          <w:color w:val="008000"/>
+          <w:kern w:val="0"/>
+          <w:sz w:val="21"/>
+          <w:szCs w:val="21"/>
+          <w14:ligatures w14:val="none"/>
+        </w:rPr>
+        <w:t>#</w:t>
+      </w:r>
+      <w:proofErr w:type="gramEnd"/>
+      <w:r>
+        <w:rPr>
+          <w:rFonts w:ascii="Consolas" w:eastAsia="Times New Roman" w:hAnsi="Consolas" w:cs="Times New Roman"/>
+          <w:color w:val="008000"/>
+          <w:kern w:val="0"/>
+          <w:sz w:val="21"/>
+          <w:szCs w:val="21"/>
+          <w14:ligatures w14:val="none"/>
+        </w:rPr>
+        <w:t xml:space="preserve"> Skip the header row</w:t>
+      </w:r>
+    </w:p>
+    <w:p>
+      <w:pPr>
+        <w:shd w:val="clear" w:color="auto" w:fill="FFFFFF"/>
+        <w:spacing w:after="0" w:line="285" w:lineRule="atLeast"/>
+        <w:rPr>
+          <w:rFonts w:ascii="Consolas" w:eastAsia="Times New Roman" w:hAnsi="Consolas" w:cs="Times New Roman"/>
+          <w:color w:val="000000"/>
+          <w:kern w:val="0"/>
+          <w:sz w:val="21"/>
+          <w:szCs w:val="21"/>
+          <w14:ligatures w14:val="none"/>
+        </w:rPr>
+      </w:pPr>
+      <w:r>
+        <w:rPr>
+          <w:rFonts w:ascii="Consolas" w:eastAsia="Times New Roman" w:hAnsi="Consolas" w:cs="Times New Roman"/>
+          <w:color w:val="000000"/>
+          <w:kern w:val="0"/>
+          <w:sz w:val="21"/>
+          <w:szCs w:val="21"/>
+          <w14:ligatures w14:val="none"/>
+        </w:rPr>
+        <w:t xml:space="preserve">    </w:t>
+      </w:r>
+    </w:p>
+    <w:p>
+      <w:pPr>
+        <w:shd w:val="clear" w:color="auto" w:fill="FFFFFF"/>
+        <w:spacing w:after="0" w:line="285" w:lineRule="atLeast"/>
+        <w:rPr>
+          <w:rFonts w:ascii="Consolas" w:eastAsia="Times New Roman" w:hAnsi="Consolas" w:cs="Times New Roman"/>
+          <w:color w:val="000000"/>
+          <w:kern w:val="0"/>
+          <w:sz w:val="21"/>
+          <w:szCs w:val="21"/>
+          <w14:ligatures w14:val="none"/>
+        </w:rPr>
+      </w:pPr>
+      <w:r>
+        <w:rPr>
+          <w:rFonts w:ascii="Consolas" w:eastAsia="Times New Roman" w:hAnsi="Consolas" w:cs="Times New Roman"/>
+          <w:color w:val="000000"/>
+          <w:kern w:val="0"/>
+          <w:sz w:val="21"/>
+          <w:szCs w:val="21"/>
+          <w14:ligatures w14:val="none"/>
+        </w:rPr>
+        <w:t xml:space="preserve">    </w:t>
+      </w:r>
+      <w:r>
+        <w:rPr>
+          <w:rFonts w:ascii="Consolas" w:eastAsia="Times New Roman" w:hAnsi="Consolas" w:cs="Times New Roman"/>
+          <w:color w:val="AF00DB"/>
+          <w:kern w:val="0"/>
+          <w:sz w:val="21"/>
+          <w:szCs w:val="21"/>
+          <w14:ligatures w14:val="none"/>
+        </w:rPr>
+        <w:t>for</w:t>
+      </w:r>
+      <w:r>
+        <w:rPr>
+          <w:rFonts w:ascii="Consolas" w:eastAsia="Times New Roman" w:hAnsi="Consolas" w:cs="Times New Roman"/>
+          <w:color w:val="000000"/>
+          <w:kern w:val="0"/>
+          <w:sz w:val="21"/>
+          <w:szCs w:val="21"/>
+          <w14:ligatures w14:val="none"/>
+        </w:rPr>
+        <w:t xml:space="preserve"> </w:t>
+      </w:r>
+      <w:r>
+        <w:rPr>
+          <w:rFonts w:ascii="Consolas" w:eastAsia="Times New Roman" w:hAnsi="Consolas" w:cs="Times New Roman"/>
+          <w:color w:val="001080"/>
+          <w:kern w:val="0"/>
+          <w:sz w:val="21"/>
+          <w:szCs w:val="21"/>
+          <w14:ligatures w14:val="none"/>
+        </w:rPr>
+        <w:t>row</w:t>
+      </w:r>
+      <w:r>
+        <w:rPr>
+          <w:rFonts w:ascii="Consolas" w:eastAsia="Times New Roman" w:hAnsi="Consolas" w:cs="Times New Roman"/>
+          <w:color w:val="000000"/>
+          <w:kern w:val="0"/>
+          <w:sz w:val="21"/>
+          <w:szCs w:val="21"/>
+          <w14:ligatures w14:val="none"/>
+        </w:rPr>
+        <w:t xml:space="preserve"> </w:t>
+      </w:r>
+      <w:r>
+        <w:rPr>
+          <w:rFonts w:ascii="Consolas" w:eastAsia="Times New Roman" w:hAnsi="Consolas" w:cs="Times New Roman"/>
+          <w:color w:val="AF00DB"/>
+          <w:kern w:val="0"/>
+          <w:sz w:val="21"/>
+          <w:szCs w:val="21"/>
+          <w14:ligatures w14:val="none"/>
+        </w:rPr>
+        <w:t>in</w:t>
+      </w:r>
+      <w:r>
+        <w:rPr>
+          <w:rFonts w:ascii="Consolas" w:eastAsia="Times New Roman" w:hAnsi="Consolas" w:cs="Times New Roman"/>
+          <w:color w:val="000000"/>
+          <w:kern w:val="0"/>
+          <w:sz w:val="21"/>
+          <w:szCs w:val="21"/>
+          <w14:ligatures w14:val="none"/>
+        </w:rPr>
+        <w:t xml:space="preserve"> </w:t>
+      </w:r>
+      <w:proofErr w:type="spellStart"/>
+      <w:r>
+        <w:rPr>
+          <w:rFonts w:ascii="Consolas" w:eastAsia="Times New Roman" w:hAnsi="Consolas" w:cs="Times New Roman"/>
+          <w:color w:val="001080"/>
+          <w:kern w:val="0"/>
+          <w:sz w:val="21"/>
+          <w:szCs w:val="21"/>
+          <w14:ligatures w14:val="none"/>
+        </w:rPr>
+        <w:t>bankreader</w:t>
+      </w:r>
+      <w:proofErr w:type="spellEnd"/>
+      <w:r>
+        <w:rPr>
+          <w:rFonts w:ascii="Consolas" w:eastAsia="Times New Roman" w:hAnsi="Consolas" w:cs="Times New Roman"/>
+          <w:color w:val="000000"/>
+          <w:kern w:val="0"/>
+          <w:sz w:val="21"/>
+          <w:szCs w:val="21"/>
+          <w14:ligatures w14:val="none"/>
+        </w:rPr>
+        <w:t>:</w:t>
+      </w:r>
+    </w:p>
+    <w:p>
+      <w:pPr>
+        <w:shd w:val="clear" w:color="auto" w:fill="FFFFFF"/>
+        <w:spacing w:after="0" w:line="285" w:lineRule="atLeast"/>
+        <w:rPr>
+          <w:rFonts w:ascii="Consolas" w:eastAsia="Times New Roman" w:hAnsi="Consolas" w:cs="Times New Roman"/>
+          <w:color w:val="000000"/>
+          <w:kern w:val="0"/>
+          <w:sz w:val="21"/>
+          <w:szCs w:val="21"/>
+          <w14:ligatures w14:val="none"/>
+        </w:rPr>
+      </w:pPr>
+      <w:r>
+        <w:rPr>
+          <w:rFonts w:ascii="Consolas" w:eastAsia="Times New Roman" w:hAnsi="Consolas" w:cs="Times New Roman"/>
+          <w:color w:val="000000"/>
+          <w:kern w:val="0"/>
+          <w:sz w:val="21"/>
+          <w:szCs w:val="21"/>
+          <w14:ligatures w14:val="none"/>
+        </w:rPr>
+        <w:t xml:space="preserve">        </w:t>
+      </w:r>
+      <w:r>
+        <w:rPr>
+          <w:rFonts w:ascii="Consolas" w:eastAsia="Times New Roman" w:hAnsi="Consolas" w:cs="Times New Roman"/>
+          <w:color w:val="001080"/>
+          <w:kern w:val="0"/>
+          <w:sz w:val="21"/>
+          <w:szCs w:val="21"/>
+          <w14:ligatures w14:val="none"/>
+        </w:rPr>
+        <w:t>date</w:t>
+      </w:r>
+      <w:r>
+        <w:rPr>
+          <w:rFonts w:ascii="Consolas" w:eastAsia="Times New Roman" w:hAnsi="Consolas" w:cs="Times New Roman"/>
+          <w:color w:val="000000"/>
+          <w:kern w:val="0"/>
+          <w:sz w:val="21"/>
+          <w:szCs w:val="21"/>
+          <w14:ligatures w14:val="none"/>
+        </w:rPr>
+        <w:t xml:space="preserve"> = </w:t>
+      </w:r>
+      <w:proofErr w:type="gramStart"/>
+      <w:r>
+        <w:rPr>
+          <w:rFonts w:ascii="Consolas" w:eastAsia="Times New Roman" w:hAnsi="Consolas" w:cs="Times New Roman"/>
+          <w:color w:val="001080"/>
+          <w:kern w:val="0"/>
+          <w:sz w:val="21"/>
+          <w:szCs w:val="21"/>
+          <w14:ligatures w14:val="none"/>
+        </w:rPr>
+        <w:t>row</w:t>
+      </w:r>
+      <w:r>
+        <w:rPr>
+          <w:rFonts w:ascii="Consolas" w:eastAsia="Times New Roman" w:hAnsi="Consolas" w:cs="Times New Roman"/>
+          <w:color w:val="000000"/>
+          <w:kern w:val="0"/>
+          <w:sz w:val="21"/>
+          <w:szCs w:val="21"/>
+          <w14:ligatures w14:val="none"/>
+        </w:rPr>
+        <w:t>[</w:t>
+      </w:r>
+      <w:proofErr w:type="gramEnd"/>
+      <w:r>
+        <w:rPr>
+          <w:rFonts w:ascii="Consolas" w:eastAsia="Times New Roman" w:hAnsi="Consolas" w:cs="Times New Roman"/>
+          <w:color w:val="098658"/>
+          <w:kern w:val="0"/>
+          <w:sz w:val="21"/>
+          <w:szCs w:val="21"/>
+          <w14:ligatures w14:val="none"/>
+        </w:rPr>
+        <w:t>0</w:t>
+      </w:r>
+      <w:r>
+        <w:rPr>
+          <w:rFonts w:ascii="Consolas" w:eastAsia="Times New Roman" w:hAnsi="Consolas" w:cs="Times New Roman"/>
+          <w:color w:val="000000"/>
+          <w:kern w:val="0"/>
+          <w:sz w:val="21"/>
+          <w:szCs w:val="21"/>
+          <w14:ligatures w14:val="none"/>
+        </w:rPr>
+        <w:t>]  </w:t>
+      </w:r>
+      <w:r>
+        <w:rPr>
+          <w:rFonts w:ascii="Consolas" w:eastAsia="Times New Roman" w:hAnsi="Consolas" w:cs="Times New Roman"/>
+          <w:color w:val="008000"/>
+          <w:kern w:val="0"/>
+          <w:sz w:val="21"/>
+          <w:szCs w:val="21"/>
+          <w14:ligatures w14:val="none"/>
+        </w:rPr>
+        <w:t># the date is in the first column</w:t>
+      </w:r>
+    </w:p>
+    <w:p>
+      <w:pPr>
+        <w:shd w:val="clear" w:color="auto" w:fill="FFFFFF"/>
+        <w:spacing w:after="0" w:line="285" w:lineRule="atLeast"/>
+        <w:rPr>
+          <w:rFonts w:ascii="Consolas" w:eastAsia="Times New Roman" w:hAnsi="Consolas" w:cs="Times New Roman"/>
+          <w:color w:val="000000"/>
+          <w:kern w:val="0"/>
+          <w:sz w:val="21"/>
+          <w:szCs w:val="21"/>
+          <w14:ligatures w14:val="none"/>
+        </w:rPr>
+      </w:pPr>
+      <w:r>
+        <w:rPr>
+          <w:rFonts w:ascii="Consolas" w:eastAsia="Times New Roman" w:hAnsi="Consolas" w:cs="Times New Roman"/>
+          <w:color w:val="000000"/>
+          <w:kern w:val="0"/>
+          <w:sz w:val="21"/>
+          <w:szCs w:val="21"/>
+          <w14:ligatures w14:val="none"/>
+        </w:rPr>
+        <w:t xml:space="preserve">        </w:t>
+      </w:r>
+      <w:r>
+        <w:rPr>
+          <w:rFonts w:ascii="Consolas" w:eastAsia="Times New Roman" w:hAnsi="Consolas" w:cs="Times New Roman"/>
+          <w:color w:val="001080"/>
+          <w:kern w:val="0"/>
+          <w:sz w:val="21"/>
+          <w:szCs w:val="21"/>
+          <w14:ligatures w14:val="none"/>
+        </w:rPr>
+        <w:t>month</w:t>
+      </w:r>
+      <w:r>
+        <w:rPr>
+          <w:rFonts w:ascii="Consolas" w:eastAsia="Times New Roman" w:hAnsi="Consolas" w:cs="Times New Roman"/>
+          <w:color w:val="000000"/>
+          <w:kern w:val="0"/>
+          <w:sz w:val="21"/>
+          <w:szCs w:val="21"/>
+          <w14:ligatures w14:val="none"/>
+        </w:rPr>
+        <w:t xml:space="preserve"> = </w:t>
+      </w:r>
+      <w:proofErr w:type="spellStart"/>
+      <w:proofErr w:type="gramStart"/>
+      <w:r>
+        <w:rPr>
+          <w:rFonts w:ascii="Consolas" w:eastAsia="Times New Roman" w:hAnsi="Consolas" w:cs="Times New Roman"/>
+          <w:color w:val="001080"/>
+          <w:kern w:val="0"/>
+          <w:sz w:val="21"/>
+          <w:szCs w:val="21"/>
+          <w14:ligatures w14:val="none"/>
+        </w:rPr>
+        <w:t>date</w:t>
+      </w:r>
+      <w:r>
+        <w:rPr>
+          <w:rFonts w:ascii="Consolas" w:eastAsia="Times New Roman" w:hAnsi="Consolas" w:cs="Times New Roman"/>
+          <w:color w:val="000000"/>
+          <w:kern w:val="0"/>
+          <w:sz w:val="21"/>
+          <w:szCs w:val="21"/>
+          <w14:ligatures w14:val="none"/>
+        </w:rPr>
+        <w:t>.</w:t>
+      </w:r>
+      <w:r>
+        <w:rPr>
+          <w:rFonts w:ascii="Consolas" w:eastAsia="Times New Roman" w:hAnsi="Consolas" w:cs="Times New Roman"/>
+          <w:color w:val="795E26"/>
+          <w:kern w:val="0"/>
+          <w:sz w:val="21"/>
+          <w:szCs w:val="21"/>
+          <w14:ligatures w14:val="none"/>
+        </w:rPr>
+        <w:t>split</w:t>
+      </w:r>
+      <w:proofErr w:type="spellEnd"/>
+      <w:proofErr w:type="gramEnd"/>
+      <w:r>
+        <w:rPr>
+          <w:rFonts w:ascii="Consolas" w:eastAsia="Times New Roman" w:hAnsi="Consolas" w:cs="Times New Roman"/>
+          <w:color w:val="000000"/>
+          <w:kern w:val="0"/>
+          <w:sz w:val="21"/>
+          <w:szCs w:val="21"/>
+          <w14:ligatures w14:val="none"/>
+        </w:rPr>
+        <w:t>(</w:t>
+      </w:r>
+      <w:r>
+        <w:rPr>
+          <w:rFonts w:ascii="Consolas" w:eastAsia="Times New Roman" w:hAnsi="Consolas" w:cs="Times New Roman"/>
+          <w:color w:val="A31515"/>
+          <w:kern w:val="0"/>
+          <w:sz w:val="21"/>
+          <w:szCs w:val="21"/>
+          <w14:ligatures w14:val="none"/>
+        </w:rPr>
+        <w:t>","</w:t>
+      </w:r>
+      <w:r>
+        <w:rPr>
+          <w:rFonts w:ascii="Consolas" w:eastAsia="Times New Roman" w:hAnsi="Consolas" w:cs="Times New Roman"/>
+          <w:color w:val="000000"/>
+          <w:kern w:val="0"/>
+          <w:sz w:val="21"/>
+          <w:szCs w:val="21"/>
+          <w14:ligatures w14:val="none"/>
+        </w:rPr>
+        <w:t>)[</w:t>
+      </w:r>
+      <w:r>
+        <w:rPr>
+          <w:rFonts w:ascii="Consolas" w:eastAsia="Times New Roman" w:hAnsi="Consolas" w:cs="Times New Roman"/>
+          <w:color w:val="098658"/>
+          <w:kern w:val="0"/>
+          <w:sz w:val="21"/>
+          <w:szCs w:val="21"/>
+          <w14:ligatures w14:val="none"/>
+        </w:rPr>
+        <w:t>0</w:t>
+      </w:r>
+      <w:r>
+        <w:rPr>
+          <w:rFonts w:ascii="Consolas" w:eastAsia="Times New Roman" w:hAnsi="Consolas" w:cs="Times New Roman"/>
+          <w:color w:val="000000"/>
+          <w:kern w:val="0"/>
+          <w:sz w:val="21"/>
+          <w:szCs w:val="21"/>
+          <w14:ligatures w14:val="none"/>
+        </w:rPr>
+        <w:t>]</w:t>
+      </w:r>
+    </w:p>
+    <w:p>
+      <w:pPr>
+        <w:shd w:val="clear" w:color="auto" w:fill="FFFFFF"/>
+        <w:spacing w:after="0" w:line="285" w:lineRule="atLeast"/>
+        <w:rPr>
+          <w:rFonts w:ascii="Consolas" w:eastAsia="Times New Roman" w:hAnsi="Consolas" w:cs="Times New Roman"/>
+          <w:color w:val="000000"/>
+          <w:kern w:val="0"/>
+          <w:sz w:val="21"/>
+          <w:szCs w:val="21"/>
+          <w14:ligatures w14:val="none"/>
+        </w:rPr>
+      </w:pPr>
+      <w:r>
+        <w:rPr>
+          <w:rFonts w:ascii="Consolas" w:eastAsia="Times New Roman" w:hAnsi="Consolas" w:cs="Times New Roman"/>
+          <w:color w:val="000000"/>
+          <w:kern w:val="0"/>
+          <w:sz w:val="21"/>
+          <w:szCs w:val="21"/>
+          <w14:ligatures w14:val="none"/>
+        </w:rPr>
+        <w:t xml:space="preserve">        </w:t>
+      </w:r>
+      <w:proofErr w:type="spellStart"/>
+      <w:r>
+        <w:rPr>
+          <w:rFonts w:ascii="Consolas" w:eastAsia="Times New Roman" w:hAnsi="Consolas" w:cs="Times New Roman"/>
+          <w:color w:val="001080"/>
+          <w:kern w:val="0"/>
+          <w:sz w:val="21"/>
+          <w:szCs w:val="21"/>
+          <w14:ligatures w14:val="none"/>
+        </w:rPr>
+        <w:t>unique_months</w:t>
+      </w:r>
+      <w:r>
+        <w:rPr>
+          <w:rFonts w:ascii="Consolas" w:eastAsia="Times New Roman" w:hAnsi="Consolas" w:cs="Times New Roman"/>
+          <w:color w:val="000000"/>
+          <w:kern w:val="0"/>
+          <w:sz w:val="21"/>
+          <w:szCs w:val="21"/>
+          <w14:ligatures w14:val="none"/>
+        </w:rPr>
+        <w:t>.</w:t>
+      </w:r>
+      <w:r>
+        <w:rPr>
+          <w:rFonts w:ascii="Consolas" w:eastAsia="Times New Roman" w:hAnsi="Consolas" w:cs="Times New Roman"/>
+          <w:color w:val="795E26"/>
+          <w:kern w:val="0"/>
+          <w:sz w:val="21"/>
+          <w:szCs w:val="21"/>
+          <w14:ligatures w14:val="none"/>
+        </w:rPr>
+        <w:t>add</w:t>
+      </w:r>
+      <w:proofErr w:type="spellEnd"/>
+      <w:r>
+        <w:rPr>
+          <w:rFonts w:ascii="Consolas" w:eastAsia="Times New Roman" w:hAnsi="Consolas" w:cs="Times New Roman"/>
+          <w:color w:val="000000"/>
+          <w:kern w:val="0"/>
+          <w:sz w:val="21"/>
+          <w:szCs w:val="21"/>
+          <w14:ligatures w14:val="none"/>
+        </w:rPr>
+        <w:t>(</w:t>
+      </w:r>
+      <w:r>
+        <w:rPr>
+          <w:rFonts w:ascii="Consolas" w:eastAsia="Times New Roman" w:hAnsi="Consolas" w:cs="Times New Roman"/>
+          <w:color w:val="001080"/>
+          <w:kern w:val="0"/>
+          <w:sz w:val="21"/>
+          <w:szCs w:val="21"/>
+          <w14:ligatures w14:val="none"/>
+        </w:rPr>
+        <w:t>month</w:t>
+      </w:r>
+      <w:r>
+        <w:rPr>
+          <w:rFonts w:ascii="Consolas" w:eastAsia="Times New Roman" w:hAnsi="Consolas" w:cs="Times New Roman"/>
+          <w:color w:val="000000"/>
+          <w:kern w:val="0"/>
+          <w:sz w:val="21"/>
+          <w:szCs w:val="21"/>
+          <w14:ligatures w14:val="none"/>
+        </w:rPr>
+        <w:t>)</w:t>
+      </w:r>
+    </w:p>
+    <w:p>
+      <w:pPr>
+        <w:shd w:val="clear" w:color="auto" w:fill="FFFFFF"/>
+        <w:spacing w:after="0" w:line="285" w:lineRule="atLeast"/>
+        <w:rPr>
+          <w:rFonts w:ascii="Consolas" w:eastAsia="Times New Roman" w:hAnsi="Consolas" w:cs="Times New Roman"/>
+          <w:color w:val="000000"/>
+          <w:kern w:val="0"/>
+          <w:sz w:val="21"/>
+          <w:szCs w:val="21"/>
+          <w14:ligatures w14:val="none"/>
+        </w:rPr>
+      </w:pPr>
+    </w:p>
+    <w:p>
+      <w:pPr>
+        <w:shd w:val="clear" w:color="auto" w:fill="FFFFFF"/>
+        <w:spacing w:after="0" w:line="285" w:lineRule="atLeast"/>
+        <w:rPr>
+          <w:rFonts w:ascii="Consolas" w:eastAsia="Times New Roman" w:hAnsi="Consolas" w:cs="Times New Roman"/>
+          <w:color w:val="000000"/>
+          <w:kern w:val="0"/>
+          <w:sz w:val="21"/>
+          <w:szCs w:val="21"/>
+          <w14:ligatures w14:val="none"/>
+        </w:rPr>
+      </w:pPr>
+      <w:r>
+        <w:rPr>
+          <w:rFonts w:ascii="Consolas" w:eastAsia="Times New Roman" w:hAnsi="Consolas" w:cs="Times New Roman"/>
+          <w:color w:val="000000"/>
+          <w:kern w:val="0"/>
+          <w:sz w:val="21"/>
+          <w:szCs w:val="21"/>
+          <w14:ligatures w14:val="none"/>
+        </w:rPr>
+        <w:t xml:space="preserve">        </w:t>
+      </w:r>
+      <w:proofErr w:type="spellStart"/>
+      <w:r>
+        <w:rPr>
+          <w:rFonts w:ascii="Consolas" w:eastAsia="Times New Roman" w:hAnsi="Consolas" w:cs="Times New Roman"/>
+          <w:color w:val="001080"/>
+          <w:kern w:val="0"/>
+          <w:sz w:val="21"/>
+          <w:szCs w:val="21"/>
+          <w14:ligatures w14:val="none"/>
+        </w:rPr>
+        <w:t>profit_loss</w:t>
+      </w:r>
+      <w:proofErr w:type="spellEnd"/>
+      <w:r>
+        <w:rPr>
+          <w:rFonts w:ascii="Consolas" w:eastAsia="Times New Roman" w:hAnsi="Consolas" w:cs="Times New Roman"/>
+          <w:color w:val="000000"/>
+          <w:kern w:val="0"/>
+          <w:sz w:val="21"/>
+          <w:szCs w:val="21"/>
+          <w14:ligatures w14:val="none"/>
+        </w:rPr>
+        <w:t xml:space="preserve"> = </w:t>
+      </w:r>
+      <w:r>
+        <w:rPr>
+          <w:rFonts w:ascii="Consolas" w:eastAsia="Times New Roman" w:hAnsi="Consolas" w:cs="Times New Roman"/>
+          <w:color w:val="267F99"/>
+          <w:kern w:val="0"/>
+          <w:sz w:val="21"/>
+          <w:szCs w:val="21"/>
+          <w14:ligatures w14:val="none"/>
+        </w:rPr>
+        <w:t>int</w:t>
+      </w:r>
+      <w:r>
+        <w:rPr>
+          <w:rFonts w:ascii="Consolas" w:eastAsia="Times New Roman" w:hAnsi="Consolas" w:cs="Times New Roman"/>
+          <w:color w:val="000000"/>
+          <w:kern w:val="0"/>
+          <w:sz w:val="21"/>
+          <w:szCs w:val="21"/>
+          <w14:ligatures w14:val="none"/>
+        </w:rPr>
+        <w:t>(</w:t>
+      </w:r>
+      <w:proofErr w:type="gramStart"/>
+      <w:r>
+        <w:rPr>
+          <w:rFonts w:ascii="Consolas" w:eastAsia="Times New Roman" w:hAnsi="Consolas" w:cs="Times New Roman"/>
+          <w:color w:val="001080"/>
+          <w:kern w:val="0"/>
+          <w:sz w:val="21"/>
+          <w:szCs w:val="21"/>
+          <w14:ligatures w14:val="none"/>
+        </w:rPr>
+        <w:t>row</w:t>
+      </w:r>
+      <w:r>
+        <w:rPr>
+          <w:rFonts w:ascii="Consolas" w:eastAsia="Times New Roman" w:hAnsi="Consolas" w:cs="Times New Roman"/>
+          <w:color w:val="000000"/>
+          <w:kern w:val="0"/>
+          <w:sz w:val="21"/>
+          <w:szCs w:val="21"/>
+          <w14:ligatures w14:val="none"/>
+        </w:rPr>
+        <w:t>[</w:t>
+      </w:r>
+      <w:proofErr w:type="gramEnd"/>
+      <w:r>
+        <w:rPr>
+          <w:rFonts w:ascii="Consolas" w:eastAsia="Times New Roman" w:hAnsi="Consolas" w:cs="Times New Roman"/>
+          <w:color w:val="098658"/>
+          <w:kern w:val="0"/>
+          <w:sz w:val="21"/>
+          <w:szCs w:val="21"/>
+          <w14:ligatures w14:val="none"/>
+        </w:rPr>
+        <w:t>1</w:t>
+      </w:r>
+      <w:r>
+        <w:rPr>
+          <w:rFonts w:ascii="Consolas" w:eastAsia="Times New Roman" w:hAnsi="Consolas" w:cs="Times New Roman"/>
+          <w:color w:val="000000"/>
+          <w:kern w:val="0"/>
+          <w:sz w:val="21"/>
+          <w:szCs w:val="21"/>
+          <w14:ligatures w14:val="none"/>
+        </w:rPr>
+        <w:t>])  </w:t>
+      </w:r>
+      <w:r>
+        <w:rPr>
+          <w:rFonts w:ascii="Consolas" w:eastAsia="Times New Roman" w:hAnsi="Consolas" w:cs="Times New Roman"/>
+          <w:color w:val="008000"/>
+          <w:kern w:val="0"/>
+          <w:sz w:val="21"/>
+          <w:szCs w:val="21"/>
+          <w14:ligatures w14:val="none"/>
+        </w:rPr>
+        <w:t># Assuming profit/loss is in the second column</w:t>
+      </w:r>
+    </w:p>
+    <w:p>
+      <w:pPr>
+        <w:shd w:val="clear" w:color="auto" w:fill="FFFFFF"/>
+        <w:spacing w:after="0" w:line="285" w:lineRule="atLeast"/>
+        <w:rPr>
+          <w:rFonts w:ascii="Consolas" w:eastAsia="Times New Roman" w:hAnsi="Consolas" w:cs="Times New Roman"/>
+          <w:color w:val="000000"/>
+          <w:kern w:val="0"/>
+          <w:sz w:val="21"/>
+          <w:szCs w:val="21"/>
+          <w14:ligatures w14:val="none"/>
+        </w:rPr>
+      </w:pPr>
+      <w:r>
+        <w:rPr>
+          <w:rFonts w:ascii="Consolas" w:eastAsia="Times New Roman" w:hAnsi="Consolas" w:cs="Times New Roman"/>
+          <w:color w:val="000000"/>
+          <w:kern w:val="0"/>
+          <w:sz w:val="21"/>
+          <w:szCs w:val="21"/>
+          <w14:ligatures w14:val="none"/>
+        </w:rPr>
+        <w:t xml:space="preserve">        </w:t>
+      </w:r>
+      <w:r>
+        <w:rPr>
+          <w:rFonts w:ascii="Consolas" w:eastAsia="Times New Roman" w:hAnsi="Consolas" w:cs="Times New Roman"/>
+          <w:color w:val="0070C1"/>
+          <w:kern w:val="0"/>
+          <w:sz w:val="21"/>
+          <w:szCs w:val="21"/>
+          <w14:ligatures w14:val="none"/>
+        </w:rPr>
+        <w:t>TOTAL_PROFIT_LOSSES</w:t>
+      </w:r>
+      <w:r>
+        <w:rPr>
+          <w:rFonts w:ascii="Consolas" w:eastAsia="Times New Roman" w:hAnsi="Consolas" w:cs="Times New Roman"/>
+          <w:color w:val="000000"/>
+          <w:kern w:val="0"/>
+          <w:sz w:val="21"/>
+          <w:szCs w:val="21"/>
+          <w14:ligatures w14:val="none"/>
+        </w:rPr>
+        <w:t xml:space="preserve"> += </w:t>
+      </w:r>
+      <w:proofErr w:type="spellStart"/>
+      <w:r>
+        <w:rPr>
+          <w:rFonts w:ascii="Consolas" w:eastAsia="Times New Roman" w:hAnsi="Consolas" w:cs="Times New Roman"/>
+          <w:color w:val="001080"/>
+          <w:kern w:val="0"/>
+          <w:sz w:val="21"/>
+          <w:szCs w:val="21"/>
+          <w14:ligatures w14:val="none"/>
+        </w:rPr>
+        <w:t>profit_loss</w:t>
+      </w:r>
+      <w:proofErr w:type="spellEnd"/>
+    </w:p>
+    <w:p>
+      <w:pPr>
+        <w:shd w:val="clear" w:color="auto" w:fill="FFFFFF"/>
+        <w:spacing w:after="0" w:line="285" w:lineRule="atLeast"/>
+        <w:rPr>
+          <w:rFonts w:ascii="Consolas" w:eastAsia="Times New Roman" w:hAnsi="Consolas" w:cs="Times New Roman"/>
+          <w:color w:val="000000"/>
+          <w:kern w:val="0"/>
+          <w:sz w:val="21"/>
+          <w:szCs w:val="21"/>
+          <w14:ligatures w14:val="none"/>
+        </w:rPr>
+      </w:pPr>
+    </w:p>
+    <w:p>
+      <w:pPr>
+        <w:shd w:val="clear" w:color="auto" w:fill="FFFFFF"/>
+        <w:spacing w:after="0" w:line="285" w:lineRule="atLeast"/>
+        <w:rPr>
+          <w:rFonts w:ascii="Consolas" w:eastAsia="Times New Roman" w:hAnsi="Consolas" w:cs="Times New Roman"/>
+          <w:color w:val="000000"/>
+          <w:kern w:val="0"/>
+          <w:sz w:val="21"/>
+          <w:szCs w:val="21"/>
+          <w14:ligatures w14:val="none"/>
+        </w:rPr>
+      </w:pPr>
+      <w:r>
+        <w:rPr>
+          <w:rFonts w:ascii="Consolas" w:eastAsia="Times New Roman" w:hAnsi="Consolas" w:cs="Times New Roman"/>
+          <w:color w:val="000000"/>
+          <w:kern w:val="0"/>
+          <w:sz w:val="21"/>
+          <w:szCs w:val="21"/>
+          <w14:ligatures w14:val="none"/>
+        </w:rPr>
+        <w:t xml:space="preserve">        </w:t>
+      </w:r>
+      <w:r>
+        <w:rPr>
+          <w:rFonts w:ascii="Consolas" w:eastAsia="Times New Roman" w:hAnsi="Consolas" w:cs="Times New Roman"/>
+          <w:color w:val="008000"/>
+          <w:kern w:val="0"/>
+          <w:sz w:val="21"/>
+          <w:szCs w:val="21"/>
+          <w14:ligatures w14:val="none"/>
+        </w:rPr>
+        <w:t>#</w:t>
+      </w:r>
+      <w:proofErr w:type="gramStart"/>
+      <w:r>
+        <w:rPr>
+          <w:rFonts w:ascii="Consolas" w:eastAsia="Times New Roman" w:hAnsi="Consolas" w:cs="Times New Roman"/>
+          <w:color w:val="008000"/>
+          <w:kern w:val="0"/>
+          <w:sz w:val="21"/>
+          <w:szCs w:val="21"/>
+          <w14:ligatures w14:val="none"/>
+        </w:rPr>
+        <w:t>if</w:t>
+      </w:r>
+      <w:proofErr w:type="gramEnd"/>
+      <w:r>
+        <w:rPr>
+          <w:rFonts w:ascii="Consolas" w:eastAsia="Times New Roman" w:hAnsi="Consolas" w:cs="Times New Roman"/>
+          <w:color w:val="008000"/>
+          <w:kern w:val="0"/>
+          <w:sz w:val="21"/>
+          <w:szCs w:val="21"/>
+          <w14:ligatures w14:val="none"/>
+        </w:rPr>
+        <w:t xml:space="preserve"> conditional to see changes in current vs previous row</w:t>
+      </w:r>
+    </w:p>
+    <w:p>
+      <w:pPr>
+        <w:shd w:val="clear" w:color="auto" w:fill="FFFFFF"/>
+        <w:spacing w:after="0" w:line="285" w:lineRule="atLeast"/>
+        <w:rPr>
+          <w:rFonts w:ascii="Consolas" w:eastAsia="Times New Roman" w:hAnsi="Consolas" w:cs="Times New Roman"/>
+          <w:color w:val="000000"/>
+          <w:kern w:val="0"/>
+          <w:sz w:val="21"/>
+          <w:szCs w:val="21"/>
+          <w14:ligatures w14:val="none"/>
+        </w:rPr>
+      </w:pPr>
+      <w:r>
+        <w:rPr>
+          <w:rFonts w:ascii="Consolas" w:eastAsia="Times New Roman" w:hAnsi="Consolas" w:cs="Times New Roman"/>
+          <w:color w:val="000000"/>
+          <w:kern w:val="0"/>
+          <w:sz w:val="21"/>
+          <w:szCs w:val="21"/>
+          <w14:ligatures w14:val="none"/>
+        </w:rPr>
+        <w:t xml:space="preserve">        </w:t>
+      </w:r>
+      <w:r>
+        <w:rPr>
+          <w:rFonts w:ascii="Consolas" w:eastAsia="Times New Roman" w:hAnsi="Consolas" w:cs="Times New Roman"/>
+          <w:color w:val="AF00DB"/>
+          <w:kern w:val="0"/>
+          <w:sz w:val="21"/>
+          <w:szCs w:val="21"/>
+          <w14:ligatures w14:val="none"/>
+        </w:rPr>
+        <w:t>if</w:t>
+      </w:r>
+      <w:r>
+        <w:rPr>
+          <w:rFonts w:ascii="Consolas" w:eastAsia="Times New Roman" w:hAnsi="Consolas" w:cs="Times New Roman"/>
+          <w:color w:val="000000"/>
+          <w:kern w:val="0"/>
+          <w:sz w:val="21"/>
+          <w:szCs w:val="21"/>
+          <w14:ligatures w14:val="none"/>
+        </w:rPr>
+        <w:t xml:space="preserve"> </w:t>
+      </w:r>
+      <w:proofErr w:type="spellStart"/>
+      <w:r>
+        <w:rPr>
+          <w:rFonts w:ascii="Consolas" w:eastAsia="Times New Roman" w:hAnsi="Consolas" w:cs="Times New Roman"/>
+          <w:color w:val="001080"/>
+          <w:kern w:val="0"/>
+          <w:sz w:val="21"/>
+          <w:szCs w:val="21"/>
+          <w14:ligatures w14:val="none"/>
+        </w:rPr>
+        <w:t>previous_profit_loss</w:t>
+      </w:r>
+      <w:proofErr w:type="spellEnd"/>
+      <w:r>
+        <w:rPr>
+          <w:rFonts w:ascii="Consolas" w:eastAsia="Times New Roman" w:hAnsi="Consolas" w:cs="Times New Roman"/>
+          <w:color w:val="000000"/>
+          <w:kern w:val="0"/>
+          <w:sz w:val="21"/>
+          <w:szCs w:val="21"/>
+          <w14:ligatures w14:val="none"/>
+        </w:rPr>
+        <w:t xml:space="preserve"> </w:t>
+      </w:r>
+      <w:r>
+        <w:rPr>
+          <w:rFonts w:ascii="Consolas" w:eastAsia="Times New Roman" w:hAnsi="Consolas" w:cs="Times New Roman"/>
+          <w:color w:val="0000FF"/>
+          <w:kern w:val="0"/>
+          <w:sz w:val="21"/>
+          <w:szCs w:val="21"/>
+          <w14:ligatures w14:val="none"/>
+        </w:rPr>
+        <w:t>is</w:t>
+      </w:r>
+      <w:r>
+        <w:rPr>
+          <w:rFonts w:ascii="Consolas" w:eastAsia="Times New Roman" w:hAnsi="Consolas" w:cs="Times New Roman"/>
+          <w:color w:val="000000"/>
+          <w:kern w:val="0"/>
+          <w:sz w:val="21"/>
+          <w:szCs w:val="21"/>
+          <w14:ligatures w14:val="none"/>
+        </w:rPr>
+        <w:t xml:space="preserve"> </w:t>
+      </w:r>
+      <w:r>
+        <w:rPr>
+          <w:rFonts w:ascii="Consolas" w:eastAsia="Times New Roman" w:hAnsi="Consolas" w:cs="Times New Roman"/>
+          <w:color w:val="0000FF"/>
+          <w:kern w:val="0"/>
+          <w:sz w:val="21"/>
+          <w:szCs w:val="21"/>
+          <w14:ligatures w14:val="none"/>
+        </w:rPr>
+        <w:t>not</w:t>
+      </w:r>
+      <w:r>
+        <w:rPr>
+          <w:rFonts w:ascii="Consolas" w:eastAsia="Times New Roman" w:hAnsi="Consolas" w:cs="Times New Roman"/>
+          <w:color w:val="000000"/>
+          <w:kern w:val="0"/>
+          <w:sz w:val="21"/>
+          <w:szCs w:val="21"/>
+          <w14:ligatures w14:val="none"/>
+        </w:rPr>
+        <w:t xml:space="preserve"> </w:t>
+      </w:r>
+      <w:r>
+        <w:rPr>
+          <w:rFonts w:ascii="Consolas" w:eastAsia="Times New Roman" w:hAnsi="Consolas" w:cs="Times New Roman"/>
+          <w:color w:val="0000FF"/>
+          <w:kern w:val="0"/>
+          <w:sz w:val="21"/>
+          <w:szCs w:val="21"/>
+          <w14:ligatures w14:val="none"/>
+        </w:rPr>
+        <w:t>None</w:t>
+      </w:r>
+      <w:r>
+        <w:rPr>
+          <w:rFonts w:ascii="Consolas" w:eastAsia="Times New Roman" w:hAnsi="Consolas" w:cs="Times New Roman"/>
+          <w:color w:val="000000"/>
+          <w:kern w:val="0"/>
+          <w:sz w:val="21"/>
+          <w:szCs w:val="21"/>
+          <w14:ligatures w14:val="none"/>
+        </w:rPr>
+        <w:t xml:space="preserve">: </w:t>
+      </w:r>
+      <w:proofErr w:type="gramStart"/>
+      <w:r>
+        <w:rPr>
+          <w:rFonts w:ascii="Consolas" w:eastAsia="Times New Roman" w:hAnsi="Consolas" w:cs="Times New Roman"/>
+          <w:color w:val="008000"/>
+          <w:kern w:val="0"/>
+          <w:sz w:val="21"/>
+          <w:szCs w:val="21"/>
+          <w14:ligatures w14:val="none"/>
+        </w:rPr>
+        <w:t>#[</w:t>
+      </w:r>
+      <w:proofErr w:type="gramEnd"/>
+      <w:r>
+        <w:rPr>
+          <w:rFonts w:ascii="Consolas" w:eastAsia="Times New Roman" w:hAnsi="Consolas" w:cs="Times New Roman"/>
+          <w:color w:val="008000"/>
+          <w:kern w:val="0"/>
+          <w:sz w:val="21"/>
+          <w:szCs w:val="21"/>
+          <w14:ligatures w14:val="none"/>
+        </w:rPr>
+        <w:t>]</w:t>
+      </w:r>
+    </w:p>
+    <w:p>
+      <w:pPr>
+        <w:shd w:val="clear" w:color="auto" w:fill="FFFFFF"/>
+        <w:spacing w:after="0" w:line="285" w:lineRule="atLeast"/>
+        <w:rPr>
+          <w:rFonts w:ascii="Consolas" w:eastAsia="Times New Roman" w:hAnsi="Consolas" w:cs="Times New Roman"/>
+          <w:color w:val="000000"/>
+          <w:kern w:val="0"/>
+          <w:sz w:val="21"/>
+          <w:szCs w:val="21"/>
+          <w14:ligatures w14:val="none"/>
+        </w:rPr>
+      </w:pPr>
+      <w:r>
+        <w:rPr>
+          <w:rFonts w:ascii="Consolas" w:eastAsia="Times New Roman" w:hAnsi="Consolas" w:cs="Times New Roman"/>
+          <w:color w:val="000000"/>
+          <w:kern w:val="0"/>
+          <w:sz w:val="21"/>
+          <w:szCs w:val="21"/>
+          <w14:ligatures w14:val="none"/>
+        </w:rPr>
+        <w:t xml:space="preserve">            </w:t>
+      </w:r>
+      <w:r>
+        <w:rPr>
+          <w:rFonts w:ascii="Consolas" w:eastAsia="Times New Roman" w:hAnsi="Consolas" w:cs="Times New Roman"/>
+          <w:color w:val="001080"/>
+          <w:kern w:val="0"/>
+          <w:sz w:val="21"/>
+          <w:szCs w:val="21"/>
+          <w14:ligatures w14:val="none"/>
+        </w:rPr>
+        <w:t>change</w:t>
+      </w:r>
+      <w:r>
+        <w:rPr>
+          <w:rFonts w:ascii="Consolas" w:eastAsia="Times New Roman" w:hAnsi="Consolas" w:cs="Times New Roman"/>
+          <w:color w:val="000000"/>
+          <w:kern w:val="0"/>
+          <w:sz w:val="21"/>
+          <w:szCs w:val="21"/>
+          <w14:ligatures w14:val="none"/>
+        </w:rPr>
+        <w:t xml:space="preserve"> = </w:t>
+      </w:r>
+      <w:proofErr w:type="spellStart"/>
+      <w:r>
+        <w:rPr>
+          <w:rFonts w:ascii="Consolas" w:eastAsia="Times New Roman" w:hAnsi="Consolas" w:cs="Times New Roman"/>
+          <w:color w:val="001080"/>
+          <w:kern w:val="0"/>
+          <w:sz w:val="21"/>
+          <w:szCs w:val="21"/>
+          <w14:ligatures w14:val="none"/>
+        </w:rPr>
+        <w:t>profit_loss</w:t>
+      </w:r>
+      <w:proofErr w:type="spellEnd"/>
+      <w:r>
+        <w:rPr>
+          <w:rFonts w:ascii="Consolas" w:eastAsia="Times New Roman" w:hAnsi="Consolas" w:cs="Times New Roman"/>
+          <w:color w:val="000000"/>
+          <w:kern w:val="0"/>
+          <w:sz w:val="21"/>
+          <w:szCs w:val="21"/>
+          <w14:ligatures w14:val="none"/>
+        </w:rPr>
+        <w:t xml:space="preserve"> - </w:t>
+      </w:r>
+      <w:proofErr w:type="spellStart"/>
+      <w:r>
+        <w:rPr>
+          <w:rFonts w:ascii="Consolas" w:eastAsia="Times New Roman" w:hAnsi="Consolas" w:cs="Times New Roman"/>
+          <w:color w:val="001080"/>
+          <w:kern w:val="0"/>
+          <w:sz w:val="21"/>
+          <w:szCs w:val="21"/>
+          <w14:ligatures w14:val="none"/>
+        </w:rPr>
+        <w:t>previous_profit_loss</w:t>
+      </w:r>
+      <w:proofErr w:type="spellEnd"/>
+    </w:p>
+    <w:p>
+      <w:pPr>
+        <w:shd w:val="clear" w:color="auto" w:fill="FFFFFF"/>
+        <w:spacing w:after="0" w:line="285" w:lineRule="atLeast"/>
+        <w:rPr>
+          <w:rFonts w:ascii="Consolas" w:eastAsia="Times New Roman" w:hAnsi="Consolas" w:cs="Times New Roman"/>
+          <w:color w:val="000000"/>
+          <w:kern w:val="0"/>
+          <w:sz w:val="21"/>
+          <w:szCs w:val="21"/>
+          <w14:ligatures w14:val="none"/>
+        </w:rPr>
+      </w:pPr>
+      <w:r>
+        <w:rPr>
+          <w:rFonts w:ascii="Consolas" w:eastAsia="Times New Roman" w:hAnsi="Consolas" w:cs="Times New Roman"/>
+          <w:color w:val="000000"/>
+          <w:kern w:val="0"/>
+          <w:sz w:val="21"/>
+          <w:szCs w:val="21"/>
+          <w14:ligatures w14:val="none"/>
+        </w:rPr>
+        <w:t xml:space="preserve">            </w:t>
+      </w:r>
+      <w:proofErr w:type="spellStart"/>
+      <w:r>
+        <w:rPr>
+          <w:rFonts w:ascii="Consolas" w:eastAsia="Times New Roman" w:hAnsi="Consolas" w:cs="Times New Roman"/>
+          <w:color w:val="001080"/>
+          <w:kern w:val="0"/>
+          <w:sz w:val="21"/>
+          <w:szCs w:val="21"/>
+          <w14:ligatures w14:val="none"/>
+        </w:rPr>
+        <w:t>changes_in_profit_</w:t>
+      </w:r>
+      <w:proofErr w:type="gramStart"/>
+      <w:r>
+        <w:rPr>
+          <w:rFonts w:ascii="Consolas" w:eastAsia="Times New Roman" w:hAnsi="Consolas" w:cs="Times New Roman"/>
+          <w:color w:val="001080"/>
+          <w:kern w:val="0"/>
+          <w:sz w:val="21"/>
+          <w:szCs w:val="21"/>
+          <w14:ligatures w14:val="none"/>
+        </w:rPr>
+        <w:t>losses</w:t>
+      </w:r>
+      <w:r>
+        <w:rPr>
+          <w:rFonts w:ascii="Consolas" w:eastAsia="Times New Roman" w:hAnsi="Consolas" w:cs="Times New Roman"/>
+          <w:color w:val="000000"/>
+          <w:kern w:val="0"/>
+          <w:sz w:val="21"/>
+          <w:szCs w:val="21"/>
+          <w14:ligatures w14:val="none"/>
+        </w:rPr>
+        <w:t>.</w:t>
+      </w:r>
+      <w:r>
+        <w:rPr>
+          <w:rFonts w:ascii="Consolas" w:eastAsia="Times New Roman" w:hAnsi="Consolas" w:cs="Times New Roman"/>
+          <w:color w:val="795E26"/>
+          <w:kern w:val="0"/>
+          <w:sz w:val="21"/>
+          <w:szCs w:val="21"/>
+          <w14:ligatures w14:val="none"/>
+        </w:rPr>
+        <w:t>append</w:t>
+      </w:r>
+      <w:proofErr w:type="spellEnd"/>
+      <w:proofErr w:type="gramEnd"/>
+      <w:r>
+        <w:rPr>
+          <w:rFonts w:ascii="Consolas" w:eastAsia="Times New Roman" w:hAnsi="Consolas" w:cs="Times New Roman"/>
+          <w:color w:val="000000"/>
+          <w:kern w:val="0"/>
+          <w:sz w:val="21"/>
+          <w:szCs w:val="21"/>
+          <w14:ligatures w14:val="none"/>
+        </w:rPr>
+        <w:t>(</w:t>
+      </w:r>
+      <w:r>
+        <w:rPr>
+          <w:rFonts w:ascii="Consolas" w:eastAsia="Times New Roman" w:hAnsi="Consolas" w:cs="Times New Roman"/>
+          <w:color w:val="001080"/>
+          <w:kern w:val="0"/>
+          <w:sz w:val="21"/>
+          <w:szCs w:val="21"/>
+          <w14:ligatures w14:val="none"/>
+        </w:rPr>
+        <w:t>change</w:t>
+      </w:r>
+      <w:r>
+        <w:rPr>
+          <w:rFonts w:ascii="Consolas" w:eastAsia="Times New Roman" w:hAnsi="Consolas" w:cs="Times New Roman"/>
+          <w:color w:val="000000"/>
+          <w:kern w:val="0"/>
+          <w:sz w:val="21"/>
+          <w:szCs w:val="21"/>
+          <w14:ligatures w14:val="none"/>
+        </w:rPr>
+        <w:t xml:space="preserve">) </w:t>
+      </w:r>
+      <w:r>
+        <w:rPr>
+          <w:rFonts w:ascii="Consolas" w:eastAsia="Times New Roman" w:hAnsi="Consolas" w:cs="Times New Roman"/>
+          <w:color w:val="008000"/>
+          <w:kern w:val="0"/>
+          <w:sz w:val="21"/>
+          <w:szCs w:val="21"/>
+          <w14:ligatures w14:val="none"/>
+        </w:rPr>
+        <w:t>#add each change from each comparison to list with changes</w:t>
+      </w:r>
+    </w:p>
+    <w:p>
+      <w:pPr>
+        <w:shd w:val="clear" w:color="auto" w:fill="FFFFFF"/>
+        <w:spacing w:after="0" w:line="285" w:lineRule="atLeast"/>
+        <w:rPr>
+          <w:rFonts w:ascii="Consolas" w:eastAsia="Times New Roman" w:hAnsi="Consolas" w:cs="Times New Roman"/>
+          <w:color w:val="000000"/>
+          <w:kern w:val="0"/>
+          <w:sz w:val="21"/>
+          <w:szCs w:val="21"/>
+          <w14:ligatures w14:val="none"/>
+        </w:rPr>
+      </w:pPr>
+      <w:r>
+        <w:rPr>
+          <w:rFonts w:ascii="Consolas" w:eastAsia="Times New Roman" w:hAnsi="Consolas" w:cs="Times New Roman"/>
+          <w:color w:val="000000"/>
+          <w:kern w:val="0"/>
+          <w:sz w:val="21"/>
+          <w:szCs w:val="21"/>
+          <w14:ligatures w14:val="none"/>
+        </w:rPr>
+        <w:t xml:space="preserve">        </w:t>
+      </w:r>
+      <w:proofErr w:type="spellStart"/>
+      <w:r>
+        <w:rPr>
+          <w:rFonts w:ascii="Consolas" w:eastAsia="Times New Roman" w:hAnsi="Consolas" w:cs="Times New Roman"/>
+          <w:color w:val="001080"/>
+          <w:kern w:val="0"/>
+          <w:sz w:val="21"/>
+          <w:szCs w:val="21"/>
+          <w14:ligatures w14:val="none"/>
+        </w:rPr>
+        <w:t>previous_profit_loss</w:t>
+      </w:r>
+      <w:proofErr w:type="spellEnd"/>
+      <w:r>
+        <w:rPr>
+          <w:rFonts w:ascii="Consolas" w:eastAsia="Times New Roman" w:hAnsi="Consolas" w:cs="Times New Roman"/>
+          <w:color w:val="000000"/>
+          <w:kern w:val="0"/>
+          <w:sz w:val="21"/>
+          <w:szCs w:val="21"/>
+          <w14:ligatures w14:val="none"/>
+        </w:rPr>
+        <w:t xml:space="preserve"> = </w:t>
+      </w:r>
+      <w:proofErr w:type="spellStart"/>
+      <w:r>
+        <w:rPr>
+          <w:rFonts w:ascii="Consolas" w:eastAsia="Times New Roman" w:hAnsi="Consolas" w:cs="Times New Roman"/>
+          <w:color w:val="001080"/>
+          <w:kern w:val="0"/>
+          <w:sz w:val="21"/>
+          <w:szCs w:val="21"/>
+          <w14:ligatures w14:val="none"/>
+        </w:rPr>
+        <w:t>profit_loss</w:t>
+      </w:r>
+      <w:proofErr w:type="spellEnd"/>
+      <w:r>
+        <w:rPr>
+          <w:rFonts w:ascii="Consolas" w:eastAsia="Times New Roman" w:hAnsi="Consolas" w:cs="Times New Roman"/>
+          <w:color w:val="000000"/>
+          <w:kern w:val="0"/>
+          <w:sz w:val="21"/>
+          <w:szCs w:val="21"/>
+          <w14:ligatures w14:val="none"/>
+        </w:rPr>
+        <w:t xml:space="preserve"> </w:t>
+      </w:r>
+      <w:r>
+        <w:rPr>
+          <w:rFonts w:ascii="Consolas" w:eastAsia="Times New Roman" w:hAnsi="Consolas" w:cs="Times New Roman"/>
+          <w:color w:val="008000"/>
+          <w:kern w:val="0"/>
+          <w:sz w:val="21"/>
+          <w:szCs w:val="21"/>
+          <w14:ligatures w14:val="none"/>
+        </w:rPr>
+        <w:t>#for next comparison, make current the "previous"</w:t>
+      </w:r>
+    </w:p>
+    <w:p>
+      <w:pPr>
+        <w:shd w:val="clear" w:color="auto" w:fill="FFFFFF"/>
+        <w:spacing w:after="0" w:line="285" w:lineRule="atLeast"/>
+        <w:rPr>
+          <w:rFonts w:ascii="Consolas" w:eastAsia="Times New Roman" w:hAnsi="Consolas" w:cs="Times New Roman"/>
+          <w:color w:val="000000"/>
+          <w:kern w:val="0"/>
+          <w:sz w:val="21"/>
+          <w:szCs w:val="21"/>
+          <w14:ligatures w14:val="none"/>
+        </w:rPr>
+      </w:pPr>
+      <w:r>
+        <w:rPr>
+          <w:rFonts w:ascii="Consolas" w:eastAsia="Times New Roman" w:hAnsi="Consolas" w:cs="Times New Roman"/>
+          <w:color w:val="008000"/>
+          <w:kern w:val="0"/>
+          <w:sz w:val="21"/>
+          <w:szCs w:val="21"/>
+          <w14:ligatures w14:val="none"/>
+        </w:rPr>
+        <w:t># Calculate total number of months</w:t>
+      </w:r>
+    </w:p>
+    <w:p>
+      <w:pPr>
+        <w:shd w:val="clear" w:color="auto" w:fill="FFFFFF"/>
+        <w:spacing w:after="0" w:line="285" w:lineRule="atLeast"/>
+        <w:rPr>
+          <w:rFonts w:ascii="Consolas" w:eastAsia="Times New Roman" w:hAnsi="Consolas" w:cs="Times New Roman"/>
+          <w:color w:val="000000"/>
+          <w:kern w:val="0"/>
+          <w:sz w:val="21"/>
+          <w:szCs w:val="21"/>
+          <w14:ligatures w14:val="none"/>
+        </w:rPr>
+      </w:pPr>
+      <w:r>
+        <w:rPr>
+          <w:rFonts w:ascii="Consolas" w:eastAsia="Times New Roman" w:hAnsi="Consolas" w:cs="Times New Roman"/>
+          <w:color w:val="0070C1"/>
+          <w:kern w:val="0"/>
+          <w:sz w:val="21"/>
+          <w:szCs w:val="21"/>
+          <w14:ligatures w14:val="none"/>
+        </w:rPr>
+        <w:t>NUM_MONTHS</w:t>
+      </w:r>
+      <w:r>
+        <w:rPr>
+          <w:rFonts w:ascii="Consolas" w:eastAsia="Times New Roman" w:hAnsi="Consolas" w:cs="Times New Roman"/>
+          <w:color w:val="000000"/>
+          <w:kern w:val="0"/>
+          <w:sz w:val="21"/>
+          <w:szCs w:val="21"/>
+          <w14:ligatures w14:val="none"/>
+        </w:rPr>
+        <w:t xml:space="preserve"> = </w:t>
+      </w:r>
+      <w:proofErr w:type="spellStart"/>
+      <w:r>
+        <w:rPr>
+          <w:rFonts w:ascii="Consolas" w:eastAsia="Times New Roman" w:hAnsi="Consolas" w:cs="Times New Roman"/>
+          <w:color w:val="795E26"/>
+          <w:kern w:val="0"/>
+          <w:sz w:val="21"/>
+          <w:szCs w:val="21"/>
+          <w14:ligatures w14:val="none"/>
+        </w:rPr>
+        <w:t>len</w:t>
+      </w:r>
+      <w:proofErr w:type="spellEnd"/>
+      <w:r>
+        <w:rPr>
+          <w:rFonts w:ascii="Consolas" w:eastAsia="Times New Roman" w:hAnsi="Consolas" w:cs="Times New Roman"/>
+          <w:color w:val="000000"/>
+          <w:kern w:val="0"/>
+          <w:sz w:val="21"/>
+          <w:szCs w:val="21"/>
+          <w14:ligatures w14:val="none"/>
+        </w:rPr>
+        <w:t>(</w:t>
+      </w:r>
+      <w:proofErr w:type="spellStart"/>
+      <w:r>
+        <w:rPr>
+          <w:rFonts w:ascii="Consolas" w:eastAsia="Times New Roman" w:hAnsi="Consolas" w:cs="Times New Roman"/>
+          <w:color w:val="001080"/>
+          <w:kern w:val="0"/>
+          <w:sz w:val="21"/>
+          <w:szCs w:val="21"/>
+          <w14:ligatures w14:val="none"/>
+        </w:rPr>
+        <w:t>unique_months</w:t>
+      </w:r>
+      <w:proofErr w:type="spellEnd"/>
+      <w:r>
+        <w:rPr>
+          <w:rFonts w:ascii="Consolas" w:eastAsia="Times New Roman" w:hAnsi="Consolas" w:cs="Times New Roman"/>
+          <w:color w:val="000000"/>
+          <w:kern w:val="0"/>
+          <w:sz w:val="21"/>
+          <w:szCs w:val="21"/>
+          <w14:ligatures w14:val="none"/>
+        </w:rPr>
+        <w:t>)</w:t>
+      </w:r>
+    </w:p>
+    <w:p>
+      <w:pPr>
+        <w:shd w:val="clear" w:color="auto" w:fill="FFFFFF"/>
+        <w:spacing w:after="0" w:line="285" w:lineRule="atLeast"/>
+        <w:rPr>
+          <w:rFonts w:ascii="Consolas" w:eastAsia="Times New Roman" w:hAnsi="Consolas" w:cs="Times New Roman"/>
+          <w:color w:val="000000"/>
+          <w:kern w:val="0"/>
+          <w:sz w:val="21"/>
+          <w:szCs w:val="21"/>
+          <w14:ligatures w14:val="none"/>
+        </w:rPr>
+      </w:pPr>
+      <w:proofErr w:type="gramStart"/>
+      <w:r>
+        <w:rPr>
+          <w:rFonts w:ascii="Consolas" w:eastAsia="Times New Roman" w:hAnsi="Consolas" w:cs="Times New Roman"/>
+          <w:color w:val="795E26"/>
+          <w:kern w:val="0"/>
+          <w:sz w:val="21"/>
+          <w:szCs w:val="21"/>
+          <w14:ligatures w14:val="none"/>
+        </w:rPr>
+        <w:t>print</w:t>
+      </w:r>
+      <w:r>
+        <w:rPr>
+          <w:rFonts w:ascii="Consolas" w:eastAsia="Times New Roman" w:hAnsi="Consolas" w:cs="Times New Roman"/>
+          <w:color w:val="000000"/>
+          <w:kern w:val="0"/>
+          <w:sz w:val="21"/>
+          <w:szCs w:val="21"/>
+          <w14:ligatures w14:val="none"/>
+        </w:rPr>
+        <w:t>(</w:t>
+      </w:r>
+      <w:proofErr w:type="gramEnd"/>
+      <w:r>
+        <w:rPr>
+          <w:rFonts w:ascii="Consolas" w:eastAsia="Times New Roman" w:hAnsi="Consolas" w:cs="Times New Roman"/>
+          <w:color w:val="A31515"/>
+          <w:kern w:val="0"/>
+          <w:sz w:val="21"/>
+          <w:szCs w:val="21"/>
+          <w14:ligatures w14:val="none"/>
+        </w:rPr>
+        <w:t>"Total Months:"</w:t>
+      </w:r>
+      <w:r>
+        <w:rPr>
+          <w:rFonts w:ascii="Consolas" w:eastAsia="Times New Roman" w:hAnsi="Consolas" w:cs="Times New Roman"/>
+          <w:color w:val="000000"/>
+          <w:kern w:val="0"/>
+          <w:sz w:val="21"/>
+          <w:szCs w:val="21"/>
+          <w14:ligatures w14:val="none"/>
+        </w:rPr>
+        <w:t xml:space="preserve">, </w:t>
+      </w:r>
+      <w:r>
+        <w:rPr>
+          <w:rFonts w:ascii="Consolas" w:eastAsia="Times New Roman" w:hAnsi="Consolas" w:cs="Times New Roman"/>
+          <w:color w:val="0070C1"/>
+          <w:kern w:val="0"/>
+          <w:sz w:val="21"/>
+          <w:szCs w:val="21"/>
+          <w14:ligatures w14:val="none"/>
+        </w:rPr>
+        <w:t>NUM_MONTHS</w:t>
+      </w:r>
+      <w:r>
+        <w:rPr>
+          <w:rFonts w:ascii="Consolas" w:eastAsia="Times New Roman" w:hAnsi="Consolas" w:cs="Times New Roman"/>
+          <w:color w:val="000000"/>
+          <w:kern w:val="0"/>
+          <w:sz w:val="21"/>
+          <w:szCs w:val="21"/>
+          <w14:ligatures w14:val="none"/>
+        </w:rPr>
+        <w:t>)</w:t>
+      </w:r>
+    </w:p>
+    <w:p>
+      <w:pPr>
+        <w:shd w:val="clear" w:color="auto" w:fill="FFFFFF"/>
+        <w:spacing w:after="0" w:line="285" w:lineRule="atLeast"/>
+        <w:rPr>
+          <w:rFonts w:ascii="Consolas" w:eastAsia="Times New Roman" w:hAnsi="Consolas" w:cs="Times New Roman"/>
+          <w:color w:val="000000"/>
+          <w:kern w:val="0"/>
+          <w:sz w:val="21"/>
+          <w:szCs w:val="21"/>
+          <w14:ligatures w14:val="none"/>
+        </w:rPr>
+      </w:pPr>
+    </w:p>
+    <w:p>
+      <w:pPr>
+        <w:shd w:val="clear" w:color="auto" w:fill="FFFFFF"/>
+        <w:spacing w:after="0" w:line="285" w:lineRule="atLeast"/>
+        <w:rPr>
+          <w:rFonts w:ascii="Consolas" w:eastAsia="Times New Roman" w:hAnsi="Consolas" w:cs="Times New Roman"/>
+          <w:color w:val="000000"/>
+          <w:kern w:val="0"/>
+          <w:sz w:val="21"/>
+          <w:szCs w:val="21"/>
+          <w14:ligatures w14:val="none"/>
+        </w:rPr>
+      </w:pPr>
+      <w:r>
+        <w:rPr>
+          <w:rFonts w:ascii="Consolas" w:eastAsia="Times New Roman" w:hAnsi="Consolas" w:cs="Times New Roman"/>
+          <w:color w:val="008000"/>
+          <w:kern w:val="0"/>
+          <w:sz w:val="21"/>
+          <w:szCs w:val="21"/>
+          <w14:ligatures w14:val="none"/>
+        </w:rPr>
+        <w:t># Calculate net total Profit/Loss</w:t>
+      </w:r>
+    </w:p>
+    <w:p>
+      <w:pPr>
+        <w:shd w:val="clear" w:color="auto" w:fill="FFFFFF"/>
+        <w:spacing w:after="0" w:line="285" w:lineRule="atLeast"/>
+        <w:rPr>
+          <w:rFonts w:ascii="Consolas" w:eastAsia="Times New Roman" w:hAnsi="Consolas" w:cs="Times New Roman"/>
+          <w:color w:val="000000"/>
+          <w:kern w:val="0"/>
+          <w:sz w:val="21"/>
+          <w:szCs w:val="21"/>
+          <w14:ligatures w14:val="none"/>
+        </w:rPr>
+      </w:pPr>
+      <w:proofErr w:type="gramStart"/>
+      <w:r>
+        <w:rPr>
+          <w:rFonts w:ascii="Consolas" w:eastAsia="Times New Roman" w:hAnsi="Consolas" w:cs="Times New Roman"/>
+          <w:color w:val="795E26"/>
+          <w:kern w:val="0"/>
+          <w:sz w:val="21"/>
+          <w:szCs w:val="21"/>
+          <w14:ligatures w14:val="none"/>
+        </w:rPr>
+        <w:t>print</w:t>
+      </w:r>
+      <w:r>
+        <w:rPr>
+          <w:rFonts w:ascii="Consolas" w:eastAsia="Times New Roman" w:hAnsi="Consolas" w:cs="Times New Roman"/>
+          <w:color w:val="000000"/>
+          <w:kern w:val="0"/>
+          <w:sz w:val="21"/>
+          <w:szCs w:val="21"/>
+          <w14:ligatures w14:val="none"/>
+        </w:rPr>
+        <w:t>(</w:t>
+      </w:r>
+      <w:proofErr w:type="gramEnd"/>
+      <w:r>
+        <w:rPr>
+          <w:rFonts w:ascii="Consolas" w:eastAsia="Times New Roman" w:hAnsi="Consolas" w:cs="Times New Roman"/>
+          <w:color w:val="A31515"/>
+          <w:kern w:val="0"/>
+          <w:sz w:val="21"/>
+          <w:szCs w:val="21"/>
+          <w14:ligatures w14:val="none"/>
+        </w:rPr>
+        <w:t>"Total: $"</w:t>
+      </w:r>
+      <w:r>
+        <w:rPr>
+          <w:rFonts w:ascii="Consolas" w:eastAsia="Times New Roman" w:hAnsi="Consolas" w:cs="Times New Roman"/>
+          <w:color w:val="000000"/>
+          <w:kern w:val="0"/>
+          <w:sz w:val="21"/>
+          <w:szCs w:val="21"/>
+          <w14:ligatures w14:val="none"/>
+        </w:rPr>
+        <w:t xml:space="preserve">, </w:t>
+      </w:r>
+      <w:r>
+        <w:rPr>
+          <w:rFonts w:ascii="Consolas" w:eastAsia="Times New Roman" w:hAnsi="Consolas" w:cs="Times New Roman"/>
+          <w:color w:val="0070C1"/>
+          <w:kern w:val="0"/>
+          <w:sz w:val="21"/>
+          <w:szCs w:val="21"/>
+          <w14:ligatures w14:val="none"/>
+        </w:rPr>
+        <w:t>TOTAL_PROFIT_LOSSES</w:t>
+      </w:r>
+      <w:r>
+        <w:rPr>
+          <w:rFonts w:ascii="Consolas" w:eastAsia="Times New Roman" w:hAnsi="Consolas" w:cs="Times New Roman"/>
+          <w:color w:val="000000"/>
+          <w:kern w:val="0"/>
+          <w:sz w:val="21"/>
+          <w:szCs w:val="21"/>
+          <w14:ligatures w14:val="none"/>
+        </w:rPr>
+        <w:t>)</w:t>
+      </w:r>
+    </w:p>
+    <w:p>
+      <w:pPr>
+        <w:shd w:val="clear" w:color="auto" w:fill="FFFFFF"/>
+        <w:spacing w:after="0" w:line="285" w:lineRule="atLeast"/>
+        <w:rPr>
+          <w:rFonts w:ascii="Consolas" w:eastAsia="Times New Roman" w:hAnsi="Consolas" w:cs="Times New Roman"/>
+          <w:color w:val="000000"/>
+          <w:kern w:val="0"/>
+          <w:sz w:val="21"/>
+          <w:szCs w:val="21"/>
+          <w14:ligatures w14:val="none"/>
+        </w:rPr>
+      </w:pPr>
+    </w:p>
+    <w:p>
+      <w:pPr>
+        <w:shd w:val="clear" w:color="auto" w:fill="FFFFFF"/>
+        <w:spacing w:after="0" w:line="285" w:lineRule="atLeast"/>
+        <w:rPr>
+          <w:rFonts w:ascii="Consolas" w:eastAsia="Times New Roman" w:hAnsi="Consolas" w:cs="Times New Roman"/>
+          <w:color w:val="000000"/>
+          <w:kern w:val="0"/>
+          <w:sz w:val="21"/>
+          <w:szCs w:val="21"/>
+          <w14:ligatures w14:val="none"/>
+        </w:rPr>
+      </w:pPr>
+      <w:r>
+        <w:rPr>
+          <w:rFonts w:ascii="Consolas" w:eastAsia="Times New Roman" w:hAnsi="Consolas" w:cs="Times New Roman"/>
+          <w:color w:val="008000"/>
+          <w:kern w:val="0"/>
+          <w:sz w:val="21"/>
+          <w:szCs w:val="21"/>
+          <w14:ligatures w14:val="none"/>
+        </w:rPr>
+        <w:t># Calculate the average of changes in Profit/Losses</w:t>
+      </w:r>
+    </w:p>
+    <w:p>
+      <w:pPr>
+        <w:shd w:val="clear" w:color="auto" w:fill="FFFFFF"/>
+        <w:spacing w:after="0" w:line="285" w:lineRule="atLeast"/>
+        <w:rPr>
+          <w:rFonts w:ascii="Consolas" w:eastAsia="Times New Roman" w:hAnsi="Consolas" w:cs="Times New Roman"/>
+          <w:color w:val="000000"/>
+          <w:kern w:val="0"/>
+          <w:sz w:val="21"/>
+          <w:szCs w:val="21"/>
+          <w14:ligatures w14:val="none"/>
+        </w:rPr>
+      </w:pPr>
+      <w:proofErr w:type="spellStart"/>
+      <w:r>
+        <w:rPr>
+          <w:rFonts w:ascii="Consolas" w:eastAsia="Times New Roman" w:hAnsi="Consolas" w:cs="Times New Roman"/>
+          <w:color w:val="001080"/>
+          <w:kern w:val="0"/>
+          <w:sz w:val="21"/>
+          <w:szCs w:val="21"/>
+          <w14:ligatures w14:val="none"/>
+        </w:rPr>
+        <w:t>average_change</w:t>
+      </w:r>
+      <w:proofErr w:type="spellEnd"/>
+      <w:r>
+        <w:rPr>
+          <w:rFonts w:ascii="Consolas" w:eastAsia="Times New Roman" w:hAnsi="Consolas" w:cs="Times New Roman"/>
+          <w:color w:val="000000"/>
+          <w:kern w:val="0"/>
+          <w:sz w:val="21"/>
+          <w:szCs w:val="21"/>
+          <w14:ligatures w14:val="none"/>
+        </w:rPr>
+        <w:t xml:space="preserve"> = </w:t>
+      </w:r>
+      <w:r>
+        <w:rPr>
+          <w:rFonts w:ascii="Consolas" w:eastAsia="Times New Roman" w:hAnsi="Consolas" w:cs="Times New Roman"/>
+          <w:color w:val="795E26"/>
+          <w:kern w:val="0"/>
+          <w:sz w:val="21"/>
+          <w:szCs w:val="21"/>
+          <w14:ligatures w14:val="none"/>
+        </w:rPr>
+        <w:t>sum</w:t>
+      </w:r>
+      <w:r>
+        <w:rPr>
+          <w:rFonts w:ascii="Consolas" w:eastAsia="Times New Roman" w:hAnsi="Consolas" w:cs="Times New Roman"/>
+          <w:color w:val="000000"/>
+          <w:kern w:val="0"/>
+          <w:sz w:val="21"/>
+          <w:szCs w:val="21"/>
+          <w14:ligatures w14:val="none"/>
+        </w:rPr>
+        <w:t>(</w:t>
+      </w:r>
+      <w:proofErr w:type="spellStart"/>
+      <w:r>
+        <w:rPr>
+          <w:rFonts w:ascii="Consolas" w:eastAsia="Times New Roman" w:hAnsi="Consolas" w:cs="Times New Roman"/>
+          <w:color w:val="001080"/>
+          <w:kern w:val="0"/>
+          <w:sz w:val="21"/>
+          <w:szCs w:val="21"/>
+          <w14:ligatures w14:val="none"/>
+        </w:rPr>
+        <w:t>changes_in_profit_losses</w:t>
+      </w:r>
+      <w:proofErr w:type="spellEnd"/>
+      <w:r>
+        <w:rPr>
+          <w:rFonts w:ascii="Consolas" w:eastAsia="Times New Roman" w:hAnsi="Consolas" w:cs="Times New Roman"/>
+          <w:color w:val="000000"/>
+          <w:kern w:val="0"/>
+          <w:sz w:val="21"/>
+          <w:szCs w:val="21"/>
+          <w14:ligatures w14:val="none"/>
+        </w:rPr>
+        <w:t xml:space="preserve">) / </w:t>
+      </w:r>
+      <w:proofErr w:type="spellStart"/>
+      <w:r>
+        <w:rPr>
+          <w:rFonts w:ascii="Consolas" w:eastAsia="Times New Roman" w:hAnsi="Consolas" w:cs="Times New Roman"/>
+          <w:color w:val="795E26"/>
+          <w:kern w:val="0"/>
+          <w:sz w:val="21"/>
+          <w:szCs w:val="21"/>
+          <w14:ligatures w14:val="none"/>
+        </w:rPr>
+        <w:t>len</w:t>
+      </w:r>
+      <w:proofErr w:type="spellEnd"/>
+      <w:r>
+        <w:rPr>
+          <w:rFonts w:ascii="Consolas" w:eastAsia="Times New Roman" w:hAnsi="Consolas" w:cs="Times New Roman"/>
+          <w:color w:val="000000"/>
+          <w:kern w:val="0"/>
+          <w:sz w:val="21"/>
+          <w:szCs w:val="21"/>
+          <w14:ligatures w14:val="none"/>
+        </w:rPr>
+        <w:t>(</w:t>
+      </w:r>
+      <w:proofErr w:type="spellStart"/>
+      <w:r>
+        <w:rPr>
+          <w:rFonts w:ascii="Consolas" w:eastAsia="Times New Roman" w:hAnsi="Consolas" w:cs="Times New Roman"/>
+          <w:color w:val="001080"/>
+          <w:kern w:val="0"/>
+          <w:sz w:val="21"/>
+          <w:szCs w:val="21"/>
+          <w14:ligatures w14:val="none"/>
+        </w:rPr>
+        <w:t>changes_in_profit_losses</w:t>
+      </w:r>
+      <w:proofErr w:type="spellEnd"/>
+      <w:r>
+        <w:rPr>
+          <w:rFonts w:ascii="Consolas" w:eastAsia="Times New Roman" w:hAnsi="Consolas" w:cs="Times New Roman"/>
+          <w:color w:val="000000"/>
+          <w:kern w:val="0"/>
+          <w:sz w:val="21"/>
+          <w:szCs w:val="21"/>
+          <w14:ligatures w14:val="none"/>
+        </w:rPr>
+        <w:t>)</w:t>
+      </w:r>
+    </w:p>
+    <w:p>
+      <w:pPr>
+        <w:shd w:val="clear" w:color="auto" w:fill="FFFFFF"/>
+        <w:spacing w:after="0" w:line="285" w:lineRule="atLeast"/>
+        <w:rPr>
+          <w:rFonts w:ascii="Consolas" w:eastAsia="Times New Roman" w:hAnsi="Consolas" w:cs="Times New Roman"/>
+          <w:color w:val="000000"/>
+          <w:kern w:val="0"/>
+          <w:sz w:val="21"/>
+          <w:szCs w:val="21"/>
+          <w14:ligatures w14:val="none"/>
+        </w:rPr>
+      </w:pPr>
+      <w:proofErr w:type="gramStart"/>
+      <w:r>
+        <w:rPr>
+          <w:rFonts w:ascii="Consolas" w:eastAsia="Times New Roman" w:hAnsi="Consolas" w:cs="Times New Roman"/>
+          <w:color w:val="795E26"/>
+          <w:kern w:val="0"/>
+          <w:sz w:val="21"/>
+          <w:szCs w:val="21"/>
+          <w14:ligatures w14:val="none"/>
+        </w:rPr>
+        <w:t>print</w:t>
+      </w:r>
+      <w:r>
+        <w:rPr>
+          <w:rFonts w:ascii="Consolas" w:eastAsia="Times New Roman" w:hAnsi="Consolas" w:cs="Times New Roman"/>
+          <w:color w:val="000000"/>
+          <w:kern w:val="0"/>
+          <w:sz w:val="21"/>
+          <w:szCs w:val="21"/>
+          <w14:ligatures w14:val="none"/>
+        </w:rPr>
+        <w:t>(</w:t>
+      </w:r>
+      <w:proofErr w:type="gramEnd"/>
+      <w:r>
+        <w:rPr>
+          <w:rFonts w:ascii="Consolas" w:eastAsia="Times New Roman" w:hAnsi="Consolas" w:cs="Times New Roman"/>
+          <w:color w:val="A31515"/>
+          <w:kern w:val="0"/>
+          <w:sz w:val="21"/>
+          <w:szCs w:val="21"/>
+          <w14:ligatures w14:val="none"/>
+        </w:rPr>
+        <w:t>"Average Change: $"</w:t>
+      </w:r>
+      <w:r>
+        <w:rPr>
+          <w:rFonts w:ascii="Consolas" w:eastAsia="Times New Roman" w:hAnsi="Consolas" w:cs="Times New Roman"/>
+          <w:color w:val="000000"/>
+          <w:kern w:val="0"/>
+          <w:sz w:val="21"/>
+          <w:szCs w:val="21"/>
+          <w14:ligatures w14:val="none"/>
+        </w:rPr>
+        <w:t xml:space="preserve">, </w:t>
+      </w:r>
+      <w:r>
+        <w:rPr>
+          <w:rFonts w:ascii="Consolas" w:eastAsia="Times New Roman" w:hAnsi="Consolas" w:cs="Times New Roman"/>
+          <w:color w:val="795E26"/>
+          <w:kern w:val="0"/>
+          <w:sz w:val="21"/>
+          <w:szCs w:val="21"/>
+          <w14:ligatures w14:val="none"/>
+        </w:rPr>
+        <w:t>round</w:t>
+      </w:r>
+      <w:r>
+        <w:rPr>
+          <w:rFonts w:ascii="Consolas" w:eastAsia="Times New Roman" w:hAnsi="Consolas" w:cs="Times New Roman"/>
+          <w:color w:val="000000"/>
+          <w:kern w:val="0"/>
+          <w:sz w:val="21"/>
+          <w:szCs w:val="21"/>
+          <w14:ligatures w14:val="none"/>
+        </w:rPr>
+        <w:t>(</w:t>
+      </w:r>
+      <w:proofErr w:type="spellStart"/>
+      <w:r>
+        <w:rPr>
+          <w:rFonts w:ascii="Consolas" w:eastAsia="Times New Roman" w:hAnsi="Consolas" w:cs="Times New Roman"/>
+          <w:color w:val="001080"/>
+          <w:kern w:val="0"/>
+          <w:sz w:val="21"/>
+          <w:szCs w:val="21"/>
+          <w14:ligatures w14:val="none"/>
+        </w:rPr>
+        <w:t>average_change</w:t>
+      </w:r>
+      <w:proofErr w:type="spellEnd"/>
+      <w:r>
+        <w:rPr>
+          <w:rFonts w:ascii="Consolas" w:eastAsia="Times New Roman" w:hAnsi="Consolas" w:cs="Times New Roman"/>
+          <w:color w:val="000000"/>
+          <w:kern w:val="0"/>
+          <w:sz w:val="21"/>
+          <w:szCs w:val="21"/>
+          <w14:ligatures w14:val="none"/>
+        </w:rPr>
+        <w:t xml:space="preserve">, </w:t>
+      </w:r>
+      <w:r>
+        <w:rPr>
+          <w:rFonts w:ascii="Consolas" w:eastAsia="Times New Roman" w:hAnsi="Consolas" w:cs="Times New Roman"/>
+          <w:color w:val="098658"/>
+          <w:kern w:val="0"/>
+          <w:sz w:val="21"/>
+          <w:szCs w:val="21"/>
+          <w14:ligatures w14:val="none"/>
+        </w:rPr>
+        <w:t>2</w:t>
+      </w:r>
+      <w:r>
+        <w:rPr>
+          <w:rFonts w:ascii="Consolas" w:eastAsia="Times New Roman" w:hAnsi="Consolas" w:cs="Times New Roman"/>
+          <w:color w:val="000000"/>
+          <w:kern w:val="0"/>
+          <w:sz w:val="21"/>
+          <w:szCs w:val="21"/>
+          <w14:ligatures w14:val="none"/>
+        </w:rPr>
+        <w:t>))</w:t>
+      </w:r>
+    </w:p>
+    <w:p>
+      <w:pPr>
+        <w:shd w:val="clear" w:color="auto" w:fill="FFFFFF"/>
+        <w:spacing w:after="0" w:line="285" w:lineRule="atLeast"/>
+        <w:rPr>
+          <w:rFonts w:ascii="Consolas" w:eastAsia="Times New Roman" w:hAnsi="Consolas" w:cs="Times New Roman"/>
+          <w:color w:val="000000"/>
+          <w:kern w:val="0"/>
+          <w:sz w:val="21"/>
+          <w:szCs w:val="21"/>
+          <w14:ligatures w14:val="none"/>
+        </w:rPr>
+      </w:pPr>
+    </w:p>
+    <w:p>
+      <w:pPr>
+        <w:shd w:val="clear" w:color="auto" w:fill="FFFFFF"/>
+        <w:spacing w:after="0" w:line="285" w:lineRule="atLeast"/>
+        <w:rPr>
+          <w:rFonts w:ascii="Consolas" w:eastAsia="Times New Roman" w:hAnsi="Consolas" w:cs="Times New Roman"/>
+          <w:color w:val="000000"/>
+          <w:kern w:val="0"/>
+          <w:sz w:val="21"/>
+          <w:szCs w:val="21"/>
+          <w14:ligatures w14:val="none"/>
+        </w:rPr>
+      </w:pPr>
+      <w:r>
+        <w:rPr>
+          <w:rFonts w:ascii="Consolas" w:eastAsia="Times New Roman" w:hAnsi="Consolas" w:cs="Times New Roman"/>
+          <w:color w:val="008000"/>
+          <w:kern w:val="0"/>
+          <w:sz w:val="21"/>
+          <w:szCs w:val="21"/>
+          <w14:ligatures w14:val="none"/>
+        </w:rPr>
+        <w:t xml:space="preserve">#now that have list of the changes over the period, can just do min and max for greatest </w:t>
+      </w:r>
+      <w:proofErr w:type="spellStart"/>
+      <w:r>
+        <w:rPr>
+          <w:rFonts w:ascii="Consolas" w:eastAsia="Times New Roman" w:hAnsi="Consolas" w:cs="Times New Roman"/>
+          <w:color w:val="008000"/>
+          <w:kern w:val="0"/>
+          <w:sz w:val="21"/>
+          <w:szCs w:val="21"/>
+          <w14:ligatures w14:val="none"/>
+        </w:rPr>
+        <w:t>incr</w:t>
+      </w:r>
+      <w:proofErr w:type="spellEnd"/>
+      <w:r>
+        <w:rPr>
+          <w:rFonts w:ascii="Consolas" w:eastAsia="Times New Roman" w:hAnsi="Consolas" w:cs="Times New Roman"/>
+          <w:color w:val="008000"/>
+          <w:kern w:val="0"/>
+          <w:sz w:val="21"/>
+          <w:szCs w:val="21"/>
+          <w14:ligatures w14:val="none"/>
+        </w:rPr>
+        <w:t xml:space="preserve"> and </w:t>
+      </w:r>
+      <w:proofErr w:type="spellStart"/>
+      <w:proofErr w:type="gramStart"/>
+      <w:r>
+        <w:rPr>
+          <w:rFonts w:ascii="Consolas" w:eastAsia="Times New Roman" w:hAnsi="Consolas" w:cs="Times New Roman"/>
+          <w:color w:val="008000"/>
+          <w:kern w:val="0"/>
+          <w:sz w:val="21"/>
+          <w:szCs w:val="21"/>
+          <w14:ligatures w14:val="none"/>
+        </w:rPr>
+        <w:t>decr.placing</w:t>
+      </w:r>
+      <w:proofErr w:type="spellEnd"/>
+      <w:proofErr w:type="gramEnd"/>
+      <w:r>
+        <w:rPr>
+          <w:rFonts w:ascii="Consolas" w:eastAsia="Times New Roman" w:hAnsi="Consolas" w:cs="Times New Roman"/>
+          <w:color w:val="008000"/>
+          <w:kern w:val="0"/>
+          <w:sz w:val="21"/>
+          <w:szCs w:val="21"/>
+          <w14:ligatures w14:val="none"/>
+        </w:rPr>
+        <w:t xml:space="preserve"> here so after loop ends</w:t>
+      </w:r>
+    </w:p>
+    <w:p>
+      <w:pPr>
+        <w:shd w:val="clear" w:color="auto" w:fill="FFFFFF"/>
+        <w:spacing w:after="0" w:line="285" w:lineRule="atLeast"/>
+        <w:rPr>
+          <w:rFonts w:ascii="Consolas" w:eastAsia="Times New Roman" w:hAnsi="Consolas" w:cs="Times New Roman"/>
+          <w:color w:val="000000"/>
+          <w:kern w:val="0"/>
+          <w:sz w:val="21"/>
+          <w:szCs w:val="21"/>
+          <w14:ligatures w14:val="none"/>
+        </w:rPr>
+      </w:pPr>
+      <w:proofErr w:type="spellStart"/>
+      <w:r>
+        <w:rPr>
+          <w:rFonts w:ascii="Consolas" w:eastAsia="Times New Roman" w:hAnsi="Consolas" w:cs="Times New Roman"/>
+          <w:color w:val="001080"/>
+          <w:kern w:val="0"/>
+          <w:sz w:val="21"/>
+          <w:szCs w:val="21"/>
+          <w14:ligatures w14:val="none"/>
+        </w:rPr>
+        <w:t>greatest_increase</w:t>
+      </w:r>
+      <w:proofErr w:type="spellEnd"/>
+      <w:r>
+        <w:rPr>
+          <w:rFonts w:ascii="Consolas" w:eastAsia="Times New Roman" w:hAnsi="Consolas" w:cs="Times New Roman"/>
+          <w:color w:val="000000"/>
+          <w:kern w:val="0"/>
+          <w:sz w:val="21"/>
+          <w:szCs w:val="21"/>
+          <w14:ligatures w14:val="none"/>
+        </w:rPr>
+        <w:t xml:space="preserve"> = </w:t>
+      </w:r>
+      <w:r>
+        <w:rPr>
+          <w:rFonts w:ascii="Consolas" w:eastAsia="Times New Roman" w:hAnsi="Consolas" w:cs="Times New Roman"/>
+          <w:color w:val="795E26"/>
+          <w:kern w:val="0"/>
+          <w:sz w:val="21"/>
+          <w:szCs w:val="21"/>
+          <w14:ligatures w14:val="none"/>
+        </w:rPr>
+        <w:t>max</w:t>
+      </w:r>
+      <w:r>
+        <w:rPr>
+          <w:rFonts w:ascii="Consolas" w:eastAsia="Times New Roman" w:hAnsi="Consolas" w:cs="Times New Roman"/>
+          <w:color w:val="000000"/>
+          <w:kern w:val="0"/>
+          <w:sz w:val="21"/>
+          <w:szCs w:val="21"/>
+          <w14:ligatures w14:val="none"/>
+        </w:rPr>
+        <w:t>(</w:t>
+      </w:r>
+      <w:proofErr w:type="spellStart"/>
+      <w:r>
+        <w:rPr>
+          <w:rFonts w:ascii="Consolas" w:eastAsia="Times New Roman" w:hAnsi="Consolas" w:cs="Times New Roman"/>
+          <w:color w:val="001080"/>
+          <w:kern w:val="0"/>
+          <w:sz w:val="21"/>
+          <w:szCs w:val="21"/>
+          <w14:ligatures w14:val="none"/>
+        </w:rPr>
+        <w:t>changes_in_profit_losses</w:t>
+      </w:r>
+      <w:proofErr w:type="spellEnd"/>
+      <w:r>
+        <w:rPr>
+          <w:rFonts w:ascii="Consolas" w:eastAsia="Times New Roman" w:hAnsi="Consolas" w:cs="Times New Roman"/>
+          <w:color w:val="000000"/>
+          <w:kern w:val="0"/>
+          <w:sz w:val="21"/>
+          <w:szCs w:val="21"/>
+          <w14:ligatures w14:val="none"/>
+        </w:rPr>
+        <w:t>)</w:t>
+      </w:r>
+    </w:p>
+    <w:p>
+      <w:pPr>
+        <w:shd w:val="clear" w:color="auto" w:fill="FFFFFF"/>
+        <w:spacing w:after="0" w:line="285" w:lineRule="atLeast"/>
+        <w:rPr>
+          <w:rFonts w:ascii="Consolas" w:eastAsia="Times New Roman" w:hAnsi="Consolas" w:cs="Times New Roman"/>
+          <w:color w:val="000000"/>
+          <w:kern w:val="0"/>
+          <w:sz w:val="21"/>
+          <w:szCs w:val="21"/>
+          <w14:ligatures w14:val="none"/>
+        </w:rPr>
+      </w:pPr>
+      <w:proofErr w:type="spellStart"/>
+      <w:r>
+        <w:rPr>
+          <w:rFonts w:ascii="Consolas" w:eastAsia="Times New Roman" w:hAnsi="Consolas" w:cs="Times New Roman"/>
+          <w:color w:val="001080"/>
+          <w:kern w:val="0"/>
+          <w:sz w:val="21"/>
+          <w:szCs w:val="21"/>
+          <w14:ligatures w14:val="none"/>
+        </w:rPr>
+        <w:t>greatest_decrease</w:t>
+      </w:r>
+      <w:proofErr w:type="spellEnd"/>
+      <w:r>
+        <w:rPr>
+          <w:rFonts w:ascii="Consolas" w:eastAsia="Times New Roman" w:hAnsi="Consolas" w:cs="Times New Roman"/>
+          <w:color w:val="000000"/>
+          <w:kern w:val="0"/>
+          <w:sz w:val="21"/>
+          <w:szCs w:val="21"/>
+          <w14:ligatures w14:val="none"/>
+        </w:rPr>
+        <w:t xml:space="preserve"> = </w:t>
+      </w:r>
+      <w:r>
+        <w:rPr>
+          <w:rFonts w:ascii="Consolas" w:eastAsia="Times New Roman" w:hAnsi="Consolas" w:cs="Times New Roman"/>
+          <w:color w:val="795E26"/>
+          <w:kern w:val="0"/>
+          <w:sz w:val="21"/>
+          <w:szCs w:val="21"/>
+          <w14:ligatures w14:val="none"/>
+        </w:rPr>
+        <w:t>min</w:t>
+      </w:r>
+      <w:r>
+        <w:rPr>
+          <w:rFonts w:ascii="Consolas" w:eastAsia="Times New Roman" w:hAnsi="Consolas" w:cs="Times New Roman"/>
+          <w:color w:val="000000"/>
+          <w:kern w:val="0"/>
+          <w:sz w:val="21"/>
+          <w:szCs w:val="21"/>
+          <w14:ligatures w14:val="none"/>
+        </w:rPr>
+        <w:t>(</w:t>
+      </w:r>
+      <w:proofErr w:type="spellStart"/>
+      <w:r>
+        <w:rPr>
+          <w:rFonts w:ascii="Consolas" w:eastAsia="Times New Roman" w:hAnsi="Consolas" w:cs="Times New Roman"/>
+          <w:color w:val="001080"/>
+          <w:kern w:val="0"/>
+          <w:sz w:val="21"/>
+          <w:szCs w:val="21"/>
+          <w14:ligatures w14:val="none"/>
+        </w:rPr>
+        <w:t>changes_in_profit_losses</w:t>
+      </w:r>
+      <w:proofErr w:type="spellEnd"/>
+      <w:r>
+        <w:rPr>
+          <w:rFonts w:ascii="Consolas" w:eastAsia="Times New Roman" w:hAnsi="Consolas" w:cs="Times New Roman"/>
+          <w:color w:val="000000"/>
+          <w:kern w:val="0"/>
+          <w:sz w:val="21"/>
+          <w:szCs w:val="21"/>
+          <w14:ligatures w14:val="none"/>
+        </w:rPr>
+        <w:t xml:space="preserve">) </w:t>
+      </w:r>
+      <w:r>
+        <w:rPr>
+          <w:rFonts w:ascii="Consolas" w:eastAsia="Times New Roman" w:hAnsi="Consolas" w:cs="Times New Roman"/>
+          <w:color w:val="008000"/>
+          <w:kern w:val="0"/>
+          <w:sz w:val="21"/>
+          <w:szCs w:val="21"/>
+          <w14:ligatures w14:val="none"/>
+        </w:rPr>
+        <w:t>#hopefully works keeping into account negative values</w:t>
+      </w:r>
+    </w:p>
+    <w:p>
+      <w:pPr>
+        <w:shd w:val="clear" w:color="auto" w:fill="FFFFFF"/>
+        <w:spacing w:after="0" w:line="285" w:lineRule="atLeast"/>
+        <w:rPr>
+          <w:rFonts w:ascii="Consolas" w:eastAsia="Times New Roman" w:hAnsi="Consolas" w:cs="Times New Roman"/>
+          <w:color w:val="000000"/>
+          <w:kern w:val="0"/>
+          <w:sz w:val="21"/>
+          <w:szCs w:val="21"/>
+          <w14:ligatures w14:val="none"/>
+        </w:rPr>
+      </w:pPr>
+    </w:p>
+    <w:p>
+      <w:pPr>
+        <w:shd w:val="clear" w:color="auto" w:fill="FFFFFF"/>
+        <w:spacing w:after="0" w:line="285" w:lineRule="atLeast"/>
+        <w:rPr>
+          <w:rFonts w:ascii="Consolas" w:eastAsia="Times New Roman" w:hAnsi="Consolas" w:cs="Times New Roman"/>
+          <w:color w:val="000000"/>
+          <w:kern w:val="0"/>
+          <w:sz w:val="21"/>
+          <w:szCs w:val="21"/>
+          <w14:ligatures w14:val="none"/>
+        </w:rPr>
+      </w:pPr>
+      <w:r>
+        <w:rPr>
+          <w:rFonts w:ascii="Consolas" w:eastAsia="Times New Roman" w:hAnsi="Consolas" w:cs="Times New Roman"/>
+          <w:color w:val="008000"/>
+          <w:kern w:val="0"/>
+          <w:sz w:val="21"/>
+          <w:szCs w:val="21"/>
+          <w14:ligatures w14:val="none"/>
+        </w:rPr>
+        <w:t># Find the corresponding dates for the greatest increase and decrease. using index function</w:t>
+      </w:r>
+    </w:p>
+    <w:p>
+      <w:pPr>
+        <w:shd w:val="clear" w:color="auto" w:fill="FFFFFF"/>
+        <w:spacing w:after="0" w:line="285" w:lineRule="atLeast"/>
+        <w:rPr>
+          <w:rFonts w:ascii="Consolas" w:eastAsia="Times New Roman" w:hAnsi="Consolas" w:cs="Times New Roman"/>
+          <w:color w:val="000000"/>
+          <w:kern w:val="0"/>
+          <w:sz w:val="21"/>
+          <w:szCs w:val="21"/>
+          <w14:ligatures w14:val="none"/>
+        </w:rPr>
+      </w:pPr>
+      <w:proofErr w:type="spellStart"/>
+      <w:r>
+        <w:rPr>
+          <w:rFonts w:ascii="Consolas" w:eastAsia="Times New Roman" w:hAnsi="Consolas" w:cs="Times New Roman"/>
+          <w:color w:val="001080"/>
+          <w:kern w:val="0"/>
+          <w:sz w:val="21"/>
+          <w:szCs w:val="21"/>
+          <w14:ligatures w14:val="none"/>
+        </w:rPr>
+        <w:t>index_greatest_increase</w:t>
+      </w:r>
+      <w:proofErr w:type="spellEnd"/>
+      <w:r>
+        <w:rPr>
+          <w:rFonts w:ascii="Consolas" w:eastAsia="Times New Roman" w:hAnsi="Consolas" w:cs="Times New Roman"/>
+          <w:color w:val="000000"/>
+          <w:kern w:val="0"/>
+          <w:sz w:val="21"/>
+          <w:szCs w:val="21"/>
+          <w14:ligatures w14:val="none"/>
+        </w:rPr>
+        <w:t xml:space="preserve"> = </w:t>
+      </w:r>
+      <w:proofErr w:type="spellStart"/>
+      <w:r>
+        <w:rPr>
+          <w:rFonts w:ascii="Consolas" w:eastAsia="Times New Roman" w:hAnsi="Consolas" w:cs="Times New Roman"/>
+          <w:color w:val="001080"/>
+          <w:kern w:val="0"/>
+          <w:sz w:val="21"/>
+          <w:szCs w:val="21"/>
+          <w14:ligatures w14:val="none"/>
+        </w:rPr>
+        <w:t>changes_in_profit_</w:t>
+      </w:r>
+      <w:proofErr w:type="gramStart"/>
+      <w:r>
+        <w:rPr>
+          <w:rFonts w:ascii="Consolas" w:eastAsia="Times New Roman" w:hAnsi="Consolas" w:cs="Times New Roman"/>
+          <w:color w:val="001080"/>
+          <w:kern w:val="0"/>
+          <w:sz w:val="21"/>
+          <w:szCs w:val="21"/>
+          <w14:ligatures w14:val="none"/>
+        </w:rPr>
+        <w:t>losses</w:t>
+      </w:r>
+      <w:r>
+        <w:rPr>
+          <w:rFonts w:ascii="Consolas" w:eastAsia="Times New Roman" w:hAnsi="Consolas" w:cs="Times New Roman"/>
+          <w:color w:val="000000"/>
+          <w:kern w:val="0"/>
+          <w:sz w:val="21"/>
+          <w:szCs w:val="21"/>
+          <w14:ligatures w14:val="none"/>
+        </w:rPr>
+        <w:t>.</w:t>
+      </w:r>
+      <w:r>
+        <w:rPr>
+          <w:rFonts w:ascii="Consolas" w:eastAsia="Times New Roman" w:hAnsi="Consolas" w:cs="Times New Roman"/>
+          <w:color w:val="795E26"/>
+          <w:kern w:val="0"/>
+          <w:sz w:val="21"/>
+          <w:szCs w:val="21"/>
+          <w14:ligatures w14:val="none"/>
+        </w:rPr>
+        <w:t>index</w:t>
+      </w:r>
+      <w:proofErr w:type="spellEnd"/>
+      <w:proofErr w:type="gramEnd"/>
+      <w:r>
+        <w:rPr>
+          <w:rFonts w:ascii="Consolas" w:eastAsia="Times New Roman" w:hAnsi="Consolas" w:cs="Times New Roman"/>
+          <w:color w:val="000000"/>
+          <w:kern w:val="0"/>
+          <w:sz w:val="21"/>
+          <w:szCs w:val="21"/>
+          <w14:ligatures w14:val="none"/>
+        </w:rPr>
+        <w:t>(</w:t>
+      </w:r>
+      <w:proofErr w:type="spellStart"/>
+      <w:r>
+        <w:rPr>
+          <w:rFonts w:ascii="Consolas" w:eastAsia="Times New Roman" w:hAnsi="Consolas" w:cs="Times New Roman"/>
+          <w:color w:val="001080"/>
+          <w:kern w:val="0"/>
+          <w:sz w:val="21"/>
+          <w:szCs w:val="21"/>
+          <w14:ligatures w14:val="none"/>
+        </w:rPr>
+        <w:t>greatest_increase</w:t>
+      </w:r>
+      <w:proofErr w:type="spellEnd"/>
+      <w:r>
+        <w:rPr>
+          <w:rFonts w:ascii="Consolas" w:eastAsia="Times New Roman" w:hAnsi="Consolas" w:cs="Times New Roman"/>
+          <w:color w:val="000000"/>
+          <w:kern w:val="0"/>
+          <w:sz w:val="21"/>
+          <w:szCs w:val="21"/>
+          <w14:ligatures w14:val="none"/>
+        </w:rPr>
+        <w:t>)</w:t>
+      </w:r>
+    </w:p>
+    <w:p>
+      <w:pPr>
+        <w:shd w:val="clear" w:color="auto" w:fill="FFFFFF"/>
+        <w:spacing w:after="0" w:line="285" w:lineRule="atLeast"/>
+        <w:rPr>
+          <w:rFonts w:ascii="Consolas" w:eastAsia="Times New Roman" w:hAnsi="Consolas" w:cs="Times New Roman"/>
+          <w:color w:val="000000"/>
+          <w:kern w:val="0"/>
+          <w:sz w:val="21"/>
+          <w:szCs w:val="21"/>
+          <w14:ligatures w14:val="none"/>
+        </w:rPr>
+      </w:pPr>
+      <w:proofErr w:type="spellStart"/>
+      <w:r>
+        <w:rPr>
+          <w:rFonts w:ascii="Consolas" w:eastAsia="Times New Roman" w:hAnsi="Consolas" w:cs="Times New Roman"/>
+          <w:color w:val="001080"/>
+          <w:kern w:val="0"/>
+          <w:sz w:val="21"/>
+          <w:szCs w:val="21"/>
+          <w14:ligatures w14:val="none"/>
+        </w:rPr>
+        <w:t>index_greatest_decrease</w:t>
+      </w:r>
+      <w:proofErr w:type="spellEnd"/>
+      <w:r>
+        <w:rPr>
+          <w:rFonts w:ascii="Consolas" w:eastAsia="Times New Roman" w:hAnsi="Consolas" w:cs="Times New Roman"/>
+          <w:color w:val="000000"/>
+          <w:kern w:val="0"/>
+          <w:sz w:val="21"/>
+          <w:szCs w:val="21"/>
+          <w14:ligatures w14:val="none"/>
+        </w:rPr>
+        <w:t xml:space="preserve"> = </w:t>
+      </w:r>
+      <w:proofErr w:type="spellStart"/>
+      <w:r>
+        <w:rPr>
+          <w:rFonts w:ascii="Consolas" w:eastAsia="Times New Roman" w:hAnsi="Consolas" w:cs="Times New Roman"/>
+          <w:color w:val="001080"/>
+          <w:kern w:val="0"/>
+          <w:sz w:val="21"/>
+          <w:szCs w:val="21"/>
+          <w14:ligatures w14:val="none"/>
+        </w:rPr>
+        <w:t>changes_in_profit_</w:t>
+      </w:r>
+      <w:proofErr w:type="gramStart"/>
+      <w:r>
+        <w:rPr>
+          <w:rFonts w:ascii="Consolas" w:eastAsia="Times New Roman" w:hAnsi="Consolas" w:cs="Times New Roman"/>
+          <w:color w:val="001080"/>
+          <w:kern w:val="0"/>
+          <w:sz w:val="21"/>
+          <w:szCs w:val="21"/>
+          <w14:ligatures w14:val="none"/>
+        </w:rPr>
+        <w:t>losses</w:t>
+      </w:r>
+      <w:r>
+        <w:rPr>
+          <w:rFonts w:ascii="Consolas" w:eastAsia="Times New Roman" w:hAnsi="Consolas" w:cs="Times New Roman"/>
+          <w:color w:val="000000"/>
+          <w:kern w:val="0"/>
+          <w:sz w:val="21"/>
+          <w:szCs w:val="21"/>
+          <w14:ligatures w14:val="none"/>
+        </w:rPr>
+        <w:t>.</w:t>
+      </w:r>
+      <w:r>
+        <w:rPr>
+          <w:rFonts w:ascii="Consolas" w:eastAsia="Times New Roman" w:hAnsi="Consolas" w:cs="Times New Roman"/>
+          <w:color w:val="795E26"/>
+          <w:kern w:val="0"/>
+          <w:sz w:val="21"/>
+          <w:szCs w:val="21"/>
+          <w14:ligatures w14:val="none"/>
+        </w:rPr>
+        <w:t>index</w:t>
+      </w:r>
+      <w:proofErr w:type="spellEnd"/>
+      <w:proofErr w:type="gramEnd"/>
+      <w:r>
+        <w:rPr>
+          <w:rFonts w:ascii="Consolas" w:eastAsia="Times New Roman" w:hAnsi="Consolas" w:cs="Times New Roman"/>
+          <w:color w:val="000000"/>
+          <w:kern w:val="0"/>
+          <w:sz w:val="21"/>
+          <w:szCs w:val="21"/>
+          <w14:ligatures w14:val="none"/>
+        </w:rPr>
+        <w:t>(</w:t>
+      </w:r>
+      <w:proofErr w:type="spellStart"/>
+      <w:r>
+        <w:rPr>
+          <w:rFonts w:ascii="Consolas" w:eastAsia="Times New Roman" w:hAnsi="Consolas" w:cs="Times New Roman"/>
+          <w:color w:val="001080"/>
+          <w:kern w:val="0"/>
+          <w:sz w:val="21"/>
+          <w:szCs w:val="21"/>
+          <w14:ligatures w14:val="none"/>
+        </w:rPr>
+        <w:t>greatest_decrease</w:t>
+      </w:r>
+      <w:proofErr w:type="spellEnd"/>
+      <w:r>
+        <w:rPr>
+          <w:rFonts w:ascii="Consolas" w:eastAsia="Times New Roman" w:hAnsi="Consolas" w:cs="Times New Roman"/>
+          <w:color w:val="000000"/>
+          <w:kern w:val="0"/>
+          <w:sz w:val="21"/>
+          <w:szCs w:val="21"/>
+          <w14:ligatures w14:val="none"/>
+        </w:rPr>
+        <w:t>)</w:t>
+      </w:r>
+    </w:p>
+    <w:p>
+      <w:pPr>
+        <w:shd w:val="clear" w:color="auto" w:fill="FFFFFF"/>
+        <w:spacing w:after="0" w:line="285" w:lineRule="atLeast"/>
+        <w:rPr>
+          <w:rFonts w:ascii="Consolas" w:eastAsia="Times New Roman" w:hAnsi="Consolas" w:cs="Times New Roman"/>
+          <w:color w:val="000000"/>
+          <w:kern w:val="0"/>
+          <w:sz w:val="21"/>
+          <w:szCs w:val="21"/>
+          <w14:ligatures w14:val="none"/>
+        </w:rPr>
+      </w:pPr>
+      <w:r>
+        <w:rPr>
+          <w:rFonts w:ascii="Consolas" w:eastAsia="Times New Roman" w:hAnsi="Consolas" w:cs="Times New Roman"/>
+          <w:color w:val="008000"/>
+          <w:kern w:val="0"/>
+          <w:sz w:val="21"/>
+          <w:szCs w:val="21"/>
+          <w14:ligatures w14:val="none"/>
+        </w:rPr>
+        <w:t>#</w:t>
+      </w:r>
+      <w:proofErr w:type="gramStart"/>
+      <w:r>
+        <w:rPr>
+          <w:rFonts w:ascii="Consolas" w:eastAsia="Times New Roman" w:hAnsi="Consolas" w:cs="Times New Roman"/>
+          <w:color w:val="008000"/>
+          <w:kern w:val="0"/>
+          <w:sz w:val="21"/>
+          <w:szCs w:val="21"/>
+          <w14:ligatures w14:val="none"/>
+        </w:rPr>
+        <w:t>make</w:t>
+      </w:r>
+      <w:proofErr w:type="gramEnd"/>
+      <w:r>
+        <w:rPr>
+          <w:rFonts w:ascii="Consolas" w:eastAsia="Times New Roman" w:hAnsi="Consolas" w:cs="Times New Roman"/>
+          <w:color w:val="008000"/>
+          <w:kern w:val="0"/>
+          <w:sz w:val="21"/>
+          <w:szCs w:val="21"/>
+          <w14:ligatures w14:val="none"/>
+        </w:rPr>
+        <w:t xml:space="preserve"> list by converting unique months set. maybe should have made it a list from the beginning?</w:t>
+      </w:r>
+    </w:p>
+    <w:p>
+      <w:pPr>
+        <w:shd w:val="clear" w:color="auto" w:fill="FFFFFF"/>
+        <w:spacing w:after="0" w:line="285" w:lineRule="atLeast"/>
+        <w:rPr>
+          <w:rFonts w:ascii="Consolas" w:eastAsia="Times New Roman" w:hAnsi="Consolas" w:cs="Times New Roman"/>
+          <w:color w:val="000000"/>
+          <w:kern w:val="0"/>
+          <w:sz w:val="21"/>
+          <w:szCs w:val="21"/>
+          <w14:ligatures w14:val="none"/>
+        </w:rPr>
+      </w:pPr>
+      <w:r>
+        <w:rPr>
+          <w:rFonts w:ascii="Consolas" w:eastAsia="Times New Roman" w:hAnsi="Consolas" w:cs="Times New Roman"/>
+          <w:color w:val="001080"/>
+          <w:kern w:val="0"/>
+          <w:sz w:val="21"/>
+          <w:szCs w:val="21"/>
+          <w14:ligatures w14:val="none"/>
+        </w:rPr>
+        <w:lastRenderedPageBreak/>
+        <w:t>dates</w:t>
+      </w:r>
+      <w:r>
+        <w:rPr>
+          <w:rFonts w:ascii="Consolas" w:eastAsia="Times New Roman" w:hAnsi="Consolas" w:cs="Times New Roman"/>
+          <w:color w:val="000000"/>
+          <w:kern w:val="0"/>
+          <w:sz w:val="21"/>
+          <w:szCs w:val="21"/>
+          <w14:ligatures w14:val="none"/>
+        </w:rPr>
+        <w:t xml:space="preserve"> = </w:t>
+      </w:r>
+      <w:r>
+        <w:rPr>
+          <w:rFonts w:ascii="Consolas" w:eastAsia="Times New Roman" w:hAnsi="Consolas" w:cs="Times New Roman"/>
+          <w:color w:val="267F99"/>
+          <w:kern w:val="0"/>
+          <w:sz w:val="21"/>
+          <w:szCs w:val="21"/>
+          <w14:ligatures w14:val="none"/>
+        </w:rPr>
+        <w:t>list</w:t>
+      </w:r>
+      <w:r>
+        <w:rPr>
+          <w:rFonts w:ascii="Consolas" w:eastAsia="Times New Roman" w:hAnsi="Consolas" w:cs="Times New Roman"/>
+          <w:color w:val="000000"/>
+          <w:kern w:val="0"/>
+          <w:sz w:val="21"/>
+          <w:szCs w:val="21"/>
+          <w14:ligatures w14:val="none"/>
+        </w:rPr>
+        <w:t>(</w:t>
+      </w:r>
+      <w:proofErr w:type="spellStart"/>
+      <w:r>
+        <w:rPr>
+          <w:rFonts w:ascii="Consolas" w:eastAsia="Times New Roman" w:hAnsi="Consolas" w:cs="Times New Roman"/>
+          <w:color w:val="001080"/>
+          <w:kern w:val="0"/>
+          <w:sz w:val="21"/>
+          <w:szCs w:val="21"/>
+          <w14:ligatures w14:val="none"/>
+        </w:rPr>
+        <w:t>unique_months</w:t>
+      </w:r>
+      <w:proofErr w:type="spellEnd"/>
+      <w:r>
+        <w:rPr>
+          <w:rFonts w:ascii="Consolas" w:eastAsia="Times New Roman" w:hAnsi="Consolas" w:cs="Times New Roman"/>
+          <w:color w:val="000000"/>
+          <w:kern w:val="0"/>
+          <w:sz w:val="21"/>
+          <w:szCs w:val="21"/>
+          <w14:ligatures w14:val="none"/>
+        </w:rPr>
+        <w:t>)</w:t>
+      </w:r>
+    </w:p>
+    <w:p>
+      <w:pPr>
+        <w:shd w:val="clear" w:color="auto" w:fill="FFFFFF"/>
+        <w:spacing w:after="0" w:line="285" w:lineRule="atLeast"/>
+        <w:rPr>
+          <w:rFonts w:ascii="Consolas" w:eastAsia="Times New Roman" w:hAnsi="Consolas" w:cs="Times New Roman"/>
+          <w:color w:val="000000"/>
+          <w:kern w:val="0"/>
+          <w:sz w:val="21"/>
+          <w:szCs w:val="21"/>
+          <w14:ligatures w14:val="none"/>
+        </w:rPr>
+      </w:pPr>
+      <w:proofErr w:type="spellStart"/>
+      <w:r>
+        <w:rPr>
+          <w:rFonts w:ascii="Consolas" w:eastAsia="Times New Roman" w:hAnsi="Consolas" w:cs="Times New Roman"/>
+          <w:color w:val="001080"/>
+          <w:kern w:val="0"/>
+          <w:sz w:val="21"/>
+          <w:szCs w:val="21"/>
+          <w14:ligatures w14:val="none"/>
+        </w:rPr>
+        <w:t>date_greatest_increase</w:t>
+      </w:r>
+      <w:proofErr w:type="spellEnd"/>
+      <w:r>
+        <w:rPr>
+          <w:rFonts w:ascii="Consolas" w:eastAsia="Times New Roman" w:hAnsi="Consolas" w:cs="Times New Roman"/>
+          <w:color w:val="000000"/>
+          <w:kern w:val="0"/>
+          <w:sz w:val="21"/>
+          <w:szCs w:val="21"/>
+          <w14:ligatures w14:val="none"/>
+        </w:rPr>
+        <w:t xml:space="preserve"> = </w:t>
+      </w:r>
+      <w:r>
+        <w:rPr>
+          <w:rFonts w:ascii="Consolas" w:eastAsia="Times New Roman" w:hAnsi="Consolas" w:cs="Times New Roman"/>
+          <w:color w:val="001080"/>
+          <w:kern w:val="0"/>
+          <w:sz w:val="21"/>
+          <w:szCs w:val="21"/>
+          <w14:ligatures w14:val="none"/>
+        </w:rPr>
+        <w:t>dates</w:t>
+      </w:r>
+      <w:r>
+        <w:rPr>
+          <w:rFonts w:ascii="Consolas" w:eastAsia="Times New Roman" w:hAnsi="Consolas" w:cs="Times New Roman"/>
+          <w:color w:val="000000"/>
+          <w:kern w:val="0"/>
+          <w:sz w:val="21"/>
+          <w:szCs w:val="21"/>
+          <w14:ligatures w14:val="none"/>
+        </w:rPr>
+        <w:t>[</w:t>
+      </w:r>
+      <w:r>
+        <w:rPr>
+          <w:rFonts w:ascii="Consolas" w:eastAsia="Times New Roman" w:hAnsi="Consolas" w:cs="Times New Roman"/>
+          <w:color w:val="001080"/>
+          <w:kern w:val="0"/>
+          <w:sz w:val="21"/>
+          <w:szCs w:val="21"/>
+          <w14:ligatures w14:val="none"/>
+        </w:rPr>
+        <w:t>index_greatest_increase</w:t>
+      </w:r>
+      <w:r>
+        <w:rPr>
+          <w:rFonts w:ascii="Consolas" w:eastAsia="Times New Roman" w:hAnsi="Consolas" w:cs="Times New Roman"/>
+          <w:color w:val="000000"/>
+          <w:kern w:val="0"/>
+          <w:sz w:val="21"/>
+          <w:szCs w:val="21"/>
+          <w14:ligatures w14:val="none"/>
+        </w:rPr>
+        <w:t>+</w:t>
+      </w:r>
+      <w:r>
+        <w:rPr>
+          <w:rFonts w:ascii="Consolas" w:eastAsia="Times New Roman" w:hAnsi="Consolas" w:cs="Times New Roman"/>
+          <w:color w:val="098658"/>
+          <w:kern w:val="0"/>
+          <w:sz w:val="21"/>
+          <w:szCs w:val="21"/>
+          <w14:ligatures w14:val="none"/>
+        </w:rPr>
+        <w:t>1</w:t>
+      </w:r>
+      <w:proofErr w:type="gramStart"/>
+      <w:r>
+        <w:rPr>
+          <w:rFonts w:ascii="Consolas" w:eastAsia="Times New Roman" w:hAnsi="Consolas" w:cs="Times New Roman"/>
+          <w:color w:val="000000"/>
+          <w:kern w:val="0"/>
+          <w:sz w:val="21"/>
+          <w:szCs w:val="21"/>
+          <w14:ligatures w14:val="none"/>
+        </w:rPr>
+        <w:t>]  </w:t>
+      </w:r>
+      <w:r>
+        <w:rPr>
+          <w:rFonts w:ascii="Consolas" w:eastAsia="Times New Roman" w:hAnsi="Consolas" w:cs="Times New Roman"/>
+          <w:color w:val="008000"/>
+          <w:kern w:val="0"/>
+          <w:sz w:val="21"/>
+          <w:szCs w:val="21"/>
+          <w14:ligatures w14:val="none"/>
+        </w:rPr>
+        <w:t>#</w:t>
+      </w:r>
+      <w:proofErr w:type="gramEnd"/>
+      <w:r>
+        <w:rPr>
+          <w:rFonts w:ascii="Consolas" w:eastAsia="Times New Roman" w:hAnsi="Consolas" w:cs="Times New Roman"/>
+          <w:color w:val="008000"/>
+          <w:kern w:val="0"/>
+          <w:sz w:val="21"/>
+          <w:szCs w:val="21"/>
+          <w14:ligatures w14:val="none"/>
+        </w:rPr>
+        <w:t xml:space="preserve"> Add 1 to account for skipping the first row</w:t>
+      </w:r>
+    </w:p>
+    <w:p>
+      <w:pPr>
+        <w:shd w:val="clear" w:color="auto" w:fill="FFFFFF"/>
+        <w:spacing w:after="0" w:line="285" w:lineRule="atLeast"/>
+        <w:rPr>
+          <w:rFonts w:ascii="Consolas" w:eastAsia="Times New Roman" w:hAnsi="Consolas" w:cs="Times New Roman"/>
+          <w:color w:val="000000"/>
+          <w:kern w:val="0"/>
+          <w:sz w:val="21"/>
+          <w:szCs w:val="21"/>
+          <w14:ligatures w14:val="none"/>
+        </w:rPr>
+      </w:pPr>
+      <w:proofErr w:type="spellStart"/>
+      <w:r>
+        <w:rPr>
+          <w:rFonts w:ascii="Consolas" w:eastAsia="Times New Roman" w:hAnsi="Consolas" w:cs="Times New Roman"/>
+          <w:color w:val="001080"/>
+          <w:kern w:val="0"/>
+          <w:sz w:val="21"/>
+          <w:szCs w:val="21"/>
+          <w14:ligatures w14:val="none"/>
+        </w:rPr>
+        <w:t>date_greatest_decrease</w:t>
+      </w:r>
+      <w:proofErr w:type="spellEnd"/>
+      <w:r>
+        <w:rPr>
+          <w:rFonts w:ascii="Consolas" w:eastAsia="Times New Roman" w:hAnsi="Consolas" w:cs="Times New Roman"/>
+          <w:color w:val="000000"/>
+          <w:kern w:val="0"/>
+          <w:sz w:val="21"/>
+          <w:szCs w:val="21"/>
+          <w14:ligatures w14:val="none"/>
+        </w:rPr>
+        <w:t xml:space="preserve"> = </w:t>
+      </w:r>
+      <w:r>
+        <w:rPr>
+          <w:rFonts w:ascii="Consolas" w:eastAsia="Times New Roman" w:hAnsi="Consolas" w:cs="Times New Roman"/>
+          <w:color w:val="001080"/>
+          <w:kern w:val="0"/>
+          <w:sz w:val="21"/>
+          <w:szCs w:val="21"/>
+          <w14:ligatures w14:val="none"/>
+        </w:rPr>
+        <w:t>dates</w:t>
+      </w:r>
+      <w:r>
+        <w:rPr>
+          <w:rFonts w:ascii="Consolas" w:eastAsia="Times New Roman" w:hAnsi="Consolas" w:cs="Times New Roman"/>
+          <w:color w:val="000000"/>
+          <w:kern w:val="0"/>
+          <w:sz w:val="21"/>
+          <w:szCs w:val="21"/>
+          <w14:ligatures w14:val="none"/>
+        </w:rPr>
+        <w:t>[</w:t>
+      </w:r>
+      <w:r>
+        <w:rPr>
+          <w:rFonts w:ascii="Consolas" w:eastAsia="Times New Roman" w:hAnsi="Consolas" w:cs="Times New Roman"/>
+          <w:color w:val="001080"/>
+          <w:kern w:val="0"/>
+          <w:sz w:val="21"/>
+          <w:szCs w:val="21"/>
+          <w14:ligatures w14:val="none"/>
+        </w:rPr>
+        <w:t>index_greatest_decrease</w:t>
+      </w:r>
+      <w:r>
+        <w:rPr>
+          <w:rFonts w:ascii="Consolas" w:eastAsia="Times New Roman" w:hAnsi="Consolas" w:cs="Times New Roman"/>
+          <w:color w:val="000000"/>
+          <w:kern w:val="0"/>
+          <w:sz w:val="21"/>
+          <w:szCs w:val="21"/>
+          <w14:ligatures w14:val="none"/>
+        </w:rPr>
+        <w:t>+</w:t>
+      </w:r>
+      <w:r>
+        <w:rPr>
+          <w:rFonts w:ascii="Consolas" w:eastAsia="Times New Roman" w:hAnsi="Consolas" w:cs="Times New Roman"/>
+          <w:color w:val="098658"/>
+          <w:kern w:val="0"/>
+          <w:sz w:val="21"/>
+          <w:szCs w:val="21"/>
+          <w14:ligatures w14:val="none"/>
+        </w:rPr>
+        <w:t>1</w:t>
+      </w:r>
+      <w:proofErr w:type="gramStart"/>
+      <w:r>
+        <w:rPr>
+          <w:rFonts w:ascii="Consolas" w:eastAsia="Times New Roman" w:hAnsi="Consolas" w:cs="Times New Roman"/>
+          <w:color w:val="000000"/>
+          <w:kern w:val="0"/>
+          <w:sz w:val="21"/>
+          <w:szCs w:val="21"/>
+          <w14:ligatures w14:val="none"/>
+        </w:rPr>
+        <w:t>]  </w:t>
+      </w:r>
+      <w:r>
+        <w:rPr>
+          <w:rFonts w:ascii="Consolas" w:eastAsia="Times New Roman" w:hAnsi="Consolas" w:cs="Times New Roman"/>
+          <w:color w:val="008000"/>
+          <w:kern w:val="0"/>
+          <w:sz w:val="21"/>
+          <w:szCs w:val="21"/>
+          <w14:ligatures w14:val="none"/>
+        </w:rPr>
+        <w:t>#</w:t>
+      </w:r>
+      <w:proofErr w:type="gramEnd"/>
+      <w:r>
+        <w:rPr>
+          <w:rFonts w:ascii="Consolas" w:eastAsia="Times New Roman" w:hAnsi="Consolas" w:cs="Times New Roman"/>
+          <w:color w:val="008000"/>
+          <w:kern w:val="0"/>
+          <w:sz w:val="21"/>
+          <w:szCs w:val="21"/>
+          <w14:ligatures w14:val="none"/>
+        </w:rPr>
+        <w:t xml:space="preserve"> Add 1 to account for skipping the first row</w:t>
+      </w:r>
+    </w:p>
+    <w:p>
+      <w:pPr>
+        <w:shd w:val="clear" w:color="auto" w:fill="FFFFFF"/>
+        <w:spacing w:after="0" w:line="285" w:lineRule="atLeast"/>
+        <w:rPr>
+          <w:rFonts w:ascii="Consolas" w:eastAsia="Times New Roman" w:hAnsi="Consolas" w:cs="Times New Roman"/>
+          <w:color w:val="000000"/>
+          <w:kern w:val="0"/>
+          <w:sz w:val="21"/>
+          <w:szCs w:val="21"/>
+          <w14:ligatures w14:val="none"/>
+        </w:rPr>
+      </w:pPr>
+      <w:proofErr w:type="gramStart"/>
+      <w:r>
+        <w:rPr>
+          <w:rFonts w:ascii="Consolas" w:eastAsia="Times New Roman" w:hAnsi="Consolas" w:cs="Times New Roman"/>
+          <w:color w:val="795E26"/>
+          <w:kern w:val="0"/>
+          <w:sz w:val="21"/>
+          <w:szCs w:val="21"/>
+          <w14:ligatures w14:val="none"/>
+        </w:rPr>
+        <w:t>print</w:t>
+      </w:r>
+      <w:r>
+        <w:rPr>
+          <w:rFonts w:ascii="Consolas" w:eastAsia="Times New Roman" w:hAnsi="Consolas" w:cs="Times New Roman"/>
+          <w:color w:val="000000"/>
+          <w:kern w:val="0"/>
+          <w:sz w:val="21"/>
+          <w:szCs w:val="21"/>
+          <w14:ligatures w14:val="none"/>
+        </w:rPr>
+        <w:t>(</w:t>
+      </w:r>
+      <w:proofErr w:type="gramEnd"/>
+      <w:r>
+        <w:rPr>
+          <w:rFonts w:ascii="Consolas" w:eastAsia="Times New Roman" w:hAnsi="Consolas" w:cs="Times New Roman"/>
+          <w:color w:val="A31515"/>
+          <w:kern w:val="0"/>
+          <w:sz w:val="21"/>
+          <w:szCs w:val="21"/>
+          <w14:ligatures w14:val="none"/>
+        </w:rPr>
+        <w:t>"Greatest Increase in Profits:"</w:t>
+      </w:r>
+      <w:r>
+        <w:rPr>
+          <w:rFonts w:ascii="Consolas" w:eastAsia="Times New Roman" w:hAnsi="Consolas" w:cs="Times New Roman"/>
+          <w:color w:val="000000"/>
+          <w:kern w:val="0"/>
+          <w:sz w:val="21"/>
+          <w:szCs w:val="21"/>
+          <w14:ligatures w14:val="none"/>
+        </w:rPr>
+        <w:t xml:space="preserve">, </w:t>
+      </w:r>
+      <w:proofErr w:type="spellStart"/>
+      <w:r>
+        <w:rPr>
+          <w:rFonts w:ascii="Consolas" w:eastAsia="Times New Roman" w:hAnsi="Consolas" w:cs="Times New Roman"/>
+          <w:color w:val="001080"/>
+          <w:kern w:val="0"/>
+          <w:sz w:val="21"/>
+          <w:szCs w:val="21"/>
+          <w14:ligatures w14:val="none"/>
+        </w:rPr>
+        <w:t>date_greatest_increase</w:t>
+      </w:r>
+      <w:proofErr w:type="spellEnd"/>
+      <w:r>
+        <w:rPr>
+          <w:rFonts w:ascii="Consolas" w:eastAsia="Times New Roman" w:hAnsi="Consolas" w:cs="Times New Roman"/>
+          <w:color w:val="000000"/>
+          <w:kern w:val="0"/>
+          <w:sz w:val="21"/>
+          <w:szCs w:val="21"/>
+          <w14:ligatures w14:val="none"/>
+        </w:rPr>
+        <w:t xml:space="preserve">, </w:t>
+      </w:r>
+      <w:r>
+        <w:rPr>
+          <w:rFonts w:ascii="Consolas" w:eastAsia="Times New Roman" w:hAnsi="Consolas" w:cs="Times New Roman"/>
+          <w:color w:val="A31515"/>
+          <w:kern w:val="0"/>
+          <w:sz w:val="21"/>
+          <w:szCs w:val="21"/>
+          <w14:ligatures w14:val="none"/>
+        </w:rPr>
+        <w:t>"($"</w:t>
+      </w:r>
+      <w:r>
+        <w:rPr>
+          <w:rFonts w:ascii="Consolas" w:eastAsia="Times New Roman" w:hAnsi="Consolas" w:cs="Times New Roman"/>
+          <w:color w:val="000000"/>
+          <w:kern w:val="0"/>
+          <w:sz w:val="21"/>
+          <w:szCs w:val="21"/>
+          <w14:ligatures w14:val="none"/>
+        </w:rPr>
+        <w:t xml:space="preserve">, </w:t>
+      </w:r>
+      <w:proofErr w:type="spellStart"/>
+      <w:r>
+        <w:rPr>
+          <w:rFonts w:ascii="Consolas" w:eastAsia="Times New Roman" w:hAnsi="Consolas" w:cs="Times New Roman"/>
+          <w:color w:val="001080"/>
+          <w:kern w:val="0"/>
+          <w:sz w:val="21"/>
+          <w:szCs w:val="21"/>
+          <w14:ligatures w14:val="none"/>
+        </w:rPr>
+        <w:t>greatest_increase</w:t>
+      </w:r>
+      <w:proofErr w:type="spellEnd"/>
+      <w:r>
+        <w:rPr>
+          <w:rFonts w:ascii="Consolas" w:eastAsia="Times New Roman" w:hAnsi="Consolas" w:cs="Times New Roman"/>
+          <w:color w:val="000000"/>
+          <w:kern w:val="0"/>
+          <w:sz w:val="21"/>
+          <w:szCs w:val="21"/>
+          <w14:ligatures w14:val="none"/>
+        </w:rPr>
+        <w:t xml:space="preserve">, </w:t>
+      </w:r>
+      <w:r>
+        <w:rPr>
+          <w:rFonts w:ascii="Consolas" w:eastAsia="Times New Roman" w:hAnsi="Consolas" w:cs="Times New Roman"/>
+          <w:color w:val="A31515"/>
+          <w:kern w:val="0"/>
+          <w:sz w:val="21"/>
+          <w:szCs w:val="21"/>
+          <w14:ligatures w14:val="none"/>
+        </w:rPr>
+        <w:t>")"</w:t>
+      </w:r>
+      <w:r>
+        <w:rPr>
+          <w:rFonts w:ascii="Consolas" w:eastAsia="Times New Roman" w:hAnsi="Consolas" w:cs="Times New Roman"/>
+          <w:color w:val="000000"/>
+          <w:kern w:val="0"/>
+          <w:sz w:val="21"/>
+          <w:szCs w:val="21"/>
+          <w14:ligatures w14:val="none"/>
+        </w:rPr>
+        <w:t>)</w:t>
+      </w:r>
+    </w:p>
+    <w:p>
+      <w:pPr>
+        <w:shd w:val="clear" w:color="auto" w:fill="FFFFFF"/>
+        <w:spacing w:after="0" w:line="285" w:lineRule="atLeast"/>
+        <w:rPr>
+          <w:rFonts w:ascii="Consolas" w:eastAsia="Times New Roman" w:hAnsi="Consolas" w:cs="Times New Roman"/>
+          <w:color w:val="000000"/>
+          <w:kern w:val="0"/>
+          <w:sz w:val="21"/>
+          <w:szCs w:val="21"/>
+          <w14:ligatures w14:val="none"/>
+        </w:rPr>
+      </w:pPr>
+      <w:proofErr w:type="gramStart"/>
+      <w:r>
+        <w:rPr>
+          <w:rFonts w:ascii="Consolas" w:eastAsia="Times New Roman" w:hAnsi="Consolas" w:cs="Times New Roman"/>
+          <w:color w:val="795E26"/>
+          <w:kern w:val="0"/>
+          <w:sz w:val="21"/>
+          <w:szCs w:val="21"/>
+          <w14:ligatures w14:val="none"/>
+        </w:rPr>
+        <w:t>print</w:t>
+      </w:r>
+      <w:r>
+        <w:rPr>
+          <w:rFonts w:ascii="Consolas" w:eastAsia="Times New Roman" w:hAnsi="Consolas" w:cs="Times New Roman"/>
+          <w:color w:val="000000"/>
+          <w:kern w:val="0"/>
+          <w:sz w:val="21"/>
+          <w:szCs w:val="21"/>
+          <w14:ligatures w14:val="none"/>
+        </w:rPr>
+        <w:t>(</w:t>
+      </w:r>
+      <w:proofErr w:type="gramEnd"/>
+      <w:r>
+        <w:rPr>
+          <w:rFonts w:ascii="Consolas" w:eastAsia="Times New Roman" w:hAnsi="Consolas" w:cs="Times New Roman"/>
+          <w:color w:val="A31515"/>
+          <w:kern w:val="0"/>
+          <w:sz w:val="21"/>
+          <w:szCs w:val="21"/>
+          <w14:ligatures w14:val="none"/>
+        </w:rPr>
+        <w:t>"Greatest Decrease in Profits:"</w:t>
+      </w:r>
+      <w:r>
+        <w:rPr>
+          <w:rFonts w:ascii="Consolas" w:eastAsia="Times New Roman" w:hAnsi="Consolas" w:cs="Times New Roman"/>
+          <w:color w:val="000000"/>
+          <w:kern w:val="0"/>
+          <w:sz w:val="21"/>
+          <w:szCs w:val="21"/>
+          <w14:ligatures w14:val="none"/>
+        </w:rPr>
+        <w:t xml:space="preserve">, </w:t>
+      </w:r>
+      <w:proofErr w:type="spellStart"/>
+      <w:r>
+        <w:rPr>
+          <w:rFonts w:ascii="Consolas" w:eastAsia="Times New Roman" w:hAnsi="Consolas" w:cs="Times New Roman"/>
+          <w:color w:val="001080"/>
+          <w:kern w:val="0"/>
+          <w:sz w:val="21"/>
+          <w:szCs w:val="21"/>
+          <w14:ligatures w14:val="none"/>
+        </w:rPr>
+        <w:t>date_greatest_decrease</w:t>
+      </w:r>
+      <w:proofErr w:type="spellEnd"/>
+      <w:r>
+        <w:rPr>
+          <w:rFonts w:ascii="Consolas" w:eastAsia="Times New Roman" w:hAnsi="Consolas" w:cs="Times New Roman"/>
+          <w:color w:val="000000"/>
+          <w:kern w:val="0"/>
+          <w:sz w:val="21"/>
+          <w:szCs w:val="21"/>
+          <w14:ligatures w14:val="none"/>
+        </w:rPr>
+        <w:t xml:space="preserve">, </w:t>
+      </w:r>
+      <w:r>
+        <w:rPr>
+          <w:rFonts w:ascii="Consolas" w:eastAsia="Times New Roman" w:hAnsi="Consolas" w:cs="Times New Roman"/>
+          <w:color w:val="A31515"/>
+          <w:kern w:val="0"/>
+          <w:sz w:val="21"/>
+          <w:szCs w:val="21"/>
+          <w14:ligatures w14:val="none"/>
+        </w:rPr>
+        <w:t>"($"</w:t>
+      </w:r>
+      <w:r>
+        <w:rPr>
+          <w:rFonts w:ascii="Consolas" w:eastAsia="Times New Roman" w:hAnsi="Consolas" w:cs="Times New Roman"/>
+          <w:color w:val="000000"/>
+          <w:kern w:val="0"/>
+          <w:sz w:val="21"/>
+          <w:szCs w:val="21"/>
+          <w14:ligatures w14:val="none"/>
+        </w:rPr>
+        <w:t xml:space="preserve">, </w:t>
+      </w:r>
+      <w:proofErr w:type="spellStart"/>
+      <w:r>
+        <w:rPr>
+          <w:rFonts w:ascii="Consolas" w:eastAsia="Times New Roman" w:hAnsi="Consolas" w:cs="Times New Roman"/>
+          <w:color w:val="001080"/>
+          <w:kern w:val="0"/>
+          <w:sz w:val="21"/>
+          <w:szCs w:val="21"/>
+          <w14:ligatures w14:val="none"/>
+        </w:rPr>
+        <w:t>greatest_decrease</w:t>
+      </w:r>
+      <w:proofErr w:type="spellEnd"/>
+      <w:r>
+        <w:rPr>
+          <w:rFonts w:ascii="Consolas" w:eastAsia="Times New Roman" w:hAnsi="Consolas" w:cs="Times New Roman"/>
+          <w:color w:val="000000"/>
+          <w:kern w:val="0"/>
+          <w:sz w:val="21"/>
+          <w:szCs w:val="21"/>
+          <w14:ligatures w14:val="none"/>
+        </w:rPr>
+        <w:t xml:space="preserve">, </w:t>
+      </w:r>
+      <w:r>
+        <w:rPr>
+          <w:rFonts w:ascii="Consolas" w:eastAsia="Times New Roman" w:hAnsi="Consolas" w:cs="Times New Roman"/>
+          <w:color w:val="A31515"/>
+          <w:kern w:val="0"/>
+          <w:sz w:val="21"/>
+          <w:szCs w:val="21"/>
+          <w14:ligatures w14:val="none"/>
+        </w:rPr>
+        <w:t>")"</w:t>
+      </w:r>
+      <w:r>
+        <w:rPr>
+          <w:rFonts w:ascii="Consolas" w:eastAsia="Times New Roman" w:hAnsi="Consolas" w:cs="Times New Roman"/>
+          <w:color w:val="000000"/>
+          <w:kern w:val="0"/>
+          <w:sz w:val="21"/>
+          <w:szCs w:val="21"/>
+          <w14:ligatures w14:val="none"/>
+        </w:rPr>
+        <w:t>)</w:t>
+      </w:r>
+    </w:p>
+    <w:p>
+      <w:pPr>
+        <w:shd w:val="clear" w:color="auto" w:fill="FFFFFF"/>
+        <w:spacing w:after="0" w:line="285" w:lineRule="atLeast"/>
+        <w:rPr>
+          <w:rFonts w:ascii="Consolas" w:eastAsia="Times New Roman" w:hAnsi="Consolas" w:cs="Times New Roman"/>
+          <w:color w:val="008000"/>
+          <w:kern w:val="0"/>
+          <w:sz w:val="21"/>
+          <w:szCs w:val="21"/>
+          <w14:ligatures w14:val="none"/>
+        </w:rPr>
+      </w:pPr>
+      <w:r>
+        <w:rPr>
+          <w:rFonts w:ascii="Consolas" w:eastAsia="Times New Roman" w:hAnsi="Consolas" w:cs="Times New Roman"/>
+          <w:color w:val="008000"/>
+          <w:kern w:val="0"/>
+          <w:sz w:val="21"/>
+          <w:szCs w:val="21"/>
+          <w14:ligatures w14:val="none"/>
+        </w:rPr>
+        <w:t xml:space="preserve">#dates are different when I run them? but min and mx number </w:t>
+      </w:r>
+      <w:proofErr w:type="gramStart"/>
+      <w:r>
+        <w:rPr>
+          <w:rFonts w:ascii="Consolas" w:eastAsia="Times New Roman" w:hAnsi="Consolas" w:cs="Times New Roman"/>
+          <w:color w:val="008000"/>
+          <w:kern w:val="0"/>
+          <w:sz w:val="21"/>
+          <w:szCs w:val="21"/>
+          <w14:ligatures w14:val="none"/>
+        </w:rPr>
+        <w:t>stays</w:t>
+      </w:r>
+      <w:proofErr w:type="gramEnd"/>
+      <w:r>
+        <w:rPr>
+          <w:rFonts w:ascii="Consolas" w:eastAsia="Times New Roman" w:hAnsi="Consolas" w:cs="Times New Roman"/>
+          <w:color w:val="008000"/>
+          <w:kern w:val="0"/>
+          <w:sz w:val="21"/>
+          <w:szCs w:val="21"/>
+          <w14:ligatures w14:val="none"/>
+        </w:rPr>
+        <w:t xml:space="preserve"> the same...</w:t>
       </w:r>
     </w:p>
     <w:p>

</xml_diff>

<commit_message>
printed candidates in alphabetical
</commit_message>
<xml_diff>
--- a/My Notes - Challenge 3.docx
+++ b/My Notes - Challenge 3.docx
@@ -31046,6 +31046,4599 @@
             <w:t>😊</w:t>
           </mc:Fallback>
         </mc:AlternateContent>
+      </w:r>
+    </w:p>
+    <w:p>
+      <w:pPr>
+        <w:rPr>
+          <w:b/>
+          <w:bCs/>
+          <w:i/>
+          <w:iCs/>
+        </w:rPr>
+      </w:pPr>
+      <w:r>
+        <w:rPr>
+          <w:b/>
+          <w:bCs/>
+          <w:i/>
+          <w:iCs/>
+        </w:rPr>
+        <w:t>To check to see if I can print name of each candidate, I tried to print. Could not change sets to list at top or cause errors with adding looped values as elements. Needed to later convert set to list for candidates.</w:t>
+      </w:r>
+      <w:r>
+        <w:rPr>
+          <w:rFonts w:ascii="Inter" w:eastAsia="Times New Roman" w:hAnsi="Inter" w:cs="Times New Roman"/>
+          <w:color w:val="2F2F2F"/>
+          <w:kern w:val="0"/>
+          <w:sz w:val="27"/>
+          <w:szCs w:val="27"/>
+          <w14:ligatures w14:val="none"/>
+        </w:rPr>
+        <w:br/>
+      </w:r>
+      <w:r>
+        <w:rPr>
+          <w:rFonts w:ascii="Inter" w:eastAsia="Times New Roman" w:hAnsi="Inter" w:cs="Times New Roman"/>
+          <w:b/>
+          <w:bCs/>
+          <w:color w:val="2F2F2F"/>
+          <w:kern w:val="0"/>
+          <w:sz w:val="16"/>
+          <w:szCs w:val="16"/>
+          <w14:ligatures w14:val="none"/>
+        </w:rPr>
+        <w:t>debug # checking to see if can print each candidate. have to change that set to a list. print(unique_candidates)</w:t>
+      </w:r>
+      <w:r>
+        <w:rPr>
+          <w:rFonts w:ascii="Inter" w:eastAsia="Times New Roman" w:hAnsi="Inter" w:cs="Times New Roman"/>
+          <w:noProof/>
+          <w:color w:val="2F2F2F"/>
+          <w:kern w:val="0"/>
+          <w:sz w:val="16"/>
+          <w:szCs w:val="16"/>
+          <w14:ligatures w14:val="none"/>
+        </w:rPr>
+        <mc:AlternateContent>
+          <mc:Choice Requires="wps">
+            <w:drawing>
+              <wp:inline distT="0" distB="0" distL="0" distR="0" wp14:anchorId="16876BF1" wp14:editId="7F9E9A04">
+                <wp:extent cx="304800" cy="304800"/>
+                <wp:effectExtent l="0" t="0" r="0" b="0"/>
+                <wp:docPr id="1600710420" name="Rectangle 3" descr="assistant icon"/>
+                <wp:cNvGraphicFramePr>
+                  <a:graphicFrameLocks xmlns:a="http://schemas.openxmlformats.org/drawingml/2006/main" noChangeAspect="1"/>
+                </wp:cNvGraphicFramePr>
+                <a:graphic xmlns:a="http://schemas.openxmlformats.org/drawingml/2006/main">
+                  <a:graphicData uri="http://schemas.microsoft.com/office/word/2010/wordprocessingShape">
+                    <wps:wsp>
+                      <wps:cNvSpPr>
+                        <a:spLocks noChangeAspect="1" noChangeArrowheads="1"/>
+                      </wps:cNvSpPr>
+                      <wps:spPr bwMode="auto">
+                        <a:xfrm>
+                          <a:off x="0" y="0"/>
+                          <a:ext cx="304800" cy="304800"/>
+                        </a:xfrm>
+                        <a:prstGeom prst="rect">
+                          <a:avLst/>
+                        </a:prstGeom>
+                        <a:noFill/>
+                        <a:ln>
+                          <a:noFill/>
+                        </a:ln>
+                        <a:extLst>
+                          <a:ext uri="{909E8E84-426E-40DD-AFC4-6F175D3DCCD1}">
+                            <a14:hiddenFill xmlns:a14="http://schemas.microsoft.com/office/drawing/2010/main">
+                              <a:solidFill>
+                                <a:srgbClr val="FFFFFF"/>
+                              </a:solidFill>
+                            </a14:hiddenFill>
+                          </a:ext>
+                          <a:ext uri="{91240B29-F687-4F45-9708-019B960494DF}">
+                            <a14:hiddenLine xmlns:a14="http://schemas.microsoft.com/office/drawing/2010/main" w="9525">
+                              <a:solidFill>
+                                <a:srgbClr val="000000"/>
+                              </a:solidFill>
+                              <a:miter lim="800000"/>
+                              <a:headEnd/>
+                              <a:tailEnd/>
+                            </a14:hiddenLine>
+                          </a:ext>
+                        </a:extLst>
+                      </wps:spPr>
+                      <wps:bodyPr rot="0" vert="horz" wrap="square" lIns="91440" tIns="45720" rIns="91440" bIns="45720" anchor="t" anchorCtr="0" upright="1">
+                        <a:noAutofit/>
+                      </wps:bodyPr>
+                    </wps:wsp>
+                  </a:graphicData>
+                </a:graphic>
+              </wp:inline>
+            </w:drawing>
+          </mc:Choice>
+          <mc:Fallback>
+            <w:pict>
+              <v:rect w14:anchorId="70672417" id="Rectangle 3" o:spid="_x0000_s1026" alt="assistant icon" style="width:24pt;height:24pt;visibility:visible;mso-wrap-style:square;mso-left-percent:-10001;mso-top-percent:-10001;mso-position-horizontal:absolute;mso-position-horizontal-relative:char;mso-position-vertical:absolute;mso-position-vertical-relative:line;mso-left-percent:-10001;mso-top-percent:-10001;v-text-anchor:top" o:gfxdata="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" filled="f" stroked="f">
+                <o:lock v:ext="edit" aspectratio="t"/>
+                <w10:anchorlock/>
+              </v:rect>
+            </w:pict>
+          </mc:Fallback>
+        </mc:AlternateContent>
+      </w:r>
+    </w:p>
+    <w:p>
+      <w:pPr>
+        <w:pBdr>
+          <w:top w:val="single" w:sz="2" w:space="0" w:color="E5E7EB"/>
+          <w:left w:val="single" w:sz="2" w:space="0" w:color="E5E7EB"/>
+          <w:bottom w:val="single" w:sz="2" w:space="0" w:color="E5E7EB"/>
+          <w:right w:val="single" w:sz="2" w:space="0" w:color="E5E7EB"/>
+        </w:pBdr>
+        <w:spacing w:after="0" w:line="420" w:lineRule="atLeast"/>
+        <w:rPr>
+          <w:rFonts w:ascii="Inter" w:eastAsia="Times New Roman" w:hAnsi="Inter" w:cs="Times New Roman"/>
+          <w:color w:val="2F2F2F"/>
+          <w:kern w:val="0"/>
+          <w:sz w:val="16"/>
+          <w:szCs w:val="16"/>
+          <w14:ligatures w14:val="none"/>
+        </w:rPr>
+      </w:pPr>
+      <w:r>
+        <w:rPr>
+          <w:rFonts w:ascii="Inter" w:eastAsia="Times New Roman" w:hAnsi="Inter" w:cs="Times New Roman"/>
+          <w:color w:val="2F2F2F"/>
+          <w:kern w:val="0"/>
+          <w:sz w:val="16"/>
+          <w:szCs w:val="16"/>
+          <w14:ligatures w14:val="none"/>
+        </w:rPr>
+        <w:t>If you are encountering an issue with printing each candidate and need to access elements by index, you should convert the set </w:t>
+      </w:r>
+      <w:r>
+        <w:rPr>
+          <w:rFonts w:ascii="Consolas" w:eastAsia="Times New Roman" w:hAnsi="Consolas" w:cs="Courier New"/>
+          <w:color w:val="2F2F2F"/>
+          <w:kern w:val="0"/>
+          <w:sz w:val="16"/>
+          <w:szCs w:val="16"/>
+          <w:bdr w:val="single" w:sz="2" w:space="0" w:color="E5E7EB" w:frame="1"/>
+          <w14:ligatures w14:val="none"/>
+        </w:rPr>
+        <w:t>unique_candidates</w:t>
+      </w:r>
+      <w:r>
+        <w:rPr>
+          <w:rFonts w:ascii="Inter" w:eastAsia="Times New Roman" w:hAnsi="Inter" w:cs="Times New Roman"/>
+          <w:color w:val="2F2F2F"/>
+          <w:kern w:val="0"/>
+          <w:sz w:val="16"/>
+          <w:szCs w:val="16"/>
+          <w14:ligatures w14:val="none"/>
+        </w:rPr>
+        <w:t> to a list. Here's an example of how you can convert a set to a list in Python:</w:t>
+      </w:r>
+    </w:p>
+    <w:p>
+      <w:pPr>
+        <w:pBdr>
+          <w:top w:val="single" w:sz="2" w:space="0" w:color="E5E7EB"/>
+          <w:left w:val="single" w:sz="2" w:space="0" w:color="E5E7EB"/>
+          <w:bottom w:val="single" w:sz="2" w:space="0" w:color="E5E7EB"/>
+          <w:right w:val="single" w:sz="2" w:space="0" w:color="E5E7EB"/>
+        </w:pBdr>
+        <w:tabs>
+          <w:tab w:val="left" w:pos="916"/>
+          <w:tab w:val="left" w:pos="1832"/>
+          <w:tab w:val="left" w:pos="2748"/>
+          <w:tab w:val="left" w:pos="3664"/>
+          <w:tab w:val="left" w:pos="4580"/>
+          <w:tab w:val="left" w:pos="5496"/>
+          <w:tab w:val="left" w:pos="6412"/>
+          <w:tab w:val="left" w:pos="7328"/>
+          <w:tab w:val="left" w:pos="8244"/>
+          <w:tab w:val="left" w:pos="9160"/>
+          <w:tab w:val="left" w:pos="10076"/>
+          <w:tab w:val="left" w:pos="10992"/>
+          <w:tab w:val="left" w:pos="11908"/>
+          <w:tab w:val="left" w:pos="12824"/>
+          <w:tab w:val="left" w:pos="13740"/>
+          <w:tab w:val="left" w:pos="14656"/>
+        </w:tabs>
+        <w:spacing w:after="0" w:line="420" w:lineRule="atLeast"/>
+        <w:rPr>
+          <w:rFonts w:ascii="Consolas" w:eastAsia="Times New Roman" w:hAnsi="Consolas" w:cs="Courier New"/>
+          <w:color w:val="2F2F2F"/>
+          <w:kern w:val="0"/>
+          <w:sz w:val="16"/>
+          <w:szCs w:val="16"/>
+          <w:bdr w:val="single" w:sz="2" w:space="0" w:color="E5E7EB" w:frame="1"/>
+          <w14:ligatures w14:val="none"/>
+        </w:rPr>
+      </w:pPr>
+      <w:r>
+        <w:rPr>
+          <w:rFonts w:ascii="Consolas" w:eastAsia="Times New Roman" w:hAnsi="Consolas" w:cs="Courier New"/>
+          <w:color w:val="2F2F2F"/>
+          <w:kern w:val="0"/>
+          <w:sz w:val="16"/>
+          <w:szCs w:val="16"/>
+          <w:bdr w:val="single" w:sz="2" w:space="0" w:color="E5E7EB" w:frame="1"/>
+          <w14:ligatures w14:val="none"/>
+        </w:rPr>
+        <w:t># Convert the set to a list</w:t>
+      </w:r>
+    </w:p>
+    <w:p>
+      <w:pPr>
+        <w:pBdr>
+          <w:top w:val="single" w:sz="2" w:space="0" w:color="E5E7EB"/>
+          <w:left w:val="single" w:sz="2" w:space="0" w:color="E5E7EB"/>
+          <w:bottom w:val="single" w:sz="2" w:space="0" w:color="E5E7EB"/>
+          <w:right w:val="single" w:sz="2" w:space="0" w:color="E5E7EB"/>
+        </w:pBdr>
+        <w:tabs>
+          <w:tab w:val="left" w:pos="916"/>
+          <w:tab w:val="left" w:pos="1832"/>
+          <w:tab w:val="left" w:pos="2748"/>
+          <w:tab w:val="left" w:pos="3664"/>
+          <w:tab w:val="left" w:pos="4580"/>
+          <w:tab w:val="left" w:pos="5496"/>
+          <w:tab w:val="left" w:pos="6412"/>
+          <w:tab w:val="left" w:pos="7328"/>
+          <w:tab w:val="left" w:pos="8244"/>
+          <w:tab w:val="left" w:pos="9160"/>
+          <w:tab w:val="left" w:pos="10076"/>
+          <w:tab w:val="left" w:pos="10992"/>
+          <w:tab w:val="left" w:pos="11908"/>
+          <w:tab w:val="left" w:pos="12824"/>
+          <w:tab w:val="left" w:pos="13740"/>
+          <w:tab w:val="left" w:pos="14656"/>
+        </w:tabs>
+        <w:spacing w:after="0" w:line="420" w:lineRule="atLeast"/>
+        <w:rPr>
+          <w:rFonts w:ascii="Consolas" w:eastAsia="Times New Roman" w:hAnsi="Consolas" w:cs="Courier New"/>
+          <w:color w:val="2F2F2F"/>
+          <w:kern w:val="0"/>
+          <w:sz w:val="16"/>
+          <w:szCs w:val="16"/>
+          <w:bdr w:val="single" w:sz="2" w:space="0" w:color="E5E7EB" w:frame="1"/>
+          <w14:ligatures w14:val="none"/>
+        </w:rPr>
+      </w:pPr>
+      <w:r>
+        <w:rPr>
+          <w:rFonts w:ascii="Consolas" w:eastAsia="Times New Roman" w:hAnsi="Consolas" w:cs="Courier New"/>
+          <w:color w:val="2F2F2F"/>
+          <w:kern w:val="0"/>
+          <w:sz w:val="16"/>
+          <w:szCs w:val="16"/>
+          <w:bdr w:val="single" w:sz="2" w:space="0" w:color="E5E7EB" w:frame="1"/>
+          <w14:ligatures w14:val="none"/>
+        </w:rPr>
+        <w:t>unique_candidates_list = list(unique_candidates)</w:t>
+      </w:r>
+    </w:p>
+    <w:p>
+      <w:pPr>
+        <w:pBdr>
+          <w:top w:val="single" w:sz="2" w:space="0" w:color="E5E7EB"/>
+          <w:left w:val="single" w:sz="2" w:space="0" w:color="E5E7EB"/>
+          <w:bottom w:val="single" w:sz="2" w:space="0" w:color="E5E7EB"/>
+          <w:right w:val="single" w:sz="2" w:space="0" w:color="E5E7EB"/>
+        </w:pBdr>
+        <w:tabs>
+          <w:tab w:val="left" w:pos="916"/>
+          <w:tab w:val="left" w:pos="1832"/>
+          <w:tab w:val="left" w:pos="2748"/>
+          <w:tab w:val="left" w:pos="3664"/>
+          <w:tab w:val="left" w:pos="4580"/>
+          <w:tab w:val="left" w:pos="5496"/>
+          <w:tab w:val="left" w:pos="6412"/>
+          <w:tab w:val="left" w:pos="7328"/>
+          <w:tab w:val="left" w:pos="8244"/>
+          <w:tab w:val="left" w:pos="9160"/>
+          <w:tab w:val="left" w:pos="10076"/>
+          <w:tab w:val="left" w:pos="10992"/>
+          <w:tab w:val="left" w:pos="11908"/>
+          <w:tab w:val="left" w:pos="12824"/>
+          <w:tab w:val="left" w:pos="13740"/>
+          <w:tab w:val="left" w:pos="14656"/>
+        </w:tabs>
+        <w:spacing w:after="0" w:line="420" w:lineRule="atLeast"/>
+        <w:rPr>
+          <w:rFonts w:ascii="Consolas" w:eastAsia="Times New Roman" w:hAnsi="Consolas" w:cs="Courier New"/>
+          <w:color w:val="2F2F2F"/>
+          <w:kern w:val="0"/>
+          <w:sz w:val="16"/>
+          <w:szCs w:val="16"/>
+          <w:bdr w:val="single" w:sz="2" w:space="0" w:color="E5E7EB" w:frame="1"/>
+          <w14:ligatures w14:val="none"/>
+        </w:rPr>
+      </w:pPr>
+    </w:p>
+    <w:p>
+      <w:pPr>
+        <w:pBdr>
+          <w:top w:val="single" w:sz="2" w:space="0" w:color="E5E7EB"/>
+          <w:left w:val="single" w:sz="2" w:space="0" w:color="E5E7EB"/>
+          <w:bottom w:val="single" w:sz="2" w:space="0" w:color="E5E7EB"/>
+          <w:right w:val="single" w:sz="2" w:space="0" w:color="E5E7EB"/>
+        </w:pBdr>
+        <w:tabs>
+          <w:tab w:val="left" w:pos="916"/>
+          <w:tab w:val="left" w:pos="1832"/>
+          <w:tab w:val="left" w:pos="2748"/>
+          <w:tab w:val="left" w:pos="3664"/>
+          <w:tab w:val="left" w:pos="4580"/>
+          <w:tab w:val="left" w:pos="5496"/>
+          <w:tab w:val="left" w:pos="6412"/>
+          <w:tab w:val="left" w:pos="7328"/>
+          <w:tab w:val="left" w:pos="8244"/>
+          <w:tab w:val="left" w:pos="9160"/>
+          <w:tab w:val="left" w:pos="10076"/>
+          <w:tab w:val="left" w:pos="10992"/>
+          <w:tab w:val="left" w:pos="11908"/>
+          <w:tab w:val="left" w:pos="12824"/>
+          <w:tab w:val="left" w:pos="13740"/>
+          <w:tab w:val="left" w:pos="14656"/>
+        </w:tabs>
+        <w:spacing w:after="0" w:line="420" w:lineRule="atLeast"/>
+        <w:rPr>
+          <w:rFonts w:ascii="Consolas" w:eastAsia="Times New Roman" w:hAnsi="Consolas" w:cs="Courier New"/>
+          <w:color w:val="2F2F2F"/>
+          <w:kern w:val="0"/>
+          <w:sz w:val="16"/>
+          <w:szCs w:val="16"/>
+          <w:bdr w:val="single" w:sz="2" w:space="0" w:color="E5E7EB" w:frame="1"/>
+          <w14:ligatures w14:val="none"/>
+        </w:rPr>
+      </w:pPr>
+      <w:r>
+        <w:rPr>
+          <w:rFonts w:ascii="Consolas" w:eastAsia="Times New Roman" w:hAnsi="Consolas" w:cs="Courier New"/>
+          <w:color w:val="2F2F2F"/>
+          <w:kern w:val="0"/>
+          <w:sz w:val="16"/>
+          <w:szCs w:val="16"/>
+          <w:bdr w:val="single" w:sz="2" w:space="0" w:color="E5E7EB" w:frame="1"/>
+          <w14:ligatures w14:val="none"/>
+        </w:rPr>
+        <w:t># Now you can iterate over the list and print each candidate</w:t>
+      </w:r>
+    </w:p>
+    <w:p>
+      <w:pPr>
+        <w:pBdr>
+          <w:top w:val="single" w:sz="2" w:space="0" w:color="E5E7EB"/>
+          <w:left w:val="single" w:sz="2" w:space="0" w:color="E5E7EB"/>
+          <w:bottom w:val="single" w:sz="2" w:space="0" w:color="E5E7EB"/>
+          <w:right w:val="single" w:sz="2" w:space="0" w:color="E5E7EB"/>
+        </w:pBdr>
+        <w:tabs>
+          <w:tab w:val="left" w:pos="916"/>
+          <w:tab w:val="left" w:pos="1832"/>
+          <w:tab w:val="left" w:pos="2748"/>
+          <w:tab w:val="left" w:pos="3664"/>
+          <w:tab w:val="left" w:pos="4580"/>
+          <w:tab w:val="left" w:pos="5496"/>
+          <w:tab w:val="left" w:pos="6412"/>
+          <w:tab w:val="left" w:pos="7328"/>
+          <w:tab w:val="left" w:pos="8244"/>
+          <w:tab w:val="left" w:pos="9160"/>
+          <w:tab w:val="left" w:pos="10076"/>
+          <w:tab w:val="left" w:pos="10992"/>
+          <w:tab w:val="left" w:pos="11908"/>
+          <w:tab w:val="left" w:pos="12824"/>
+          <w:tab w:val="left" w:pos="13740"/>
+          <w:tab w:val="left" w:pos="14656"/>
+        </w:tabs>
+        <w:spacing w:after="0" w:line="420" w:lineRule="atLeast"/>
+        <w:rPr>
+          <w:rFonts w:ascii="Consolas" w:eastAsia="Times New Roman" w:hAnsi="Consolas" w:cs="Courier New"/>
+          <w:color w:val="2F2F2F"/>
+          <w:kern w:val="0"/>
+          <w:sz w:val="16"/>
+          <w:szCs w:val="16"/>
+          <w:bdr w:val="single" w:sz="2" w:space="0" w:color="E5E7EB" w:frame="1"/>
+          <w14:ligatures w14:val="none"/>
+        </w:rPr>
+      </w:pPr>
+      <w:r>
+        <w:rPr>
+          <w:rFonts w:ascii="Consolas" w:eastAsia="Times New Roman" w:hAnsi="Consolas" w:cs="Courier New"/>
+          <w:color w:val="2F2F2F"/>
+          <w:kern w:val="0"/>
+          <w:sz w:val="16"/>
+          <w:szCs w:val="16"/>
+          <w:bdr w:val="single" w:sz="2" w:space="0" w:color="E5E7EB" w:frame="1"/>
+          <w14:ligatures w14:val="none"/>
+        </w:rPr>
+        <w:t>for candidate in unique_candidates_list:</w:t>
+      </w:r>
+    </w:p>
+    <w:p>
+      <w:pPr>
+        <w:pBdr>
+          <w:top w:val="single" w:sz="2" w:space="0" w:color="E5E7EB"/>
+          <w:left w:val="single" w:sz="2" w:space="0" w:color="E5E7EB"/>
+          <w:bottom w:val="single" w:sz="2" w:space="0" w:color="E5E7EB"/>
+          <w:right w:val="single" w:sz="2" w:space="0" w:color="E5E7EB"/>
+        </w:pBdr>
+        <w:tabs>
+          <w:tab w:val="left" w:pos="916"/>
+          <w:tab w:val="left" w:pos="1832"/>
+          <w:tab w:val="left" w:pos="2748"/>
+          <w:tab w:val="left" w:pos="3664"/>
+          <w:tab w:val="left" w:pos="4580"/>
+          <w:tab w:val="left" w:pos="5496"/>
+          <w:tab w:val="left" w:pos="6412"/>
+          <w:tab w:val="left" w:pos="7328"/>
+          <w:tab w:val="left" w:pos="8244"/>
+          <w:tab w:val="left" w:pos="9160"/>
+          <w:tab w:val="left" w:pos="10076"/>
+          <w:tab w:val="left" w:pos="10992"/>
+          <w:tab w:val="left" w:pos="11908"/>
+          <w:tab w:val="left" w:pos="12824"/>
+          <w:tab w:val="left" w:pos="13740"/>
+          <w:tab w:val="left" w:pos="14656"/>
+        </w:tabs>
+        <w:spacing w:after="0" w:line="420" w:lineRule="atLeast"/>
+        <w:rPr>
+          <w:rFonts w:ascii="Consolas" w:eastAsia="Times New Roman" w:hAnsi="Consolas" w:cs="Courier New"/>
+          <w:color w:val="2F2F2F"/>
+          <w:kern w:val="0"/>
+          <w:sz w:val="16"/>
+          <w:szCs w:val="16"/>
+          <w:bdr w:val="single" w:sz="2" w:space="0" w:color="E5E7EB" w:frame="1"/>
+          <w14:ligatures w14:val="none"/>
+        </w:rPr>
+      </w:pPr>
+      <w:r>
+        <w:rPr>
+          <w:rFonts w:ascii="Consolas" w:eastAsia="Times New Roman" w:hAnsi="Consolas" w:cs="Courier New"/>
+          <w:color w:val="2F2F2F"/>
+          <w:kern w:val="0"/>
+          <w:sz w:val="16"/>
+          <w:szCs w:val="16"/>
+          <w:bdr w:val="single" w:sz="2" w:space="0" w:color="E5E7EB" w:frame="1"/>
+          <w14:ligatures w14:val="none"/>
+        </w:rPr>
+        <w:t xml:space="preserve">    print(candidate)</w:t>
+      </w:r>
+    </w:p>
+    <w:p>
+      <w:pPr>
+        <w:pBdr>
+          <w:top w:val="single" w:sz="2" w:space="0" w:color="E5E7EB"/>
+          <w:left w:val="single" w:sz="2" w:space="0" w:color="E5E7EB"/>
+          <w:bottom w:val="single" w:sz="2" w:space="0" w:color="E5E7EB"/>
+          <w:right w:val="single" w:sz="2" w:space="0" w:color="E5E7EB"/>
+        </w:pBdr>
+        <w:spacing w:line="420" w:lineRule="atLeast"/>
+        <w:rPr>
+          <w:rFonts w:ascii="Inter" w:eastAsia="Times New Roman" w:hAnsi="Inter" w:cs="Times New Roman"/>
+          <w:color w:val="2F2F2F"/>
+          <w:kern w:val="0"/>
+          <w:sz w:val="16"/>
+          <w:szCs w:val="16"/>
+          <w14:ligatures w14:val="none"/>
+        </w:rPr>
+      </w:pPr>
+      <w:r>
+        <w:rPr>
+          <w:rFonts w:ascii="Inter" w:eastAsia="Times New Roman" w:hAnsi="Inter" w:cs="Times New Roman"/>
+          <w:color w:val="2F2F2F"/>
+          <w:kern w:val="0"/>
+          <w:sz w:val="16"/>
+          <w:szCs w:val="16"/>
+          <w14:ligatures w14:val="none"/>
+        </w:rPr>
+        <w:t>By converting the set to a list, you can then iterate over the list and print each candidate. This way, you can access elements by index if needed.</w:t>
+      </w:r>
+    </w:p>
+    <w:p/>
+    <w:p>
+      <w:pPr>
+        <w:rPr>
+          <w:b/>
+          <w:bCs/>
+          <w:i/>
+          <w:iCs/>
+        </w:rPr>
+      </w:pPr>
+      <w:r>
+        <w:rPr>
+          <w:b/>
+          <w:bCs/>
+          <w:i/>
+          <w:iCs/>
+        </w:rPr>
+        <w:t>Got the below but it keeps printing R then C then D (out of alphabetical order)</w:t>
+      </w:r>
+    </w:p>
+    <w:p>
+      <w:pPr>
+        <w:shd w:val="clear" w:color="auto" w:fill="FFFFFF"/>
+        <w:spacing w:after="0" w:line="285" w:lineRule="atLeast"/>
+        <w:rPr>
+          <w:rFonts w:ascii="Consolas" w:eastAsia="Times New Roman" w:hAnsi="Consolas" w:cs="Times New Roman"/>
+          <w:color w:val="000000"/>
+          <w:kern w:val="0"/>
+          <w:sz w:val="21"/>
+          <w:szCs w:val="21"/>
+          <w14:ligatures w14:val="none"/>
+        </w:rPr>
+      </w:pPr>
+      <w:r>
+        <w:rPr>
+          <w:rFonts w:ascii="Consolas" w:eastAsia="Times New Roman" w:hAnsi="Consolas" w:cs="Times New Roman"/>
+          <w:color w:val="008000"/>
+          <w:kern w:val="0"/>
+          <w:sz w:val="21"/>
+          <w:szCs w:val="21"/>
+          <w14:ligatures w14:val="none"/>
+        </w:rPr>
+        <w:t>#get file and use modules to read/use them</w:t>
+      </w:r>
+    </w:p>
+    <w:p>
+      <w:pPr>
+        <w:shd w:val="clear" w:color="auto" w:fill="FFFFFF"/>
+        <w:spacing w:after="0" w:line="285" w:lineRule="atLeast"/>
+        <w:rPr>
+          <w:rFonts w:ascii="Consolas" w:eastAsia="Times New Roman" w:hAnsi="Consolas" w:cs="Times New Roman"/>
+          <w:color w:val="000000"/>
+          <w:kern w:val="0"/>
+          <w:sz w:val="21"/>
+          <w:szCs w:val="21"/>
+          <w14:ligatures w14:val="none"/>
+        </w:rPr>
+      </w:pPr>
+      <w:r>
+        <w:rPr>
+          <w:rFonts w:ascii="Consolas" w:eastAsia="Times New Roman" w:hAnsi="Consolas" w:cs="Times New Roman"/>
+          <w:color w:val="AF00DB"/>
+          <w:kern w:val="0"/>
+          <w:sz w:val="21"/>
+          <w:szCs w:val="21"/>
+          <w14:ligatures w14:val="none"/>
+        </w:rPr>
+        <w:t>import</w:t>
+      </w:r>
+      <w:r>
+        <w:rPr>
+          <w:rFonts w:ascii="Consolas" w:eastAsia="Times New Roman" w:hAnsi="Consolas" w:cs="Times New Roman"/>
+          <w:color w:val="000000"/>
+          <w:kern w:val="0"/>
+          <w:sz w:val="21"/>
+          <w:szCs w:val="21"/>
+          <w14:ligatures w14:val="none"/>
+        </w:rPr>
+        <w:t xml:space="preserve"> </w:t>
+      </w:r>
+      <w:r>
+        <w:rPr>
+          <w:rFonts w:ascii="Consolas" w:eastAsia="Times New Roman" w:hAnsi="Consolas" w:cs="Times New Roman"/>
+          <w:color w:val="267F99"/>
+          <w:kern w:val="0"/>
+          <w:sz w:val="21"/>
+          <w:szCs w:val="21"/>
+          <w14:ligatures w14:val="none"/>
+        </w:rPr>
+        <w:t>os</w:t>
+      </w:r>
+    </w:p>
+    <w:p>
+      <w:pPr>
+        <w:shd w:val="clear" w:color="auto" w:fill="FFFFFF"/>
+        <w:spacing w:after="0" w:line="285" w:lineRule="atLeast"/>
+        <w:rPr>
+          <w:rFonts w:ascii="Consolas" w:eastAsia="Times New Roman" w:hAnsi="Consolas" w:cs="Times New Roman"/>
+          <w:color w:val="000000"/>
+          <w:kern w:val="0"/>
+          <w:sz w:val="21"/>
+          <w:szCs w:val="21"/>
+          <w14:ligatures w14:val="none"/>
+        </w:rPr>
+      </w:pPr>
+      <w:r>
+        <w:rPr>
+          <w:rFonts w:ascii="Consolas" w:eastAsia="Times New Roman" w:hAnsi="Consolas" w:cs="Times New Roman"/>
+          <w:color w:val="AF00DB"/>
+          <w:kern w:val="0"/>
+          <w:sz w:val="21"/>
+          <w:szCs w:val="21"/>
+          <w14:ligatures w14:val="none"/>
+        </w:rPr>
+        <w:t>import</w:t>
+      </w:r>
+      <w:r>
+        <w:rPr>
+          <w:rFonts w:ascii="Consolas" w:eastAsia="Times New Roman" w:hAnsi="Consolas" w:cs="Times New Roman"/>
+          <w:color w:val="000000"/>
+          <w:kern w:val="0"/>
+          <w:sz w:val="21"/>
+          <w:szCs w:val="21"/>
+          <w14:ligatures w14:val="none"/>
+        </w:rPr>
+        <w:t xml:space="preserve"> </w:t>
+      </w:r>
+      <w:r>
+        <w:rPr>
+          <w:rFonts w:ascii="Consolas" w:eastAsia="Times New Roman" w:hAnsi="Consolas" w:cs="Times New Roman"/>
+          <w:color w:val="267F99"/>
+          <w:kern w:val="0"/>
+          <w:sz w:val="21"/>
+          <w:szCs w:val="21"/>
+          <w14:ligatures w14:val="none"/>
+        </w:rPr>
+        <w:t>csv</w:t>
+      </w:r>
+    </w:p>
+    <w:p>
+      <w:pPr>
+        <w:shd w:val="clear" w:color="auto" w:fill="FFFFFF"/>
+        <w:spacing w:after="0" w:line="285" w:lineRule="atLeast"/>
+        <w:rPr>
+          <w:rFonts w:ascii="Consolas" w:eastAsia="Times New Roman" w:hAnsi="Consolas" w:cs="Times New Roman"/>
+          <w:color w:val="000000"/>
+          <w:kern w:val="0"/>
+          <w:sz w:val="21"/>
+          <w:szCs w:val="21"/>
+          <w14:ligatures w14:val="none"/>
+        </w:rPr>
+      </w:pPr>
+      <w:r>
+        <w:rPr>
+          <w:rFonts w:ascii="Consolas" w:eastAsia="Times New Roman" w:hAnsi="Consolas" w:cs="Times New Roman"/>
+          <w:color w:val="001080"/>
+          <w:kern w:val="0"/>
+          <w:sz w:val="21"/>
+          <w:szCs w:val="21"/>
+          <w14:ligatures w14:val="none"/>
+        </w:rPr>
+        <w:t>pollpath</w:t>
+      </w:r>
+      <w:r>
+        <w:rPr>
+          <w:rFonts w:ascii="Consolas" w:eastAsia="Times New Roman" w:hAnsi="Consolas" w:cs="Times New Roman"/>
+          <w:color w:val="000000"/>
+          <w:kern w:val="0"/>
+          <w:sz w:val="21"/>
+          <w:szCs w:val="21"/>
+          <w14:ligatures w14:val="none"/>
+        </w:rPr>
+        <w:t xml:space="preserve"> = </w:t>
+      </w:r>
+      <w:r>
+        <w:rPr>
+          <w:rFonts w:ascii="Consolas" w:eastAsia="Times New Roman" w:hAnsi="Consolas" w:cs="Times New Roman"/>
+          <w:color w:val="267F99"/>
+          <w:kern w:val="0"/>
+          <w:sz w:val="21"/>
+          <w:szCs w:val="21"/>
+          <w14:ligatures w14:val="none"/>
+        </w:rPr>
+        <w:t>os</w:t>
+      </w:r>
+      <w:r>
+        <w:rPr>
+          <w:rFonts w:ascii="Consolas" w:eastAsia="Times New Roman" w:hAnsi="Consolas" w:cs="Times New Roman"/>
+          <w:color w:val="000000"/>
+          <w:kern w:val="0"/>
+          <w:sz w:val="21"/>
+          <w:szCs w:val="21"/>
+          <w14:ligatures w14:val="none"/>
+        </w:rPr>
+        <w:t>.</w:t>
+      </w:r>
+      <w:r>
+        <w:rPr>
+          <w:rFonts w:ascii="Consolas" w:eastAsia="Times New Roman" w:hAnsi="Consolas" w:cs="Times New Roman"/>
+          <w:color w:val="001080"/>
+          <w:kern w:val="0"/>
+          <w:sz w:val="21"/>
+          <w:szCs w:val="21"/>
+          <w14:ligatures w14:val="none"/>
+        </w:rPr>
+        <w:t>path</w:t>
+      </w:r>
+      <w:r>
+        <w:rPr>
+          <w:rFonts w:ascii="Consolas" w:eastAsia="Times New Roman" w:hAnsi="Consolas" w:cs="Times New Roman"/>
+          <w:color w:val="000000"/>
+          <w:kern w:val="0"/>
+          <w:sz w:val="21"/>
+          <w:szCs w:val="21"/>
+          <w14:ligatures w14:val="none"/>
+        </w:rPr>
+        <w:t>.</w:t>
+      </w:r>
+      <w:r>
+        <w:rPr>
+          <w:rFonts w:ascii="Consolas" w:eastAsia="Times New Roman" w:hAnsi="Consolas" w:cs="Times New Roman"/>
+          <w:color w:val="795E26"/>
+          <w:kern w:val="0"/>
+          <w:sz w:val="21"/>
+          <w:szCs w:val="21"/>
+          <w14:ligatures w14:val="none"/>
+        </w:rPr>
+        <w:t>join</w:t>
+      </w:r>
+      <w:r>
+        <w:rPr>
+          <w:rFonts w:ascii="Consolas" w:eastAsia="Times New Roman" w:hAnsi="Consolas" w:cs="Times New Roman"/>
+          <w:color w:val="000000"/>
+          <w:kern w:val="0"/>
+          <w:sz w:val="21"/>
+          <w:szCs w:val="21"/>
+          <w14:ligatures w14:val="none"/>
+        </w:rPr>
+        <w:t>(</w:t>
+      </w:r>
+      <w:r>
+        <w:rPr>
+          <w:rFonts w:ascii="Consolas" w:eastAsia="Times New Roman" w:hAnsi="Consolas" w:cs="Times New Roman"/>
+          <w:color w:val="A31515"/>
+          <w:kern w:val="0"/>
+          <w:sz w:val="21"/>
+          <w:szCs w:val="21"/>
+          <w14:ligatures w14:val="none"/>
+        </w:rPr>
+        <w:t>'..'</w:t>
+      </w:r>
+      <w:r>
+        <w:rPr>
+          <w:rFonts w:ascii="Consolas" w:eastAsia="Times New Roman" w:hAnsi="Consolas" w:cs="Times New Roman"/>
+          <w:color w:val="000000"/>
+          <w:kern w:val="0"/>
+          <w:sz w:val="21"/>
+          <w:szCs w:val="21"/>
+          <w14:ligatures w14:val="none"/>
+        </w:rPr>
+        <w:t>,</w:t>
+      </w:r>
+      <w:r>
+        <w:rPr>
+          <w:rFonts w:ascii="Consolas" w:eastAsia="Times New Roman" w:hAnsi="Consolas" w:cs="Times New Roman"/>
+          <w:color w:val="A31515"/>
+          <w:kern w:val="0"/>
+          <w:sz w:val="21"/>
+          <w:szCs w:val="21"/>
+          <w14:ligatures w14:val="none"/>
+        </w:rPr>
+        <w:t>'Resources'</w:t>
+      </w:r>
+      <w:r>
+        <w:rPr>
+          <w:rFonts w:ascii="Consolas" w:eastAsia="Times New Roman" w:hAnsi="Consolas" w:cs="Times New Roman"/>
+          <w:color w:val="000000"/>
+          <w:kern w:val="0"/>
+          <w:sz w:val="21"/>
+          <w:szCs w:val="21"/>
+          <w14:ligatures w14:val="none"/>
+        </w:rPr>
+        <w:t>,</w:t>
+      </w:r>
+      <w:r>
+        <w:rPr>
+          <w:rFonts w:ascii="Consolas" w:eastAsia="Times New Roman" w:hAnsi="Consolas" w:cs="Times New Roman"/>
+          <w:color w:val="A31515"/>
+          <w:kern w:val="0"/>
+          <w:sz w:val="21"/>
+          <w:szCs w:val="21"/>
+          <w14:ligatures w14:val="none"/>
+        </w:rPr>
+        <w:t>'election_data.csv'</w:t>
+      </w:r>
+      <w:r>
+        <w:rPr>
+          <w:rFonts w:ascii="Consolas" w:eastAsia="Times New Roman" w:hAnsi="Consolas" w:cs="Times New Roman"/>
+          <w:color w:val="000000"/>
+          <w:kern w:val="0"/>
+          <w:sz w:val="21"/>
+          <w:szCs w:val="21"/>
+          <w14:ligatures w14:val="none"/>
+        </w:rPr>
+        <w:t>)</w:t>
+      </w:r>
+    </w:p>
+    <w:p>
+      <w:pPr>
+        <w:shd w:val="clear" w:color="auto" w:fill="FFFFFF"/>
+        <w:spacing w:after="0" w:line="285" w:lineRule="atLeast"/>
+        <w:rPr>
+          <w:rFonts w:ascii="Consolas" w:eastAsia="Times New Roman" w:hAnsi="Consolas" w:cs="Times New Roman"/>
+          <w:color w:val="000000"/>
+          <w:kern w:val="0"/>
+          <w:sz w:val="21"/>
+          <w:szCs w:val="21"/>
+          <w14:ligatures w14:val="none"/>
+        </w:rPr>
+      </w:pPr>
+    </w:p>
+    <w:p>
+      <w:pPr>
+        <w:shd w:val="clear" w:color="auto" w:fill="FFFFFF"/>
+        <w:spacing w:after="0" w:line="285" w:lineRule="atLeast"/>
+        <w:rPr>
+          <w:rFonts w:ascii="Consolas" w:eastAsia="Times New Roman" w:hAnsi="Consolas" w:cs="Times New Roman"/>
+          <w:color w:val="000000"/>
+          <w:kern w:val="0"/>
+          <w:sz w:val="21"/>
+          <w:szCs w:val="21"/>
+          <w14:ligatures w14:val="none"/>
+        </w:rPr>
+      </w:pPr>
+      <w:r>
+        <w:rPr>
+          <w:rFonts w:ascii="Consolas" w:eastAsia="Times New Roman" w:hAnsi="Consolas" w:cs="Times New Roman"/>
+          <w:color w:val="008000"/>
+          <w:kern w:val="0"/>
+          <w:sz w:val="21"/>
+          <w:szCs w:val="21"/>
+          <w14:ligatures w14:val="none"/>
+        </w:rPr>
+        <w:t>#initialize starters. made an empty set where applicable</w:t>
+      </w:r>
+    </w:p>
+    <w:p>
+      <w:pPr>
+        <w:shd w:val="clear" w:color="auto" w:fill="FFFFFF"/>
+        <w:spacing w:after="0" w:line="285" w:lineRule="atLeast"/>
+        <w:rPr>
+          <w:rFonts w:ascii="Consolas" w:eastAsia="Times New Roman" w:hAnsi="Consolas" w:cs="Times New Roman"/>
+          <w:color w:val="000000"/>
+          <w:kern w:val="0"/>
+          <w:sz w:val="21"/>
+          <w:szCs w:val="21"/>
+          <w14:ligatures w14:val="none"/>
+        </w:rPr>
+      </w:pPr>
+      <w:r>
+        <w:rPr>
+          <w:rFonts w:ascii="Consolas" w:eastAsia="Times New Roman" w:hAnsi="Consolas" w:cs="Times New Roman"/>
+          <w:color w:val="001080"/>
+          <w:kern w:val="0"/>
+          <w:sz w:val="21"/>
+          <w:szCs w:val="21"/>
+          <w14:ligatures w14:val="none"/>
+        </w:rPr>
+        <w:t>unique_votes</w:t>
+      </w:r>
+      <w:r>
+        <w:rPr>
+          <w:rFonts w:ascii="Consolas" w:eastAsia="Times New Roman" w:hAnsi="Consolas" w:cs="Times New Roman"/>
+          <w:color w:val="000000"/>
+          <w:kern w:val="0"/>
+          <w:sz w:val="21"/>
+          <w:szCs w:val="21"/>
+          <w14:ligatures w14:val="none"/>
+        </w:rPr>
+        <w:t xml:space="preserve">= </w:t>
+      </w:r>
+      <w:r>
+        <w:rPr>
+          <w:rFonts w:ascii="Consolas" w:eastAsia="Times New Roman" w:hAnsi="Consolas" w:cs="Times New Roman"/>
+          <w:color w:val="267F99"/>
+          <w:kern w:val="0"/>
+          <w:sz w:val="21"/>
+          <w:szCs w:val="21"/>
+          <w14:ligatures w14:val="none"/>
+        </w:rPr>
+        <w:t>set</w:t>
+      </w:r>
+      <w:r>
+        <w:rPr>
+          <w:rFonts w:ascii="Consolas" w:eastAsia="Times New Roman" w:hAnsi="Consolas" w:cs="Times New Roman"/>
+          <w:color w:val="000000"/>
+          <w:kern w:val="0"/>
+          <w:sz w:val="21"/>
+          <w:szCs w:val="21"/>
+          <w14:ligatures w14:val="none"/>
+        </w:rPr>
+        <w:t>()</w:t>
+      </w:r>
+    </w:p>
+    <w:p>
+      <w:pPr>
+        <w:shd w:val="clear" w:color="auto" w:fill="FFFFFF"/>
+        <w:spacing w:after="0" w:line="285" w:lineRule="atLeast"/>
+        <w:rPr>
+          <w:rFonts w:ascii="Consolas" w:eastAsia="Times New Roman" w:hAnsi="Consolas" w:cs="Times New Roman"/>
+          <w:color w:val="000000"/>
+          <w:kern w:val="0"/>
+          <w:sz w:val="21"/>
+          <w:szCs w:val="21"/>
+          <w14:ligatures w14:val="none"/>
+        </w:rPr>
+      </w:pPr>
+      <w:r>
+        <w:rPr>
+          <w:rFonts w:ascii="Consolas" w:eastAsia="Times New Roman" w:hAnsi="Consolas" w:cs="Times New Roman"/>
+          <w:color w:val="001080"/>
+          <w:kern w:val="0"/>
+          <w:sz w:val="21"/>
+          <w:szCs w:val="21"/>
+          <w14:ligatures w14:val="none"/>
+        </w:rPr>
+        <w:t>unique_candidates</w:t>
+      </w:r>
+      <w:r>
+        <w:rPr>
+          <w:rFonts w:ascii="Consolas" w:eastAsia="Times New Roman" w:hAnsi="Consolas" w:cs="Times New Roman"/>
+          <w:color w:val="000000"/>
+          <w:kern w:val="0"/>
+          <w:sz w:val="21"/>
+          <w:szCs w:val="21"/>
+          <w14:ligatures w14:val="none"/>
+        </w:rPr>
+        <w:t xml:space="preserve">= </w:t>
+      </w:r>
+      <w:r>
+        <w:rPr>
+          <w:rFonts w:ascii="Consolas" w:eastAsia="Times New Roman" w:hAnsi="Consolas" w:cs="Times New Roman"/>
+          <w:color w:val="267F99"/>
+          <w:kern w:val="0"/>
+          <w:sz w:val="21"/>
+          <w:szCs w:val="21"/>
+          <w14:ligatures w14:val="none"/>
+        </w:rPr>
+        <w:t>set</w:t>
+      </w:r>
+      <w:r>
+        <w:rPr>
+          <w:rFonts w:ascii="Consolas" w:eastAsia="Times New Roman" w:hAnsi="Consolas" w:cs="Times New Roman"/>
+          <w:color w:val="000000"/>
+          <w:kern w:val="0"/>
+          <w:sz w:val="21"/>
+          <w:szCs w:val="21"/>
+          <w14:ligatures w14:val="none"/>
+        </w:rPr>
+        <w:t>()</w:t>
+      </w:r>
+    </w:p>
+    <w:p>
+      <w:pPr>
+        <w:shd w:val="clear" w:color="auto" w:fill="FFFFFF"/>
+        <w:spacing w:after="0" w:line="285" w:lineRule="atLeast"/>
+        <w:rPr>
+          <w:rFonts w:ascii="Consolas" w:eastAsia="Times New Roman" w:hAnsi="Consolas" w:cs="Times New Roman"/>
+          <w:color w:val="000000"/>
+          <w:kern w:val="0"/>
+          <w:sz w:val="21"/>
+          <w:szCs w:val="21"/>
+          <w14:ligatures w14:val="none"/>
+        </w:rPr>
+      </w:pPr>
+      <w:r>
+        <w:rPr>
+          <w:rFonts w:ascii="Consolas" w:eastAsia="Times New Roman" w:hAnsi="Consolas" w:cs="Times New Roman"/>
+          <w:color w:val="008000"/>
+          <w:kern w:val="0"/>
+          <w:sz w:val="21"/>
+          <w:szCs w:val="21"/>
+          <w14:ligatures w14:val="none"/>
+        </w:rPr>
+        <w:t>#add the rest of starters here, once do this step</w:t>
+      </w:r>
+    </w:p>
+    <w:p>
+      <w:pPr>
+        <w:shd w:val="clear" w:color="auto" w:fill="FFFFFF"/>
+        <w:spacing w:after="0" w:line="285" w:lineRule="atLeast"/>
+        <w:rPr>
+          <w:rFonts w:ascii="Consolas" w:eastAsia="Times New Roman" w:hAnsi="Consolas" w:cs="Times New Roman"/>
+          <w:color w:val="000000"/>
+          <w:kern w:val="0"/>
+          <w:sz w:val="21"/>
+          <w:szCs w:val="21"/>
+          <w14:ligatures w14:val="none"/>
+        </w:rPr>
+      </w:pPr>
+    </w:p>
+    <w:p>
+      <w:pPr>
+        <w:shd w:val="clear" w:color="auto" w:fill="FFFFFF"/>
+        <w:spacing w:after="0" w:line="285" w:lineRule="atLeast"/>
+        <w:rPr>
+          <w:rFonts w:ascii="Consolas" w:eastAsia="Times New Roman" w:hAnsi="Consolas" w:cs="Times New Roman"/>
+          <w:color w:val="000000"/>
+          <w:kern w:val="0"/>
+          <w:sz w:val="21"/>
+          <w:szCs w:val="21"/>
+          <w14:ligatures w14:val="none"/>
+        </w:rPr>
+      </w:pPr>
+      <w:r>
+        <w:rPr>
+          <w:rFonts w:ascii="Consolas" w:eastAsia="Times New Roman" w:hAnsi="Consolas" w:cs="Times New Roman"/>
+          <w:color w:val="008000"/>
+          <w:kern w:val="0"/>
+          <w:sz w:val="21"/>
+          <w:szCs w:val="21"/>
+          <w14:ligatures w14:val="none"/>
+        </w:rPr>
+        <w:t># Reading using csv module. Open CSV file</w:t>
+      </w:r>
+    </w:p>
+    <w:p>
+      <w:pPr>
+        <w:shd w:val="clear" w:color="auto" w:fill="FFFFFF"/>
+        <w:spacing w:after="0" w:line="285" w:lineRule="atLeast"/>
+        <w:rPr>
+          <w:rFonts w:ascii="Consolas" w:eastAsia="Times New Roman" w:hAnsi="Consolas" w:cs="Times New Roman"/>
+          <w:color w:val="000000"/>
+          <w:kern w:val="0"/>
+          <w:sz w:val="21"/>
+          <w:szCs w:val="21"/>
+          <w14:ligatures w14:val="none"/>
+        </w:rPr>
+      </w:pPr>
+      <w:r>
+        <w:rPr>
+          <w:rFonts w:ascii="Consolas" w:eastAsia="Times New Roman" w:hAnsi="Consolas" w:cs="Times New Roman"/>
+          <w:color w:val="AF00DB"/>
+          <w:kern w:val="0"/>
+          <w:sz w:val="21"/>
+          <w:szCs w:val="21"/>
+          <w14:ligatures w14:val="none"/>
+        </w:rPr>
+        <w:t>with</w:t>
+      </w:r>
+      <w:r>
+        <w:rPr>
+          <w:rFonts w:ascii="Consolas" w:eastAsia="Times New Roman" w:hAnsi="Consolas" w:cs="Times New Roman"/>
+          <w:color w:val="000000"/>
+          <w:kern w:val="0"/>
+          <w:sz w:val="21"/>
+          <w:szCs w:val="21"/>
+          <w14:ligatures w14:val="none"/>
+        </w:rPr>
+        <w:t xml:space="preserve"> </w:t>
+      </w:r>
+      <w:r>
+        <w:rPr>
+          <w:rFonts w:ascii="Consolas" w:eastAsia="Times New Roman" w:hAnsi="Consolas" w:cs="Times New Roman"/>
+          <w:color w:val="795E26"/>
+          <w:kern w:val="0"/>
+          <w:sz w:val="21"/>
+          <w:szCs w:val="21"/>
+          <w14:ligatures w14:val="none"/>
+        </w:rPr>
+        <w:t>open</w:t>
+      </w:r>
+      <w:r>
+        <w:rPr>
+          <w:rFonts w:ascii="Consolas" w:eastAsia="Times New Roman" w:hAnsi="Consolas" w:cs="Times New Roman"/>
+          <w:color w:val="000000"/>
+          <w:kern w:val="0"/>
+          <w:sz w:val="21"/>
+          <w:szCs w:val="21"/>
+          <w14:ligatures w14:val="none"/>
+        </w:rPr>
+        <w:t>(</w:t>
+      </w:r>
+      <w:r>
+        <w:rPr>
+          <w:rFonts w:ascii="Consolas" w:eastAsia="Times New Roman" w:hAnsi="Consolas" w:cs="Times New Roman"/>
+          <w:color w:val="001080"/>
+          <w:kern w:val="0"/>
+          <w:sz w:val="21"/>
+          <w:szCs w:val="21"/>
+          <w14:ligatures w14:val="none"/>
+        </w:rPr>
+        <w:t>pollpath</w:t>
+      </w:r>
+      <w:r>
+        <w:rPr>
+          <w:rFonts w:ascii="Consolas" w:eastAsia="Times New Roman" w:hAnsi="Consolas" w:cs="Times New Roman"/>
+          <w:color w:val="000000"/>
+          <w:kern w:val="0"/>
+          <w:sz w:val="21"/>
+          <w:szCs w:val="21"/>
+          <w14:ligatures w14:val="none"/>
+        </w:rPr>
+        <w:t xml:space="preserve">, </w:t>
+      </w:r>
+      <w:r>
+        <w:rPr>
+          <w:rFonts w:ascii="Consolas" w:eastAsia="Times New Roman" w:hAnsi="Consolas" w:cs="Times New Roman"/>
+          <w:color w:val="001080"/>
+          <w:kern w:val="0"/>
+          <w:sz w:val="21"/>
+          <w:szCs w:val="21"/>
+          <w14:ligatures w14:val="none"/>
+        </w:rPr>
+        <w:t>encoding</w:t>
+      </w:r>
+      <w:r>
+        <w:rPr>
+          <w:rFonts w:ascii="Consolas" w:eastAsia="Times New Roman" w:hAnsi="Consolas" w:cs="Times New Roman"/>
+          <w:color w:val="000000"/>
+          <w:kern w:val="0"/>
+          <w:sz w:val="21"/>
+          <w:szCs w:val="21"/>
+          <w14:ligatures w14:val="none"/>
+        </w:rPr>
+        <w:t>=</w:t>
+      </w:r>
+      <w:r>
+        <w:rPr>
+          <w:rFonts w:ascii="Consolas" w:eastAsia="Times New Roman" w:hAnsi="Consolas" w:cs="Times New Roman"/>
+          <w:color w:val="A31515"/>
+          <w:kern w:val="0"/>
+          <w:sz w:val="21"/>
+          <w:szCs w:val="21"/>
+          <w14:ligatures w14:val="none"/>
+        </w:rPr>
+        <w:t>"utf-8"</w:t>
+      </w:r>
+      <w:r>
+        <w:rPr>
+          <w:rFonts w:ascii="Consolas" w:eastAsia="Times New Roman" w:hAnsi="Consolas" w:cs="Times New Roman"/>
+          <w:color w:val="000000"/>
+          <w:kern w:val="0"/>
+          <w:sz w:val="21"/>
+          <w:szCs w:val="21"/>
+          <w14:ligatures w14:val="none"/>
+        </w:rPr>
+        <w:t xml:space="preserve">) </w:t>
+      </w:r>
+      <w:r>
+        <w:rPr>
+          <w:rFonts w:ascii="Consolas" w:eastAsia="Times New Roman" w:hAnsi="Consolas" w:cs="Times New Roman"/>
+          <w:color w:val="AF00DB"/>
+          <w:kern w:val="0"/>
+          <w:sz w:val="21"/>
+          <w:szCs w:val="21"/>
+          <w14:ligatures w14:val="none"/>
+        </w:rPr>
+        <w:t>as</w:t>
+      </w:r>
+      <w:r>
+        <w:rPr>
+          <w:rFonts w:ascii="Consolas" w:eastAsia="Times New Roman" w:hAnsi="Consolas" w:cs="Times New Roman"/>
+          <w:color w:val="000000"/>
+          <w:kern w:val="0"/>
+          <w:sz w:val="21"/>
+          <w:szCs w:val="21"/>
+          <w14:ligatures w14:val="none"/>
+        </w:rPr>
+        <w:t xml:space="preserve"> </w:t>
+      </w:r>
+      <w:r>
+        <w:rPr>
+          <w:rFonts w:ascii="Consolas" w:eastAsia="Times New Roman" w:hAnsi="Consolas" w:cs="Times New Roman"/>
+          <w:color w:val="001080"/>
+          <w:kern w:val="0"/>
+          <w:sz w:val="21"/>
+          <w:szCs w:val="21"/>
+          <w14:ligatures w14:val="none"/>
+        </w:rPr>
+        <w:t>pollfile</w:t>
+      </w:r>
+      <w:r>
+        <w:rPr>
+          <w:rFonts w:ascii="Consolas" w:eastAsia="Times New Roman" w:hAnsi="Consolas" w:cs="Times New Roman"/>
+          <w:color w:val="000000"/>
+          <w:kern w:val="0"/>
+          <w:sz w:val="21"/>
+          <w:szCs w:val="21"/>
+          <w14:ligatures w14:val="none"/>
+        </w:rPr>
+        <w:t>:</w:t>
+      </w:r>
+    </w:p>
+    <w:p>
+      <w:pPr>
+        <w:shd w:val="clear" w:color="auto" w:fill="FFFFFF"/>
+        <w:spacing w:after="0" w:line="285" w:lineRule="atLeast"/>
+        <w:rPr>
+          <w:rFonts w:ascii="Consolas" w:eastAsia="Times New Roman" w:hAnsi="Consolas" w:cs="Times New Roman"/>
+          <w:color w:val="000000"/>
+          <w:kern w:val="0"/>
+          <w:sz w:val="21"/>
+          <w:szCs w:val="21"/>
+          <w14:ligatures w14:val="none"/>
+        </w:rPr>
+      </w:pPr>
+      <w:r>
+        <w:rPr>
+          <w:rFonts w:ascii="Consolas" w:eastAsia="Times New Roman" w:hAnsi="Consolas" w:cs="Times New Roman"/>
+          <w:color w:val="000000"/>
+          <w:kern w:val="0"/>
+          <w:sz w:val="21"/>
+          <w:szCs w:val="21"/>
+          <w14:ligatures w14:val="none"/>
+        </w:rPr>
+        <w:t xml:space="preserve">    </w:t>
+      </w:r>
+      <w:r>
+        <w:rPr>
+          <w:rFonts w:ascii="Consolas" w:eastAsia="Times New Roman" w:hAnsi="Consolas" w:cs="Times New Roman"/>
+          <w:color w:val="001080"/>
+          <w:kern w:val="0"/>
+          <w:sz w:val="21"/>
+          <w:szCs w:val="21"/>
+          <w14:ligatures w14:val="none"/>
+        </w:rPr>
+        <w:t>pollreader</w:t>
+      </w:r>
+      <w:r>
+        <w:rPr>
+          <w:rFonts w:ascii="Consolas" w:eastAsia="Times New Roman" w:hAnsi="Consolas" w:cs="Times New Roman"/>
+          <w:color w:val="000000"/>
+          <w:kern w:val="0"/>
+          <w:sz w:val="21"/>
+          <w:szCs w:val="21"/>
+          <w14:ligatures w14:val="none"/>
+        </w:rPr>
+        <w:t xml:space="preserve"> = </w:t>
+      </w:r>
+      <w:r>
+        <w:rPr>
+          <w:rFonts w:ascii="Consolas" w:eastAsia="Times New Roman" w:hAnsi="Consolas" w:cs="Times New Roman"/>
+          <w:color w:val="267F99"/>
+          <w:kern w:val="0"/>
+          <w:sz w:val="21"/>
+          <w:szCs w:val="21"/>
+          <w14:ligatures w14:val="none"/>
+        </w:rPr>
+        <w:t>csv</w:t>
+      </w:r>
+      <w:r>
+        <w:rPr>
+          <w:rFonts w:ascii="Consolas" w:eastAsia="Times New Roman" w:hAnsi="Consolas" w:cs="Times New Roman"/>
+          <w:color w:val="000000"/>
+          <w:kern w:val="0"/>
+          <w:sz w:val="21"/>
+          <w:szCs w:val="21"/>
+          <w14:ligatures w14:val="none"/>
+        </w:rPr>
+        <w:t>.</w:t>
+      </w:r>
+      <w:r>
+        <w:rPr>
+          <w:rFonts w:ascii="Consolas" w:eastAsia="Times New Roman" w:hAnsi="Consolas" w:cs="Times New Roman"/>
+          <w:color w:val="795E26"/>
+          <w:kern w:val="0"/>
+          <w:sz w:val="21"/>
+          <w:szCs w:val="21"/>
+          <w14:ligatures w14:val="none"/>
+        </w:rPr>
+        <w:t>reader</w:t>
+      </w:r>
+      <w:r>
+        <w:rPr>
+          <w:rFonts w:ascii="Consolas" w:eastAsia="Times New Roman" w:hAnsi="Consolas" w:cs="Times New Roman"/>
+          <w:color w:val="000000"/>
+          <w:kern w:val="0"/>
+          <w:sz w:val="21"/>
+          <w:szCs w:val="21"/>
+          <w14:ligatures w14:val="none"/>
+        </w:rPr>
+        <w:t>(</w:t>
+      </w:r>
+      <w:r>
+        <w:rPr>
+          <w:rFonts w:ascii="Consolas" w:eastAsia="Times New Roman" w:hAnsi="Consolas" w:cs="Times New Roman"/>
+          <w:color w:val="001080"/>
+          <w:kern w:val="0"/>
+          <w:sz w:val="21"/>
+          <w:szCs w:val="21"/>
+          <w14:ligatures w14:val="none"/>
+        </w:rPr>
+        <w:t>pollfile</w:t>
+      </w:r>
+      <w:r>
+        <w:rPr>
+          <w:rFonts w:ascii="Consolas" w:eastAsia="Times New Roman" w:hAnsi="Consolas" w:cs="Times New Roman"/>
+          <w:color w:val="000000"/>
+          <w:kern w:val="0"/>
+          <w:sz w:val="21"/>
+          <w:szCs w:val="21"/>
+          <w14:ligatures w14:val="none"/>
+        </w:rPr>
+        <w:t>)</w:t>
+      </w:r>
+    </w:p>
+    <w:p>
+      <w:pPr>
+        <w:shd w:val="clear" w:color="auto" w:fill="FFFFFF"/>
+        <w:spacing w:after="0" w:line="285" w:lineRule="atLeast"/>
+        <w:rPr>
+          <w:rFonts w:ascii="Consolas" w:eastAsia="Times New Roman" w:hAnsi="Consolas" w:cs="Times New Roman"/>
+          <w:color w:val="000000"/>
+          <w:kern w:val="0"/>
+          <w:sz w:val="21"/>
+          <w:szCs w:val="21"/>
+          <w14:ligatures w14:val="none"/>
+        </w:rPr>
+      </w:pPr>
+      <w:r>
+        <w:rPr>
+          <w:rFonts w:ascii="Consolas" w:eastAsia="Times New Roman" w:hAnsi="Consolas" w:cs="Times New Roman"/>
+          <w:color w:val="000000"/>
+          <w:kern w:val="0"/>
+          <w:sz w:val="21"/>
+          <w:szCs w:val="21"/>
+          <w14:ligatures w14:val="none"/>
+        </w:rPr>
+        <w:t xml:space="preserve">    </w:t>
+      </w:r>
+      <w:r>
+        <w:rPr>
+          <w:rFonts w:ascii="Consolas" w:eastAsia="Times New Roman" w:hAnsi="Consolas" w:cs="Times New Roman"/>
+          <w:color w:val="795E26"/>
+          <w:kern w:val="0"/>
+          <w:sz w:val="21"/>
+          <w:szCs w:val="21"/>
+          <w14:ligatures w14:val="none"/>
+        </w:rPr>
+        <w:t>next</w:t>
+      </w:r>
+      <w:r>
+        <w:rPr>
+          <w:rFonts w:ascii="Consolas" w:eastAsia="Times New Roman" w:hAnsi="Consolas" w:cs="Times New Roman"/>
+          <w:color w:val="000000"/>
+          <w:kern w:val="0"/>
+          <w:sz w:val="21"/>
+          <w:szCs w:val="21"/>
+          <w14:ligatures w14:val="none"/>
+        </w:rPr>
+        <w:t>(</w:t>
+      </w:r>
+      <w:r>
+        <w:rPr>
+          <w:rFonts w:ascii="Consolas" w:eastAsia="Times New Roman" w:hAnsi="Consolas" w:cs="Times New Roman"/>
+          <w:color w:val="001080"/>
+          <w:kern w:val="0"/>
+          <w:sz w:val="21"/>
+          <w:szCs w:val="21"/>
+          <w14:ligatures w14:val="none"/>
+        </w:rPr>
+        <w:t>pollreader</w:t>
+      </w:r>
+      <w:r>
+        <w:rPr>
+          <w:rFonts w:ascii="Consolas" w:eastAsia="Times New Roman" w:hAnsi="Consolas" w:cs="Times New Roman"/>
+          <w:color w:val="000000"/>
+          <w:kern w:val="0"/>
+          <w:sz w:val="21"/>
+          <w:szCs w:val="21"/>
+          <w14:ligatures w14:val="none"/>
+        </w:rPr>
+        <w:t>)  </w:t>
+      </w:r>
+      <w:r>
+        <w:rPr>
+          <w:rFonts w:ascii="Consolas" w:eastAsia="Times New Roman" w:hAnsi="Consolas" w:cs="Times New Roman"/>
+          <w:color w:val="008000"/>
+          <w:kern w:val="0"/>
+          <w:sz w:val="21"/>
+          <w:szCs w:val="21"/>
+          <w14:ligatures w14:val="none"/>
+        </w:rPr>
+        <w:t># Skip the header row</w:t>
+      </w:r>
+    </w:p>
+    <w:p>
+      <w:pPr>
+        <w:shd w:val="clear" w:color="auto" w:fill="FFFFFF"/>
+        <w:spacing w:after="0" w:line="285" w:lineRule="atLeast"/>
+        <w:rPr>
+          <w:rFonts w:ascii="Consolas" w:eastAsia="Times New Roman" w:hAnsi="Consolas" w:cs="Times New Roman"/>
+          <w:color w:val="000000"/>
+          <w:kern w:val="0"/>
+          <w:sz w:val="21"/>
+          <w:szCs w:val="21"/>
+          <w14:ligatures w14:val="none"/>
+        </w:rPr>
+      </w:pPr>
+      <w:r>
+        <w:rPr>
+          <w:rFonts w:ascii="Consolas" w:eastAsia="Times New Roman" w:hAnsi="Consolas" w:cs="Times New Roman"/>
+          <w:color w:val="000000"/>
+          <w:kern w:val="0"/>
+          <w:sz w:val="21"/>
+          <w:szCs w:val="21"/>
+          <w14:ligatures w14:val="none"/>
+        </w:rPr>
+        <w:t xml:space="preserve">    </w:t>
+      </w:r>
+      <w:r>
+        <w:rPr>
+          <w:rFonts w:ascii="Consolas" w:eastAsia="Times New Roman" w:hAnsi="Consolas" w:cs="Times New Roman"/>
+          <w:color w:val="AF00DB"/>
+          <w:kern w:val="0"/>
+          <w:sz w:val="21"/>
+          <w:szCs w:val="21"/>
+          <w14:ligatures w14:val="none"/>
+        </w:rPr>
+        <w:t>for</w:t>
+      </w:r>
+      <w:r>
+        <w:rPr>
+          <w:rFonts w:ascii="Consolas" w:eastAsia="Times New Roman" w:hAnsi="Consolas" w:cs="Times New Roman"/>
+          <w:color w:val="000000"/>
+          <w:kern w:val="0"/>
+          <w:sz w:val="21"/>
+          <w:szCs w:val="21"/>
+          <w14:ligatures w14:val="none"/>
+        </w:rPr>
+        <w:t xml:space="preserve"> </w:t>
+      </w:r>
+      <w:r>
+        <w:rPr>
+          <w:rFonts w:ascii="Consolas" w:eastAsia="Times New Roman" w:hAnsi="Consolas" w:cs="Times New Roman"/>
+          <w:color w:val="001080"/>
+          <w:kern w:val="0"/>
+          <w:sz w:val="21"/>
+          <w:szCs w:val="21"/>
+          <w14:ligatures w14:val="none"/>
+        </w:rPr>
+        <w:t>row</w:t>
+      </w:r>
+      <w:r>
+        <w:rPr>
+          <w:rFonts w:ascii="Consolas" w:eastAsia="Times New Roman" w:hAnsi="Consolas" w:cs="Times New Roman"/>
+          <w:color w:val="000000"/>
+          <w:kern w:val="0"/>
+          <w:sz w:val="21"/>
+          <w:szCs w:val="21"/>
+          <w14:ligatures w14:val="none"/>
+        </w:rPr>
+        <w:t xml:space="preserve"> </w:t>
+      </w:r>
+      <w:r>
+        <w:rPr>
+          <w:rFonts w:ascii="Consolas" w:eastAsia="Times New Roman" w:hAnsi="Consolas" w:cs="Times New Roman"/>
+          <w:color w:val="AF00DB"/>
+          <w:kern w:val="0"/>
+          <w:sz w:val="21"/>
+          <w:szCs w:val="21"/>
+          <w14:ligatures w14:val="none"/>
+        </w:rPr>
+        <w:t>in</w:t>
+      </w:r>
+      <w:r>
+        <w:rPr>
+          <w:rFonts w:ascii="Consolas" w:eastAsia="Times New Roman" w:hAnsi="Consolas" w:cs="Times New Roman"/>
+          <w:color w:val="000000"/>
+          <w:kern w:val="0"/>
+          <w:sz w:val="21"/>
+          <w:szCs w:val="21"/>
+          <w14:ligatures w14:val="none"/>
+        </w:rPr>
+        <w:t xml:space="preserve"> </w:t>
+      </w:r>
+      <w:r>
+        <w:rPr>
+          <w:rFonts w:ascii="Consolas" w:eastAsia="Times New Roman" w:hAnsi="Consolas" w:cs="Times New Roman"/>
+          <w:color w:val="001080"/>
+          <w:kern w:val="0"/>
+          <w:sz w:val="21"/>
+          <w:szCs w:val="21"/>
+          <w14:ligatures w14:val="none"/>
+        </w:rPr>
+        <w:t>pollreader</w:t>
+      </w:r>
+      <w:r>
+        <w:rPr>
+          <w:rFonts w:ascii="Consolas" w:eastAsia="Times New Roman" w:hAnsi="Consolas" w:cs="Times New Roman"/>
+          <w:color w:val="000000"/>
+          <w:kern w:val="0"/>
+          <w:sz w:val="21"/>
+          <w:szCs w:val="21"/>
+          <w14:ligatures w14:val="none"/>
+        </w:rPr>
+        <w:t>:</w:t>
+      </w:r>
+    </w:p>
+    <w:p>
+      <w:pPr>
+        <w:shd w:val="clear" w:color="auto" w:fill="FFFFFF"/>
+        <w:spacing w:after="0" w:line="285" w:lineRule="atLeast"/>
+        <w:rPr>
+          <w:rFonts w:ascii="Consolas" w:eastAsia="Times New Roman" w:hAnsi="Consolas" w:cs="Times New Roman"/>
+          <w:color w:val="000000"/>
+          <w:kern w:val="0"/>
+          <w:sz w:val="21"/>
+          <w:szCs w:val="21"/>
+          <w14:ligatures w14:val="none"/>
+        </w:rPr>
+      </w:pPr>
+      <w:r>
+        <w:rPr>
+          <w:rFonts w:ascii="Consolas" w:eastAsia="Times New Roman" w:hAnsi="Consolas" w:cs="Times New Roman"/>
+          <w:color w:val="000000"/>
+          <w:kern w:val="0"/>
+          <w:sz w:val="21"/>
+          <w:szCs w:val="21"/>
+          <w14:ligatures w14:val="none"/>
+        </w:rPr>
+        <w:t xml:space="preserve">        </w:t>
+      </w:r>
+      <w:r>
+        <w:rPr>
+          <w:rFonts w:ascii="Consolas" w:eastAsia="Times New Roman" w:hAnsi="Consolas" w:cs="Times New Roman"/>
+          <w:color w:val="001080"/>
+          <w:kern w:val="0"/>
+          <w:sz w:val="21"/>
+          <w:szCs w:val="21"/>
+          <w14:ligatures w14:val="none"/>
+        </w:rPr>
+        <w:t>ballot_id_column</w:t>
+      </w:r>
+      <w:r>
+        <w:rPr>
+          <w:rFonts w:ascii="Consolas" w:eastAsia="Times New Roman" w:hAnsi="Consolas" w:cs="Times New Roman"/>
+          <w:color w:val="000000"/>
+          <w:kern w:val="0"/>
+          <w:sz w:val="21"/>
+          <w:szCs w:val="21"/>
+          <w14:ligatures w14:val="none"/>
+        </w:rPr>
+        <w:t xml:space="preserve"> = </w:t>
+      </w:r>
+      <w:r>
+        <w:rPr>
+          <w:rFonts w:ascii="Consolas" w:eastAsia="Times New Roman" w:hAnsi="Consolas" w:cs="Times New Roman"/>
+          <w:color w:val="001080"/>
+          <w:kern w:val="0"/>
+          <w:sz w:val="21"/>
+          <w:szCs w:val="21"/>
+          <w14:ligatures w14:val="none"/>
+        </w:rPr>
+        <w:t>row</w:t>
+      </w:r>
+      <w:r>
+        <w:rPr>
+          <w:rFonts w:ascii="Consolas" w:eastAsia="Times New Roman" w:hAnsi="Consolas" w:cs="Times New Roman"/>
+          <w:color w:val="000000"/>
+          <w:kern w:val="0"/>
+          <w:sz w:val="21"/>
+          <w:szCs w:val="21"/>
+          <w14:ligatures w14:val="none"/>
+        </w:rPr>
+        <w:t>[</w:t>
+      </w:r>
+      <w:r>
+        <w:rPr>
+          <w:rFonts w:ascii="Consolas" w:eastAsia="Times New Roman" w:hAnsi="Consolas" w:cs="Times New Roman"/>
+          <w:color w:val="098658"/>
+          <w:kern w:val="0"/>
+          <w:sz w:val="21"/>
+          <w:szCs w:val="21"/>
+          <w14:ligatures w14:val="none"/>
+        </w:rPr>
+        <w:t>0</w:t>
+      </w:r>
+      <w:r>
+        <w:rPr>
+          <w:rFonts w:ascii="Consolas" w:eastAsia="Times New Roman" w:hAnsi="Consolas" w:cs="Times New Roman"/>
+          <w:color w:val="000000"/>
+          <w:kern w:val="0"/>
+          <w:sz w:val="21"/>
+          <w:szCs w:val="21"/>
+          <w14:ligatures w14:val="none"/>
+        </w:rPr>
+        <w:t xml:space="preserve">] </w:t>
+      </w:r>
+      <w:r>
+        <w:rPr>
+          <w:rFonts w:ascii="Consolas" w:eastAsia="Times New Roman" w:hAnsi="Consolas" w:cs="Times New Roman"/>
+          <w:color w:val="008000"/>
+          <w:kern w:val="0"/>
+          <w:sz w:val="21"/>
+          <w:szCs w:val="21"/>
+          <w14:ligatures w14:val="none"/>
+        </w:rPr>
+        <w:t>#ballot id in 1st column</w:t>
+      </w:r>
+    </w:p>
+    <w:p>
+      <w:pPr>
+        <w:shd w:val="clear" w:color="auto" w:fill="FFFFFF"/>
+        <w:spacing w:after="0" w:line="285" w:lineRule="atLeast"/>
+        <w:rPr>
+          <w:rFonts w:ascii="Consolas" w:eastAsia="Times New Roman" w:hAnsi="Consolas" w:cs="Times New Roman"/>
+          <w:color w:val="000000"/>
+          <w:kern w:val="0"/>
+          <w:sz w:val="21"/>
+          <w:szCs w:val="21"/>
+          <w14:ligatures w14:val="none"/>
+        </w:rPr>
+      </w:pPr>
+      <w:r>
+        <w:rPr>
+          <w:rFonts w:ascii="Consolas" w:eastAsia="Times New Roman" w:hAnsi="Consolas" w:cs="Times New Roman"/>
+          <w:color w:val="000000"/>
+          <w:kern w:val="0"/>
+          <w:sz w:val="21"/>
+          <w:szCs w:val="21"/>
+          <w14:ligatures w14:val="none"/>
+        </w:rPr>
+        <w:t xml:space="preserve">        </w:t>
+      </w:r>
+      <w:r>
+        <w:rPr>
+          <w:rFonts w:ascii="Consolas" w:eastAsia="Times New Roman" w:hAnsi="Consolas" w:cs="Times New Roman"/>
+          <w:color w:val="001080"/>
+          <w:kern w:val="0"/>
+          <w:sz w:val="21"/>
+          <w:szCs w:val="21"/>
+          <w14:ligatures w14:val="none"/>
+        </w:rPr>
+        <w:t>vote</w:t>
+      </w:r>
+      <w:r>
+        <w:rPr>
+          <w:rFonts w:ascii="Consolas" w:eastAsia="Times New Roman" w:hAnsi="Consolas" w:cs="Times New Roman"/>
+          <w:color w:val="000000"/>
+          <w:kern w:val="0"/>
+          <w:sz w:val="21"/>
+          <w:szCs w:val="21"/>
+          <w14:ligatures w14:val="none"/>
+        </w:rPr>
+        <w:t xml:space="preserve"> = </w:t>
+      </w:r>
+      <w:r>
+        <w:rPr>
+          <w:rFonts w:ascii="Consolas" w:eastAsia="Times New Roman" w:hAnsi="Consolas" w:cs="Times New Roman"/>
+          <w:color w:val="001080"/>
+          <w:kern w:val="0"/>
+          <w:sz w:val="21"/>
+          <w:szCs w:val="21"/>
+          <w14:ligatures w14:val="none"/>
+        </w:rPr>
+        <w:t>ballot_id_column</w:t>
+      </w:r>
+      <w:r>
+        <w:rPr>
+          <w:rFonts w:ascii="Consolas" w:eastAsia="Times New Roman" w:hAnsi="Consolas" w:cs="Times New Roman"/>
+          <w:color w:val="000000"/>
+          <w:kern w:val="0"/>
+          <w:sz w:val="21"/>
+          <w:szCs w:val="21"/>
+          <w14:ligatures w14:val="none"/>
+        </w:rPr>
+        <w:t>.</w:t>
+      </w:r>
+      <w:r>
+        <w:rPr>
+          <w:rFonts w:ascii="Consolas" w:eastAsia="Times New Roman" w:hAnsi="Consolas" w:cs="Times New Roman"/>
+          <w:color w:val="795E26"/>
+          <w:kern w:val="0"/>
+          <w:sz w:val="21"/>
+          <w:szCs w:val="21"/>
+          <w14:ligatures w14:val="none"/>
+        </w:rPr>
+        <w:t>split</w:t>
+      </w:r>
+      <w:r>
+        <w:rPr>
+          <w:rFonts w:ascii="Consolas" w:eastAsia="Times New Roman" w:hAnsi="Consolas" w:cs="Times New Roman"/>
+          <w:color w:val="000000"/>
+          <w:kern w:val="0"/>
+          <w:sz w:val="21"/>
+          <w:szCs w:val="21"/>
+          <w14:ligatures w14:val="none"/>
+        </w:rPr>
+        <w:t>(</w:t>
+      </w:r>
+      <w:r>
+        <w:rPr>
+          <w:rFonts w:ascii="Consolas" w:eastAsia="Times New Roman" w:hAnsi="Consolas" w:cs="Times New Roman"/>
+          <w:color w:val="A31515"/>
+          <w:kern w:val="0"/>
+          <w:sz w:val="21"/>
+          <w:szCs w:val="21"/>
+          <w14:ligatures w14:val="none"/>
+        </w:rPr>
+        <w:t>","</w:t>
+      </w:r>
+      <w:r>
+        <w:rPr>
+          <w:rFonts w:ascii="Consolas" w:eastAsia="Times New Roman" w:hAnsi="Consolas" w:cs="Times New Roman"/>
+          <w:color w:val="000000"/>
+          <w:kern w:val="0"/>
+          <w:sz w:val="21"/>
+          <w:szCs w:val="21"/>
+          <w14:ligatures w14:val="none"/>
+        </w:rPr>
+        <w:t>)[</w:t>
+      </w:r>
+      <w:r>
+        <w:rPr>
+          <w:rFonts w:ascii="Consolas" w:eastAsia="Times New Roman" w:hAnsi="Consolas" w:cs="Times New Roman"/>
+          <w:color w:val="098658"/>
+          <w:kern w:val="0"/>
+          <w:sz w:val="21"/>
+          <w:szCs w:val="21"/>
+          <w14:ligatures w14:val="none"/>
+        </w:rPr>
+        <w:t>0</w:t>
+      </w:r>
+      <w:r>
+        <w:rPr>
+          <w:rFonts w:ascii="Consolas" w:eastAsia="Times New Roman" w:hAnsi="Consolas" w:cs="Times New Roman"/>
+          <w:color w:val="000000"/>
+          <w:kern w:val="0"/>
+          <w:sz w:val="21"/>
+          <w:szCs w:val="21"/>
+          <w14:ligatures w14:val="none"/>
+        </w:rPr>
+        <w:t xml:space="preserve">] </w:t>
+      </w:r>
+      <w:r>
+        <w:rPr>
+          <w:rFonts w:ascii="Consolas" w:eastAsia="Times New Roman" w:hAnsi="Consolas" w:cs="Times New Roman"/>
+          <w:color w:val="008000"/>
+          <w:kern w:val="0"/>
+          <w:sz w:val="21"/>
+          <w:szCs w:val="21"/>
+          <w14:ligatures w14:val="none"/>
+        </w:rPr>
+        <w:t>#1st element after comma split</w:t>
+      </w:r>
+    </w:p>
+    <w:p>
+      <w:pPr>
+        <w:shd w:val="clear" w:color="auto" w:fill="FFFFFF"/>
+        <w:spacing w:after="0" w:line="285" w:lineRule="atLeast"/>
+        <w:rPr>
+          <w:rFonts w:ascii="Consolas" w:eastAsia="Times New Roman" w:hAnsi="Consolas" w:cs="Times New Roman"/>
+          <w:color w:val="000000"/>
+          <w:kern w:val="0"/>
+          <w:sz w:val="21"/>
+          <w:szCs w:val="21"/>
+          <w14:ligatures w14:val="none"/>
+        </w:rPr>
+      </w:pPr>
+      <w:r>
+        <w:rPr>
+          <w:rFonts w:ascii="Consolas" w:eastAsia="Times New Roman" w:hAnsi="Consolas" w:cs="Times New Roman"/>
+          <w:color w:val="000000"/>
+          <w:kern w:val="0"/>
+          <w:sz w:val="21"/>
+          <w:szCs w:val="21"/>
+          <w14:ligatures w14:val="none"/>
+        </w:rPr>
+        <w:lastRenderedPageBreak/>
+        <w:t xml:space="preserve">        </w:t>
+      </w:r>
+      <w:r>
+        <w:rPr>
+          <w:rFonts w:ascii="Consolas" w:eastAsia="Times New Roman" w:hAnsi="Consolas" w:cs="Times New Roman"/>
+          <w:color w:val="001080"/>
+          <w:kern w:val="0"/>
+          <w:sz w:val="21"/>
+          <w:szCs w:val="21"/>
+          <w14:ligatures w14:val="none"/>
+        </w:rPr>
+        <w:t>unique_votes</w:t>
+      </w:r>
+      <w:r>
+        <w:rPr>
+          <w:rFonts w:ascii="Consolas" w:eastAsia="Times New Roman" w:hAnsi="Consolas" w:cs="Times New Roman"/>
+          <w:color w:val="000000"/>
+          <w:kern w:val="0"/>
+          <w:sz w:val="21"/>
+          <w:szCs w:val="21"/>
+          <w14:ligatures w14:val="none"/>
+        </w:rPr>
+        <w:t>.</w:t>
+      </w:r>
+      <w:r>
+        <w:rPr>
+          <w:rFonts w:ascii="Consolas" w:eastAsia="Times New Roman" w:hAnsi="Consolas" w:cs="Times New Roman"/>
+          <w:color w:val="795E26"/>
+          <w:kern w:val="0"/>
+          <w:sz w:val="21"/>
+          <w:szCs w:val="21"/>
+          <w14:ligatures w14:val="none"/>
+        </w:rPr>
+        <w:t>add</w:t>
+      </w:r>
+      <w:r>
+        <w:rPr>
+          <w:rFonts w:ascii="Consolas" w:eastAsia="Times New Roman" w:hAnsi="Consolas" w:cs="Times New Roman"/>
+          <w:color w:val="000000"/>
+          <w:kern w:val="0"/>
+          <w:sz w:val="21"/>
+          <w:szCs w:val="21"/>
+          <w14:ligatures w14:val="none"/>
+        </w:rPr>
+        <w:t>(</w:t>
+      </w:r>
+      <w:r>
+        <w:rPr>
+          <w:rFonts w:ascii="Consolas" w:eastAsia="Times New Roman" w:hAnsi="Consolas" w:cs="Times New Roman"/>
+          <w:color w:val="001080"/>
+          <w:kern w:val="0"/>
+          <w:sz w:val="21"/>
+          <w:szCs w:val="21"/>
+          <w14:ligatures w14:val="none"/>
+        </w:rPr>
+        <w:t>vote</w:t>
+      </w:r>
+      <w:r>
+        <w:rPr>
+          <w:rFonts w:ascii="Consolas" w:eastAsia="Times New Roman" w:hAnsi="Consolas" w:cs="Times New Roman"/>
+          <w:color w:val="000000"/>
+          <w:kern w:val="0"/>
+          <w:sz w:val="21"/>
+          <w:szCs w:val="21"/>
+          <w14:ligatures w14:val="none"/>
+        </w:rPr>
+        <w:t xml:space="preserve">) </w:t>
+      </w:r>
+      <w:r>
+        <w:rPr>
+          <w:rFonts w:ascii="Consolas" w:eastAsia="Times New Roman" w:hAnsi="Consolas" w:cs="Times New Roman"/>
+          <w:color w:val="008000"/>
+          <w:kern w:val="0"/>
+          <w:sz w:val="21"/>
+          <w:szCs w:val="21"/>
+          <w14:ligatures w14:val="none"/>
+        </w:rPr>
+        <w:t>#add unique vote to set after each loop</w:t>
+      </w:r>
+    </w:p>
+    <w:p>
+      <w:pPr>
+        <w:shd w:val="clear" w:color="auto" w:fill="FFFFFF"/>
+        <w:spacing w:after="0" w:line="285" w:lineRule="atLeast"/>
+        <w:rPr>
+          <w:rFonts w:ascii="Consolas" w:eastAsia="Times New Roman" w:hAnsi="Consolas" w:cs="Times New Roman"/>
+          <w:color w:val="000000"/>
+          <w:kern w:val="0"/>
+          <w:sz w:val="21"/>
+          <w:szCs w:val="21"/>
+          <w14:ligatures w14:val="none"/>
+        </w:rPr>
+      </w:pPr>
+    </w:p>
+    <w:p>
+      <w:pPr>
+        <w:shd w:val="clear" w:color="auto" w:fill="FFFFFF"/>
+        <w:spacing w:after="0" w:line="285" w:lineRule="atLeast"/>
+        <w:rPr>
+          <w:rFonts w:ascii="Consolas" w:eastAsia="Times New Roman" w:hAnsi="Consolas" w:cs="Times New Roman"/>
+          <w:color w:val="000000"/>
+          <w:kern w:val="0"/>
+          <w:sz w:val="21"/>
+          <w:szCs w:val="21"/>
+          <w14:ligatures w14:val="none"/>
+        </w:rPr>
+      </w:pPr>
+      <w:r>
+        <w:rPr>
+          <w:rFonts w:ascii="Consolas" w:eastAsia="Times New Roman" w:hAnsi="Consolas" w:cs="Times New Roman"/>
+          <w:color w:val="000000"/>
+          <w:kern w:val="0"/>
+          <w:sz w:val="21"/>
+          <w:szCs w:val="21"/>
+          <w14:ligatures w14:val="none"/>
+        </w:rPr>
+        <w:t xml:space="preserve">        </w:t>
+      </w:r>
+      <w:r>
+        <w:rPr>
+          <w:rFonts w:ascii="Consolas" w:eastAsia="Times New Roman" w:hAnsi="Consolas" w:cs="Times New Roman"/>
+          <w:color w:val="001080"/>
+          <w:kern w:val="0"/>
+          <w:sz w:val="21"/>
+          <w:szCs w:val="21"/>
+          <w14:ligatures w14:val="none"/>
+        </w:rPr>
+        <w:t>candidate_column</w:t>
+      </w:r>
+      <w:r>
+        <w:rPr>
+          <w:rFonts w:ascii="Consolas" w:eastAsia="Times New Roman" w:hAnsi="Consolas" w:cs="Times New Roman"/>
+          <w:color w:val="000000"/>
+          <w:kern w:val="0"/>
+          <w:sz w:val="21"/>
+          <w:szCs w:val="21"/>
+          <w14:ligatures w14:val="none"/>
+        </w:rPr>
+        <w:t>=</w:t>
+      </w:r>
+      <w:r>
+        <w:rPr>
+          <w:rFonts w:ascii="Consolas" w:eastAsia="Times New Roman" w:hAnsi="Consolas" w:cs="Times New Roman"/>
+          <w:color w:val="001080"/>
+          <w:kern w:val="0"/>
+          <w:sz w:val="21"/>
+          <w:szCs w:val="21"/>
+          <w14:ligatures w14:val="none"/>
+        </w:rPr>
+        <w:t>row</w:t>
+      </w:r>
+      <w:r>
+        <w:rPr>
+          <w:rFonts w:ascii="Consolas" w:eastAsia="Times New Roman" w:hAnsi="Consolas" w:cs="Times New Roman"/>
+          <w:color w:val="000000"/>
+          <w:kern w:val="0"/>
+          <w:sz w:val="21"/>
+          <w:szCs w:val="21"/>
+          <w14:ligatures w14:val="none"/>
+        </w:rPr>
+        <w:t>[</w:t>
+      </w:r>
+      <w:r>
+        <w:rPr>
+          <w:rFonts w:ascii="Consolas" w:eastAsia="Times New Roman" w:hAnsi="Consolas" w:cs="Times New Roman"/>
+          <w:color w:val="098658"/>
+          <w:kern w:val="0"/>
+          <w:sz w:val="21"/>
+          <w:szCs w:val="21"/>
+          <w14:ligatures w14:val="none"/>
+        </w:rPr>
+        <w:t>2</w:t>
+      </w:r>
+      <w:r>
+        <w:rPr>
+          <w:rFonts w:ascii="Consolas" w:eastAsia="Times New Roman" w:hAnsi="Consolas" w:cs="Times New Roman"/>
+          <w:color w:val="000000"/>
+          <w:kern w:val="0"/>
+          <w:sz w:val="21"/>
+          <w:szCs w:val="21"/>
+          <w14:ligatures w14:val="none"/>
+        </w:rPr>
+        <w:t xml:space="preserve">] </w:t>
+      </w:r>
+      <w:r>
+        <w:rPr>
+          <w:rFonts w:ascii="Consolas" w:eastAsia="Times New Roman" w:hAnsi="Consolas" w:cs="Times New Roman"/>
+          <w:color w:val="008000"/>
+          <w:kern w:val="0"/>
+          <w:sz w:val="21"/>
+          <w:szCs w:val="21"/>
+          <w14:ligatures w14:val="none"/>
+        </w:rPr>
+        <w:t>#3rd column</w:t>
+      </w:r>
+    </w:p>
+    <w:p>
+      <w:pPr>
+        <w:shd w:val="clear" w:color="auto" w:fill="FFFFFF"/>
+        <w:spacing w:after="0" w:line="285" w:lineRule="atLeast"/>
+        <w:rPr>
+          <w:rFonts w:ascii="Consolas" w:eastAsia="Times New Roman" w:hAnsi="Consolas" w:cs="Times New Roman"/>
+          <w:color w:val="000000"/>
+          <w:kern w:val="0"/>
+          <w:sz w:val="21"/>
+          <w:szCs w:val="21"/>
+          <w14:ligatures w14:val="none"/>
+        </w:rPr>
+      </w:pPr>
+      <w:r>
+        <w:rPr>
+          <w:rFonts w:ascii="Consolas" w:eastAsia="Times New Roman" w:hAnsi="Consolas" w:cs="Times New Roman"/>
+          <w:color w:val="000000"/>
+          <w:kern w:val="0"/>
+          <w:sz w:val="21"/>
+          <w:szCs w:val="21"/>
+          <w14:ligatures w14:val="none"/>
+        </w:rPr>
+        <w:t xml:space="preserve">        </w:t>
+      </w:r>
+      <w:r>
+        <w:rPr>
+          <w:rFonts w:ascii="Consolas" w:eastAsia="Times New Roman" w:hAnsi="Consolas" w:cs="Times New Roman"/>
+          <w:color w:val="001080"/>
+          <w:kern w:val="0"/>
+          <w:sz w:val="21"/>
+          <w:szCs w:val="21"/>
+          <w14:ligatures w14:val="none"/>
+        </w:rPr>
+        <w:t>candidate</w:t>
+      </w:r>
+      <w:r>
+        <w:rPr>
+          <w:rFonts w:ascii="Consolas" w:eastAsia="Times New Roman" w:hAnsi="Consolas" w:cs="Times New Roman"/>
+          <w:color w:val="000000"/>
+          <w:kern w:val="0"/>
+          <w:sz w:val="21"/>
+          <w:szCs w:val="21"/>
+          <w14:ligatures w14:val="none"/>
+        </w:rPr>
+        <w:t xml:space="preserve"> = </w:t>
+      </w:r>
+      <w:r>
+        <w:rPr>
+          <w:rFonts w:ascii="Consolas" w:eastAsia="Times New Roman" w:hAnsi="Consolas" w:cs="Times New Roman"/>
+          <w:color w:val="001080"/>
+          <w:kern w:val="0"/>
+          <w:sz w:val="21"/>
+          <w:szCs w:val="21"/>
+          <w14:ligatures w14:val="none"/>
+        </w:rPr>
+        <w:t>candidate_column</w:t>
+      </w:r>
+      <w:r>
+        <w:rPr>
+          <w:rFonts w:ascii="Consolas" w:eastAsia="Times New Roman" w:hAnsi="Consolas" w:cs="Times New Roman"/>
+          <w:color w:val="000000"/>
+          <w:kern w:val="0"/>
+          <w:sz w:val="21"/>
+          <w:szCs w:val="21"/>
+          <w14:ligatures w14:val="none"/>
+        </w:rPr>
+        <w:t>.</w:t>
+      </w:r>
+      <w:r>
+        <w:rPr>
+          <w:rFonts w:ascii="Consolas" w:eastAsia="Times New Roman" w:hAnsi="Consolas" w:cs="Times New Roman"/>
+          <w:color w:val="795E26"/>
+          <w:kern w:val="0"/>
+          <w:sz w:val="21"/>
+          <w:szCs w:val="21"/>
+          <w14:ligatures w14:val="none"/>
+        </w:rPr>
+        <w:t>split</w:t>
+      </w:r>
+      <w:r>
+        <w:rPr>
+          <w:rFonts w:ascii="Consolas" w:eastAsia="Times New Roman" w:hAnsi="Consolas" w:cs="Times New Roman"/>
+          <w:color w:val="000000"/>
+          <w:kern w:val="0"/>
+          <w:sz w:val="21"/>
+          <w:szCs w:val="21"/>
+          <w14:ligatures w14:val="none"/>
+        </w:rPr>
+        <w:t>(</w:t>
+      </w:r>
+      <w:r>
+        <w:rPr>
+          <w:rFonts w:ascii="Consolas" w:eastAsia="Times New Roman" w:hAnsi="Consolas" w:cs="Times New Roman"/>
+          <w:color w:val="A31515"/>
+          <w:kern w:val="0"/>
+          <w:sz w:val="21"/>
+          <w:szCs w:val="21"/>
+          <w14:ligatures w14:val="none"/>
+        </w:rPr>
+        <w:t>","</w:t>
+      </w:r>
+      <w:r>
+        <w:rPr>
+          <w:rFonts w:ascii="Consolas" w:eastAsia="Times New Roman" w:hAnsi="Consolas" w:cs="Times New Roman"/>
+          <w:color w:val="000000"/>
+          <w:kern w:val="0"/>
+          <w:sz w:val="21"/>
+          <w:szCs w:val="21"/>
+          <w14:ligatures w14:val="none"/>
+        </w:rPr>
+        <w:t>)[</w:t>
+      </w:r>
+      <w:r>
+        <w:rPr>
+          <w:rFonts w:ascii="Consolas" w:eastAsia="Times New Roman" w:hAnsi="Consolas" w:cs="Times New Roman"/>
+          <w:color w:val="098658"/>
+          <w:kern w:val="0"/>
+          <w:sz w:val="21"/>
+          <w:szCs w:val="21"/>
+          <w14:ligatures w14:val="none"/>
+        </w:rPr>
+        <w:t>0</w:t>
+      </w:r>
+      <w:r>
+        <w:rPr>
+          <w:rFonts w:ascii="Consolas" w:eastAsia="Times New Roman" w:hAnsi="Consolas" w:cs="Times New Roman"/>
+          <w:color w:val="000000"/>
+          <w:kern w:val="0"/>
+          <w:sz w:val="21"/>
+          <w:szCs w:val="21"/>
+          <w14:ligatures w14:val="none"/>
+        </w:rPr>
+        <w:t xml:space="preserve">] </w:t>
+      </w:r>
+      <w:r>
+        <w:rPr>
+          <w:rFonts w:ascii="Consolas" w:eastAsia="Times New Roman" w:hAnsi="Consolas" w:cs="Times New Roman"/>
+          <w:color w:val="008000"/>
+          <w:kern w:val="0"/>
+          <w:sz w:val="21"/>
+          <w:szCs w:val="21"/>
+          <w14:ligatures w14:val="none"/>
+        </w:rPr>
+        <w:t>#1st elmen after comma split?</w:t>
+      </w:r>
+    </w:p>
+    <w:p>
+      <w:pPr>
+        <w:shd w:val="clear" w:color="auto" w:fill="FFFFFF"/>
+        <w:spacing w:after="0" w:line="285" w:lineRule="atLeast"/>
+        <w:rPr>
+          <w:rFonts w:ascii="Consolas" w:eastAsia="Times New Roman" w:hAnsi="Consolas" w:cs="Times New Roman"/>
+          <w:color w:val="000000"/>
+          <w:kern w:val="0"/>
+          <w:sz w:val="21"/>
+          <w:szCs w:val="21"/>
+          <w14:ligatures w14:val="none"/>
+        </w:rPr>
+      </w:pPr>
+      <w:r>
+        <w:rPr>
+          <w:rFonts w:ascii="Consolas" w:eastAsia="Times New Roman" w:hAnsi="Consolas" w:cs="Times New Roman"/>
+          <w:color w:val="000000"/>
+          <w:kern w:val="0"/>
+          <w:sz w:val="21"/>
+          <w:szCs w:val="21"/>
+          <w14:ligatures w14:val="none"/>
+        </w:rPr>
+        <w:t xml:space="preserve">        </w:t>
+      </w:r>
+      <w:r>
+        <w:rPr>
+          <w:rFonts w:ascii="Consolas" w:eastAsia="Times New Roman" w:hAnsi="Consolas" w:cs="Times New Roman"/>
+          <w:color w:val="008000"/>
+          <w:kern w:val="0"/>
+          <w:sz w:val="21"/>
+          <w:szCs w:val="21"/>
+          <w14:ligatures w14:val="none"/>
+        </w:rPr>
+        <w:t>#note to self: I don't think split was necessary but was not sure how to add to set without this</w:t>
+      </w:r>
+    </w:p>
+    <w:p>
+      <w:pPr>
+        <w:shd w:val="clear" w:color="auto" w:fill="FFFFFF"/>
+        <w:spacing w:after="0" w:line="285" w:lineRule="atLeast"/>
+        <w:rPr>
+          <w:rFonts w:ascii="Consolas" w:eastAsia="Times New Roman" w:hAnsi="Consolas" w:cs="Times New Roman"/>
+          <w:color w:val="000000"/>
+          <w:kern w:val="0"/>
+          <w:sz w:val="21"/>
+          <w:szCs w:val="21"/>
+          <w14:ligatures w14:val="none"/>
+        </w:rPr>
+      </w:pPr>
+      <w:r>
+        <w:rPr>
+          <w:rFonts w:ascii="Consolas" w:eastAsia="Times New Roman" w:hAnsi="Consolas" w:cs="Times New Roman"/>
+          <w:color w:val="000000"/>
+          <w:kern w:val="0"/>
+          <w:sz w:val="21"/>
+          <w:szCs w:val="21"/>
+          <w14:ligatures w14:val="none"/>
+        </w:rPr>
+        <w:t xml:space="preserve">        </w:t>
+      </w:r>
+      <w:r>
+        <w:rPr>
+          <w:rFonts w:ascii="Consolas" w:eastAsia="Times New Roman" w:hAnsi="Consolas" w:cs="Times New Roman"/>
+          <w:color w:val="001080"/>
+          <w:kern w:val="0"/>
+          <w:sz w:val="21"/>
+          <w:szCs w:val="21"/>
+          <w14:ligatures w14:val="none"/>
+        </w:rPr>
+        <w:t>unique_candidates</w:t>
+      </w:r>
+      <w:r>
+        <w:rPr>
+          <w:rFonts w:ascii="Consolas" w:eastAsia="Times New Roman" w:hAnsi="Consolas" w:cs="Times New Roman"/>
+          <w:color w:val="000000"/>
+          <w:kern w:val="0"/>
+          <w:sz w:val="21"/>
+          <w:szCs w:val="21"/>
+          <w14:ligatures w14:val="none"/>
+        </w:rPr>
+        <w:t>.</w:t>
+      </w:r>
+      <w:r>
+        <w:rPr>
+          <w:rFonts w:ascii="Consolas" w:eastAsia="Times New Roman" w:hAnsi="Consolas" w:cs="Times New Roman"/>
+          <w:color w:val="795E26"/>
+          <w:kern w:val="0"/>
+          <w:sz w:val="21"/>
+          <w:szCs w:val="21"/>
+          <w14:ligatures w14:val="none"/>
+        </w:rPr>
+        <w:t>add</w:t>
+      </w:r>
+      <w:r>
+        <w:rPr>
+          <w:rFonts w:ascii="Consolas" w:eastAsia="Times New Roman" w:hAnsi="Consolas" w:cs="Times New Roman"/>
+          <w:color w:val="000000"/>
+          <w:kern w:val="0"/>
+          <w:sz w:val="21"/>
+          <w:szCs w:val="21"/>
+          <w14:ligatures w14:val="none"/>
+        </w:rPr>
+        <w:t>(</w:t>
+      </w:r>
+      <w:r>
+        <w:rPr>
+          <w:rFonts w:ascii="Consolas" w:eastAsia="Times New Roman" w:hAnsi="Consolas" w:cs="Times New Roman"/>
+          <w:color w:val="001080"/>
+          <w:kern w:val="0"/>
+          <w:sz w:val="21"/>
+          <w:szCs w:val="21"/>
+          <w14:ligatures w14:val="none"/>
+        </w:rPr>
+        <w:t>candidate</w:t>
+      </w:r>
+      <w:r>
+        <w:rPr>
+          <w:rFonts w:ascii="Consolas" w:eastAsia="Times New Roman" w:hAnsi="Consolas" w:cs="Times New Roman"/>
+          <w:color w:val="000000"/>
+          <w:kern w:val="0"/>
+          <w:sz w:val="21"/>
+          <w:szCs w:val="21"/>
+          <w14:ligatures w14:val="none"/>
+        </w:rPr>
+        <w:t xml:space="preserve">) </w:t>
+      </w:r>
+      <w:r>
+        <w:rPr>
+          <w:rFonts w:ascii="Consolas" w:eastAsia="Times New Roman" w:hAnsi="Consolas" w:cs="Times New Roman"/>
+          <w:color w:val="008000"/>
+          <w:kern w:val="0"/>
+          <w:sz w:val="21"/>
+          <w:szCs w:val="21"/>
+          <w14:ligatures w14:val="none"/>
+        </w:rPr>
+        <w:t>#add unique candidate to set after each loop</w:t>
+      </w:r>
+    </w:p>
+    <w:p>
+      <w:pPr>
+        <w:shd w:val="clear" w:color="auto" w:fill="FFFFFF"/>
+        <w:spacing w:after="0" w:line="285" w:lineRule="atLeast"/>
+        <w:rPr>
+          <w:rFonts w:ascii="Consolas" w:eastAsia="Times New Roman" w:hAnsi="Consolas" w:cs="Times New Roman"/>
+          <w:color w:val="000000"/>
+          <w:kern w:val="0"/>
+          <w:sz w:val="21"/>
+          <w:szCs w:val="21"/>
+          <w14:ligatures w14:val="none"/>
+        </w:rPr>
+      </w:pPr>
+      <w:r>
+        <w:rPr>
+          <w:rFonts w:ascii="Consolas" w:eastAsia="Times New Roman" w:hAnsi="Consolas" w:cs="Times New Roman"/>
+          <w:color w:val="008000"/>
+          <w:kern w:val="0"/>
+          <w:sz w:val="21"/>
+          <w:szCs w:val="21"/>
+          <w14:ligatures w14:val="none"/>
+        </w:rPr>
+        <w:t>#calculations based on above loops etc</w:t>
+      </w:r>
+    </w:p>
+    <w:p>
+      <w:pPr>
+        <w:shd w:val="clear" w:color="auto" w:fill="FFFFFF"/>
+        <w:spacing w:after="0" w:line="285" w:lineRule="atLeast"/>
+        <w:rPr>
+          <w:rFonts w:ascii="Consolas" w:eastAsia="Times New Roman" w:hAnsi="Consolas" w:cs="Times New Roman"/>
+          <w:color w:val="000000"/>
+          <w:kern w:val="0"/>
+          <w:sz w:val="21"/>
+          <w:szCs w:val="21"/>
+          <w14:ligatures w14:val="none"/>
+        </w:rPr>
+      </w:pPr>
+      <w:r>
+        <w:rPr>
+          <w:rFonts w:ascii="Consolas" w:eastAsia="Times New Roman" w:hAnsi="Consolas" w:cs="Times New Roman"/>
+          <w:color w:val="008000"/>
+          <w:kern w:val="0"/>
+          <w:sz w:val="21"/>
+          <w:szCs w:val="21"/>
+          <w14:ligatures w14:val="none"/>
+        </w:rPr>
+        <w:t>#calc total votes</w:t>
+      </w:r>
+    </w:p>
+    <w:p>
+      <w:pPr>
+        <w:shd w:val="clear" w:color="auto" w:fill="FFFFFF"/>
+        <w:spacing w:after="0" w:line="285" w:lineRule="atLeast"/>
+        <w:rPr>
+          <w:rFonts w:ascii="Consolas" w:eastAsia="Times New Roman" w:hAnsi="Consolas" w:cs="Times New Roman"/>
+          <w:color w:val="000000"/>
+          <w:kern w:val="0"/>
+          <w:sz w:val="21"/>
+          <w:szCs w:val="21"/>
+          <w14:ligatures w14:val="none"/>
+        </w:rPr>
+      </w:pPr>
+      <w:r>
+        <w:rPr>
+          <w:rFonts w:ascii="Consolas" w:eastAsia="Times New Roman" w:hAnsi="Consolas" w:cs="Times New Roman"/>
+          <w:color w:val="0070C1"/>
+          <w:kern w:val="0"/>
+          <w:sz w:val="21"/>
+          <w:szCs w:val="21"/>
+          <w14:ligatures w14:val="none"/>
+        </w:rPr>
+        <w:t>NUM_VOTES</w:t>
+      </w:r>
+      <w:r>
+        <w:rPr>
+          <w:rFonts w:ascii="Consolas" w:eastAsia="Times New Roman" w:hAnsi="Consolas" w:cs="Times New Roman"/>
+          <w:color w:val="000000"/>
+          <w:kern w:val="0"/>
+          <w:sz w:val="21"/>
+          <w:szCs w:val="21"/>
+          <w14:ligatures w14:val="none"/>
+        </w:rPr>
+        <w:t>=</w:t>
+      </w:r>
+      <w:r>
+        <w:rPr>
+          <w:rFonts w:ascii="Consolas" w:eastAsia="Times New Roman" w:hAnsi="Consolas" w:cs="Times New Roman"/>
+          <w:color w:val="795E26"/>
+          <w:kern w:val="0"/>
+          <w:sz w:val="21"/>
+          <w:szCs w:val="21"/>
+          <w14:ligatures w14:val="none"/>
+        </w:rPr>
+        <w:t>len</w:t>
+      </w:r>
+      <w:r>
+        <w:rPr>
+          <w:rFonts w:ascii="Consolas" w:eastAsia="Times New Roman" w:hAnsi="Consolas" w:cs="Times New Roman"/>
+          <w:color w:val="000000"/>
+          <w:kern w:val="0"/>
+          <w:sz w:val="21"/>
+          <w:szCs w:val="21"/>
+          <w14:ligatures w14:val="none"/>
+        </w:rPr>
+        <w:t>(</w:t>
+      </w:r>
+      <w:r>
+        <w:rPr>
+          <w:rFonts w:ascii="Consolas" w:eastAsia="Times New Roman" w:hAnsi="Consolas" w:cs="Times New Roman"/>
+          <w:color w:val="001080"/>
+          <w:kern w:val="0"/>
+          <w:sz w:val="21"/>
+          <w:szCs w:val="21"/>
+          <w14:ligatures w14:val="none"/>
+        </w:rPr>
+        <w:t>unique_votes</w:t>
+      </w:r>
+      <w:r>
+        <w:rPr>
+          <w:rFonts w:ascii="Consolas" w:eastAsia="Times New Roman" w:hAnsi="Consolas" w:cs="Times New Roman"/>
+          <w:color w:val="000000"/>
+          <w:kern w:val="0"/>
+          <w:sz w:val="21"/>
+          <w:szCs w:val="21"/>
+          <w14:ligatures w14:val="none"/>
+        </w:rPr>
+        <w:t>)</w:t>
+      </w:r>
+    </w:p>
+    <w:p>
+      <w:pPr>
+        <w:shd w:val="clear" w:color="auto" w:fill="FFFFFF"/>
+        <w:spacing w:after="0" w:line="285" w:lineRule="atLeast"/>
+        <w:rPr>
+          <w:rFonts w:ascii="Consolas" w:eastAsia="Times New Roman" w:hAnsi="Consolas" w:cs="Times New Roman"/>
+          <w:color w:val="000000"/>
+          <w:kern w:val="0"/>
+          <w:sz w:val="21"/>
+          <w:szCs w:val="21"/>
+          <w14:ligatures w14:val="none"/>
+        </w:rPr>
+      </w:pPr>
+      <w:r>
+        <w:rPr>
+          <w:rFonts w:ascii="Consolas" w:eastAsia="Times New Roman" w:hAnsi="Consolas" w:cs="Times New Roman"/>
+          <w:color w:val="795E26"/>
+          <w:kern w:val="0"/>
+          <w:sz w:val="21"/>
+          <w:szCs w:val="21"/>
+          <w14:ligatures w14:val="none"/>
+        </w:rPr>
+        <w:t>print</w:t>
+      </w:r>
+      <w:r>
+        <w:rPr>
+          <w:rFonts w:ascii="Consolas" w:eastAsia="Times New Roman" w:hAnsi="Consolas" w:cs="Times New Roman"/>
+          <w:color w:val="000000"/>
+          <w:kern w:val="0"/>
+          <w:sz w:val="21"/>
+          <w:szCs w:val="21"/>
+          <w14:ligatures w14:val="none"/>
+        </w:rPr>
+        <w:t>(</w:t>
+      </w:r>
+      <w:r>
+        <w:rPr>
+          <w:rFonts w:ascii="Consolas" w:eastAsia="Times New Roman" w:hAnsi="Consolas" w:cs="Times New Roman"/>
+          <w:color w:val="A31515"/>
+          <w:kern w:val="0"/>
+          <w:sz w:val="21"/>
+          <w:szCs w:val="21"/>
+          <w14:ligatures w14:val="none"/>
+        </w:rPr>
+        <w:t>"Total Votes: "</w:t>
+      </w:r>
+      <w:r>
+        <w:rPr>
+          <w:rFonts w:ascii="Consolas" w:eastAsia="Times New Roman" w:hAnsi="Consolas" w:cs="Times New Roman"/>
+          <w:color w:val="000000"/>
+          <w:kern w:val="0"/>
+          <w:sz w:val="21"/>
+          <w:szCs w:val="21"/>
+          <w14:ligatures w14:val="none"/>
+        </w:rPr>
+        <w:t>,</w:t>
+      </w:r>
+      <w:r>
+        <w:rPr>
+          <w:rFonts w:ascii="Consolas" w:eastAsia="Times New Roman" w:hAnsi="Consolas" w:cs="Times New Roman"/>
+          <w:color w:val="0070C1"/>
+          <w:kern w:val="0"/>
+          <w:sz w:val="21"/>
+          <w:szCs w:val="21"/>
+          <w14:ligatures w14:val="none"/>
+        </w:rPr>
+        <w:t>NUM_VOTES</w:t>
+      </w:r>
+      <w:r>
+        <w:rPr>
+          <w:rFonts w:ascii="Consolas" w:eastAsia="Times New Roman" w:hAnsi="Consolas" w:cs="Times New Roman"/>
+          <w:color w:val="000000"/>
+          <w:kern w:val="0"/>
+          <w:sz w:val="21"/>
+          <w:szCs w:val="21"/>
+          <w14:ligatures w14:val="none"/>
+        </w:rPr>
+        <w:t>)</w:t>
+      </w:r>
+    </w:p>
+    <w:p>
+      <w:pPr>
+        <w:shd w:val="clear" w:color="auto" w:fill="FFFFFF"/>
+        <w:spacing w:after="0" w:line="285" w:lineRule="atLeast"/>
+        <w:rPr>
+          <w:rFonts w:ascii="Consolas" w:eastAsia="Times New Roman" w:hAnsi="Consolas" w:cs="Times New Roman"/>
+          <w:color w:val="000000"/>
+          <w:kern w:val="0"/>
+          <w:sz w:val="21"/>
+          <w:szCs w:val="21"/>
+          <w14:ligatures w14:val="none"/>
+        </w:rPr>
+      </w:pPr>
+      <w:r>
+        <w:rPr>
+          <w:rFonts w:ascii="Consolas" w:eastAsia="Times New Roman" w:hAnsi="Consolas" w:cs="Times New Roman"/>
+          <w:color w:val="008000"/>
+          <w:kern w:val="0"/>
+          <w:sz w:val="21"/>
+          <w:szCs w:val="21"/>
+          <w14:ligatures w14:val="none"/>
+        </w:rPr>
+        <w:t>#calc total candidates. do not need to print</w:t>
+      </w:r>
+    </w:p>
+    <w:p>
+      <w:pPr>
+        <w:shd w:val="clear" w:color="auto" w:fill="FFFFFF"/>
+        <w:spacing w:after="0" w:line="285" w:lineRule="atLeast"/>
+        <w:rPr>
+          <w:rFonts w:ascii="Consolas" w:eastAsia="Times New Roman" w:hAnsi="Consolas" w:cs="Times New Roman"/>
+          <w:color w:val="000000"/>
+          <w:kern w:val="0"/>
+          <w:sz w:val="21"/>
+          <w:szCs w:val="21"/>
+          <w14:ligatures w14:val="none"/>
+        </w:rPr>
+      </w:pPr>
+      <w:r>
+        <w:rPr>
+          <w:rFonts w:ascii="Consolas" w:eastAsia="Times New Roman" w:hAnsi="Consolas" w:cs="Times New Roman"/>
+          <w:color w:val="0070C1"/>
+          <w:kern w:val="0"/>
+          <w:sz w:val="21"/>
+          <w:szCs w:val="21"/>
+          <w14:ligatures w14:val="none"/>
+        </w:rPr>
+        <w:t>NUM_CANDIDATES</w:t>
+      </w:r>
+      <w:r>
+        <w:rPr>
+          <w:rFonts w:ascii="Consolas" w:eastAsia="Times New Roman" w:hAnsi="Consolas" w:cs="Times New Roman"/>
+          <w:color w:val="000000"/>
+          <w:kern w:val="0"/>
+          <w:sz w:val="21"/>
+          <w:szCs w:val="21"/>
+          <w14:ligatures w14:val="none"/>
+        </w:rPr>
+        <w:t>=</w:t>
+      </w:r>
+      <w:r>
+        <w:rPr>
+          <w:rFonts w:ascii="Consolas" w:eastAsia="Times New Roman" w:hAnsi="Consolas" w:cs="Times New Roman"/>
+          <w:color w:val="795E26"/>
+          <w:kern w:val="0"/>
+          <w:sz w:val="21"/>
+          <w:szCs w:val="21"/>
+          <w14:ligatures w14:val="none"/>
+        </w:rPr>
+        <w:t>len</w:t>
+      </w:r>
+      <w:r>
+        <w:rPr>
+          <w:rFonts w:ascii="Consolas" w:eastAsia="Times New Roman" w:hAnsi="Consolas" w:cs="Times New Roman"/>
+          <w:color w:val="000000"/>
+          <w:kern w:val="0"/>
+          <w:sz w:val="21"/>
+          <w:szCs w:val="21"/>
+          <w14:ligatures w14:val="none"/>
+        </w:rPr>
+        <w:t>(</w:t>
+      </w:r>
+      <w:r>
+        <w:rPr>
+          <w:rFonts w:ascii="Consolas" w:eastAsia="Times New Roman" w:hAnsi="Consolas" w:cs="Times New Roman"/>
+          <w:color w:val="001080"/>
+          <w:kern w:val="0"/>
+          <w:sz w:val="21"/>
+          <w:szCs w:val="21"/>
+          <w14:ligatures w14:val="none"/>
+        </w:rPr>
+        <w:t>unique_candidates</w:t>
+      </w:r>
+      <w:r>
+        <w:rPr>
+          <w:rFonts w:ascii="Consolas" w:eastAsia="Times New Roman" w:hAnsi="Consolas" w:cs="Times New Roman"/>
+          <w:color w:val="000000"/>
+          <w:kern w:val="0"/>
+          <w:sz w:val="21"/>
+          <w:szCs w:val="21"/>
+          <w14:ligatures w14:val="none"/>
+        </w:rPr>
+        <w:t>)</w:t>
+      </w:r>
+    </w:p>
+    <w:p>
+      <w:pPr>
+        <w:shd w:val="clear" w:color="auto" w:fill="FFFFFF"/>
+        <w:spacing w:after="0" w:line="285" w:lineRule="atLeast"/>
+        <w:rPr>
+          <w:rFonts w:ascii="Consolas" w:eastAsia="Times New Roman" w:hAnsi="Consolas" w:cs="Times New Roman"/>
+          <w:color w:val="000000"/>
+          <w:kern w:val="0"/>
+          <w:sz w:val="21"/>
+          <w:szCs w:val="21"/>
+          <w14:ligatures w14:val="none"/>
+        </w:rPr>
+      </w:pPr>
+      <w:r>
+        <w:rPr>
+          <w:rFonts w:ascii="Consolas" w:eastAsia="Times New Roman" w:hAnsi="Consolas" w:cs="Times New Roman"/>
+          <w:color w:val="008000"/>
+          <w:kern w:val="0"/>
+          <w:sz w:val="21"/>
+          <w:szCs w:val="21"/>
+          <w14:ligatures w14:val="none"/>
+        </w:rPr>
+        <w:t>#print(NUM_CANDIDATES)</w:t>
+      </w:r>
+    </w:p>
+    <w:p>
+      <w:pPr>
+        <w:shd w:val="clear" w:color="auto" w:fill="FFFFFF"/>
+        <w:spacing w:after="0" w:line="285" w:lineRule="atLeast"/>
+        <w:rPr>
+          <w:rFonts w:ascii="Consolas" w:eastAsia="Times New Roman" w:hAnsi="Consolas" w:cs="Times New Roman"/>
+          <w:color w:val="000000"/>
+          <w:kern w:val="0"/>
+          <w:sz w:val="21"/>
+          <w:szCs w:val="21"/>
+          <w14:ligatures w14:val="none"/>
+        </w:rPr>
+      </w:pPr>
+      <w:r>
+        <w:rPr>
+          <w:rFonts w:ascii="Consolas" w:eastAsia="Times New Roman" w:hAnsi="Consolas" w:cs="Times New Roman"/>
+          <w:color w:val="008000"/>
+          <w:kern w:val="0"/>
+          <w:sz w:val="21"/>
+          <w:szCs w:val="21"/>
+          <w14:ligatures w14:val="none"/>
+        </w:rPr>
+        <w:t># checking to see if can print each candidate. cheange set to list</w:t>
+      </w:r>
+    </w:p>
+    <w:p>
+      <w:pPr>
+        <w:shd w:val="clear" w:color="auto" w:fill="FFFFFF"/>
+        <w:spacing w:after="0" w:line="285" w:lineRule="atLeast"/>
+        <w:rPr>
+          <w:rFonts w:ascii="Consolas" w:eastAsia="Times New Roman" w:hAnsi="Consolas" w:cs="Times New Roman"/>
+          <w:color w:val="000000"/>
+          <w:kern w:val="0"/>
+          <w:sz w:val="21"/>
+          <w:szCs w:val="21"/>
+          <w14:ligatures w14:val="none"/>
+        </w:rPr>
+      </w:pPr>
+      <w:r>
+        <w:rPr>
+          <w:rFonts w:ascii="Consolas" w:eastAsia="Times New Roman" w:hAnsi="Consolas" w:cs="Times New Roman"/>
+          <w:color w:val="008000"/>
+          <w:kern w:val="0"/>
+          <w:sz w:val="21"/>
+          <w:szCs w:val="21"/>
+          <w14:ligatures w14:val="none"/>
+        </w:rPr>
+        <w:t># can fix this later to print each with its vote count?</w:t>
+      </w:r>
+    </w:p>
+    <w:p>
+      <w:pPr>
+        <w:shd w:val="clear" w:color="auto" w:fill="FFFFFF"/>
+        <w:spacing w:after="0" w:line="285" w:lineRule="atLeast"/>
+        <w:rPr>
+          <w:rFonts w:ascii="Consolas" w:eastAsia="Times New Roman" w:hAnsi="Consolas" w:cs="Times New Roman"/>
+          <w:color w:val="000000"/>
+          <w:kern w:val="0"/>
+          <w:sz w:val="21"/>
+          <w:szCs w:val="21"/>
+          <w14:ligatures w14:val="none"/>
+        </w:rPr>
+      </w:pPr>
+      <w:r>
+        <w:rPr>
+          <w:rFonts w:ascii="Consolas" w:eastAsia="Times New Roman" w:hAnsi="Consolas" w:cs="Times New Roman"/>
+          <w:color w:val="001080"/>
+          <w:kern w:val="0"/>
+          <w:sz w:val="21"/>
+          <w:szCs w:val="21"/>
+          <w14:ligatures w14:val="none"/>
+        </w:rPr>
+        <w:t>unique_candidates_list</w:t>
+      </w:r>
+      <w:r>
+        <w:rPr>
+          <w:rFonts w:ascii="Consolas" w:eastAsia="Times New Roman" w:hAnsi="Consolas" w:cs="Times New Roman"/>
+          <w:color w:val="000000"/>
+          <w:kern w:val="0"/>
+          <w:sz w:val="21"/>
+          <w:szCs w:val="21"/>
+          <w14:ligatures w14:val="none"/>
+        </w:rPr>
+        <w:t xml:space="preserve"> = </w:t>
+      </w:r>
+      <w:r>
+        <w:rPr>
+          <w:rFonts w:ascii="Consolas" w:eastAsia="Times New Roman" w:hAnsi="Consolas" w:cs="Times New Roman"/>
+          <w:color w:val="267F99"/>
+          <w:kern w:val="0"/>
+          <w:sz w:val="21"/>
+          <w:szCs w:val="21"/>
+          <w14:ligatures w14:val="none"/>
+        </w:rPr>
+        <w:t>list</w:t>
+      </w:r>
+      <w:r>
+        <w:rPr>
+          <w:rFonts w:ascii="Consolas" w:eastAsia="Times New Roman" w:hAnsi="Consolas" w:cs="Times New Roman"/>
+          <w:color w:val="000000"/>
+          <w:kern w:val="0"/>
+          <w:sz w:val="21"/>
+          <w:szCs w:val="21"/>
+          <w14:ligatures w14:val="none"/>
+        </w:rPr>
+        <w:t>(</w:t>
+      </w:r>
+      <w:r>
+        <w:rPr>
+          <w:rFonts w:ascii="Consolas" w:eastAsia="Times New Roman" w:hAnsi="Consolas" w:cs="Times New Roman"/>
+          <w:color w:val="001080"/>
+          <w:kern w:val="0"/>
+          <w:sz w:val="21"/>
+          <w:szCs w:val="21"/>
+          <w14:ligatures w14:val="none"/>
+        </w:rPr>
+        <w:t>unique_candidates</w:t>
+      </w:r>
+      <w:r>
+        <w:rPr>
+          <w:rFonts w:ascii="Consolas" w:eastAsia="Times New Roman" w:hAnsi="Consolas" w:cs="Times New Roman"/>
+          <w:color w:val="000000"/>
+          <w:kern w:val="0"/>
+          <w:sz w:val="21"/>
+          <w:szCs w:val="21"/>
+          <w14:ligatures w14:val="none"/>
+        </w:rPr>
+        <w:t>)</w:t>
+      </w:r>
+    </w:p>
+    <w:p>
+      <w:pPr>
+        <w:shd w:val="clear" w:color="auto" w:fill="FFFFFF"/>
+        <w:spacing w:after="0" w:line="285" w:lineRule="atLeast"/>
+        <w:rPr>
+          <w:rFonts w:ascii="Consolas" w:eastAsia="Times New Roman" w:hAnsi="Consolas" w:cs="Times New Roman"/>
+          <w:color w:val="000000"/>
+          <w:kern w:val="0"/>
+          <w:sz w:val="21"/>
+          <w:szCs w:val="21"/>
+          <w14:ligatures w14:val="none"/>
+        </w:rPr>
+      </w:pPr>
+      <w:r>
+        <w:rPr>
+          <w:rFonts w:ascii="Consolas" w:eastAsia="Times New Roman" w:hAnsi="Consolas" w:cs="Times New Roman"/>
+          <w:color w:val="008000"/>
+          <w:kern w:val="0"/>
+          <w:sz w:val="21"/>
+          <w:szCs w:val="21"/>
+          <w14:ligatures w14:val="none"/>
+        </w:rPr>
+        <w:t># Sort the combined list alphabetically based on the names</w:t>
+      </w:r>
+    </w:p>
+    <w:p>
+      <w:pPr>
+        <w:shd w:val="clear" w:color="auto" w:fill="FFFFFF"/>
+        <w:spacing w:after="0" w:line="285" w:lineRule="atLeast"/>
+        <w:rPr>
+          <w:rFonts w:ascii="Consolas" w:eastAsia="Times New Roman" w:hAnsi="Consolas" w:cs="Times New Roman"/>
+          <w:color w:val="000000"/>
+          <w:kern w:val="0"/>
+          <w:sz w:val="21"/>
+          <w:szCs w:val="21"/>
+          <w14:ligatures w14:val="none"/>
+        </w:rPr>
+      </w:pPr>
+      <w:r>
+        <w:rPr>
+          <w:rFonts w:ascii="Consolas" w:eastAsia="Times New Roman" w:hAnsi="Consolas" w:cs="Times New Roman"/>
+          <w:color w:val="001080"/>
+          <w:kern w:val="0"/>
+          <w:sz w:val="21"/>
+          <w:szCs w:val="21"/>
+          <w14:ligatures w14:val="none"/>
+        </w:rPr>
+        <w:t>candidates_sorted</w:t>
+      </w:r>
+      <w:r>
+        <w:rPr>
+          <w:rFonts w:ascii="Consolas" w:eastAsia="Times New Roman" w:hAnsi="Consolas" w:cs="Times New Roman"/>
+          <w:color w:val="000000"/>
+          <w:kern w:val="0"/>
+          <w:sz w:val="21"/>
+          <w:szCs w:val="21"/>
+          <w14:ligatures w14:val="none"/>
+        </w:rPr>
+        <w:t xml:space="preserve"> = </w:t>
+      </w:r>
+      <w:r>
+        <w:rPr>
+          <w:rFonts w:ascii="Consolas" w:eastAsia="Times New Roman" w:hAnsi="Consolas" w:cs="Times New Roman"/>
+          <w:color w:val="795E26"/>
+          <w:kern w:val="0"/>
+          <w:sz w:val="21"/>
+          <w:szCs w:val="21"/>
+          <w14:ligatures w14:val="none"/>
+        </w:rPr>
+        <w:t>sorted</w:t>
+      </w:r>
+      <w:r>
+        <w:rPr>
+          <w:rFonts w:ascii="Consolas" w:eastAsia="Times New Roman" w:hAnsi="Consolas" w:cs="Times New Roman"/>
+          <w:color w:val="000000"/>
+          <w:kern w:val="0"/>
+          <w:sz w:val="21"/>
+          <w:szCs w:val="21"/>
+          <w14:ligatures w14:val="none"/>
+        </w:rPr>
+        <w:t>(</w:t>
+      </w:r>
+      <w:r>
+        <w:rPr>
+          <w:rFonts w:ascii="Consolas" w:eastAsia="Times New Roman" w:hAnsi="Consolas" w:cs="Times New Roman"/>
+          <w:color w:val="001080"/>
+          <w:kern w:val="0"/>
+          <w:sz w:val="21"/>
+          <w:szCs w:val="21"/>
+          <w14:ligatures w14:val="none"/>
+        </w:rPr>
+        <w:t>unique_candidates_list</w:t>
+      </w:r>
+      <w:r>
+        <w:rPr>
+          <w:rFonts w:ascii="Consolas" w:eastAsia="Times New Roman" w:hAnsi="Consolas" w:cs="Times New Roman"/>
+          <w:color w:val="000000"/>
+          <w:kern w:val="0"/>
+          <w:sz w:val="21"/>
+          <w:szCs w:val="21"/>
+          <w14:ligatures w14:val="none"/>
+        </w:rPr>
+        <w:t xml:space="preserve">, </w:t>
+      </w:r>
+      <w:r>
+        <w:rPr>
+          <w:rFonts w:ascii="Consolas" w:eastAsia="Times New Roman" w:hAnsi="Consolas" w:cs="Times New Roman"/>
+          <w:color w:val="001080"/>
+          <w:kern w:val="0"/>
+          <w:sz w:val="21"/>
+          <w:szCs w:val="21"/>
+          <w14:ligatures w14:val="none"/>
+        </w:rPr>
+        <w:t>key</w:t>
+      </w:r>
+      <w:r>
+        <w:rPr>
+          <w:rFonts w:ascii="Consolas" w:eastAsia="Times New Roman" w:hAnsi="Consolas" w:cs="Times New Roman"/>
+          <w:color w:val="000000"/>
+          <w:kern w:val="0"/>
+          <w:sz w:val="21"/>
+          <w:szCs w:val="21"/>
+          <w14:ligatures w14:val="none"/>
+        </w:rPr>
+        <w:t>=</w:t>
+      </w:r>
+      <w:r>
+        <w:rPr>
+          <w:rFonts w:ascii="Consolas" w:eastAsia="Times New Roman" w:hAnsi="Consolas" w:cs="Times New Roman"/>
+          <w:color w:val="0000FF"/>
+          <w:kern w:val="0"/>
+          <w:sz w:val="21"/>
+          <w:szCs w:val="21"/>
+          <w14:ligatures w14:val="none"/>
+        </w:rPr>
+        <w:t>lambda</w:t>
+      </w:r>
+      <w:r>
+        <w:rPr>
+          <w:rFonts w:ascii="Consolas" w:eastAsia="Times New Roman" w:hAnsi="Consolas" w:cs="Times New Roman"/>
+          <w:color w:val="000000"/>
+          <w:kern w:val="0"/>
+          <w:sz w:val="21"/>
+          <w:szCs w:val="21"/>
+          <w14:ligatures w14:val="none"/>
+        </w:rPr>
+        <w:t xml:space="preserve"> </w:t>
+      </w:r>
+      <w:r>
+        <w:rPr>
+          <w:rFonts w:ascii="Consolas" w:eastAsia="Times New Roman" w:hAnsi="Consolas" w:cs="Times New Roman"/>
+          <w:color w:val="001080"/>
+          <w:kern w:val="0"/>
+          <w:sz w:val="21"/>
+          <w:szCs w:val="21"/>
+          <w14:ligatures w14:val="none"/>
+        </w:rPr>
+        <w:t>x</w:t>
+      </w:r>
+      <w:r>
+        <w:rPr>
+          <w:rFonts w:ascii="Consolas" w:eastAsia="Times New Roman" w:hAnsi="Consolas" w:cs="Times New Roman"/>
+          <w:color w:val="000000"/>
+          <w:kern w:val="0"/>
+          <w:sz w:val="21"/>
+          <w:szCs w:val="21"/>
+          <w14:ligatures w14:val="none"/>
+        </w:rPr>
+        <w:t xml:space="preserve">: </w:t>
+      </w:r>
+      <w:r>
+        <w:rPr>
+          <w:rFonts w:ascii="Consolas" w:eastAsia="Times New Roman" w:hAnsi="Consolas" w:cs="Times New Roman"/>
+          <w:color w:val="001080"/>
+          <w:kern w:val="0"/>
+          <w:sz w:val="21"/>
+          <w:szCs w:val="21"/>
+          <w14:ligatures w14:val="none"/>
+        </w:rPr>
+        <w:t>x</w:t>
+      </w:r>
+      <w:r>
+        <w:rPr>
+          <w:rFonts w:ascii="Consolas" w:eastAsia="Times New Roman" w:hAnsi="Consolas" w:cs="Times New Roman"/>
+          <w:color w:val="000000"/>
+          <w:kern w:val="0"/>
+          <w:sz w:val="21"/>
+          <w:szCs w:val="21"/>
+          <w14:ligatures w14:val="none"/>
+        </w:rPr>
+        <w:t>[</w:t>
+      </w:r>
+      <w:r>
+        <w:rPr>
+          <w:rFonts w:ascii="Consolas" w:eastAsia="Times New Roman" w:hAnsi="Consolas" w:cs="Times New Roman"/>
+          <w:color w:val="098658"/>
+          <w:kern w:val="0"/>
+          <w:sz w:val="21"/>
+          <w:szCs w:val="21"/>
+          <w14:ligatures w14:val="none"/>
+        </w:rPr>
+        <w:t>1</w:t>
+      </w:r>
+      <w:r>
+        <w:rPr>
+          <w:rFonts w:ascii="Consolas" w:eastAsia="Times New Roman" w:hAnsi="Consolas" w:cs="Times New Roman"/>
+          <w:color w:val="000000"/>
+          <w:kern w:val="0"/>
+          <w:sz w:val="21"/>
+          <w:szCs w:val="21"/>
+          <w14:ligatures w14:val="none"/>
+        </w:rPr>
+        <w:t>])</w:t>
+      </w:r>
+    </w:p>
+    <w:p>
+      <w:pPr>
+        <w:shd w:val="clear" w:color="auto" w:fill="FFFFFF"/>
+        <w:spacing w:after="0" w:line="285" w:lineRule="atLeast"/>
+        <w:rPr>
+          <w:rFonts w:ascii="Consolas" w:eastAsia="Times New Roman" w:hAnsi="Consolas" w:cs="Times New Roman"/>
+          <w:color w:val="000000"/>
+          <w:kern w:val="0"/>
+          <w:sz w:val="21"/>
+          <w:szCs w:val="21"/>
+          <w14:ligatures w14:val="none"/>
+        </w:rPr>
+      </w:pPr>
+      <w:r>
+        <w:rPr>
+          <w:rFonts w:ascii="Consolas" w:eastAsia="Times New Roman" w:hAnsi="Consolas" w:cs="Times New Roman"/>
+          <w:color w:val="AF00DB"/>
+          <w:kern w:val="0"/>
+          <w:sz w:val="21"/>
+          <w:szCs w:val="21"/>
+          <w14:ligatures w14:val="none"/>
+        </w:rPr>
+        <w:t>for</w:t>
+      </w:r>
+      <w:r>
+        <w:rPr>
+          <w:rFonts w:ascii="Consolas" w:eastAsia="Times New Roman" w:hAnsi="Consolas" w:cs="Times New Roman"/>
+          <w:color w:val="000000"/>
+          <w:kern w:val="0"/>
+          <w:sz w:val="21"/>
+          <w:szCs w:val="21"/>
+          <w14:ligatures w14:val="none"/>
+        </w:rPr>
+        <w:t xml:space="preserve"> </w:t>
+      </w:r>
+      <w:r>
+        <w:rPr>
+          <w:rFonts w:ascii="Consolas" w:eastAsia="Times New Roman" w:hAnsi="Consolas" w:cs="Times New Roman"/>
+          <w:color w:val="001080"/>
+          <w:kern w:val="0"/>
+          <w:sz w:val="21"/>
+          <w:szCs w:val="21"/>
+          <w14:ligatures w14:val="none"/>
+        </w:rPr>
+        <w:t>candidate</w:t>
+      </w:r>
+      <w:r>
+        <w:rPr>
+          <w:rFonts w:ascii="Consolas" w:eastAsia="Times New Roman" w:hAnsi="Consolas" w:cs="Times New Roman"/>
+          <w:color w:val="000000"/>
+          <w:kern w:val="0"/>
+          <w:sz w:val="21"/>
+          <w:szCs w:val="21"/>
+          <w14:ligatures w14:val="none"/>
+        </w:rPr>
+        <w:t xml:space="preserve"> </w:t>
+      </w:r>
+      <w:r>
+        <w:rPr>
+          <w:rFonts w:ascii="Consolas" w:eastAsia="Times New Roman" w:hAnsi="Consolas" w:cs="Times New Roman"/>
+          <w:color w:val="AF00DB"/>
+          <w:kern w:val="0"/>
+          <w:sz w:val="21"/>
+          <w:szCs w:val="21"/>
+          <w14:ligatures w14:val="none"/>
+        </w:rPr>
+        <w:t>in</w:t>
+      </w:r>
+      <w:r>
+        <w:rPr>
+          <w:rFonts w:ascii="Consolas" w:eastAsia="Times New Roman" w:hAnsi="Consolas" w:cs="Times New Roman"/>
+          <w:color w:val="000000"/>
+          <w:kern w:val="0"/>
+          <w:sz w:val="21"/>
+          <w:szCs w:val="21"/>
+          <w14:ligatures w14:val="none"/>
+        </w:rPr>
+        <w:t xml:space="preserve"> </w:t>
+      </w:r>
+      <w:r>
+        <w:rPr>
+          <w:rFonts w:ascii="Consolas" w:eastAsia="Times New Roman" w:hAnsi="Consolas" w:cs="Times New Roman"/>
+          <w:color w:val="001080"/>
+          <w:kern w:val="0"/>
+          <w:sz w:val="21"/>
+          <w:szCs w:val="21"/>
+          <w14:ligatures w14:val="none"/>
+        </w:rPr>
+        <w:t>candidates_sorted</w:t>
+      </w:r>
+      <w:r>
+        <w:rPr>
+          <w:rFonts w:ascii="Consolas" w:eastAsia="Times New Roman" w:hAnsi="Consolas" w:cs="Times New Roman"/>
+          <w:color w:val="000000"/>
+          <w:kern w:val="0"/>
+          <w:sz w:val="21"/>
+          <w:szCs w:val="21"/>
+          <w14:ligatures w14:val="none"/>
+        </w:rPr>
+        <w:t>:</w:t>
+      </w:r>
+    </w:p>
+    <w:p>
+      <w:pPr>
+        <w:shd w:val="clear" w:color="auto" w:fill="FFFFFF"/>
+        <w:spacing w:after="0" w:line="285" w:lineRule="atLeast"/>
+        <w:rPr>
+          <w:rFonts w:ascii="Consolas" w:eastAsia="Times New Roman" w:hAnsi="Consolas" w:cs="Times New Roman"/>
+          <w:color w:val="000000"/>
+          <w:kern w:val="0"/>
+          <w:sz w:val="21"/>
+          <w:szCs w:val="21"/>
+          <w14:ligatures w14:val="none"/>
+        </w:rPr>
+      </w:pPr>
+      <w:r>
+        <w:rPr>
+          <w:rFonts w:ascii="Consolas" w:eastAsia="Times New Roman" w:hAnsi="Consolas" w:cs="Times New Roman"/>
+          <w:color w:val="000000"/>
+          <w:kern w:val="0"/>
+          <w:sz w:val="21"/>
+          <w:szCs w:val="21"/>
+          <w14:ligatures w14:val="none"/>
+        </w:rPr>
+        <w:t xml:space="preserve">    </w:t>
+      </w:r>
+      <w:r>
+        <w:rPr>
+          <w:rFonts w:ascii="Consolas" w:eastAsia="Times New Roman" w:hAnsi="Consolas" w:cs="Times New Roman"/>
+          <w:color w:val="795E26"/>
+          <w:kern w:val="0"/>
+          <w:sz w:val="21"/>
+          <w:szCs w:val="21"/>
+          <w14:ligatures w14:val="none"/>
+        </w:rPr>
+        <w:t>print</w:t>
+      </w:r>
+      <w:r>
+        <w:rPr>
+          <w:rFonts w:ascii="Consolas" w:eastAsia="Times New Roman" w:hAnsi="Consolas" w:cs="Times New Roman"/>
+          <w:color w:val="000000"/>
+          <w:kern w:val="0"/>
+          <w:sz w:val="21"/>
+          <w:szCs w:val="21"/>
+          <w14:ligatures w14:val="none"/>
+        </w:rPr>
+        <w:t>(</w:t>
+      </w:r>
+      <w:r>
+        <w:rPr>
+          <w:rFonts w:ascii="Consolas" w:eastAsia="Times New Roman" w:hAnsi="Consolas" w:cs="Times New Roman"/>
+          <w:color w:val="001080"/>
+          <w:kern w:val="0"/>
+          <w:sz w:val="21"/>
+          <w:szCs w:val="21"/>
+          <w14:ligatures w14:val="none"/>
+        </w:rPr>
+        <w:t>candidate</w:t>
+      </w:r>
+      <w:r>
+        <w:rPr>
+          <w:rFonts w:ascii="Consolas" w:eastAsia="Times New Roman" w:hAnsi="Consolas" w:cs="Times New Roman"/>
+          <w:color w:val="000000"/>
+          <w:kern w:val="0"/>
+          <w:sz w:val="21"/>
+          <w:szCs w:val="21"/>
+          <w14:ligatures w14:val="none"/>
+        </w:rPr>
+        <w:t>)</w:t>
+      </w:r>
+    </w:p>
+    <w:p>
+      <w:pPr>
+        <w:shd w:val="clear" w:color="auto" w:fill="FFFFFF"/>
+        <w:spacing w:after="0" w:line="285" w:lineRule="atLeast"/>
+        <w:rPr>
+          <w:rFonts w:ascii="Consolas" w:eastAsia="Times New Roman" w:hAnsi="Consolas" w:cs="Times New Roman"/>
+          <w:color w:val="000000"/>
+          <w:kern w:val="0"/>
+          <w:sz w:val="21"/>
+          <w:szCs w:val="21"/>
+          <w14:ligatures w14:val="none"/>
+        </w:rPr>
+      </w:pPr>
+      <w:r>
+        <w:rPr>
+          <w:rFonts w:ascii="Consolas" w:eastAsia="Times New Roman" w:hAnsi="Consolas" w:cs="Times New Roman"/>
+          <w:color w:val="008000"/>
+          <w:kern w:val="0"/>
+          <w:sz w:val="21"/>
+          <w:szCs w:val="21"/>
+          <w14:ligatures w14:val="none"/>
+        </w:rPr>
+        <w:t># Specify the file to write to</w:t>
+      </w:r>
+    </w:p>
+    <w:p>
+      <w:pPr>
+        <w:shd w:val="clear" w:color="auto" w:fill="FFFFFF"/>
+        <w:spacing w:after="0" w:line="285" w:lineRule="atLeast"/>
+        <w:rPr>
+          <w:rFonts w:ascii="Consolas" w:eastAsia="Times New Roman" w:hAnsi="Consolas" w:cs="Times New Roman"/>
+          <w:color w:val="000000"/>
+          <w:kern w:val="0"/>
+          <w:sz w:val="21"/>
+          <w:szCs w:val="21"/>
+          <w14:ligatures w14:val="none"/>
+        </w:rPr>
+      </w:pPr>
+      <w:r>
+        <w:rPr>
+          <w:rFonts w:ascii="Consolas" w:eastAsia="Times New Roman" w:hAnsi="Consolas" w:cs="Times New Roman"/>
+          <w:color w:val="008000"/>
+          <w:kern w:val="0"/>
+          <w:sz w:val="21"/>
+          <w:szCs w:val="21"/>
+          <w14:ligatures w14:val="none"/>
+        </w:rPr>
+        <w:t>#output_path = os.path.join('..','Analysis','PyPoll_Results.txt')</w:t>
+      </w:r>
+    </w:p>
+    <w:p>
+      <w:pPr>
+        <w:shd w:val="clear" w:color="auto" w:fill="FFFFFF"/>
+        <w:spacing w:after="0" w:line="285" w:lineRule="atLeast"/>
+        <w:rPr>
+          <w:rFonts w:ascii="Consolas" w:eastAsia="Times New Roman" w:hAnsi="Consolas" w:cs="Times New Roman"/>
+          <w:color w:val="000000"/>
+          <w:kern w:val="0"/>
+          <w:sz w:val="21"/>
+          <w:szCs w:val="21"/>
+          <w14:ligatures w14:val="none"/>
+        </w:rPr>
+      </w:pPr>
+      <w:r>
+        <w:rPr>
+          <w:rFonts w:ascii="Consolas" w:eastAsia="Times New Roman" w:hAnsi="Consolas" w:cs="Times New Roman"/>
+          <w:color w:val="008000"/>
+          <w:kern w:val="0"/>
+          <w:sz w:val="21"/>
+          <w:szCs w:val="21"/>
+          <w14:ligatures w14:val="none"/>
+        </w:rPr>
+        <w:t># Open the file using "write" mode. Specify the variable to hold the contents</w:t>
+      </w:r>
+    </w:p>
+    <w:p>
+      <w:pPr>
+        <w:shd w:val="clear" w:color="auto" w:fill="FFFFFF"/>
+        <w:spacing w:after="0" w:line="285" w:lineRule="atLeast"/>
+        <w:rPr>
+          <w:rFonts w:ascii="Consolas" w:eastAsia="Times New Roman" w:hAnsi="Consolas" w:cs="Times New Roman"/>
+          <w:color w:val="000000"/>
+          <w:kern w:val="0"/>
+          <w:sz w:val="21"/>
+          <w:szCs w:val="21"/>
+          <w14:ligatures w14:val="none"/>
+        </w:rPr>
+      </w:pPr>
+      <w:r>
+        <w:rPr>
+          <w:rFonts w:ascii="Consolas" w:eastAsia="Times New Roman" w:hAnsi="Consolas" w:cs="Times New Roman"/>
+          <w:color w:val="008000"/>
+          <w:kern w:val="0"/>
+          <w:sz w:val="21"/>
+          <w:szCs w:val="21"/>
+          <w14:ligatures w14:val="none"/>
+        </w:rPr>
+        <w:t>#with open(output_path, 'w') as file:</w:t>
+      </w:r>
+    </w:p>
+    <w:p>
+      <w:pPr>
+        <w:shd w:val="clear" w:color="auto" w:fill="FFFFFF"/>
+        <w:spacing w:after="0" w:line="285" w:lineRule="atLeast"/>
+        <w:rPr>
+          <w:rFonts w:ascii="Consolas" w:eastAsia="Times New Roman" w:hAnsi="Consolas" w:cs="Times New Roman"/>
+          <w:color w:val="000000"/>
+          <w:kern w:val="0"/>
+          <w:sz w:val="21"/>
+          <w:szCs w:val="21"/>
+          <w14:ligatures w14:val="none"/>
+        </w:rPr>
+      </w:pPr>
+      <w:r>
+        <w:rPr>
+          <w:rFonts w:ascii="Consolas" w:eastAsia="Times New Roman" w:hAnsi="Consolas" w:cs="Times New Roman"/>
+          <w:color w:val="000000"/>
+          <w:kern w:val="0"/>
+          <w:sz w:val="21"/>
+          <w:szCs w:val="21"/>
+          <w14:ligatures w14:val="none"/>
+        </w:rPr>
+        <w:t xml:space="preserve">    </w:t>
+      </w:r>
+      <w:r>
+        <w:rPr>
+          <w:rFonts w:ascii="Consolas" w:eastAsia="Times New Roman" w:hAnsi="Consolas" w:cs="Times New Roman"/>
+          <w:color w:val="008000"/>
+          <w:kern w:val="0"/>
+          <w:sz w:val="21"/>
+          <w:szCs w:val="21"/>
+          <w14:ligatures w14:val="none"/>
+        </w:rPr>
+        <w:t>#file.write("Election Results\n")</w:t>
+      </w:r>
+    </w:p>
+    <w:p>
+      <w:pPr>
+        <w:shd w:val="clear" w:color="auto" w:fill="FFFFFF"/>
+        <w:spacing w:after="0" w:line="285" w:lineRule="atLeast"/>
+        <w:rPr>
+          <w:rFonts w:ascii="Consolas" w:eastAsia="Times New Roman" w:hAnsi="Consolas" w:cs="Times New Roman"/>
+          <w:color w:val="000000"/>
+          <w:kern w:val="0"/>
+          <w:sz w:val="21"/>
+          <w:szCs w:val="21"/>
+          <w14:ligatures w14:val="none"/>
+        </w:rPr>
+      </w:pPr>
+      <w:r>
+        <w:rPr>
+          <w:rFonts w:ascii="Consolas" w:eastAsia="Times New Roman" w:hAnsi="Consolas" w:cs="Times New Roman"/>
+          <w:color w:val="000000"/>
+          <w:kern w:val="0"/>
+          <w:sz w:val="21"/>
+          <w:szCs w:val="21"/>
+          <w14:ligatures w14:val="none"/>
+        </w:rPr>
+        <w:t xml:space="preserve">    </w:t>
+      </w:r>
+      <w:r>
+        <w:rPr>
+          <w:rFonts w:ascii="Consolas" w:eastAsia="Times New Roman" w:hAnsi="Consolas" w:cs="Times New Roman"/>
+          <w:color w:val="008000"/>
+          <w:kern w:val="0"/>
+          <w:sz w:val="21"/>
+          <w:szCs w:val="21"/>
+          <w14:ligatures w14:val="none"/>
+        </w:rPr>
+        <w:t>#file.write("-------------------------\n")</w:t>
+      </w:r>
+    </w:p>
+    <w:p>
+      <w:pPr>
+        <w:shd w:val="clear" w:color="auto" w:fill="FFFFFF"/>
+        <w:spacing w:after="0" w:line="285" w:lineRule="atLeast"/>
+        <w:rPr>
+          <w:rFonts w:ascii="Consolas" w:eastAsia="Times New Roman" w:hAnsi="Consolas" w:cs="Times New Roman"/>
+          <w:color w:val="000000"/>
+          <w:kern w:val="0"/>
+          <w:sz w:val="21"/>
+          <w:szCs w:val="21"/>
+          <w14:ligatures w14:val="none"/>
+        </w:rPr>
+      </w:pPr>
+      <w:r>
+        <w:rPr>
+          <w:rFonts w:ascii="Consolas" w:eastAsia="Times New Roman" w:hAnsi="Consolas" w:cs="Times New Roman"/>
+          <w:color w:val="000000"/>
+          <w:kern w:val="0"/>
+          <w:sz w:val="21"/>
+          <w:szCs w:val="21"/>
+          <w14:ligatures w14:val="none"/>
+        </w:rPr>
+        <w:t xml:space="preserve">    </w:t>
+      </w:r>
+      <w:r>
+        <w:rPr>
+          <w:rFonts w:ascii="Consolas" w:eastAsia="Times New Roman" w:hAnsi="Consolas" w:cs="Times New Roman"/>
+          <w:color w:val="008000"/>
+          <w:kern w:val="0"/>
+          <w:sz w:val="21"/>
+          <w:szCs w:val="21"/>
+          <w14:ligatures w14:val="none"/>
+        </w:rPr>
+        <w:t>#file.write(f"Total Votes: {NUM_VOTES}\n")</w:t>
+      </w:r>
+    </w:p>
+    <w:p>
+      <w:pPr>
+        <w:shd w:val="clear" w:color="auto" w:fill="FFFFFF"/>
+        <w:spacing w:after="0" w:line="285" w:lineRule="atLeast"/>
+        <w:rPr>
+          <w:rFonts w:ascii="Consolas" w:eastAsia="Times New Roman" w:hAnsi="Consolas" w:cs="Times New Roman"/>
+          <w:color w:val="000000"/>
+          <w:kern w:val="0"/>
+          <w:sz w:val="21"/>
+          <w:szCs w:val="21"/>
+          <w14:ligatures w14:val="none"/>
+        </w:rPr>
+      </w:pPr>
+      <w:r>
+        <w:rPr>
+          <w:rFonts w:ascii="Consolas" w:eastAsia="Times New Roman" w:hAnsi="Consolas" w:cs="Times New Roman"/>
+          <w:color w:val="000000"/>
+          <w:kern w:val="0"/>
+          <w:sz w:val="21"/>
+          <w:szCs w:val="21"/>
+          <w14:ligatures w14:val="none"/>
+        </w:rPr>
+        <w:t xml:space="preserve">    </w:t>
+      </w:r>
+      <w:r>
+        <w:rPr>
+          <w:rFonts w:ascii="Consolas" w:eastAsia="Times New Roman" w:hAnsi="Consolas" w:cs="Times New Roman"/>
+          <w:color w:val="008000"/>
+          <w:kern w:val="0"/>
+          <w:sz w:val="21"/>
+          <w:szCs w:val="21"/>
+          <w14:ligatures w14:val="none"/>
+        </w:rPr>
+        <w:t>#file.write("-------------------------\n")</w:t>
+      </w:r>
+    </w:p>
+    <w:p>
+      <w:pPr>
+        <w:shd w:val="clear" w:color="auto" w:fill="FFFFFF"/>
+        <w:spacing w:after="0" w:line="285" w:lineRule="atLeast"/>
+        <w:rPr>
+          <w:rFonts w:ascii="Consolas" w:eastAsia="Times New Roman" w:hAnsi="Consolas" w:cs="Times New Roman"/>
+          <w:color w:val="000000"/>
+          <w:kern w:val="0"/>
+          <w:sz w:val="21"/>
+          <w:szCs w:val="21"/>
+          <w14:ligatures w14:val="none"/>
+        </w:rPr>
+      </w:pPr>
+      <w:r>
+        <w:rPr>
+          <w:rFonts w:ascii="Consolas" w:eastAsia="Times New Roman" w:hAnsi="Consolas" w:cs="Times New Roman"/>
+          <w:color w:val="000000"/>
+          <w:kern w:val="0"/>
+          <w:sz w:val="21"/>
+          <w:szCs w:val="21"/>
+          <w14:ligatures w14:val="none"/>
+        </w:rPr>
+        <w:t xml:space="preserve">    </w:t>
+      </w:r>
+      <w:r>
+        <w:rPr>
+          <w:rFonts w:ascii="Consolas" w:eastAsia="Times New Roman" w:hAnsi="Consolas" w:cs="Times New Roman"/>
+          <w:color w:val="008000"/>
+          <w:kern w:val="0"/>
+          <w:sz w:val="21"/>
+          <w:szCs w:val="21"/>
+          <w14:ligatures w14:val="none"/>
+        </w:rPr>
+        <w:t>#fix so shows votes received by 1st candidate file.write(f"Total: {TOTAL_PROFIT_LOSSES}\n")</w:t>
+      </w:r>
+    </w:p>
+    <w:p>
+      <w:pPr>
+        <w:shd w:val="clear" w:color="auto" w:fill="FFFFFF"/>
+        <w:spacing w:after="0" w:line="285" w:lineRule="atLeast"/>
+        <w:rPr>
+          <w:rFonts w:ascii="Consolas" w:eastAsia="Times New Roman" w:hAnsi="Consolas" w:cs="Times New Roman"/>
+          <w:color w:val="000000"/>
+          <w:kern w:val="0"/>
+          <w:sz w:val="21"/>
+          <w:szCs w:val="21"/>
+          <w14:ligatures w14:val="none"/>
+        </w:rPr>
+      </w:pPr>
+      <w:r>
+        <w:rPr>
+          <w:rFonts w:ascii="Consolas" w:eastAsia="Times New Roman" w:hAnsi="Consolas" w:cs="Times New Roman"/>
+          <w:color w:val="000000"/>
+          <w:kern w:val="0"/>
+          <w:sz w:val="21"/>
+          <w:szCs w:val="21"/>
+          <w14:ligatures w14:val="none"/>
+        </w:rPr>
+        <w:t xml:space="preserve">    </w:t>
+      </w:r>
+      <w:r>
+        <w:rPr>
+          <w:rFonts w:ascii="Consolas" w:eastAsia="Times New Roman" w:hAnsi="Consolas" w:cs="Times New Roman"/>
+          <w:color w:val="008000"/>
+          <w:kern w:val="0"/>
+          <w:sz w:val="21"/>
+          <w:szCs w:val="21"/>
+          <w14:ligatures w14:val="none"/>
+        </w:rPr>
+        <w:t>#fix so shows votes received by 2nd candidate file.write(f"Total: {TOTAL_PROFIT_LOSSES}\n")</w:t>
+      </w:r>
+    </w:p>
+    <w:p>
+      <w:pPr>
+        <w:shd w:val="clear" w:color="auto" w:fill="FFFFFF"/>
+        <w:spacing w:after="0" w:line="285" w:lineRule="atLeast"/>
+        <w:rPr>
+          <w:rFonts w:ascii="Consolas" w:eastAsia="Times New Roman" w:hAnsi="Consolas" w:cs="Times New Roman"/>
+          <w:color w:val="000000"/>
+          <w:kern w:val="0"/>
+          <w:sz w:val="21"/>
+          <w:szCs w:val="21"/>
+          <w14:ligatures w14:val="none"/>
+        </w:rPr>
+      </w:pPr>
+      <w:r>
+        <w:rPr>
+          <w:rFonts w:ascii="Consolas" w:eastAsia="Times New Roman" w:hAnsi="Consolas" w:cs="Times New Roman"/>
+          <w:color w:val="000000"/>
+          <w:kern w:val="0"/>
+          <w:sz w:val="21"/>
+          <w:szCs w:val="21"/>
+          <w14:ligatures w14:val="none"/>
+        </w:rPr>
+        <w:t xml:space="preserve">    </w:t>
+      </w:r>
+      <w:r>
+        <w:rPr>
+          <w:rFonts w:ascii="Consolas" w:eastAsia="Times New Roman" w:hAnsi="Consolas" w:cs="Times New Roman"/>
+          <w:color w:val="008000"/>
+          <w:kern w:val="0"/>
+          <w:sz w:val="21"/>
+          <w:szCs w:val="21"/>
+          <w14:ligatures w14:val="none"/>
+        </w:rPr>
+        <w:t>#fix so shows votes received by 3rd candidate file.write(f"Total: {TOTAL_PROFIT_LOSSES}\n")</w:t>
+      </w:r>
+    </w:p>
+    <w:p>
+      <w:pPr>
+        <w:shd w:val="clear" w:color="auto" w:fill="FFFFFF"/>
+        <w:spacing w:after="0" w:line="285" w:lineRule="atLeast"/>
+        <w:rPr>
+          <w:rFonts w:ascii="Consolas" w:eastAsia="Times New Roman" w:hAnsi="Consolas" w:cs="Times New Roman"/>
+          <w:color w:val="000000"/>
+          <w:kern w:val="0"/>
+          <w:sz w:val="21"/>
+          <w:szCs w:val="21"/>
+          <w14:ligatures w14:val="none"/>
+        </w:rPr>
+      </w:pPr>
+      <w:r>
+        <w:rPr>
+          <w:rFonts w:ascii="Consolas" w:eastAsia="Times New Roman" w:hAnsi="Consolas" w:cs="Times New Roman"/>
+          <w:color w:val="000000"/>
+          <w:kern w:val="0"/>
+          <w:sz w:val="21"/>
+          <w:szCs w:val="21"/>
+          <w14:ligatures w14:val="none"/>
+        </w:rPr>
+        <w:t xml:space="preserve">    </w:t>
+      </w:r>
+      <w:r>
+        <w:rPr>
+          <w:rFonts w:ascii="Consolas" w:eastAsia="Times New Roman" w:hAnsi="Consolas" w:cs="Times New Roman"/>
+          <w:color w:val="008000"/>
+          <w:kern w:val="0"/>
+          <w:sz w:val="21"/>
+          <w:szCs w:val="21"/>
+          <w14:ligatures w14:val="none"/>
+        </w:rPr>
+        <w:t>#file.write("-------------------------\n")</w:t>
+      </w:r>
+    </w:p>
+    <w:p>
+      <w:pPr>
+        <w:shd w:val="clear" w:color="auto" w:fill="FFFFFF"/>
+        <w:spacing w:after="0" w:line="285" w:lineRule="atLeast"/>
+        <w:rPr>
+          <w:rFonts w:ascii="Consolas" w:eastAsia="Times New Roman" w:hAnsi="Consolas" w:cs="Times New Roman"/>
+          <w:color w:val="000000"/>
+          <w:kern w:val="0"/>
+          <w:sz w:val="21"/>
+          <w:szCs w:val="21"/>
+          <w14:ligatures w14:val="none"/>
+        </w:rPr>
+      </w:pPr>
+      <w:r>
+        <w:rPr>
+          <w:rFonts w:ascii="Consolas" w:eastAsia="Times New Roman" w:hAnsi="Consolas" w:cs="Times New Roman"/>
+          <w:color w:val="000000"/>
+          <w:kern w:val="0"/>
+          <w:sz w:val="21"/>
+          <w:szCs w:val="21"/>
+          <w14:ligatures w14:val="none"/>
+        </w:rPr>
+        <w:t xml:space="preserve">    </w:t>
+      </w:r>
+      <w:r>
+        <w:rPr>
+          <w:rFonts w:ascii="Consolas" w:eastAsia="Times New Roman" w:hAnsi="Consolas" w:cs="Times New Roman"/>
+          <w:color w:val="008000"/>
+          <w:kern w:val="0"/>
+          <w:sz w:val="21"/>
+          <w:szCs w:val="21"/>
+          <w14:ligatures w14:val="none"/>
+        </w:rPr>
+        <w:t>#file.write(f"Winner: {[remove these brackets, insert variable that stores winner]}\n")</w:t>
+      </w:r>
+    </w:p>
+    <w:p>
+      <w:pPr>
+        <w:shd w:val="clear" w:color="auto" w:fill="FFFFFF"/>
+        <w:spacing w:after="0" w:line="285" w:lineRule="atLeast"/>
+        <w:rPr>
+          <w:rFonts w:ascii="Consolas" w:eastAsia="Times New Roman" w:hAnsi="Consolas" w:cs="Times New Roman"/>
+          <w:color w:val="000000"/>
+          <w:kern w:val="0"/>
+          <w:sz w:val="21"/>
+          <w:szCs w:val="21"/>
+          <w14:ligatures w14:val="none"/>
+        </w:rPr>
+      </w:pPr>
+      <w:r>
+        <w:rPr>
+          <w:rFonts w:ascii="Consolas" w:eastAsia="Times New Roman" w:hAnsi="Consolas" w:cs="Times New Roman"/>
+          <w:color w:val="000000"/>
+          <w:kern w:val="0"/>
+          <w:sz w:val="21"/>
+          <w:szCs w:val="21"/>
+          <w14:ligatures w14:val="none"/>
+        </w:rPr>
+        <w:t xml:space="preserve">    </w:t>
+      </w:r>
+      <w:r>
+        <w:rPr>
+          <w:rFonts w:ascii="Consolas" w:eastAsia="Times New Roman" w:hAnsi="Consolas" w:cs="Times New Roman"/>
+          <w:color w:val="008000"/>
+          <w:kern w:val="0"/>
+          <w:sz w:val="21"/>
+          <w:szCs w:val="21"/>
+          <w14:ligatures w14:val="none"/>
+        </w:rPr>
+        <w:t>#file.write("-------------------------\n")</w:t>
+      </w:r>
+    </w:p>
+    <w:p>
+      <w:pPr>
+        <w:shd w:val="clear" w:color="auto" w:fill="FFFFFF"/>
+        <w:spacing w:after="0" w:line="285" w:lineRule="atLeast"/>
+        <w:rPr>
+          <w:rFonts w:ascii="Consolas" w:eastAsia="Times New Roman" w:hAnsi="Consolas" w:cs="Times New Roman"/>
+          <w:color w:val="000000"/>
+          <w:kern w:val="0"/>
+          <w:sz w:val="21"/>
+          <w:szCs w:val="21"/>
+          <w14:ligatures w14:val="none"/>
+        </w:rPr>
+      </w:pPr>
+      <w:r>
+        <w:rPr>
+          <w:rFonts w:ascii="Consolas" w:eastAsia="Times New Roman" w:hAnsi="Consolas" w:cs="Times New Roman"/>
+          <w:color w:val="008000"/>
+          <w:kern w:val="0"/>
+          <w:sz w:val="21"/>
+          <w:szCs w:val="21"/>
+          <w14:ligatures w14:val="none"/>
+        </w:rPr>
+        <w:t>#print("Results exported to PyPoll_Results.txt")</w:t>
+      </w:r>
+    </w:p>
+    <w:p>
+      <w:pPr>
+        <w:shd w:val="clear" w:color="auto" w:fill="FFFFFF"/>
+        <w:spacing w:after="0" w:line="285" w:lineRule="atLeast"/>
+        <w:rPr>
+          <w:rFonts w:ascii="Consolas" w:eastAsia="Times New Roman" w:hAnsi="Consolas" w:cs="Times New Roman"/>
+          <w:color w:val="000000"/>
+          <w:kern w:val="0"/>
+          <w:sz w:val="21"/>
+          <w:szCs w:val="21"/>
+          <w14:ligatures w14:val="none"/>
+        </w:rPr>
+      </w:pPr>
+      <w:r>
+        <w:rPr>
+          <w:rFonts w:ascii="Consolas" w:eastAsia="Times New Roman" w:hAnsi="Consolas" w:cs="Times New Roman"/>
+          <w:color w:val="008000"/>
+          <w:kern w:val="0"/>
+          <w:sz w:val="21"/>
+          <w:szCs w:val="21"/>
+          <w14:ligatures w14:val="none"/>
+        </w:rPr>
+        <w:t># End-of-file (EOF)</w:t>
+      </w:r>
+    </w:p>
+    <w:p/>
+    <w:p>
+      <w:pPr>
+        <w:pStyle w:val="NormalWeb"/>
+        <w:pBdr>
+          <w:top w:val="single" w:sz="2" w:space="0" w:color="E5E7EB"/>
+          <w:left w:val="single" w:sz="2" w:space="0" w:color="E5E7EB"/>
+          <w:bottom w:val="single" w:sz="2" w:space="0" w:color="E5E7EB"/>
+          <w:right w:val="single" w:sz="2" w:space="0" w:color="E5E7EB"/>
+        </w:pBdr>
+        <w:spacing w:before="0" w:beforeAutospacing="0" w:after="0" w:afterAutospacing="0"/>
+        <w:rPr>
+          <w:rFonts w:ascii="Inter" w:hAnsi="Inter"/>
+          <w:b/>
+          <w:bCs/>
+          <w:color w:val="2F2F2F"/>
+          <w:sz w:val="16"/>
+          <w:szCs w:val="16"/>
+        </w:rPr>
+      </w:pPr>
+      <w:r>
+        <w:rPr>
+          <w:rFonts w:ascii="Inter" w:hAnsi="Inter"/>
+          <w:b/>
+          <w:bCs/>
+          <w:color w:val="2F2F2F"/>
+          <w:sz w:val="16"/>
+          <w:szCs w:val="16"/>
+        </w:rPr>
+        <w:lastRenderedPageBreak/>
+        <w:t>It seems like there is an issue with sorting the list of unique candidates alphabetically. The error is in the sorting part of the code. When using </w:t>
+      </w:r>
+      <w:r>
+        <w:rPr>
+          <w:rStyle w:val="HTMLCode"/>
+          <w:rFonts w:ascii="Consolas" w:eastAsiaTheme="majorEastAsia" w:hAnsi="Consolas"/>
+          <w:b/>
+          <w:bCs/>
+          <w:color w:val="2F2F2F"/>
+          <w:sz w:val="16"/>
+          <w:szCs w:val="16"/>
+          <w:bdr w:val="single" w:sz="2" w:space="0" w:color="E5E7EB" w:frame="1"/>
+        </w:rPr>
+        <w:t>sorted()</w:t>
+      </w:r>
+      <w:r>
+        <w:rPr>
+          <w:rFonts w:ascii="Inter" w:hAnsi="Inter"/>
+          <w:b/>
+          <w:bCs/>
+          <w:color w:val="2F2F2F"/>
+          <w:sz w:val="16"/>
+          <w:szCs w:val="16"/>
+        </w:rPr>
+        <w:t> with a list of strings, you should sort the list directly without trying to access the second element of each string in the lambda function.</w:t>
+      </w:r>
+    </w:p>
+    <w:p>
+      <w:pPr>
+        <w:pStyle w:val="NormalWeb"/>
+        <w:pBdr>
+          <w:top w:val="single" w:sz="2" w:space="0" w:color="E5E7EB"/>
+          <w:left w:val="single" w:sz="2" w:space="0" w:color="E5E7EB"/>
+          <w:bottom w:val="single" w:sz="2" w:space="0" w:color="E5E7EB"/>
+          <w:right w:val="single" w:sz="2" w:space="0" w:color="E5E7EB"/>
+        </w:pBdr>
+        <w:spacing w:before="0" w:beforeAutospacing="0" w:after="0" w:afterAutospacing="0"/>
+        <w:rPr>
+          <w:rFonts w:ascii="Inter" w:hAnsi="Inter"/>
+          <w:b/>
+          <w:bCs/>
+          <w:color w:val="2F2F2F"/>
+          <w:sz w:val="16"/>
+          <w:szCs w:val="16"/>
+        </w:rPr>
+      </w:pPr>
+      <w:r>
+        <w:rPr>
+          <w:rFonts w:ascii="Inter" w:hAnsi="Inter"/>
+          <w:b/>
+          <w:bCs/>
+          <w:color w:val="2F2F2F"/>
+          <w:sz w:val="16"/>
+          <w:szCs w:val="16"/>
+        </w:rPr>
+        <w:t>Here is the corrected code snippet to sort and print the unique candidates alphabetically:</w:t>
+      </w:r>
+    </w:p>
+    <w:p>
+      <w:pPr>
+        <w:pStyle w:val="HTMLPreformatted"/>
+        <w:pBdr>
+          <w:top w:val="single" w:sz="2" w:space="0" w:color="E5E7EB"/>
+          <w:left w:val="single" w:sz="2" w:space="0" w:color="E5E7EB"/>
+          <w:bottom w:val="single" w:sz="2" w:space="0" w:color="E5E7EB"/>
+          <w:right w:val="single" w:sz="2" w:space="0" w:color="E5E7EB"/>
+        </w:pBdr>
+        <w:rPr>
+          <w:rStyle w:val="HTMLCode"/>
+          <w:rFonts w:ascii="Consolas" w:eastAsiaTheme="majorEastAsia" w:hAnsi="Consolas"/>
+          <w:color w:val="2F2F2F"/>
+          <w:sz w:val="16"/>
+          <w:szCs w:val="16"/>
+          <w:bdr w:val="single" w:sz="2" w:space="0" w:color="E5E7EB" w:frame="1"/>
+        </w:rPr>
+      </w:pPr>
+      <w:r>
+        <w:rPr>
+          <w:rStyle w:val="HTMLCode"/>
+          <w:rFonts w:ascii="Consolas" w:eastAsiaTheme="majorEastAsia" w:hAnsi="Consolas"/>
+          <w:color w:val="2F2F2F"/>
+          <w:sz w:val="16"/>
+          <w:szCs w:val="16"/>
+          <w:bdr w:val="single" w:sz="2" w:space="0" w:color="E5E7EB" w:frame="1"/>
+        </w:rPr>
+        <w:t>import os</w:t>
+      </w:r>
+    </w:p>
+    <w:p>
+      <w:pPr>
+        <w:pStyle w:val="HTMLPreformatted"/>
+        <w:pBdr>
+          <w:top w:val="single" w:sz="2" w:space="0" w:color="E5E7EB"/>
+          <w:left w:val="single" w:sz="2" w:space="0" w:color="E5E7EB"/>
+          <w:bottom w:val="single" w:sz="2" w:space="0" w:color="E5E7EB"/>
+          <w:right w:val="single" w:sz="2" w:space="0" w:color="E5E7EB"/>
+        </w:pBdr>
+        <w:rPr>
+          <w:rStyle w:val="HTMLCode"/>
+          <w:rFonts w:ascii="Consolas" w:eastAsiaTheme="majorEastAsia" w:hAnsi="Consolas"/>
+          <w:color w:val="2F2F2F"/>
+          <w:sz w:val="16"/>
+          <w:szCs w:val="16"/>
+          <w:bdr w:val="single" w:sz="2" w:space="0" w:color="E5E7EB" w:frame="1"/>
+        </w:rPr>
+      </w:pPr>
+      <w:r>
+        <w:rPr>
+          <w:rStyle w:val="HTMLCode"/>
+          <w:rFonts w:ascii="Consolas" w:eastAsiaTheme="majorEastAsia" w:hAnsi="Consolas"/>
+          <w:color w:val="2F2F2F"/>
+          <w:sz w:val="16"/>
+          <w:szCs w:val="16"/>
+          <w:bdr w:val="single" w:sz="2" w:space="0" w:color="E5E7EB" w:frame="1"/>
+        </w:rPr>
+        <w:t>import csv</w:t>
+      </w:r>
+    </w:p>
+    <w:p>
+      <w:pPr>
+        <w:pStyle w:val="HTMLPreformatted"/>
+        <w:pBdr>
+          <w:top w:val="single" w:sz="2" w:space="0" w:color="E5E7EB"/>
+          <w:left w:val="single" w:sz="2" w:space="0" w:color="E5E7EB"/>
+          <w:bottom w:val="single" w:sz="2" w:space="0" w:color="E5E7EB"/>
+          <w:right w:val="single" w:sz="2" w:space="0" w:color="E5E7EB"/>
+        </w:pBdr>
+        <w:rPr>
+          <w:rStyle w:val="HTMLCode"/>
+          <w:rFonts w:ascii="Consolas" w:eastAsiaTheme="majorEastAsia" w:hAnsi="Consolas"/>
+          <w:color w:val="2F2F2F"/>
+          <w:sz w:val="16"/>
+          <w:szCs w:val="16"/>
+          <w:bdr w:val="single" w:sz="2" w:space="0" w:color="E5E7EB" w:frame="1"/>
+        </w:rPr>
+      </w:pPr>
+    </w:p>
+    <w:p>
+      <w:pPr>
+        <w:pStyle w:val="HTMLPreformatted"/>
+        <w:pBdr>
+          <w:top w:val="single" w:sz="2" w:space="0" w:color="E5E7EB"/>
+          <w:left w:val="single" w:sz="2" w:space="0" w:color="E5E7EB"/>
+          <w:bottom w:val="single" w:sz="2" w:space="0" w:color="E5E7EB"/>
+          <w:right w:val="single" w:sz="2" w:space="0" w:color="E5E7EB"/>
+        </w:pBdr>
+        <w:rPr>
+          <w:rStyle w:val="HTMLCode"/>
+          <w:rFonts w:ascii="Consolas" w:eastAsiaTheme="majorEastAsia" w:hAnsi="Consolas"/>
+          <w:color w:val="2F2F2F"/>
+          <w:sz w:val="16"/>
+          <w:szCs w:val="16"/>
+          <w:bdr w:val="single" w:sz="2" w:space="0" w:color="E5E7EB" w:frame="1"/>
+        </w:rPr>
+      </w:pPr>
+      <w:r>
+        <w:rPr>
+          <w:rStyle w:val="HTMLCode"/>
+          <w:rFonts w:ascii="Consolas" w:eastAsiaTheme="majorEastAsia" w:hAnsi="Consolas"/>
+          <w:color w:val="2F2F2F"/>
+          <w:sz w:val="16"/>
+          <w:szCs w:val="16"/>
+          <w:bdr w:val="single" w:sz="2" w:space="0" w:color="E5E7EB" w:frame="1"/>
+        </w:rPr>
+        <w:t>pollpath = os.path.join('..', 'Resources', 'election_data.csv')</w:t>
+      </w:r>
+    </w:p>
+    <w:p>
+      <w:pPr>
+        <w:pStyle w:val="HTMLPreformatted"/>
+        <w:pBdr>
+          <w:top w:val="single" w:sz="2" w:space="0" w:color="E5E7EB"/>
+          <w:left w:val="single" w:sz="2" w:space="0" w:color="E5E7EB"/>
+          <w:bottom w:val="single" w:sz="2" w:space="0" w:color="E5E7EB"/>
+          <w:right w:val="single" w:sz="2" w:space="0" w:color="E5E7EB"/>
+        </w:pBdr>
+        <w:rPr>
+          <w:rStyle w:val="HTMLCode"/>
+          <w:rFonts w:ascii="Consolas" w:eastAsiaTheme="majorEastAsia" w:hAnsi="Consolas"/>
+          <w:color w:val="2F2F2F"/>
+          <w:sz w:val="16"/>
+          <w:szCs w:val="16"/>
+          <w:bdr w:val="single" w:sz="2" w:space="0" w:color="E5E7EB" w:frame="1"/>
+        </w:rPr>
+      </w:pPr>
+    </w:p>
+    <w:p>
+      <w:pPr>
+        <w:pStyle w:val="HTMLPreformatted"/>
+        <w:pBdr>
+          <w:top w:val="single" w:sz="2" w:space="0" w:color="E5E7EB"/>
+          <w:left w:val="single" w:sz="2" w:space="0" w:color="E5E7EB"/>
+          <w:bottom w:val="single" w:sz="2" w:space="0" w:color="E5E7EB"/>
+          <w:right w:val="single" w:sz="2" w:space="0" w:color="E5E7EB"/>
+        </w:pBdr>
+        <w:rPr>
+          <w:rStyle w:val="HTMLCode"/>
+          <w:rFonts w:ascii="Consolas" w:eastAsiaTheme="majorEastAsia" w:hAnsi="Consolas"/>
+          <w:color w:val="2F2F2F"/>
+          <w:sz w:val="16"/>
+          <w:szCs w:val="16"/>
+          <w:bdr w:val="single" w:sz="2" w:space="0" w:color="E5E7EB" w:frame="1"/>
+        </w:rPr>
+      </w:pPr>
+      <w:r>
+        <w:rPr>
+          <w:rStyle w:val="HTMLCode"/>
+          <w:rFonts w:ascii="Consolas" w:eastAsiaTheme="majorEastAsia" w:hAnsi="Consolas"/>
+          <w:color w:val="2F2F2F"/>
+          <w:sz w:val="16"/>
+          <w:szCs w:val="16"/>
+          <w:bdr w:val="single" w:sz="2" w:space="0" w:color="E5E7EB" w:frame="1"/>
+        </w:rPr>
+        <w:t>unique_votes = set()</w:t>
+      </w:r>
+    </w:p>
+    <w:p>
+      <w:pPr>
+        <w:pStyle w:val="HTMLPreformatted"/>
+        <w:pBdr>
+          <w:top w:val="single" w:sz="2" w:space="0" w:color="E5E7EB"/>
+          <w:left w:val="single" w:sz="2" w:space="0" w:color="E5E7EB"/>
+          <w:bottom w:val="single" w:sz="2" w:space="0" w:color="E5E7EB"/>
+          <w:right w:val="single" w:sz="2" w:space="0" w:color="E5E7EB"/>
+        </w:pBdr>
+        <w:rPr>
+          <w:rStyle w:val="HTMLCode"/>
+          <w:rFonts w:ascii="Consolas" w:eastAsiaTheme="majorEastAsia" w:hAnsi="Consolas"/>
+          <w:color w:val="2F2F2F"/>
+          <w:sz w:val="16"/>
+          <w:szCs w:val="16"/>
+          <w:bdr w:val="single" w:sz="2" w:space="0" w:color="E5E7EB" w:frame="1"/>
+        </w:rPr>
+      </w:pPr>
+      <w:r>
+        <w:rPr>
+          <w:rStyle w:val="HTMLCode"/>
+          <w:rFonts w:ascii="Consolas" w:eastAsiaTheme="majorEastAsia" w:hAnsi="Consolas"/>
+          <w:color w:val="2F2F2F"/>
+          <w:sz w:val="16"/>
+          <w:szCs w:val="16"/>
+          <w:bdr w:val="single" w:sz="2" w:space="0" w:color="E5E7EB" w:frame="1"/>
+        </w:rPr>
+        <w:t>unique_candidates = set()</w:t>
+      </w:r>
+    </w:p>
+    <w:p>
+      <w:pPr>
+        <w:pStyle w:val="HTMLPreformatted"/>
+        <w:pBdr>
+          <w:top w:val="single" w:sz="2" w:space="0" w:color="E5E7EB"/>
+          <w:left w:val="single" w:sz="2" w:space="0" w:color="E5E7EB"/>
+          <w:bottom w:val="single" w:sz="2" w:space="0" w:color="E5E7EB"/>
+          <w:right w:val="single" w:sz="2" w:space="0" w:color="E5E7EB"/>
+        </w:pBdr>
+        <w:rPr>
+          <w:rStyle w:val="HTMLCode"/>
+          <w:rFonts w:ascii="Consolas" w:eastAsiaTheme="majorEastAsia" w:hAnsi="Consolas"/>
+          <w:color w:val="2F2F2F"/>
+          <w:sz w:val="16"/>
+          <w:szCs w:val="16"/>
+          <w:bdr w:val="single" w:sz="2" w:space="0" w:color="E5E7EB" w:frame="1"/>
+        </w:rPr>
+      </w:pPr>
+    </w:p>
+    <w:p>
+      <w:pPr>
+        <w:pStyle w:val="HTMLPreformatted"/>
+        <w:pBdr>
+          <w:top w:val="single" w:sz="2" w:space="0" w:color="E5E7EB"/>
+          <w:left w:val="single" w:sz="2" w:space="0" w:color="E5E7EB"/>
+          <w:bottom w:val="single" w:sz="2" w:space="0" w:color="E5E7EB"/>
+          <w:right w:val="single" w:sz="2" w:space="0" w:color="E5E7EB"/>
+        </w:pBdr>
+        <w:rPr>
+          <w:rStyle w:val="HTMLCode"/>
+          <w:rFonts w:ascii="Consolas" w:eastAsiaTheme="majorEastAsia" w:hAnsi="Consolas"/>
+          <w:color w:val="2F2F2F"/>
+          <w:sz w:val="16"/>
+          <w:szCs w:val="16"/>
+          <w:bdr w:val="single" w:sz="2" w:space="0" w:color="E5E7EB" w:frame="1"/>
+        </w:rPr>
+      </w:pPr>
+      <w:r>
+        <w:rPr>
+          <w:rStyle w:val="HTMLCode"/>
+          <w:rFonts w:ascii="Consolas" w:eastAsiaTheme="majorEastAsia" w:hAnsi="Consolas"/>
+          <w:color w:val="2F2F2F"/>
+          <w:sz w:val="16"/>
+          <w:szCs w:val="16"/>
+          <w:bdr w:val="single" w:sz="2" w:space="0" w:color="E5E7EB" w:frame="1"/>
+        </w:rPr>
+        <w:t>with open(pollpath, encoding="utf-8") as pollfile:</w:t>
+      </w:r>
+    </w:p>
+    <w:p>
+      <w:pPr>
+        <w:pStyle w:val="HTMLPreformatted"/>
+        <w:pBdr>
+          <w:top w:val="single" w:sz="2" w:space="0" w:color="E5E7EB"/>
+          <w:left w:val="single" w:sz="2" w:space="0" w:color="E5E7EB"/>
+          <w:bottom w:val="single" w:sz="2" w:space="0" w:color="E5E7EB"/>
+          <w:right w:val="single" w:sz="2" w:space="0" w:color="E5E7EB"/>
+        </w:pBdr>
+        <w:rPr>
+          <w:rStyle w:val="HTMLCode"/>
+          <w:rFonts w:ascii="Consolas" w:eastAsiaTheme="majorEastAsia" w:hAnsi="Consolas"/>
+          <w:color w:val="2F2F2F"/>
+          <w:sz w:val="16"/>
+          <w:szCs w:val="16"/>
+          <w:bdr w:val="single" w:sz="2" w:space="0" w:color="E5E7EB" w:frame="1"/>
+        </w:rPr>
+      </w:pPr>
+      <w:r>
+        <w:rPr>
+          <w:rStyle w:val="HTMLCode"/>
+          <w:rFonts w:ascii="Consolas" w:eastAsiaTheme="majorEastAsia" w:hAnsi="Consolas"/>
+          <w:color w:val="2F2F2F"/>
+          <w:sz w:val="16"/>
+          <w:szCs w:val="16"/>
+          <w:bdr w:val="single" w:sz="2" w:space="0" w:color="E5E7EB" w:frame="1"/>
+        </w:rPr>
+        <w:t xml:space="preserve">    pollreader = csv.reader(pollfile)</w:t>
+      </w:r>
+    </w:p>
+    <w:p>
+      <w:pPr>
+        <w:pStyle w:val="HTMLPreformatted"/>
+        <w:pBdr>
+          <w:top w:val="single" w:sz="2" w:space="0" w:color="E5E7EB"/>
+          <w:left w:val="single" w:sz="2" w:space="0" w:color="E5E7EB"/>
+          <w:bottom w:val="single" w:sz="2" w:space="0" w:color="E5E7EB"/>
+          <w:right w:val="single" w:sz="2" w:space="0" w:color="E5E7EB"/>
+        </w:pBdr>
+        <w:rPr>
+          <w:rStyle w:val="HTMLCode"/>
+          <w:rFonts w:ascii="Consolas" w:eastAsiaTheme="majorEastAsia" w:hAnsi="Consolas"/>
+          <w:color w:val="2F2F2F"/>
+          <w:sz w:val="16"/>
+          <w:szCs w:val="16"/>
+          <w:bdr w:val="single" w:sz="2" w:space="0" w:color="E5E7EB" w:frame="1"/>
+        </w:rPr>
+      </w:pPr>
+      <w:r>
+        <w:rPr>
+          <w:rStyle w:val="HTMLCode"/>
+          <w:rFonts w:ascii="Consolas" w:eastAsiaTheme="majorEastAsia" w:hAnsi="Consolas"/>
+          <w:color w:val="2F2F2F"/>
+          <w:sz w:val="16"/>
+          <w:szCs w:val="16"/>
+          <w:bdr w:val="single" w:sz="2" w:space="0" w:color="E5E7EB" w:frame="1"/>
+        </w:rPr>
+        <w:t xml:space="preserve">    next(pollreader)  # Skip the header row</w:t>
+      </w:r>
+    </w:p>
+    <w:p>
+      <w:pPr>
+        <w:pStyle w:val="HTMLPreformatted"/>
+        <w:pBdr>
+          <w:top w:val="single" w:sz="2" w:space="0" w:color="E5E7EB"/>
+          <w:left w:val="single" w:sz="2" w:space="0" w:color="E5E7EB"/>
+          <w:bottom w:val="single" w:sz="2" w:space="0" w:color="E5E7EB"/>
+          <w:right w:val="single" w:sz="2" w:space="0" w:color="E5E7EB"/>
+        </w:pBdr>
+        <w:rPr>
+          <w:rStyle w:val="HTMLCode"/>
+          <w:rFonts w:ascii="Consolas" w:eastAsiaTheme="majorEastAsia" w:hAnsi="Consolas"/>
+          <w:color w:val="2F2F2F"/>
+          <w:sz w:val="16"/>
+          <w:szCs w:val="16"/>
+          <w:bdr w:val="single" w:sz="2" w:space="0" w:color="E5E7EB" w:frame="1"/>
+        </w:rPr>
+      </w:pPr>
+      <w:r>
+        <w:rPr>
+          <w:rStyle w:val="HTMLCode"/>
+          <w:rFonts w:ascii="Consolas" w:eastAsiaTheme="majorEastAsia" w:hAnsi="Consolas"/>
+          <w:color w:val="2F2F2F"/>
+          <w:sz w:val="16"/>
+          <w:szCs w:val="16"/>
+          <w:bdr w:val="single" w:sz="2" w:space="0" w:color="E5E7EB" w:frame="1"/>
+        </w:rPr>
+        <w:t xml:space="preserve">    for row in pollreader:</w:t>
+      </w:r>
+    </w:p>
+    <w:p>
+      <w:pPr>
+        <w:pStyle w:val="HTMLPreformatted"/>
+        <w:pBdr>
+          <w:top w:val="single" w:sz="2" w:space="0" w:color="E5E7EB"/>
+          <w:left w:val="single" w:sz="2" w:space="0" w:color="E5E7EB"/>
+          <w:bottom w:val="single" w:sz="2" w:space="0" w:color="E5E7EB"/>
+          <w:right w:val="single" w:sz="2" w:space="0" w:color="E5E7EB"/>
+        </w:pBdr>
+        <w:rPr>
+          <w:rStyle w:val="HTMLCode"/>
+          <w:rFonts w:ascii="Consolas" w:eastAsiaTheme="majorEastAsia" w:hAnsi="Consolas"/>
+          <w:color w:val="2F2F2F"/>
+          <w:sz w:val="16"/>
+          <w:szCs w:val="16"/>
+          <w:bdr w:val="single" w:sz="2" w:space="0" w:color="E5E7EB" w:frame="1"/>
+        </w:rPr>
+      </w:pPr>
+      <w:r>
+        <w:rPr>
+          <w:rStyle w:val="HTMLCode"/>
+          <w:rFonts w:ascii="Consolas" w:eastAsiaTheme="majorEastAsia" w:hAnsi="Consolas"/>
+          <w:color w:val="2F2F2F"/>
+          <w:sz w:val="16"/>
+          <w:szCs w:val="16"/>
+          <w:bdr w:val="single" w:sz="2" w:space="0" w:color="E5E7EB" w:frame="1"/>
+        </w:rPr>
+        <w:t xml:space="preserve">        ballot_id_column = row[0]</w:t>
+      </w:r>
+    </w:p>
+    <w:p>
+      <w:pPr>
+        <w:pStyle w:val="HTMLPreformatted"/>
+        <w:pBdr>
+          <w:top w:val="single" w:sz="2" w:space="0" w:color="E5E7EB"/>
+          <w:left w:val="single" w:sz="2" w:space="0" w:color="E5E7EB"/>
+          <w:bottom w:val="single" w:sz="2" w:space="0" w:color="E5E7EB"/>
+          <w:right w:val="single" w:sz="2" w:space="0" w:color="E5E7EB"/>
+        </w:pBdr>
+        <w:rPr>
+          <w:rStyle w:val="HTMLCode"/>
+          <w:rFonts w:ascii="Consolas" w:eastAsiaTheme="majorEastAsia" w:hAnsi="Consolas"/>
+          <w:color w:val="2F2F2F"/>
+          <w:sz w:val="16"/>
+          <w:szCs w:val="16"/>
+          <w:bdr w:val="single" w:sz="2" w:space="0" w:color="E5E7EB" w:frame="1"/>
+        </w:rPr>
+      </w:pPr>
+      <w:r>
+        <w:rPr>
+          <w:rStyle w:val="HTMLCode"/>
+          <w:rFonts w:ascii="Consolas" w:eastAsiaTheme="majorEastAsia" w:hAnsi="Consolas"/>
+          <w:color w:val="2F2F2F"/>
+          <w:sz w:val="16"/>
+          <w:szCs w:val="16"/>
+          <w:bdr w:val="single" w:sz="2" w:space="0" w:color="E5E7EB" w:frame="1"/>
+        </w:rPr>
+        <w:t xml:space="preserve">        vote = ballot_id_column.split(",")[0]</w:t>
+      </w:r>
+    </w:p>
+    <w:p>
+      <w:pPr>
+        <w:pStyle w:val="HTMLPreformatted"/>
+        <w:pBdr>
+          <w:top w:val="single" w:sz="2" w:space="0" w:color="E5E7EB"/>
+          <w:left w:val="single" w:sz="2" w:space="0" w:color="E5E7EB"/>
+          <w:bottom w:val="single" w:sz="2" w:space="0" w:color="E5E7EB"/>
+          <w:right w:val="single" w:sz="2" w:space="0" w:color="E5E7EB"/>
+        </w:pBdr>
+        <w:rPr>
+          <w:rStyle w:val="HTMLCode"/>
+          <w:rFonts w:ascii="Consolas" w:eastAsiaTheme="majorEastAsia" w:hAnsi="Consolas"/>
+          <w:color w:val="2F2F2F"/>
+          <w:sz w:val="16"/>
+          <w:szCs w:val="16"/>
+          <w:bdr w:val="single" w:sz="2" w:space="0" w:color="E5E7EB" w:frame="1"/>
+        </w:rPr>
+      </w:pPr>
+      <w:r>
+        <w:rPr>
+          <w:rStyle w:val="HTMLCode"/>
+          <w:rFonts w:ascii="Consolas" w:eastAsiaTheme="majorEastAsia" w:hAnsi="Consolas"/>
+          <w:color w:val="2F2F2F"/>
+          <w:sz w:val="16"/>
+          <w:szCs w:val="16"/>
+          <w:bdr w:val="single" w:sz="2" w:space="0" w:color="E5E7EB" w:frame="1"/>
+        </w:rPr>
+        <w:t xml:space="preserve">        unique_votes.add(vote)</w:t>
+      </w:r>
+    </w:p>
+    <w:p>
+      <w:pPr>
+        <w:pStyle w:val="HTMLPreformatted"/>
+        <w:pBdr>
+          <w:top w:val="single" w:sz="2" w:space="0" w:color="E5E7EB"/>
+          <w:left w:val="single" w:sz="2" w:space="0" w:color="E5E7EB"/>
+          <w:bottom w:val="single" w:sz="2" w:space="0" w:color="E5E7EB"/>
+          <w:right w:val="single" w:sz="2" w:space="0" w:color="E5E7EB"/>
+        </w:pBdr>
+        <w:rPr>
+          <w:rStyle w:val="HTMLCode"/>
+          <w:rFonts w:ascii="Consolas" w:eastAsiaTheme="majorEastAsia" w:hAnsi="Consolas"/>
+          <w:color w:val="2F2F2F"/>
+          <w:sz w:val="16"/>
+          <w:szCs w:val="16"/>
+          <w:bdr w:val="single" w:sz="2" w:space="0" w:color="E5E7EB" w:frame="1"/>
+        </w:rPr>
+      </w:pPr>
+    </w:p>
+    <w:p>
+      <w:pPr>
+        <w:pStyle w:val="HTMLPreformatted"/>
+        <w:pBdr>
+          <w:top w:val="single" w:sz="2" w:space="0" w:color="E5E7EB"/>
+          <w:left w:val="single" w:sz="2" w:space="0" w:color="E5E7EB"/>
+          <w:bottom w:val="single" w:sz="2" w:space="0" w:color="E5E7EB"/>
+          <w:right w:val="single" w:sz="2" w:space="0" w:color="E5E7EB"/>
+        </w:pBdr>
+        <w:rPr>
+          <w:rStyle w:val="HTMLCode"/>
+          <w:rFonts w:ascii="Consolas" w:eastAsiaTheme="majorEastAsia" w:hAnsi="Consolas"/>
+          <w:color w:val="2F2F2F"/>
+          <w:sz w:val="16"/>
+          <w:szCs w:val="16"/>
+          <w:bdr w:val="single" w:sz="2" w:space="0" w:color="E5E7EB" w:frame="1"/>
+        </w:rPr>
+      </w:pPr>
+      <w:r>
+        <w:rPr>
+          <w:rStyle w:val="HTMLCode"/>
+          <w:rFonts w:ascii="Consolas" w:eastAsiaTheme="majorEastAsia" w:hAnsi="Consolas"/>
+          <w:color w:val="2F2F2F"/>
+          <w:sz w:val="16"/>
+          <w:szCs w:val="16"/>
+          <w:bdr w:val="single" w:sz="2" w:space="0" w:color="E5E7EB" w:frame="1"/>
+        </w:rPr>
+        <w:t xml:space="preserve">        candidate_column = row[2]</w:t>
+      </w:r>
+    </w:p>
+    <w:p>
+      <w:pPr>
+        <w:pStyle w:val="HTMLPreformatted"/>
+        <w:pBdr>
+          <w:top w:val="single" w:sz="2" w:space="0" w:color="E5E7EB"/>
+          <w:left w:val="single" w:sz="2" w:space="0" w:color="E5E7EB"/>
+          <w:bottom w:val="single" w:sz="2" w:space="0" w:color="E5E7EB"/>
+          <w:right w:val="single" w:sz="2" w:space="0" w:color="E5E7EB"/>
+        </w:pBdr>
+        <w:rPr>
+          <w:rStyle w:val="HTMLCode"/>
+          <w:rFonts w:ascii="Consolas" w:eastAsiaTheme="majorEastAsia" w:hAnsi="Consolas"/>
+          <w:color w:val="2F2F2F"/>
+          <w:sz w:val="16"/>
+          <w:szCs w:val="16"/>
+          <w:bdr w:val="single" w:sz="2" w:space="0" w:color="E5E7EB" w:frame="1"/>
+        </w:rPr>
+      </w:pPr>
+      <w:r>
+        <w:rPr>
+          <w:rStyle w:val="HTMLCode"/>
+          <w:rFonts w:ascii="Consolas" w:eastAsiaTheme="majorEastAsia" w:hAnsi="Consolas"/>
+          <w:color w:val="2F2F2F"/>
+          <w:sz w:val="16"/>
+          <w:szCs w:val="16"/>
+          <w:bdr w:val="single" w:sz="2" w:space="0" w:color="E5E7EB" w:frame="1"/>
+        </w:rPr>
+        <w:t xml:space="preserve">        candidate = candidate_column.split(",")[0]</w:t>
+      </w:r>
+    </w:p>
+    <w:p>
+      <w:pPr>
+        <w:pStyle w:val="HTMLPreformatted"/>
+        <w:pBdr>
+          <w:top w:val="single" w:sz="2" w:space="0" w:color="E5E7EB"/>
+          <w:left w:val="single" w:sz="2" w:space="0" w:color="E5E7EB"/>
+          <w:bottom w:val="single" w:sz="2" w:space="0" w:color="E5E7EB"/>
+          <w:right w:val="single" w:sz="2" w:space="0" w:color="E5E7EB"/>
+        </w:pBdr>
+        <w:rPr>
+          <w:rStyle w:val="HTMLCode"/>
+          <w:rFonts w:ascii="Consolas" w:eastAsiaTheme="majorEastAsia" w:hAnsi="Consolas"/>
+          <w:color w:val="2F2F2F"/>
+          <w:sz w:val="16"/>
+          <w:szCs w:val="16"/>
+          <w:bdr w:val="single" w:sz="2" w:space="0" w:color="E5E7EB" w:frame="1"/>
+        </w:rPr>
+      </w:pPr>
+      <w:r>
+        <w:rPr>
+          <w:rStyle w:val="HTMLCode"/>
+          <w:rFonts w:ascii="Consolas" w:eastAsiaTheme="majorEastAsia" w:hAnsi="Consolas"/>
+          <w:color w:val="2F2F2F"/>
+          <w:sz w:val="16"/>
+          <w:szCs w:val="16"/>
+          <w:bdr w:val="single" w:sz="2" w:space="0" w:color="E5E7EB" w:frame="1"/>
+        </w:rPr>
+        <w:t xml:space="preserve">        unique_candidates.add(candidate)</w:t>
+      </w:r>
+    </w:p>
+    <w:p>
+      <w:pPr>
+        <w:pStyle w:val="HTMLPreformatted"/>
+        <w:pBdr>
+          <w:top w:val="single" w:sz="2" w:space="0" w:color="E5E7EB"/>
+          <w:left w:val="single" w:sz="2" w:space="0" w:color="E5E7EB"/>
+          <w:bottom w:val="single" w:sz="2" w:space="0" w:color="E5E7EB"/>
+          <w:right w:val="single" w:sz="2" w:space="0" w:color="E5E7EB"/>
+        </w:pBdr>
+        <w:rPr>
+          <w:rStyle w:val="HTMLCode"/>
+          <w:rFonts w:ascii="Consolas" w:eastAsiaTheme="majorEastAsia" w:hAnsi="Consolas"/>
+          <w:color w:val="2F2F2F"/>
+          <w:sz w:val="16"/>
+          <w:szCs w:val="16"/>
+          <w:bdr w:val="single" w:sz="2" w:space="0" w:color="E5E7EB" w:frame="1"/>
+        </w:rPr>
+      </w:pPr>
+    </w:p>
+    <w:p>
+      <w:pPr>
+        <w:pStyle w:val="HTMLPreformatted"/>
+        <w:pBdr>
+          <w:top w:val="single" w:sz="2" w:space="0" w:color="E5E7EB"/>
+          <w:left w:val="single" w:sz="2" w:space="0" w:color="E5E7EB"/>
+          <w:bottom w:val="single" w:sz="2" w:space="0" w:color="E5E7EB"/>
+          <w:right w:val="single" w:sz="2" w:space="0" w:color="E5E7EB"/>
+        </w:pBdr>
+        <w:rPr>
+          <w:rStyle w:val="HTMLCode"/>
+          <w:rFonts w:ascii="Consolas" w:eastAsiaTheme="majorEastAsia" w:hAnsi="Consolas"/>
+          <w:color w:val="2F2F2F"/>
+          <w:sz w:val="16"/>
+          <w:szCs w:val="16"/>
+          <w:bdr w:val="single" w:sz="2" w:space="0" w:color="E5E7EB" w:frame="1"/>
+        </w:rPr>
+      </w:pPr>
+      <w:r>
+        <w:rPr>
+          <w:rStyle w:val="HTMLCode"/>
+          <w:rFonts w:ascii="Consolas" w:eastAsiaTheme="majorEastAsia" w:hAnsi="Consolas"/>
+          <w:color w:val="2F2F2F"/>
+          <w:sz w:val="16"/>
+          <w:szCs w:val="16"/>
+          <w:bdr w:val="single" w:sz="2" w:space="0" w:color="E5E7EB" w:frame="1"/>
+        </w:rPr>
+        <w:t>NUM_VOTES = len(unique_votes)</w:t>
+      </w:r>
+    </w:p>
+    <w:p>
+      <w:pPr>
+        <w:pStyle w:val="HTMLPreformatted"/>
+        <w:pBdr>
+          <w:top w:val="single" w:sz="2" w:space="0" w:color="E5E7EB"/>
+          <w:left w:val="single" w:sz="2" w:space="0" w:color="E5E7EB"/>
+          <w:bottom w:val="single" w:sz="2" w:space="0" w:color="E5E7EB"/>
+          <w:right w:val="single" w:sz="2" w:space="0" w:color="E5E7EB"/>
+        </w:pBdr>
+        <w:rPr>
+          <w:rStyle w:val="HTMLCode"/>
+          <w:rFonts w:ascii="Consolas" w:eastAsiaTheme="majorEastAsia" w:hAnsi="Consolas"/>
+          <w:color w:val="2F2F2F"/>
+          <w:sz w:val="16"/>
+          <w:szCs w:val="16"/>
+          <w:bdr w:val="single" w:sz="2" w:space="0" w:color="E5E7EB" w:frame="1"/>
+        </w:rPr>
+      </w:pPr>
+      <w:r>
+        <w:rPr>
+          <w:rStyle w:val="HTMLCode"/>
+          <w:rFonts w:ascii="Consolas" w:eastAsiaTheme="majorEastAsia" w:hAnsi="Consolas"/>
+          <w:color w:val="2F2F2F"/>
+          <w:sz w:val="16"/>
+          <w:szCs w:val="16"/>
+          <w:bdr w:val="single" w:sz="2" w:space="0" w:color="E5E7EB" w:frame="1"/>
+        </w:rPr>
+        <w:t>print("Total Votes: ", NUM_VOTES)</w:t>
+      </w:r>
+    </w:p>
+    <w:p>
+      <w:pPr>
+        <w:pStyle w:val="HTMLPreformatted"/>
+        <w:pBdr>
+          <w:top w:val="single" w:sz="2" w:space="0" w:color="E5E7EB"/>
+          <w:left w:val="single" w:sz="2" w:space="0" w:color="E5E7EB"/>
+          <w:bottom w:val="single" w:sz="2" w:space="0" w:color="E5E7EB"/>
+          <w:right w:val="single" w:sz="2" w:space="0" w:color="E5E7EB"/>
+        </w:pBdr>
+        <w:rPr>
+          <w:rStyle w:val="HTMLCode"/>
+          <w:rFonts w:ascii="Consolas" w:eastAsiaTheme="majorEastAsia" w:hAnsi="Consolas"/>
+          <w:color w:val="2F2F2F"/>
+          <w:sz w:val="16"/>
+          <w:szCs w:val="16"/>
+          <w:bdr w:val="single" w:sz="2" w:space="0" w:color="E5E7EB" w:frame="1"/>
+        </w:rPr>
+      </w:pPr>
+    </w:p>
+    <w:p>
+      <w:pPr>
+        <w:pStyle w:val="HTMLPreformatted"/>
+        <w:pBdr>
+          <w:top w:val="single" w:sz="2" w:space="0" w:color="E5E7EB"/>
+          <w:left w:val="single" w:sz="2" w:space="0" w:color="E5E7EB"/>
+          <w:bottom w:val="single" w:sz="2" w:space="0" w:color="E5E7EB"/>
+          <w:right w:val="single" w:sz="2" w:space="0" w:color="E5E7EB"/>
+        </w:pBdr>
+        <w:rPr>
+          <w:rStyle w:val="HTMLCode"/>
+          <w:rFonts w:ascii="Consolas" w:eastAsiaTheme="majorEastAsia" w:hAnsi="Consolas"/>
+          <w:color w:val="2F2F2F"/>
+          <w:sz w:val="16"/>
+          <w:szCs w:val="16"/>
+          <w:bdr w:val="single" w:sz="2" w:space="0" w:color="E5E7EB" w:frame="1"/>
+        </w:rPr>
+      </w:pPr>
+      <w:r>
+        <w:rPr>
+          <w:rStyle w:val="HTMLCode"/>
+          <w:rFonts w:ascii="Consolas" w:eastAsiaTheme="majorEastAsia" w:hAnsi="Consolas"/>
+          <w:color w:val="2F2F2F"/>
+          <w:sz w:val="16"/>
+          <w:szCs w:val="16"/>
+          <w:bdr w:val="single" w:sz="2" w:space="0" w:color="E5E7EB" w:frame="1"/>
+        </w:rPr>
+        <w:t># Convert set to list for sorting</w:t>
+      </w:r>
+    </w:p>
+    <w:p>
+      <w:pPr>
+        <w:pStyle w:val="HTMLPreformatted"/>
+        <w:pBdr>
+          <w:top w:val="single" w:sz="2" w:space="0" w:color="E5E7EB"/>
+          <w:left w:val="single" w:sz="2" w:space="0" w:color="E5E7EB"/>
+          <w:bottom w:val="single" w:sz="2" w:space="0" w:color="E5E7EB"/>
+          <w:right w:val="single" w:sz="2" w:space="0" w:color="E5E7EB"/>
+        </w:pBdr>
+        <w:rPr>
+          <w:rStyle w:val="HTMLCode"/>
+          <w:rFonts w:ascii="Consolas" w:eastAsiaTheme="majorEastAsia" w:hAnsi="Consolas"/>
+          <w:color w:val="2F2F2F"/>
+          <w:sz w:val="16"/>
+          <w:szCs w:val="16"/>
+          <w:bdr w:val="single" w:sz="2" w:space="0" w:color="E5E7EB" w:frame="1"/>
+        </w:rPr>
+      </w:pPr>
+      <w:r>
+        <w:rPr>
+          <w:rStyle w:val="HTMLCode"/>
+          <w:rFonts w:ascii="Consolas" w:eastAsiaTheme="majorEastAsia" w:hAnsi="Consolas"/>
+          <w:color w:val="2F2F2F"/>
+          <w:sz w:val="16"/>
+          <w:szCs w:val="16"/>
+          <w:bdr w:val="single" w:sz="2" w:space="0" w:color="E5E7EB" w:frame="1"/>
+        </w:rPr>
+        <w:t>unique_candidates_list = list(unique_candidates)</w:t>
+      </w:r>
+    </w:p>
+    <w:p>
+      <w:pPr>
+        <w:pStyle w:val="HTMLPreformatted"/>
+        <w:pBdr>
+          <w:top w:val="single" w:sz="2" w:space="0" w:color="E5E7EB"/>
+          <w:left w:val="single" w:sz="2" w:space="0" w:color="E5E7EB"/>
+          <w:bottom w:val="single" w:sz="2" w:space="0" w:color="E5E7EB"/>
+          <w:right w:val="single" w:sz="2" w:space="0" w:color="E5E7EB"/>
+        </w:pBdr>
+        <w:rPr>
+          <w:rStyle w:val="HTMLCode"/>
+          <w:rFonts w:ascii="Consolas" w:eastAsiaTheme="majorEastAsia" w:hAnsi="Consolas"/>
+          <w:color w:val="2F2F2F"/>
+          <w:sz w:val="16"/>
+          <w:szCs w:val="16"/>
+          <w:bdr w:val="single" w:sz="2" w:space="0" w:color="E5E7EB" w:frame="1"/>
+        </w:rPr>
+      </w:pPr>
+    </w:p>
+    <w:p>
+      <w:pPr>
+        <w:pStyle w:val="HTMLPreformatted"/>
+        <w:pBdr>
+          <w:top w:val="single" w:sz="2" w:space="0" w:color="E5E7EB"/>
+          <w:left w:val="single" w:sz="2" w:space="0" w:color="E5E7EB"/>
+          <w:bottom w:val="single" w:sz="2" w:space="0" w:color="E5E7EB"/>
+          <w:right w:val="single" w:sz="2" w:space="0" w:color="E5E7EB"/>
+        </w:pBdr>
+        <w:rPr>
+          <w:rStyle w:val="HTMLCode"/>
+          <w:rFonts w:ascii="Consolas" w:eastAsiaTheme="majorEastAsia" w:hAnsi="Consolas"/>
+          <w:color w:val="2F2F2F"/>
+          <w:sz w:val="16"/>
+          <w:szCs w:val="16"/>
+          <w:bdr w:val="single" w:sz="2" w:space="0" w:color="E5E7EB" w:frame="1"/>
+        </w:rPr>
+      </w:pPr>
+      <w:r>
+        <w:rPr>
+          <w:rStyle w:val="HTMLCode"/>
+          <w:rFonts w:ascii="Consolas" w:eastAsiaTheme="majorEastAsia" w:hAnsi="Consolas"/>
+          <w:color w:val="2F2F2F"/>
+          <w:sz w:val="16"/>
+          <w:szCs w:val="16"/>
+          <w:bdr w:val="single" w:sz="2" w:space="0" w:color="E5E7EB" w:frame="1"/>
+        </w:rPr>
+        <w:t># Sort the list alphabetically</w:t>
+      </w:r>
+    </w:p>
+    <w:p>
+      <w:pPr>
+        <w:pStyle w:val="HTMLPreformatted"/>
+        <w:pBdr>
+          <w:top w:val="single" w:sz="2" w:space="0" w:color="E5E7EB"/>
+          <w:left w:val="single" w:sz="2" w:space="0" w:color="E5E7EB"/>
+          <w:bottom w:val="single" w:sz="2" w:space="0" w:color="E5E7EB"/>
+          <w:right w:val="single" w:sz="2" w:space="0" w:color="E5E7EB"/>
+        </w:pBdr>
+        <w:rPr>
+          <w:rStyle w:val="HTMLCode"/>
+          <w:rFonts w:ascii="Consolas" w:eastAsiaTheme="majorEastAsia" w:hAnsi="Consolas"/>
+          <w:color w:val="2F2F2F"/>
+          <w:sz w:val="16"/>
+          <w:szCs w:val="16"/>
+          <w:bdr w:val="single" w:sz="2" w:space="0" w:color="E5E7EB" w:frame="1"/>
+        </w:rPr>
+      </w:pPr>
+      <w:r>
+        <w:rPr>
+          <w:rStyle w:val="HTMLCode"/>
+          <w:rFonts w:ascii="Consolas" w:eastAsiaTheme="majorEastAsia" w:hAnsi="Consolas"/>
+          <w:color w:val="2F2F2F"/>
+          <w:sz w:val="16"/>
+          <w:szCs w:val="16"/>
+          <w:bdr w:val="single" w:sz="2" w:space="0" w:color="E5E7EB" w:frame="1"/>
+        </w:rPr>
+        <w:t>candidates_sorted = sorted(unique_candidates_list)</w:t>
+      </w:r>
+    </w:p>
+    <w:p>
+      <w:pPr>
+        <w:pStyle w:val="HTMLPreformatted"/>
+        <w:pBdr>
+          <w:top w:val="single" w:sz="2" w:space="0" w:color="E5E7EB"/>
+          <w:left w:val="single" w:sz="2" w:space="0" w:color="E5E7EB"/>
+          <w:bottom w:val="single" w:sz="2" w:space="0" w:color="E5E7EB"/>
+          <w:right w:val="single" w:sz="2" w:space="0" w:color="E5E7EB"/>
+        </w:pBdr>
+        <w:rPr>
+          <w:rStyle w:val="HTMLCode"/>
+          <w:rFonts w:ascii="Consolas" w:eastAsiaTheme="majorEastAsia" w:hAnsi="Consolas"/>
+          <w:color w:val="2F2F2F"/>
+          <w:sz w:val="16"/>
+          <w:szCs w:val="16"/>
+          <w:bdr w:val="single" w:sz="2" w:space="0" w:color="E5E7EB" w:frame="1"/>
+        </w:rPr>
+      </w:pPr>
+    </w:p>
+    <w:p>
+      <w:pPr>
+        <w:pStyle w:val="HTMLPreformatted"/>
+        <w:pBdr>
+          <w:top w:val="single" w:sz="2" w:space="0" w:color="E5E7EB"/>
+          <w:left w:val="single" w:sz="2" w:space="0" w:color="E5E7EB"/>
+          <w:bottom w:val="single" w:sz="2" w:space="0" w:color="E5E7EB"/>
+          <w:right w:val="single" w:sz="2" w:space="0" w:color="E5E7EB"/>
+        </w:pBdr>
+        <w:rPr>
+          <w:rStyle w:val="HTMLCode"/>
+          <w:rFonts w:ascii="Consolas" w:eastAsiaTheme="majorEastAsia" w:hAnsi="Consolas"/>
+          <w:color w:val="2F2F2F"/>
+          <w:sz w:val="16"/>
+          <w:szCs w:val="16"/>
+          <w:bdr w:val="single" w:sz="2" w:space="0" w:color="E5E7EB" w:frame="1"/>
+        </w:rPr>
+      </w:pPr>
+      <w:r>
+        <w:rPr>
+          <w:rStyle w:val="HTMLCode"/>
+          <w:rFonts w:ascii="Consolas" w:eastAsiaTheme="majorEastAsia" w:hAnsi="Consolas"/>
+          <w:color w:val="2F2F2F"/>
+          <w:sz w:val="16"/>
+          <w:szCs w:val="16"/>
+          <w:bdr w:val="single" w:sz="2" w:space="0" w:color="E5E7EB" w:frame="1"/>
+        </w:rPr>
+        <w:t>for candidate in candidates_sorted:</w:t>
+      </w:r>
+    </w:p>
+    <w:p>
+      <w:pPr>
+        <w:pStyle w:val="HTMLPreformatted"/>
+        <w:pBdr>
+          <w:top w:val="single" w:sz="2" w:space="0" w:color="E5E7EB"/>
+          <w:left w:val="single" w:sz="2" w:space="0" w:color="E5E7EB"/>
+          <w:bottom w:val="single" w:sz="2" w:space="0" w:color="E5E7EB"/>
+          <w:right w:val="single" w:sz="2" w:space="0" w:color="E5E7EB"/>
+        </w:pBdr>
+        <w:rPr>
+          <w:rStyle w:val="HTMLCode"/>
+          <w:rFonts w:ascii="Consolas" w:eastAsiaTheme="majorEastAsia" w:hAnsi="Consolas"/>
+          <w:color w:val="2F2F2F"/>
+          <w:sz w:val="16"/>
+          <w:szCs w:val="16"/>
+          <w:bdr w:val="single" w:sz="2" w:space="0" w:color="E5E7EB" w:frame="1"/>
+        </w:rPr>
+      </w:pPr>
+      <w:r>
+        <w:rPr>
+          <w:rStyle w:val="HTMLCode"/>
+          <w:rFonts w:ascii="Consolas" w:eastAsiaTheme="majorEastAsia" w:hAnsi="Consolas"/>
+          <w:color w:val="2F2F2F"/>
+          <w:sz w:val="16"/>
+          <w:szCs w:val="16"/>
+          <w:bdr w:val="single" w:sz="2" w:space="0" w:color="E5E7EB" w:frame="1"/>
+        </w:rPr>
+        <w:t xml:space="preserve">    print(candidate)</w:t>
+      </w:r>
+    </w:p>
+    <w:p>
+      <w:pPr>
+        <w:pStyle w:val="NormalWeb"/>
+        <w:pBdr>
+          <w:top w:val="single" w:sz="2" w:space="0" w:color="E5E7EB"/>
+          <w:left w:val="single" w:sz="2" w:space="0" w:color="E5E7EB"/>
+          <w:bottom w:val="single" w:sz="2" w:space="0" w:color="E5E7EB"/>
+          <w:right w:val="single" w:sz="2" w:space="0" w:color="E5E7EB"/>
+        </w:pBdr>
+        <w:spacing w:before="0" w:beforeAutospacing="0" w:after="0" w:afterAutospacing="0"/>
+        <w:rPr>
+          <w:rFonts w:ascii="Inter" w:hAnsi="Inter"/>
+          <w:color w:val="2F2F2F"/>
+          <w:sz w:val="16"/>
+          <w:szCs w:val="16"/>
+        </w:rPr>
+      </w:pPr>
+      <w:r>
+        <w:rPr>
+          <w:rFonts w:ascii="Inter" w:hAnsi="Inter"/>
+          <w:color w:val="2F2F2F"/>
+          <w:sz w:val="16"/>
+          <w:szCs w:val="16"/>
+        </w:rPr>
+        <w:t>This code snippet should now correctly sort and print the unique candidates alphabetically.</w:t>
+      </w:r>
+    </w:p>
+    <w:p>
+      <w:pPr>
+        <w:rPr>
+          <w:b/>
+          <w:bCs/>
+          <w:i/>
+          <w:iCs/>
+        </w:rPr>
+      </w:pPr>
+      <w:r>
+        <w:rPr>
+          <w:b/>
+          <w:bCs/>
+          <w:i/>
+          <w:iCs/>
+        </w:rPr>
+        <w:t>Above worked! Candidates now in alphabetical order</w:t>
+      </w:r>
+      <w:r>
+        <w:rPr>
+          <w:b/>
+          <w:bCs/>
+          <w:i/>
+          <w:iCs/>
+        </w:rPr>
+        <w:t>. Use later to print candidates with their respective votes counts?</w:t>
       </w:r>
     </w:p>
     <w:p>

</xml_diff>

<commit_message>
got votes for each and winner
</commit_message>
<xml_diff>
--- a/My Notes - Challenge 3.docx
+++ b/My Notes - Challenge 3.docx
@@ -35639,6 +35639,4544 @@
           <w:iCs/>
         </w:rPr>
         <w:t>. Use later to print candidates with their respective votes counts?</w:t>
+      </w:r>
+    </w:p>
+    <w:p>
+      <w:pPr>
+        <w:rPr>
+          <w:b/>
+          <w:bCs/>
+          <w:i/>
+          <w:iCs/>
+        </w:rPr>
+      </w:pPr>
+      <w:r>
+        <w:rPr>
+          <w:b/>
+          <w:bCs/>
+          <w:i/>
+          <w:iCs/>
+        </w:rPr>
+        <w:t xml:space="preserve">Looked for help counting votes for each candidate in csv. Ended up not needing the work I did above to get them in alphabetical order </w:t>
+      </w:r>
+      <w:r>
+        <w:rPr>
+          <w:rFonts w:ascii="Inter" w:hAnsi="Inter"/>
+          <w:color w:val="2F2F2F"/>
+          <w:sz w:val="27"/>
+          <w:szCs w:val="27"/>
+        </w:rPr>
+        <w:br/>
+      </w:r>
+      <w:r>
+        <w:rPr>
+          <w:rFonts w:ascii="Inter" w:hAnsi="Inter"/>
+          <w:b/>
+          <w:bCs/>
+          <w:color w:val="2F2F2F"/>
+          <w:sz w:val="16"/>
+          <w:szCs w:val="16"/>
+        </w:rPr>
+        <w:t>To count how many times each candidate appears in the CSV file, you can modify your existing code to keep track of the vote count for each candidate. Here's how you can update your code to achieve this:</w:t>
+      </w:r>
+    </w:p>
+    <w:p>
+      <w:pPr>
+        <w:pStyle w:val="HTMLPreformatted"/>
+        <w:pBdr>
+          <w:top w:val="single" w:sz="2" w:space="0" w:color="E5E7EB"/>
+          <w:left w:val="single" w:sz="2" w:space="0" w:color="E5E7EB"/>
+          <w:bottom w:val="single" w:sz="2" w:space="0" w:color="E5E7EB"/>
+          <w:right w:val="single" w:sz="2" w:space="0" w:color="E5E7EB"/>
+        </w:pBdr>
+        <w:rPr>
+          <w:rStyle w:val="HTMLCode"/>
+          <w:rFonts w:ascii="Consolas" w:eastAsiaTheme="majorEastAsia" w:hAnsi="Consolas"/>
+          <w:color w:val="2F2F2F"/>
+          <w:sz w:val="16"/>
+          <w:szCs w:val="16"/>
+          <w:bdr w:val="single" w:sz="2" w:space="0" w:color="E5E7EB" w:frame="1"/>
+        </w:rPr>
+      </w:pPr>
+      <w:r>
+        <w:rPr>
+          <w:rStyle w:val="HTMLCode"/>
+          <w:rFonts w:ascii="Consolas" w:eastAsiaTheme="majorEastAsia" w:hAnsi="Consolas"/>
+          <w:color w:val="2F2F2F"/>
+          <w:sz w:val="16"/>
+          <w:szCs w:val="16"/>
+          <w:bdr w:val="single" w:sz="2" w:space="0" w:color="E5E7EB" w:frame="1"/>
+        </w:rPr>
+        <w:t>import os</w:t>
+      </w:r>
+    </w:p>
+    <w:p>
+      <w:pPr>
+        <w:pStyle w:val="HTMLPreformatted"/>
+        <w:pBdr>
+          <w:top w:val="single" w:sz="2" w:space="0" w:color="E5E7EB"/>
+          <w:left w:val="single" w:sz="2" w:space="0" w:color="E5E7EB"/>
+          <w:bottom w:val="single" w:sz="2" w:space="0" w:color="E5E7EB"/>
+          <w:right w:val="single" w:sz="2" w:space="0" w:color="E5E7EB"/>
+        </w:pBdr>
+        <w:rPr>
+          <w:rStyle w:val="HTMLCode"/>
+          <w:rFonts w:ascii="Consolas" w:eastAsiaTheme="majorEastAsia" w:hAnsi="Consolas"/>
+          <w:color w:val="2F2F2F"/>
+          <w:sz w:val="16"/>
+          <w:szCs w:val="16"/>
+          <w:bdr w:val="single" w:sz="2" w:space="0" w:color="E5E7EB" w:frame="1"/>
+        </w:rPr>
+      </w:pPr>
+      <w:r>
+        <w:rPr>
+          <w:rStyle w:val="HTMLCode"/>
+          <w:rFonts w:ascii="Consolas" w:eastAsiaTheme="majorEastAsia" w:hAnsi="Consolas"/>
+          <w:color w:val="2F2F2F"/>
+          <w:sz w:val="16"/>
+          <w:szCs w:val="16"/>
+          <w:bdr w:val="single" w:sz="2" w:space="0" w:color="E5E7EB" w:frame="1"/>
+        </w:rPr>
+        <w:t>import csv</w:t>
+      </w:r>
+    </w:p>
+    <w:p>
+      <w:pPr>
+        <w:pStyle w:val="HTMLPreformatted"/>
+        <w:pBdr>
+          <w:top w:val="single" w:sz="2" w:space="0" w:color="E5E7EB"/>
+          <w:left w:val="single" w:sz="2" w:space="0" w:color="E5E7EB"/>
+          <w:bottom w:val="single" w:sz="2" w:space="0" w:color="E5E7EB"/>
+          <w:right w:val="single" w:sz="2" w:space="0" w:color="E5E7EB"/>
+        </w:pBdr>
+        <w:rPr>
+          <w:rStyle w:val="HTMLCode"/>
+          <w:rFonts w:ascii="Consolas" w:eastAsiaTheme="majorEastAsia" w:hAnsi="Consolas"/>
+          <w:color w:val="2F2F2F"/>
+          <w:sz w:val="16"/>
+          <w:szCs w:val="16"/>
+          <w:bdr w:val="single" w:sz="2" w:space="0" w:color="E5E7EB" w:frame="1"/>
+        </w:rPr>
+      </w:pPr>
+    </w:p>
+    <w:p>
+      <w:pPr>
+        <w:pStyle w:val="HTMLPreformatted"/>
+        <w:pBdr>
+          <w:top w:val="single" w:sz="2" w:space="0" w:color="E5E7EB"/>
+          <w:left w:val="single" w:sz="2" w:space="0" w:color="E5E7EB"/>
+          <w:bottom w:val="single" w:sz="2" w:space="0" w:color="E5E7EB"/>
+          <w:right w:val="single" w:sz="2" w:space="0" w:color="E5E7EB"/>
+        </w:pBdr>
+        <w:rPr>
+          <w:rStyle w:val="HTMLCode"/>
+          <w:rFonts w:ascii="Consolas" w:eastAsiaTheme="majorEastAsia" w:hAnsi="Consolas"/>
+          <w:color w:val="2F2F2F"/>
+          <w:sz w:val="16"/>
+          <w:szCs w:val="16"/>
+          <w:bdr w:val="single" w:sz="2" w:space="0" w:color="E5E7EB" w:frame="1"/>
+        </w:rPr>
+      </w:pPr>
+      <w:r>
+        <w:rPr>
+          <w:rStyle w:val="HTMLCode"/>
+          <w:rFonts w:ascii="Consolas" w:eastAsiaTheme="majorEastAsia" w:hAnsi="Consolas"/>
+          <w:color w:val="2F2F2F"/>
+          <w:sz w:val="16"/>
+          <w:szCs w:val="16"/>
+          <w:bdr w:val="single" w:sz="2" w:space="0" w:color="E5E7EB" w:frame="1"/>
+        </w:rPr>
+        <w:t>pollpath = os.path.join('..', 'Resources', 'election_data.csv')</w:t>
+      </w:r>
+    </w:p>
+    <w:p>
+      <w:pPr>
+        <w:pStyle w:val="HTMLPreformatted"/>
+        <w:pBdr>
+          <w:top w:val="single" w:sz="2" w:space="0" w:color="E5E7EB"/>
+          <w:left w:val="single" w:sz="2" w:space="0" w:color="E5E7EB"/>
+          <w:bottom w:val="single" w:sz="2" w:space="0" w:color="E5E7EB"/>
+          <w:right w:val="single" w:sz="2" w:space="0" w:color="E5E7EB"/>
+        </w:pBdr>
+        <w:rPr>
+          <w:rStyle w:val="HTMLCode"/>
+          <w:rFonts w:ascii="Consolas" w:eastAsiaTheme="majorEastAsia" w:hAnsi="Consolas"/>
+          <w:color w:val="2F2F2F"/>
+          <w:sz w:val="16"/>
+          <w:szCs w:val="16"/>
+          <w:bdr w:val="single" w:sz="2" w:space="0" w:color="E5E7EB" w:frame="1"/>
+        </w:rPr>
+      </w:pPr>
+    </w:p>
+    <w:p>
+      <w:pPr>
+        <w:pStyle w:val="HTMLPreformatted"/>
+        <w:pBdr>
+          <w:top w:val="single" w:sz="2" w:space="0" w:color="E5E7EB"/>
+          <w:left w:val="single" w:sz="2" w:space="0" w:color="E5E7EB"/>
+          <w:bottom w:val="single" w:sz="2" w:space="0" w:color="E5E7EB"/>
+          <w:right w:val="single" w:sz="2" w:space="0" w:color="E5E7EB"/>
+        </w:pBdr>
+        <w:rPr>
+          <w:rStyle w:val="HTMLCode"/>
+          <w:rFonts w:ascii="Consolas" w:eastAsiaTheme="majorEastAsia" w:hAnsi="Consolas"/>
+          <w:color w:val="2F2F2F"/>
+          <w:sz w:val="16"/>
+          <w:szCs w:val="16"/>
+          <w:bdr w:val="single" w:sz="2" w:space="0" w:color="E5E7EB" w:frame="1"/>
+        </w:rPr>
+      </w:pPr>
+      <w:r>
+        <w:rPr>
+          <w:rStyle w:val="HTMLCode"/>
+          <w:rFonts w:ascii="Consolas" w:eastAsiaTheme="majorEastAsia" w:hAnsi="Consolas"/>
+          <w:color w:val="2F2F2F"/>
+          <w:sz w:val="16"/>
+          <w:szCs w:val="16"/>
+          <w:bdr w:val="single" w:sz="2" w:space="0" w:color="E5E7EB" w:frame="1"/>
+        </w:rPr>
+        <w:t># Initialize dictionaries to store the vote count for each candidate</w:t>
+      </w:r>
+    </w:p>
+    <w:p>
+      <w:pPr>
+        <w:pStyle w:val="HTMLPreformatted"/>
+        <w:pBdr>
+          <w:top w:val="single" w:sz="2" w:space="0" w:color="E5E7EB"/>
+          <w:left w:val="single" w:sz="2" w:space="0" w:color="E5E7EB"/>
+          <w:bottom w:val="single" w:sz="2" w:space="0" w:color="E5E7EB"/>
+          <w:right w:val="single" w:sz="2" w:space="0" w:color="E5E7EB"/>
+        </w:pBdr>
+        <w:rPr>
+          <w:rStyle w:val="HTMLCode"/>
+          <w:rFonts w:ascii="Consolas" w:eastAsiaTheme="majorEastAsia" w:hAnsi="Consolas"/>
+          <w:color w:val="2F2F2F"/>
+          <w:sz w:val="16"/>
+          <w:szCs w:val="16"/>
+          <w:bdr w:val="single" w:sz="2" w:space="0" w:color="E5E7EB" w:frame="1"/>
+        </w:rPr>
+      </w:pPr>
+      <w:r>
+        <w:rPr>
+          <w:rStyle w:val="HTMLCode"/>
+          <w:rFonts w:ascii="Consolas" w:eastAsiaTheme="majorEastAsia" w:hAnsi="Consolas"/>
+          <w:color w:val="2F2F2F"/>
+          <w:sz w:val="16"/>
+          <w:szCs w:val="16"/>
+          <w:bdr w:val="single" w:sz="2" w:space="0" w:color="E5E7EB" w:frame="1"/>
+        </w:rPr>
+        <w:t>candidate_votes = {}</w:t>
+      </w:r>
+    </w:p>
+    <w:p>
+      <w:pPr>
+        <w:pStyle w:val="HTMLPreformatted"/>
+        <w:pBdr>
+          <w:top w:val="single" w:sz="2" w:space="0" w:color="E5E7EB"/>
+          <w:left w:val="single" w:sz="2" w:space="0" w:color="E5E7EB"/>
+          <w:bottom w:val="single" w:sz="2" w:space="0" w:color="E5E7EB"/>
+          <w:right w:val="single" w:sz="2" w:space="0" w:color="E5E7EB"/>
+        </w:pBdr>
+        <w:rPr>
+          <w:rStyle w:val="HTMLCode"/>
+          <w:rFonts w:ascii="Consolas" w:eastAsiaTheme="majorEastAsia" w:hAnsi="Consolas"/>
+          <w:color w:val="2F2F2F"/>
+          <w:sz w:val="16"/>
+          <w:szCs w:val="16"/>
+          <w:bdr w:val="single" w:sz="2" w:space="0" w:color="E5E7EB" w:frame="1"/>
+        </w:rPr>
+      </w:pPr>
+    </w:p>
+    <w:p>
+      <w:pPr>
+        <w:pStyle w:val="HTMLPreformatted"/>
+        <w:pBdr>
+          <w:top w:val="single" w:sz="2" w:space="0" w:color="E5E7EB"/>
+          <w:left w:val="single" w:sz="2" w:space="0" w:color="E5E7EB"/>
+          <w:bottom w:val="single" w:sz="2" w:space="0" w:color="E5E7EB"/>
+          <w:right w:val="single" w:sz="2" w:space="0" w:color="E5E7EB"/>
+        </w:pBdr>
+        <w:rPr>
+          <w:rStyle w:val="HTMLCode"/>
+          <w:rFonts w:ascii="Consolas" w:eastAsiaTheme="majorEastAsia" w:hAnsi="Consolas"/>
+          <w:color w:val="2F2F2F"/>
+          <w:sz w:val="16"/>
+          <w:szCs w:val="16"/>
+          <w:bdr w:val="single" w:sz="2" w:space="0" w:color="E5E7EB" w:frame="1"/>
+        </w:rPr>
+      </w:pPr>
+      <w:r>
+        <w:rPr>
+          <w:rStyle w:val="HTMLCode"/>
+          <w:rFonts w:ascii="Consolas" w:eastAsiaTheme="majorEastAsia" w:hAnsi="Consolas"/>
+          <w:color w:val="2F2F2F"/>
+          <w:sz w:val="16"/>
+          <w:szCs w:val="16"/>
+          <w:bdr w:val="single" w:sz="2" w:space="0" w:color="E5E7EB" w:frame="1"/>
+        </w:rPr>
+        <w:t># Reading the CSV file using the csv module</w:t>
+      </w:r>
+    </w:p>
+    <w:p>
+      <w:pPr>
+        <w:pStyle w:val="HTMLPreformatted"/>
+        <w:pBdr>
+          <w:top w:val="single" w:sz="2" w:space="0" w:color="E5E7EB"/>
+          <w:left w:val="single" w:sz="2" w:space="0" w:color="E5E7EB"/>
+          <w:bottom w:val="single" w:sz="2" w:space="0" w:color="E5E7EB"/>
+          <w:right w:val="single" w:sz="2" w:space="0" w:color="E5E7EB"/>
+        </w:pBdr>
+        <w:rPr>
+          <w:rStyle w:val="HTMLCode"/>
+          <w:rFonts w:ascii="Consolas" w:eastAsiaTheme="majorEastAsia" w:hAnsi="Consolas"/>
+          <w:color w:val="2F2F2F"/>
+          <w:sz w:val="16"/>
+          <w:szCs w:val="16"/>
+          <w:bdr w:val="single" w:sz="2" w:space="0" w:color="E5E7EB" w:frame="1"/>
+        </w:rPr>
+      </w:pPr>
+      <w:r>
+        <w:rPr>
+          <w:rStyle w:val="HTMLCode"/>
+          <w:rFonts w:ascii="Consolas" w:eastAsiaTheme="majorEastAsia" w:hAnsi="Consolas"/>
+          <w:color w:val="2F2F2F"/>
+          <w:sz w:val="16"/>
+          <w:szCs w:val="16"/>
+          <w:bdr w:val="single" w:sz="2" w:space="0" w:color="E5E7EB" w:frame="1"/>
+        </w:rPr>
+        <w:t>with open(pollpath, encoding="utf-8") as pollfile:</w:t>
+      </w:r>
+    </w:p>
+    <w:p>
+      <w:pPr>
+        <w:pStyle w:val="HTMLPreformatted"/>
+        <w:pBdr>
+          <w:top w:val="single" w:sz="2" w:space="0" w:color="E5E7EB"/>
+          <w:left w:val="single" w:sz="2" w:space="0" w:color="E5E7EB"/>
+          <w:bottom w:val="single" w:sz="2" w:space="0" w:color="E5E7EB"/>
+          <w:right w:val="single" w:sz="2" w:space="0" w:color="E5E7EB"/>
+        </w:pBdr>
+        <w:rPr>
+          <w:rStyle w:val="HTMLCode"/>
+          <w:rFonts w:ascii="Consolas" w:eastAsiaTheme="majorEastAsia" w:hAnsi="Consolas"/>
+          <w:color w:val="2F2F2F"/>
+          <w:sz w:val="16"/>
+          <w:szCs w:val="16"/>
+          <w:bdr w:val="single" w:sz="2" w:space="0" w:color="E5E7EB" w:frame="1"/>
+        </w:rPr>
+      </w:pPr>
+      <w:r>
+        <w:rPr>
+          <w:rStyle w:val="HTMLCode"/>
+          <w:rFonts w:ascii="Consolas" w:eastAsiaTheme="majorEastAsia" w:hAnsi="Consolas"/>
+          <w:color w:val="2F2F2F"/>
+          <w:sz w:val="16"/>
+          <w:szCs w:val="16"/>
+          <w:bdr w:val="single" w:sz="2" w:space="0" w:color="E5E7EB" w:frame="1"/>
+        </w:rPr>
+        <w:t xml:space="preserve">    pollreader = csv.reader(pollfile)</w:t>
+      </w:r>
+    </w:p>
+    <w:p>
+      <w:pPr>
+        <w:pStyle w:val="HTMLPreformatted"/>
+        <w:pBdr>
+          <w:top w:val="single" w:sz="2" w:space="0" w:color="E5E7EB"/>
+          <w:left w:val="single" w:sz="2" w:space="0" w:color="E5E7EB"/>
+          <w:bottom w:val="single" w:sz="2" w:space="0" w:color="E5E7EB"/>
+          <w:right w:val="single" w:sz="2" w:space="0" w:color="E5E7EB"/>
+        </w:pBdr>
+        <w:rPr>
+          <w:rStyle w:val="HTMLCode"/>
+          <w:rFonts w:ascii="Consolas" w:eastAsiaTheme="majorEastAsia" w:hAnsi="Consolas"/>
+          <w:color w:val="2F2F2F"/>
+          <w:sz w:val="16"/>
+          <w:szCs w:val="16"/>
+          <w:bdr w:val="single" w:sz="2" w:space="0" w:color="E5E7EB" w:frame="1"/>
+        </w:rPr>
+      </w:pPr>
+      <w:r>
+        <w:rPr>
+          <w:rStyle w:val="HTMLCode"/>
+          <w:rFonts w:ascii="Consolas" w:eastAsiaTheme="majorEastAsia" w:hAnsi="Consolas"/>
+          <w:color w:val="2F2F2F"/>
+          <w:sz w:val="16"/>
+          <w:szCs w:val="16"/>
+          <w:bdr w:val="single" w:sz="2" w:space="0" w:color="E5E7EB" w:frame="1"/>
+        </w:rPr>
+        <w:t xml:space="preserve">    next(pollreader)  # Skip the header row</w:t>
+      </w:r>
+    </w:p>
+    <w:p>
+      <w:pPr>
+        <w:pStyle w:val="HTMLPreformatted"/>
+        <w:pBdr>
+          <w:top w:val="single" w:sz="2" w:space="0" w:color="E5E7EB"/>
+          <w:left w:val="single" w:sz="2" w:space="0" w:color="E5E7EB"/>
+          <w:bottom w:val="single" w:sz="2" w:space="0" w:color="E5E7EB"/>
+          <w:right w:val="single" w:sz="2" w:space="0" w:color="E5E7EB"/>
+        </w:pBdr>
+        <w:rPr>
+          <w:rStyle w:val="HTMLCode"/>
+          <w:rFonts w:ascii="Consolas" w:eastAsiaTheme="majorEastAsia" w:hAnsi="Consolas"/>
+          <w:color w:val="2F2F2F"/>
+          <w:sz w:val="16"/>
+          <w:szCs w:val="16"/>
+          <w:bdr w:val="single" w:sz="2" w:space="0" w:color="E5E7EB" w:frame="1"/>
+        </w:rPr>
+      </w:pPr>
+      <w:r>
+        <w:rPr>
+          <w:rStyle w:val="HTMLCode"/>
+          <w:rFonts w:ascii="Consolas" w:eastAsiaTheme="majorEastAsia" w:hAnsi="Consolas"/>
+          <w:color w:val="2F2F2F"/>
+          <w:sz w:val="16"/>
+          <w:szCs w:val="16"/>
+          <w:bdr w:val="single" w:sz="2" w:space="0" w:color="E5E7EB" w:frame="1"/>
+        </w:rPr>
+        <w:t xml:space="preserve">    for row in pollreader:</w:t>
+      </w:r>
+    </w:p>
+    <w:p>
+      <w:pPr>
+        <w:pStyle w:val="HTMLPreformatted"/>
+        <w:pBdr>
+          <w:top w:val="single" w:sz="2" w:space="0" w:color="E5E7EB"/>
+          <w:left w:val="single" w:sz="2" w:space="0" w:color="E5E7EB"/>
+          <w:bottom w:val="single" w:sz="2" w:space="0" w:color="E5E7EB"/>
+          <w:right w:val="single" w:sz="2" w:space="0" w:color="E5E7EB"/>
+        </w:pBdr>
+        <w:rPr>
+          <w:rStyle w:val="HTMLCode"/>
+          <w:rFonts w:ascii="Consolas" w:eastAsiaTheme="majorEastAsia" w:hAnsi="Consolas"/>
+          <w:color w:val="2F2F2F"/>
+          <w:sz w:val="16"/>
+          <w:szCs w:val="16"/>
+          <w:bdr w:val="single" w:sz="2" w:space="0" w:color="E5E7EB" w:frame="1"/>
+        </w:rPr>
+      </w:pPr>
+      <w:r>
+        <w:rPr>
+          <w:rStyle w:val="HTMLCode"/>
+          <w:rFonts w:ascii="Consolas" w:eastAsiaTheme="majorEastAsia" w:hAnsi="Consolas"/>
+          <w:color w:val="2F2F2F"/>
+          <w:sz w:val="16"/>
+          <w:szCs w:val="16"/>
+          <w:bdr w:val="single" w:sz="2" w:space="0" w:color="E5E7EB" w:frame="1"/>
+        </w:rPr>
+        <w:t xml:space="preserve">        candidate = row[2]  # Candidate name is in the 3rd column</w:t>
+      </w:r>
+    </w:p>
+    <w:p>
+      <w:pPr>
+        <w:pStyle w:val="HTMLPreformatted"/>
+        <w:pBdr>
+          <w:top w:val="single" w:sz="2" w:space="0" w:color="E5E7EB"/>
+          <w:left w:val="single" w:sz="2" w:space="0" w:color="E5E7EB"/>
+          <w:bottom w:val="single" w:sz="2" w:space="0" w:color="E5E7EB"/>
+          <w:right w:val="single" w:sz="2" w:space="0" w:color="E5E7EB"/>
+        </w:pBdr>
+        <w:rPr>
+          <w:rStyle w:val="HTMLCode"/>
+          <w:rFonts w:ascii="Consolas" w:eastAsiaTheme="majorEastAsia" w:hAnsi="Consolas"/>
+          <w:color w:val="2F2F2F"/>
+          <w:sz w:val="16"/>
+          <w:szCs w:val="16"/>
+          <w:bdr w:val="single" w:sz="2" w:space="0" w:color="E5E7EB" w:frame="1"/>
+        </w:rPr>
+      </w:pPr>
+      <w:r>
+        <w:rPr>
+          <w:rStyle w:val="HTMLCode"/>
+          <w:rFonts w:ascii="Consolas" w:eastAsiaTheme="majorEastAsia" w:hAnsi="Consolas"/>
+          <w:color w:val="2F2F2F"/>
+          <w:sz w:val="16"/>
+          <w:szCs w:val="16"/>
+          <w:bdr w:val="single" w:sz="2" w:space="0" w:color="E5E7EB" w:frame="1"/>
+        </w:rPr>
+        <w:t xml:space="preserve">        if candidate in candidate_votes:</w:t>
+      </w:r>
+    </w:p>
+    <w:p>
+      <w:pPr>
+        <w:pStyle w:val="HTMLPreformatted"/>
+        <w:pBdr>
+          <w:top w:val="single" w:sz="2" w:space="0" w:color="E5E7EB"/>
+          <w:left w:val="single" w:sz="2" w:space="0" w:color="E5E7EB"/>
+          <w:bottom w:val="single" w:sz="2" w:space="0" w:color="E5E7EB"/>
+          <w:right w:val="single" w:sz="2" w:space="0" w:color="E5E7EB"/>
+        </w:pBdr>
+        <w:rPr>
+          <w:rStyle w:val="HTMLCode"/>
+          <w:rFonts w:ascii="Consolas" w:eastAsiaTheme="majorEastAsia" w:hAnsi="Consolas"/>
+          <w:color w:val="2F2F2F"/>
+          <w:sz w:val="16"/>
+          <w:szCs w:val="16"/>
+          <w:bdr w:val="single" w:sz="2" w:space="0" w:color="E5E7EB" w:frame="1"/>
+        </w:rPr>
+      </w:pPr>
+      <w:r>
+        <w:rPr>
+          <w:rStyle w:val="HTMLCode"/>
+          <w:rFonts w:ascii="Consolas" w:eastAsiaTheme="majorEastAsia" w:hAnsi="Consolas"/>
+          <w:color w:val="2F2F2F"/>
+          <w:sz w:val="16"/>
+          <w:szCs w:val="16"/>
+          <w:bdr w:val="single" w:sz="2" w:space="0" w:color="E5E7EB" w:frame="1"/>
+        </w:rPr>
+        <w:t xml:space="preserve">            candidate_votes[candidate] += 1</w:t>
+      </w:r>
+    </w:p>
+    <w:p>
+      <w:pPr>
+        <w:pStyle w:val="HTMLPreformatted"/>
+        <w:pBdr>
+          <w:top w:val="single" w:sz="2" w:space="0" w:color="E5E7EB"/>
+          <w:left w:val="single" w:sz="2" w:space="0" w:color="E5E7EB"/>
+          <w:bottom w:val="single" w:sz="2" w:space="0" w:color="E5E7EB"/>
+          <w:right w:val="single" w:sz="2" w:space="0" w:color="E5E7EB"/>
+        </w:pBdr>
+        <w:rPr>
+          <w:rStyle w:val="HTMLCode"/>
+          <w:rFonts w:ascii="Consolas" w:eastAsiaTheme="majorEastAsia" w:hAnsi="Consolas"/>
+          <w:color w:val="2F2F2F"/>
+          <w:sz w:val="16"/>
+          <w:szCs w:val="16"/>
+          <w:bdr w:val="single" w:sz="2" w:space="0" w:color="E5E7EB" w:frame="1"/>
+        </w:rPr>
+      </w:pPr>
+      <w:r>
+        <w:rPr>
+          <w:rStyle w:val="HTMLCode"/>
+          <w:rFonts w:ascii="Consolas" w:eastAsiaTheme="majorEastAsia" w:hAnsi="Consolas"/>
+          <w:color w:val="2F2F2F"/>
+          <w:sz w:val="16"/>
+          <w:szCs w:val="16"/>
+          <w:bdr w:val="single" w:sz="2" w:space="0" w:color="E5E7EB" w:frame="1"/>
+        </w:rPr>
+        <w:t xml:space="preserve">        else:</w:t>
+      </w:r>
+    </w:p>
+    <w:p>
+      <w:pPr>
+        <w:pStyle w:val="HTMLPreformatted"/>
+        <w:pBdr>
+          <w:top w:val="single" w:sz="2" w:space="0" w:color="E5E7EB"/>
+          <w:left w:val="single" w:sz="2" w:space="0" w:color="E5E7EB"/>
+          <w:bottom w:val="single" w:sz="2" w:space="0" w:color="E5E7EB"/>
+          <w:right w:val="single" w:sz="2" w:space="0" w:color="E5E7EB"/>
+        </w:pBdr>
+        <w:rPr>
+          <w:rStyle w:val="HTMLCode"/>
+          <w:rFonts w:ascii="Consolas" w:eastAsiaTheme="majorEastAsia" w:hAnsi="Consolas"/>
+          <w:color w:val="2F2F2F"/>
+          <w:sz w:val="16"/>
+          <w:szCs w:val="16"/>
+          <w:bdr w:val="single" w:sz="2" w:space="0" w:color="E5E7EB" w:frame="1"/>
+        </w:rPr>
+      </w:pPr>
+      <w:r>
+        <w:rPr>
+          <w:rStyle w:val="HTMLCode"/>
+          <w:rFonts w:ascii="Consolas" w:eastAsiaTheme="majorEastAsia" w:hAnsi="Consolas"/>
+          <w:color w:val="2F2F2F"/>
+          <w:sz w:val="16"/>
+          <w:szCs w:val="16"/>
+          <w:bdr w:val="single" w:sz="2" w:space="0" w:color="E5E7EB" w:frame="1"/>
+        </w:rPr>
+        <w:t xml:space="preserve">            candidate_votes[candidate] = 1</w:t>
+      </w:r>
+    </w:p>
+    <w:p>
+      <w:pPr>
+        <w:pStyle w:val="HTMLPreformatted"/>
+        <w:pBdr>
+          <w:top w:val="single" w:sz="2" w:space="0" w:color="E5E7EB"/>
+          <w:left w:val="single" w:sz="2" w:space="0" w:color="E5E7EB"/>
+          <w:bottom w:val="single" w:sz="2" w:space="0" w:color="E5E7EB"/>
+          <w:right w:val="single" w:sz="2" w:space="0" w:color="E5E7EB"/>
+        </w:pBdr>
+        <w:rPr>
+          <w:rStyle w:val="HTMLCode"/>
+          <w:rFonts w:ascii="Consolas" w:eastAsiaTheme="majorEastAsia" w:hAnsi="Consolas"/>
+          <w:color w:val="2F2F2F"/>
+          <w:sz w:val="16"/>
+          <w:szCs w:val="16"/>
+          <w:bdr w:val="single" w:sz="2" w:space="0" w:color="E5E7EB" w:frame="1"/>
+        </w:rPr>
+      </w:pPr>
+    </w:p>
+    <w:p>
+      <w:pPr>
+        <w:pStyle w:val="HTMLPreformatted"/>
+        <w:pBdr>
+          <w:top w:val="single" w:sz="2" w:space="0" w:color="E5E7EB"/>
+          <w:left w:val="single" w:sz="2" w:space="0" w:color="E5E7EB"/>
+          <w:bottom w:val="single" w:sz="2" w:space="0" w:color="E5E7EB"/>
+          <w:right w:val="single" w:sz="2" w:space="0" w:color="E5E7EB"/>
+        </w:pBdr>
+        <w:rPr>
+          <w:rStyle w:val="HTMLCode"/>
+          <w:rFonts w:ascii="Consolas" w:eastAsiaTheme="majorEastAsia" w:hAnsi="Consolas"/>
+          <w:color w:val="2F2F2F"/>
+          <w:sz w:val="16"/>
+          <w:szCs w:val="16"/>
+          <w:bdr w:val="single" w:sz="2" w:space="0" w:color="E5E7EB" w:frame="1"/>
+        </w:rPr>
+      </w:pPr>
+      <w:r>
+        <w:rPr>
+          <w:rStyle w:val="HTMLCode"/>
+          <w:rFonts w:ascii="Consolas" w:eastAsiaTheme="majorEastAsia" w:hAnsi="Consolas"/>
+          <w:color w:val="2F2F2F"/>
+          <w:sz w:val="16"/>
+          <w:szCs w:val="16"/>
+          <w:bdr w:val="single" w:sz="2" w:space="0" w:color="E5E7EB" w:frame="1"/>
+        </w:rPr>
+        <w:t># Calculate total votes</w:t>
+      </w:r>
+    </w:p>
+    <w:p>
+      <w:pPr>
+        <w:pStyle w:val="HTMLPreformatted"/>
+        <w:pBdr>
+          <w:top w:val="single" w:sz="2" w:space="0" w:color="E5E7EB"/>
+          <w:left w:val="single" w:sz="2" w:space="0" w:color="E5E7EB"/>
+          <w:bottom w:val="single" w:sz="2" w:space="0" w:color="E5E7EB"/>
+          <w:right w:val="single" w:sz="2" w:space="0" w:color="E5E7EB"/>
+        </w:pBdr>
+        <w:rPr>
+          <w:rStyle w:val="HTMLCode"/>
+          <w:rFonts w:ascii="Consolas" w:eastAsiaTheme="majorEastAsia" w:hAnsi="Consolas"/>
+          <w:color w:val="2F2F2F"/>
+          <w:sz w:val="16"/>
+          <w:szCs w:val="16"/>
+          <w:bdr w:val="single" w:sz="2" w:space="0" w:color="E5E7EB" w:frame="1"/>
+        </w:rPr>
+      </w:pPr>
+      <w:r>
+        <w:rPr>
+          <w:rStyle w:val="HTMLCode"/>
+          <w:rFonts w:ascii="Consolas" w:eastAsiaTheme="majorEastAsia" w:hAnsi="Consolas"/>
+          <w:color w:val="2F2F2F"/>
+          <w:sz w:val="16"/>
+          <w:szCs w:val="16"/>
+          <w:bdr w:val="single" w:sz="2" w:space="0" w:color="E5E7EB" w:frame="1"/>
+        </w:rPr>
+        <w:lastRenderedPageBreak/>
+        <w:t>total_votes = sum(candidate_votes.values())</w:t>
+      </w:r>
+    </w:p>
+    <w:p>
+      <w:pPr>
+        <w:pStyle w:val="HTMLPreformatted"/>
+        <w:pBdr>
+          <w:top w:val="single" w:sz="2" w:space="0" w:color="E5E7EB"/>
+          <w:left w:val="single" w:sz="2" w:space="0" w:color="E5E7EB"/>
+          <w:bottom w:val="single" w:sz="2" w:space="0" w:color="E5E7EB"/>
+          <w:right w:val="single" w:sz="2" w:space="0" w:color="E5E7EB"/>
+        </w:pBdr>
+        <w:rPr>
+          <w:rStyle w:val="HTMLCode"/>
+          <w:rFonts w:ascii="Consolas" w:eastAsiaTheme="majorEastAsia" w:hAnsi="Consolas"/>
+          <w:color w:val="2F2F2F"/>
+          <w:sz w:val="16"/>
+          <w:szCs w:val="16"/>
+          <w:bdr w:val="single" w:sz="2" w:space="0" w:color="E5E7EB" w:frame="1"/>
+        </w:rPr>
+      </w:pPr>
+      <w:r>
+        <w:rPr>
+          <w:rStyle w:val="HTMLCode"/>
+          <w:rFonts w:ascii="Consolas" w:eastAsiaTheme="majorEastAsia" w:hAnsi="Consolas"/>
+          <w:color w:val="2F2F2F"/>
+          <w:sz w:val="16"/>
+          <w:szCs w:val="16"/>
+          <w:bdr w:val="single" w:sz="2" w:space="0" w:color="E5E7EB" w:frame="1"/>
+        </w:rPr>
+        <w:t>print("Total Votes: ", total_votes)</w:t>
+      </w:r>
+    </w:p>
+    <w:p>
+      <w:pPr>
+        <w:pStyle w:val="HTMLPreformatted"/>
+        <w:pBdr>
+          <w:top w:val="single" w:sz="2" w:space="0" w:color="E5E7EB"/>
+          <w:left w:val="single" w:sz="2" w:space="0" w:color="E5E7EB"/>
+          <w:bottom w:val="single" w:sz="2" w:space="0" w:color="E5E7EB"/>
+          <w:right w:val="single" w:sz="2" w:space="0" w:color="E5E7EB"/>
+        </w:pBdr>
+        <w:rPr>
+          <w:rStyle w:val="HTMLCode"/>
+          <w:rFonts w:ascii="Consolas" w:eastAsiaTheme="majorEastAsia" w:hAnsi="Consolas"/>
+          <w:color w:val="2F2F2F"/>
+          <w:sz w:val="16"/>
+          <w:szCs w:val="16"/>
+          <w:bdr w:val="single" w:sz="2" w:space="0" w:color="E5E7EB" w:frame="1"/>
+        </w:rPr>
+      </w:pPr>
+    </w:p>
+    <w:p>
+      <w:pPr>
+        <w:pStyle w:val="HTMLPreformatted"/>
+        <w:pBdr>
+          <w:top w:val="single" w:sz="2" w:space="0" w:color="E5E7EB"/>
+          <w:left w:val="single" w:sz="2" w:space="0" w:color="E5E7EB"/>
+          <w:bottom w:val="single" w:sz="2" w:space="0" w:color="E5E7EB"/>
+          <w:right w:val="single" w:sz="2" w:space="0" w:color="E5E7EB"/>
+        </w:pBdr>
+        <w:rPr>
+          <w:rStyle w:val="HTMLCode"/>
+          <w:rFonts w:ascii="Consolas" w:eastAsiaTheme="majorEastAsia" w:hAnsi="Consolas"/>
+          <w:color w:val="2F2F2F"/>
+          <w:sz w:val="16"/>
+          <w:szCs w:val="16"/>
+          <w:bdr w:val="single" w:sz="2" w:space="0" w:color="E5E7EB" w:frame="1"/>
+        </w:rPr>
+      </w:pPr>
+      <w:r>
+        <w:rPr>
+          <w:rStyle w:val="HTMLCode"/>
+          <w:rFonts w:ascii="Consolas" w:eastAsiaTheme="majorEastAsia" w:hAnsi="Consolas"/>
+          <w:color w:val="2F2F2F"/>
+          <w:sz w:val="16"/>
+          <w:szCs w:val="16"/>
+          <w:bdr w:val="single" w:sz="2" w:space="0" w:color="E5E7EB" w:frame="1"/>
+        </w:rPr>
+        <w:t># Display the vote count for each candidate</w:t>
+      </w:r>
+    </w:p>
+    <w:p>
+      <w:pPr>
+        <w:pStyle w:val="HTMLPreformatted"/>
+        <w:pBdr>
+          <w:top w:val="single" w:sz="2" w:space="0" w:color="E5E7EB"/>
+          <w:left w:val="single" w:sz="2" w:space="0" w:color="E5E7EB"/>
+          <w:bottom w:val="single" w:sz="2" w:space="0" w:color="E5E7EB"/>
+          <w:right w:val="single" w:sz="2" w:space="0" w:color="E5E7EB"/>
+        </w:pBdr>
+        <w:rPr>
+          <w:rStyle w:val="HTMLCode"/>
+          <w:rFonts w:ascii="Consolas" w:eastAsiaTheme="majorEastAsia" w:hAnsi="Consolas"/>
+          <w:color w:val="2F2F2F"/>
+          <w:sz w:val="16"/>
+          <w:szCs w:val="16"/>
+          <w:bdr w:val="single" w:sz="2" w:space="0" w:color="E5E7EB" w:frame="1"/>
+        </w:rPr>
+      </w:pPr>
+      <w:r>
+        <w:rPr>
+          <w:rStyle w:val="HTMLCode"/>
+          <w:rFonts w:ascii="Consolas" w:eastAsiaTheme="majorEastAsia" w:hAnsi="Consolas"/>
+          <w:color w:val="2F2F2F"/>
+          <w:sz w:val="16"/>
+          <w:szCs w:val="16"/>
+          <w:bdr w:val="single" w:sz="2" w:space="0" w:color="E5E7EB" w:frame="1"/>
+        </w:rPr>
+        <w:t>for candidate, votes in candidate_votes.items():</w:t>
+      </w:r>
+    </w:p>
+    <w:p>
+      <w:pPr>
+        <w:pStyle w:val="HTMLPreformatted"/>
+        <w:pBdr>
+          <w:top w:val="single" w:sz="2" w:space="0" w:color="E5E7EB"/>
+          <w:left w:val="single" w:sz="2" w:space="0" w:color="E5E7EB"/>
+          <w:bottom w:val="single" w:sz="2" w:space="0" w:color="E5E7EB"/>
+          <w:right w:val="single" w:sz="2" w:space="0" w:color="E5E7EB"/>
+        </w:pBdr>
+        <w:rPr>
+          <w:rStyle w:val="HTMLCode"/>
+          <w:rFonts w:ascii="Consolas" w:eastAsiaTheme="majorEastAsia" w:hAnsi="Consolas"/>
+          <w:color w:val="2F2F2F"/>
+          <w:sz w:val="16"/>
+          <w:szCs w:val="16"/>
+          <w:bdr w:val="single" w:sz="2" w:space="0" w:color="E5E7EB" w:frame="1"/>
+        </w:rPr>
+      </w:pPr>
+      <w:r>
+        <w:rPr>
+          <w:rStyle w:val="HTMLCode"/>
+          <w:rFonts w:ascii="Consolas" w:eastAsiaTheme="majorEastAsia" w:hAnsi="Consolas"/>
+          <w:color w:val="2F2F2F"/>
+          <w:sz w:val="16"/>
+          <w:szCs w:val="16"/>
+          <w:bdr w:val="single" w:sz="2" w:space="0" w:color="E5E7EB" w:frame="1"/>
+        </w:rPr>
+        <w:t xml:space="preserve">    print(f"{candidate}: {votes} votes")</w:t>
+      </w:r>
+    </w:p>
+    <w:p>
+      <w:pPr>
+        <w:pStyle w:val="HTMLPreformatted"/>
+        <w:pBdr>
+          <w:top w:val="single" w:sz="2" w:space="0" w:color="E5E7EB"/>
+          <w:left w:val="single" w:sz="2" w:space="0" w:color="E5E7EB"/>
+          <w:bottom w:val="single" w:sz="2" w:space="0" w:color="E5E7EB"/>
+          <w:right w:val="single" w:sz="2" w:space="0" w:color="E5E7EB"/>
+        </w:pBdr>
+        <w:rPr>
+          <w:rStyle w:val="HTMLCode"/>
+          <w:rFonts w:ascii="Consolas" w:eastAsiaTheme="majorEastAsia" w:hAnsi="Consolas"/>
+          <w:color w:val="2F2F2F"/>
+          <w:sz w:val="16"/>
+          <w:szCs w:val="16"/>
+          <w:bdr w:val="single" w:sz="2" w:space="0" w:color="E5E7EB" w:frame="1"/>
+        </w:rPr>
+      </w:pPr>
+    </w:p>
+    <w:p>
+      <w:pPr>
+        <w:pStyle w:val="HTMLPreformatted"/>
+        <w:pBdr>
+          <w:top w:val="single" w:sz="2" w:space="0" w:color="E5E7EB"/>
+          <w:left w:val="single" w:sz="2" w:space="0" w:color="E5E7EB"/>
+          <w:bottom w:val="single" w:sz="2" w:space="0" w:color="E5E7EB"/>
+          <w:right w:val="single" w:sz="2" w:space="0" w:color="E5E7EB"/>
+        </w:pBdr>
+        <w:rPr>
+          <w:rStyle w:val="HTMLCode"/>
+          <w:rFonts w:ascii="Consolas" w:eastAsiaTheme="majorEastAsia" w:hAnsi="Consolas"/>
+          <w:color w:val="2F2F2F"/>
+          <w:sz w:val="16"/>
+          <w:szCs w:val="16"/>
+          <w:bdr w:val="single" w:sz="2" w:space="0" w:color="E5E7EB" w:frame="1"/>
+        </w:rPr>
+      </w:pPr>
+      <w:r>
+        <w:rPr>
+          <w:rStyle w:val="HTMLCode"/>
+          <w:rFonts w:ascii="Consolas" w:eastAsiaTheme="majorEastAsia" w:hAnsi="Consolas"/>
+          <w:color w:val="2F2F2F"/>
+          <w:sz w:val="16"/>
+          <w:szCs w:val="16"/>
+          <w:bdr w:val="single" w:sz="2" w:space="0" w:color="E5E7EB" w:frame="1"/>
+        </w:rPr>
+        <w:t># Determine the winner based on the maximum votes</w:t>
+      </w:r>
+    </w:p>
+    <w:p>
+      <w:pPr>
+        <w:pStyle w:val="HTMLPreformatted"/>
+        <w:pBdr>
+          <w:top w:val="single" w:sz="2" w:space="0" w:color="E5E7EB"/>
+          <w:left w:val="single" w:sz="2" w:space="0" w:color="E5E7EB"/>
+          <w:bottom w:val="single" w:sz="2" w:space="0" w:color="E5E7EB"/>
+          <w:right w:val="single" w:sz="2" w:space="0" w:color="E5E7EB"/>
+        </w:pBdr>
+        <w:rPr>
+          <w:rStyle w:val="HTMLCode"/>
+          <w:rFonts w:ascii="Consolas" w:eastAsiaTheme="majorEastAsia" w:hAnsi="Consolas"/>
+          <w:color w:val="2F2F2F"/>
+          <w:sz w:val="16"/>
+          <w:szCs w:val="16"/>
+          <w:bdr w:val="single" w:sz="2" w:space="0" w:color="E5E7EB" w:frame="1"/>
+        </w:rPr>
+      </w:pPr>
+      <w:r>
+        <w:rPr>
+          <w:rStyle w:val="HTMLCode"/>
+          <w:rFonts w:ascii="Consolas" w:eastAsiaTheme="majorEastAsia" w:hAnsi="Consolas"/>
+          <w:color w:val="2F2F2F"/>
+          <w:sz w:val="16"/>
+          <w:szCs w:val="16"/>
+          <w:bdr w:val="single" w:sz="2" w:space="0" w:color="E5E7EB" w:frame="1"/>
+        </w:rPr>
+        <w:t>winner = max(candidate_votes, key=candidate_votes.get)</w:t>
+      </w:r>
+    </w:p>
+    <w:p>
+      <w:pPr>
+        <w:pStyle w:val="HTMLPreformatted"/>
+        <w:pBdr>
+          <w:top w:val="single" w:sz="2" w:space="0" w:color="E5E7EB"/>
+          <w:left w:val="single" w:sz="2" w:space="0" w:color="E5E7EB"/>
+          <w:bottom w:val="single" w:sz="2" w:space="0" w:color="E5E7EB"/>
+          <w:right w:val="single" w:sz="2" w:space="0" w:color="E5E7EB"/>
+        </w:pBdr>
+        <w:rPr>
+          <w:rFonts w:ascii="Consolas" w:hAnsi="Consolas"/>
+          <w:color w:val="2F2F2F"/>
+          <w:sz w:val="16"/>
+          <w:szCs w:val="16"/>
+        </w:rPr>
+      </w:pPr>
+      <w:r>
+        <w:rPr>
+          <w:rStyle w:val="HTMLCode"/>
+          <w:rFonts w:ascii="Consolas" w:eastAsiaTheme="majorEastAsia" w:hAnsi="Consolas"/>
+          <w:color w:val="2F2F2F"/>
+          <w:sz w:val="16"/>
+          <w:szCs w:val="16"/>
+          <w:bdr w:val="single" w:sz="2" w:space="0" w:color="E5E7EB" w:frame="1"/>
+        </w:rPr>
+        <w:t>print("Winner: ", winner)</w:t>
+      </w:r>
+    </w:p>
+    <w:p/>
+    <w:p>
+      <w:pPr>
+        <w:rPr>
+          <w:b/>
+          <w:bCs/>
+          <w:i/>
+          <w:iCs/>
+        </w:rPr>
+      </w:pPr>
+      <w:r>
+        <w:rPr>
+          <w:b/>
+          <w:bCs/>
+          <w:i/>
+          <w:iCs/>
+        </w:rPr>
+        <w:t>Below. Got votes for each candidate in alphabetical order</w:t>
+      </w:r>
+    </w:p>
+    <w:p>
+      <w:pPr>
+        <w:shd w:val="clear" w:color="auto" w:fill="FFFFFF"/>
+        <w:spacing w:after="0" w:line="285" w:lineRule="atLeast"/>
+        <w:rPr>
+          <w:rFonts w:ascii="Consolas" w:eastAsia="Times New Roman" w:hAnsi="Consolas" w:cs="Times New Roman"/>
+          <w:color w:val="000000"/>
+          <w:kern w:val="0"/>
+          <w:sz w:val="21"/>
+          <w:szCs w:val="21"/>
+          <w14:ligatures w14:val="none"/>
+        </w:rPr>
+      </w:pPr>
+      <w:r>
+        <w:rPr>
+          <w:rFonts w:ascii="Consolas" w:eastAsia="Times New Roman" w:hAnsi="Consolas" w:cs="Times New Roman"/>
+          <w:color w:val="008000"/>
+          <w:kern w:val="0"/>
+          <w:sz w:val="21"/>
+          <w:szCs w:val="21"/>
+          <w14:ligatures w14:val="none"/>
+        </w:rPr>
+        <w:t>#get file and use modules to read/use them</w:t>
+      </w:r>
+    </w:p>
+    <w:p>
+      <w:pPr>
+        <w:shd w:val="clear" w:color="auto" w:fill="FFFFFF"/>
+        <w:spacing w:after="0" w:line="285" w:lineRule="atLeast"/>
+        <w:rPr>
+          <w:rFonts w:ascii="Consolas" w:eastAsia="Times New Roman" w:hAnsi="Consolas" w:cs="Times New Roman"/>
+          <w:color w:val="000000"/>
+          <w:kern w:val="0"/>
+          <w:sz w:val="21"/>
+          <w:szCs w:val="21"/>
+          <w14:ligatures w14:val="none"/>
+        </w:rPr>
+      </w:pPr>
+      <w:r>
+        <w:rPr>
+          <w:rFonts w:ascii="Consolas" w:eastAsia="Times New Roman" w:hAnsi="Consolas" w:cs="Times New Roman"/>
+          <w:color w:val="AF00DB"/>
+          <w:kern w:val="0"/>
+          <w:sz w:val="21"/>
+          <w:szCs w:val="21"/>
+          <w14:ligatures w14:val="none"/>
+        </w:rPr>
+        <w:t>import</w:t>
+      </w:r>
+      <w:r>
+        <w:rPr>
+          <w:rFonts w:ascii="Consolas" w:eastAsia="Times New Roman" w:hAnsi="Consolas" w:cs="Times New Roman"/>
+          <w:color w:val="000000"/>
+          <w:kern w:val="0"/>
+          <w:sz w:val="21"/>
+          <w:szCs w:val="21"/>
+          <w14:ligatures w14:val="none"/>
+        </w:rPr>
+        <w:t xml:space="preserve"> </w:t>
+      </w:r>
+      <w:r>
+        <w:rPr>
+          <w:rFonts w:ascii="Consolas" w:eastAsia="Times New Roman" w:hAnsi="Consolas" w:cs="Times New Roman"/>
+          <w:color w:val="267F99"/>
+          <w:kern w:val="0"/>
+          <w:sz w:val="21"/>
+          <w:szCs w:val="21"/>
+          <w14:ligatures w14:val="none"/>
+        </w:rPr>
+        <w:t>os</w:t>
+      </w:r>
+    </w:p>
+    <w:p>
+      <w:pPr>
+        <w:shd w:val="clear" w:color="auto" w:fill="FFFFFF"/>
+        <w:spacing w:after="0" w:line="285" w:lineRule="atLeast"/>
+        <w:rPr>
+          <w:rFonts w:ascii="Consolas" w:eastAsia="Times New Roman" w:hAnsi="Consolas" w:cs="Times New Roman"/>
+          <w:color w:val="000000"/>
+          <w:kern w:val="0"/>
+          <w:sz w:val="21"/>
+          <w:szCs w:val="21"/>
+          <w14:ligatures w14:val="none"/>
+        </w:rPr>
+      </w:pPr>
+      <w:r>
+        <w:rPr>
+          <w:rFonts w:ascii="Consolas" w:eastAsia="Times New Roman" w:hAnsi="Consolas" w:cs="Times New Roman"/>
+          <w:color w:val="AF00DB"/>
+          <w:kern w:val="0"/>
+          <w:sz w:val="21"/>
+          <w:szCs w:val="21"/>
+          <w14:ligatures w14:val="none"/>
+        </w:rPr>
+        <w:t>import</w:t>
+      </w:r>
+      <w:r>
+        <w:rPr>
+          <w:rFonts w:ascii="Consolas" w:eastAsia="Times New Roman" w:hAnsi="Consolas" w:cs="Times New Roman"/>
+          <w:color w:val="000000"/>
+          <w:kern w:val="0"/>
+          <w:sz w:val="21"/>
+          <w:szCs w:val="21"/>
+          <w14:ligatures w14:val="none"/>
+        </w:rPr>
+        <w:t xml:space="preserve"> </w:t>
+      </w:r>
+      <w:r>
+        <w:rPr>
+          <w:rFonts w:ascii="Consolas" w:eastAsia="Times New Roman" w:hAnsi="Consolas" w:cs="Times New Roman"/>
+          <w:color w:val="267F99"/>
+          <w:kern w:val="0"/>
+          <w:sz w:val="21"/>
+          <w:szCs w:val="21"/>
+          <w14:ligatures w14:val="none"/>
+        </w:rPr>
+        <w:t>csv</w:t>
+      </w:r>
+    </w:p>
+    <w:p>
+      <w:pPr>
+        <w:shd w:val="clear" w:color="auto" w:fill="FFFFFF"/>
+        <w:spacing w:after="0" w:line="285" w:lineRule="atLeast"/>
+        <w:rPr>
+          <w:rFonts w:ascii="Consolas" w:eastAsia="Times New Roman" w:hAnsi="Consolas" w:cs="Times New Roman"/>
+          <w:color w:val="000000"/>
+          <w:kern w:val="0"/>
+          <w:sz w:val="21"/>
+          <w:szCs w:val="21"/>
+          <w14:ligatures w14:val="none"/>
+        </w:rPr>
+      </w:pPr>
+      <w:r>
+        <w:rPr>
+          <w:rFonts w:ascii="Consolas" w:eastAsia="Times New Roman" w:hAnsi="Consolas" w:cs="Times New Roman"/>
+          <w:color w:val="001080"/>
+          <w:kern w:val="0"/>
+          <w:sz w:val="21"/>
+          <w:szCs w:val="21"/>
+          <w14:ligatures w14:val="none"/>
+        </w:rPr>
+        <w:t>pollpath</w:t>
+      </w:r>
+      <w:r>
+        <w:rPr>
+          <w:rFonts w:ascii="Consolas" w:eastAsia="Times New Roman" w:hAnsi="Consolas" w:cs="Times New Roman"/>
+          <w:color w:val="000000"/>
+          <w:kern w:val="0"/>
+          <w:sz w:val="21"/>
+          <w:szCs w:val="21"/>
+          <w14:ligatures w14:val="none"/>
+        </w:rPr>
+        <w:t xml:space="preserve"> = </w:t>
+      </w:r>
+      <w:r>
+        <w:rPr>
+          <w:rFonts w:ascii="Consolas" w:eastAsia="Times New Roman" w:hAnsi="Consolas" w:cs="Times New Roman"/>
+          <w:color w:val="267F99"/>
+          <w:kern w:val="0"/>
+          <w:sz w:val="21"/>
+          <w:szCs w:val="21"/>
+          <w14:ligatures w14:val="none"/>
+        </w:rPr>
+        <w:t>os</w:t>
+      </w:r>
+      <w:r>
+        <w:rPr>
+          <w:rFonts w:ascii="Consolas" w:eastAsia="Times New Roman" w:hAnsi="Consolas" w:cs="Times New Roman"/>
+          <w:color w:val="000000"/>
+          <w:kern w:val="0"/>
+          <w:sz w:val="21"/>
+          <w:szCs w:val="21"/>
+          <w14:ligatures w14:val="none"/>
+        </w:rPr>
+        <w:t>.</w:t>
+      </w:r>
+      <w:r>
+        <w:rPr>
+          <w:rFonts w:ascii="Consolas" w:eastAsia="Times New Roman" w:hAnsi="Consolas" w:cs="Times New Roman"/>
+          <w:color w:val="001080"/>
+          <w:kern w:val="0"/>
+          <w:sz w:val="21"/>
+          <w:szCs w:val="21"/>
+          <w14:ligatures w14:val="none"/>
+        </w:rPr>
+        <w:t>path</w:t>
+      </w:r>
+      <w:r>
+        <w:rPr>
+          <w:rFonts w:ascii="Consolas" w:eastAsia="Times New Roman" w:hAnsi="Consolas" w:cs="Times New Roman"/>
+          <w:color w:val="000000"/>
+          <w:kern w:val="0"/>
+          <w:sz w:val="21"/>
+          <w:szCs w:val="21"/>
+          <w14:ligatures w14:val="none"/>
+        </w:rPr>
+        <w:t>.</w:t>
+      </w:r>
+      <w:r>
+        <w:rPr>
+          <w:rFonts w:ascii="Consolas" w:eastAsia="Times New Roman" w:hAnsi="Consolas" w:cs="Times New Roman"/>
+          <w:color w:val="795E26"/>
+          <w:kern w:val="0"/>
+          <w:sz w:val="21"/>
+          <w:szCs w:val="21"/>
+          <w14:ligatures w14:val="none"/>
+        </w:rPr>
+        <w:t>join</w:t>
+      </w:r>
+      <w:r>
+        <w:rPr>
+          <w:rFonts w:ascii="Consolas" w:eastAsia="Times New Roman" w:hAnsi="Consolas" w:cs="Times New Roman"/>
+          <w:color w:val="000000"/>
+          <w:kern w:val="0"/>
+          <w:sz w:val="21"/>
+          <w:szCs w:val="21"/>
+          <w14:ligatures w14:val="none"/>
+        </w:rPr>
+        <w:t>(</w:t>
+      </w:r>
+      <w:r>
+        <w:rPr>
+          <w:rFonts w:ascii="Consolas" w:eastAsia="Times New Roman" w:hAnsi="Consolas" w:cs="Times New Roman"/>
+          <w:color w:val="A31515"/>
+          <w:kern w:val="0"/>
+          <w:sz w:val="21"/>
+          <w:szCs w:val="21"/>
+          <w14:ligatures w14:val="none"/>
+        </w:rPr>
+        <w:t>'..'</w:t>
+      </w:r>
+      <w:r>
+        <w:rPr>
+          <w:rFonts w:ascii="Consolas" w:eastAsia="Times New Roman" w:hAnsi="Consolas" w:cs="Times New Roman"/>
+          <w:color w:val="000000"/>
+          <w:kern w:val="0"/>
+          <w:sz w:val="21"/>
+          <w:szCs w:val="21"/>
+          <w14:ligatures w14:val="none"/>
+        </w:rPr>
+        <w:t>,</w:t>
+      </w:r>
+      <w:r>
+        <w:rPr>
+          <w:rFonts w:ascii="Consolas" w:eastAsia="Times New Roman" w:hAnsi="Consolas" w:cs="Times New Roman"/>
+          <w:color w:val="A31515"/>
+          <w:kern w:val="0"/>
+          <w:sz w:val="21"/>
+          <w:szCs w:val="21"/>
+          <w14:ligatures w14:val="none"/>
+        </w:rPr>
+        <w:t>'Resources'</w:t>
+      </w:r>
+      <w:r>
+        <w:rPr>
+          <w:rFonts w:ascii="Consolas" w:eastAsia="Times New Roman" w:hAnsi="Consolas" w:cs="Times New Roman"/>
+          <w:color w:val="000000"/>
+          <w:kern w:val="0"/>
+          <w:sz w:val="21"/>
+          <w:szCs w:val="21"/>
+          <w14:ligatures w14:val="none"/>
+        </w:rPr>
+        <w:t>,</w:t>
+      </w:r>
+      <w:r>
+        <w:rPr>
+          <w:rFonts w:ascii="Consolas" w:eastAsia="Times New Roman" w:hAnsi="Consolas" w:cs="Times New Roman"/>
+          <w:color w:val="A31515"/>
+          <w:kern w:val="0"/>
+          <w:sz w:val="21"/>
+          <w:szCs w:val="21"/>
+          <w14:ligatures w14:val="none"/>
+        </w:rPr>
+        <w:t>'election_data.csv'</w:t>
+      </w:r>
+      <w:r>
+        <w:rPr>
+          <w:rFonts w:ascii="Consolas" w:eastAsia="Times New Roman" w:hAnsi="Consolas" w:cs="Times New Roman"/>
+          <w:color w:val="000000"/>
+          <w:kern w:val="0"/>
+          <w:sz w:val="21"/>
+          <w:szCs w:val="21"/>
+          <w14:ligatures w14:val="none"/>
+        </w:rPr>
+        <w:t>)</w:t>
+      </w:r>
+    </w:p>
+    <w:p>
+      <w:pPr>
+        <w:shd w:val="clear" w:color="auto" w:fill="FFFFFF"/>
+        <w:spacing w:after="0" w:line="285" w:lineRule="atLeast"/>
+        <w:rPr>
+          <w:rFonts w:ascii="Consolas" w:eastAsia="Times New Roman" w:hAnsi="Consolas" w:cs="Times New Roman"/>
+          <w:color w:val="000000"/>
+          <w:kern w:val="0"/>
+          <w:sz w:val="21"/>
+          <w:szCs w:val="21"/>
+          <w14:ligatures w14:val="none"/>
+        </w:rPr>
+      </w:pPr>
+    </w:p>
+    <w:p>
+      <w:pPr>
+        <w:shd w:val="clear" w:color="auto" w:fill="FFFFFF"/>
+        <w:spacing w:after="0" w:line="285" w:lineRule="atLeast"/>
+        <w:rPr>
+          <w:rFonts w:ascii="Consolas" w:eastAsia="Times New Roman" w:hAnsi="Consolas" w:cs="Times New Roman"/>
+          <w:color w:val="000000"/>
+          <w:kern w:val="0"/>
+          <w:sz w:val="21"/>
+          <w:szCs w:val="21"/>
+          <w14:ligatures w14:val="none"/>
+        </w:rPr>
+      </w:pPr>
+      <w:r>
+        <w:rPr>
+          <w:rFonts w:ascii="Consolas" w:eastAsia="Times New Roman" w:hAnsi="Consolas" w:cs="Times New Roman"/>
+          <w:color w:val="008000"/>
+          <w:kern w:val="0"/>
+          <w:sz w:val="21"/>
+          <w:szCs w:val="21"/>
+          <w14:ligatures w14:val="none"/>
+        </w:rPr>
+        <w:t>#initialize starters. made an empty set where applicable</w:t>
+      </w:r>
+    </w:p>
+    <w:p>
+      <w:pPr>
+        <w:shd w:val="clear" w:color="auto" w:fill="FFFFFF"/>
+        <w:spacing w:after="0" w:line="285" w:lineRule="atLeast"/>
+        <w:rPr>
+          <w:rFonts w:ascii="Consolas" w:eastAsia="Times New Roman" w:hAnsi="Consolas" w:cs="Times New Roman"/>
+          <w:color w:val="000000"/>
+          <w:kern w:val="0"/>
+          <w:sz w:val="21"/>
+          <w:szCs w:val="21"/>
+          <w14:ligatures w14:val="none"/>
+        </w:rPr>
+      </w:pPr>
+      <w:r>
+        <w:rPr>
+          <w:rFonts w:ascii="Consolas" w:eastAsia="Times New Roman" w:hAnsi="Consolas" w:cs="Times New Roman"/>
+          <w:color w:val="001080"/>
+          <w:kern w:val="0"/>
+          <w:sz w:val="21"/>
+          <w:szCs w:val="21"/>
+          <w14:ligatures w14:val="none"/>
+        </w:rPr>
+        <w:t>unique_votes</w:t>
+      </w:r>
+      <w:r>
+        <w:rPr>
+          <w:rFonts w:ascii="Consolas" w:eastAsia="Times New Roman" w:hAnsi="Consolas" w:cs="Times New Roman"/>
+          <w:color w:val="000000"/>
+          <w:kern w:val="0"/>
+          <w:sz w:val="21"/>
+          <w:szCs w:val="21"/>
+          <w14:ligatures w14:val="none"/>
+        </w:rPr>
+        <w:t xml:space="preserve">= </w:t>
+      </w:r>
+      <w:r>
+        <w:rPr>
+          <w:rFonts w:ascii="Consolas" w:eastAsia="Times New Roman" w:hAnsi="Consolas" w:cs="Times New Roman"/>
+          <w:color w:val="267F99"/>
+          <w:kern w:val="0"/>
+          <w:sz w:val="21"/>
+          <w:szCs w:val="21"/>
+          <w14:ligatures w14:val="none"/>
+        </w:rPr>
+        <w:t>set</w:t>
+      </w:r>
+      <w:r>
+        <w:rPr>
+          <w:rFonts w:ascii="Consolas" w:eastAsia="Times New Roman" w:hAnsi="Consolas" w:cs="Times New Roman"/>
+          <w:color w:val="000000"/>
+          <w:kern w:val="0"/>
+          <w:sz w:val="21"/>
+          <w:szCs w:val="21"/>
+          <w14:ligatures w14:val="none"/>
+        </w:rPr>
+        <w:t>()</w:t>
+      </w:r>
+    </w:p>
+    <w:p>
+      <w:pPr>
+        <w:shd w:val="clear" w:color="auto" w:fill="FFFFFF"/>
+        <w:spacing w:after="0" w:line="285" w:lineRule="atLeast"/>
+        <w:rPr>
+          <w:rFonts w:ascii="Consolas" w:eastAsia="Times New Roman" w:hAnsi="Consolas" w:cs="Times New Roman"/>
+          <w:color w:val="000000"/>
+          <w:kern w:val="0"/>
+          <w:sz w:val="21"/>
+          <w:szCs w:val="21"/>
+          <w14:ligatures w14:val="none"/>
+        </w:rPr>
+      </w:pPr>
+      <w:r>
+        <w:rPr>
+          <w:rFonts w:ascii="Consolas" w:eastAsia="Times New Roman" w:hAnsi="Consolas" w:cs="Times New Roman"/>
+          <w:color w:val="001080"/>
+          <w:kern w:val="0"/>
+          <w:sz w:val="21"/>
+          <w:szCs w:val="21"/>
+          <w14:ligatures w14:val="none"/>
+        </w:rPr>
+        <w:t>unique_candidates</w:t>
+      </w:r>
+      <w:r>
+        <w:rPr>
+          <w:rFonts w:ascii="Consolas" w:eastAsia="Times New Roman" w:hAnsi="Consolas" w:cs="Times New Roman"/>
+          <w:color w:val="000000"/>
+          <w:kern w:val="0"/>
+          <w:sz w:val="21"/>
+          <w:szCs w:val="21"/>
+          <w14:ligatures w14:val="none"/>
+        </w:rPr>
+        <w:t xml:space="preserve">= </w:t>
+      </w:r>
+      <w:r>
+        <w:rPr>
+          <w:rFonts w:ascii="Consolas" w:eastAsia="Times New Roman" w:hAnsi="Consolas" w:cs="Times New Roman"/>
+          <w:color w:val="267F99"/>
+          <w:kern w:val="0"/>
+          <w:sz w:val="21"/>
+          <w:szCs w:val="21"/>
+          <w14:ligatures w14:val="none"/>
+        </w:rPr>
+        <w:t>set</w:t>
+      </w:r>
+      <w:r>
+        <w:rPr>
+          <w:rFonts w:ascii="Consolas" w:eastAsia="Times New Roman" w:hAnsi="Consolas" w:cs="Times New Roman"/>
+          <w:color w:val="000000"/>
+          <w:kern w:val="0"/>
+          <w:sz w:val="21"/>
+          <w:szCs w:val="21"/>
+          <w14:ligatures w14:val="none"/>
+        </w:rPr>
+        <w:t>()</w:t>
+      </w:r>
+    </w:p>
+    <w:p>
+      <w:pPr>
+        <w:shd w:val="clear" w:color="auto" w:fill="FFFFFF"/>
+        <w:spacing w:after="0" w:line="285" w:lineRule="atLeast"/>
+        <w:rPr>
+          <w:rFonts w:ascii="Consolas" w:eastAsia="Times New Roman" w:hAnsi="Consolas" w:cs="Times New Roman"/>
+          <w:color w:val="000000"/>
+          <w:kern w:val="0"/>
+          <w:sz w:val="21"/>
+          <w:szCs w:val="21"/>
+          <w14:ligatures w14:val="none"/>
+        </w:rPr>
+      </w:pPr>
+      <w:r>
+        <w:rPr>
+          <w:rFonts w:ascii="Consolas" w:eastAsia="Times New Roman" w:hAnsi="Consolas" w:cs="Times New Roman"/>
+          <w:color w:val="001080"/>
+          <w:kern w:val="0"/>
+          <w:sz w:val="21"/>
+          <w:szCs w:val="21"/>
+          <w14:ligatures w14:val="none"/>
+        </w:rPr>
+        <w:t>candidate_votes</w:t>
+      </w:r>
+      <w:r>
+        <w:rPr>
+          <w:rFonts w:ascii="Consolas" w:eastAsia="Times New Roman" w:hAnsi="Consolas" w:cs="Times New Roman"/>
+          <w:color w:val="000000"/>
+          <w:kern w:val="0"/>
+          <w:sz w:val="21"/>
+          <w:szCs w:val="21"/>
+          <w14:ligatures w14:val="none"/>
+        </w:rPr>
+        <w:t xml:space="preserve"> = {} </w:t>
+      </w:r>
+      <w:r>
+        <w:rPr>
+          <w:rFonts w:ascii="Consolas" w:eastAsia="Times New Roman" w:hAnsi="Consolas" w:cs="Times New Roman"/>
+          <w:color w:val="008000"/>
+          <w:kern w:val="0"/>
+          <w:sz w:val="21"/>
+          <w:szCs w:val="21"/>
+          <w14:ligatures w14:val="none"/>
+        </w:rPr>
+        <w:t>#use dictironary to hold vote for each candidate</w:t>
+      </w:r>
+    </w:p>
+    <w:p>
+      <w:pPr>
+        <w:shd w:val="clear" w:color="auto" w:fill="FFFFFF"/>
+        <w:spacing w:after="0" w:line="285" w:lineRule="atLeast"/>
+        <w:rPr>
+          <w:rFonts w:ascii="Consolas" w:eastAsia="Times New Roman" w:hAnsi="Consolas" w:cs="Times New Roman"/>
+          <w:color w:val="000000"/>
+          <w:kern w:val="0"/>
+          <w:sz w:val="21"/>
+          <w:szCs w:val="21"/>
+          <w14:ligatures w14:val="none"/>
+        </w:rPr>
+      </w:pPr>
+      <w:r>
+        <w:rPr>
+          <w:rFonts w:ascii="Consolas" w:eastAsia="Times New Roman" w:hAnsi="Consolas" w:cs="Times New Roman"/>
+          <w:color w:val="008000"/>
+          <w:kern w:val="0"/>
+          <w:sz w:val="21"/>
+          <w:szCs w:val="21"/>
+          <w14:ligatures w14:val="none"/>
+        </w:rPr>
+        <w:t>#add the rest of starters here, once do this step</w:t>
+      </w:r>
+    </w:p>
+    <w:p>
+      <w:pPr>
+        <w:shd w:val="clear" w:color="auto" w:fill="FFFFFF"/>
+        <w:spacing w:after="0" w:line="285" w:lineRule="atLeast"/>
+        <w:rPr>
+          <w:rFonts w:ascii="Consolas" w:eastAsia="Times New Roman" w:hAnsi="Consolas" w:cs="Times New Roman"/>
+          <w:color w:val="000000"/>
+          <w:kern w:val="0"/>
+          <w:sz w:val="21"/>
+          <w:szCs w:val="21"/>
+          <w14:ligatures w14:val="none"/>
+        </w:rPr>
+      </w:pPr>
+    </w:p>
+    <w:p>
+      <w:pPr>
+        <w:shd w:val="clear" w:color="auto" w:fill="FFFFFF"/>
+        <w:spacing w:after="0" w:line="285" w:lineRule="atLeast"/>
+        <w:rPr>
+          <w:rFonts w:ascii="Consolas" w:eastAsia="Times New Roman" w:hAnsi="Consolas" w:cs="Times New Roman"/>
+          <w:color w:val="000000"/>
+          <w:kern w:val="0"/>
+          <w:sz w:val="21"/>
+          <w:szCs w:val="21"/>
+          <w14:ligatures w14:val="none"/>
+        </w:rPr>
+      </w:pPr>
+      <w:r>
+        <w:rPr>
+          <w:rFonts w:ascii="Consolas" w:eastAsia="Times New Roman" w:hAnsi="Consolas" w:cs="Times New Roman"/>
+          <w:color w:val="008000"/>
+          <w:kern w:val="0"/>
+          <w:sz w:val="21"/>
+          <w:szCs w:val="21"/>
+          <w14:ligatures w14:val="none"/>
+        </w:rPr>
+        <w:t># Reading using csv module. Open CSV file</w:t>
+      </w:r>
+    </w:p>
+    <w:p>
+      <w:pPr>
+        <w:shd w:val="clear" w:color="auto" w:fill="FFFFFF"/>
+        <w:spacing w:after="0" w:line="285" w:lineRule="atLeast"/>
+        <w:rPr>
+          <w:rFonts w:ascii="Consolas" w:eastAsia="Times New Roman" w:hAnsi="Consolas" w:cs="Times New Roman"/>
+          <w:color w:val="000000"/>
+          <w:kern w:val="0"/>
+          <w:sz w:val="21"/>
+          <w:szCs w:val="21"/>
+          <w14:ligatures w14:val="none"/>
+        </w:rPr>
+      </w:pPr>
+      <w:r>
+        <w:rPr>
+          <w:rFonts w:ascii="Consolas" w:eastAsia="Times New Roman" w:hAnsi="Consolas" w:cs="Times New Roman"/>
+          <w:color w:val="AF00DB"/>
+          <w:kern w:val="0"/>
+          <w:sz w:val="21"/>
+          <w:szCs w:val="21"/>
+          <w14:ligatures w14:val="none"/>
+        </w:rPr>
+        <w:t>with</w:t>
+      </w:r>
+      <w:r>
+        <w:rPr>
+          <w:rFonts w:ascii="Consolas" w:eastAsia="Times New Roman" w:hAnsi="Consolas" w:cs="Times New Roman"/>
+          <w:color w:val="000000"/>
+          <w:kern w:val="0"/>
+          <w:sz w:val="21"/>
+          <w:szCs w:val="21"/>
+          <w14:ligatures w14:val="none"/>
+        </w:rPr>
+        <w:t xml:space="preserve"> </w:t>
+      </w:r>
+      <w:r>
+        <w:rPr>
+          <w:rFonts w:ascii="Consolas" w:eastAsia="Times New Roman" w:hAnsi="Consolas" w:cs="Times New Roman"/>
+          <w:color w:val="795E26"/>
+          <w:kern w:val="0"/>
+          <w:sz w:val="21"/>
+          <w:szCs w:val="21"/>
+          <w14:ligatures w14:val="none"/>
+        </w:rPr>
+        <w:t>open</w:t>
+      </w:r>
+      <w:r>
+        <w:rPr>
+          <w:rFonts w:ascii="Consolas" w:eastAsia="Times New Roman" w:hAnsi="Consolas" w:cs="Times New Roman"/>
+          <w:color w:val="000000"/>
+          <w:kern w:val="0"/>
+          <w:sz w:val="21"/>
+          <w:szCs w:val="21"/>
+          <w14:ligatures w14:val="none"/>
+        </w:rPr>
+        <w:t>(</w:t>
+      </w:r>
+      <w:r>
+        <w:rPr>
+          <w:rFonts w:ascii="Consolas" w:eastAsia="Times New Roman" w:hAnsi="Consolas" w:cs="Times New Roman"/>
+          <w:color w:val="001080"/>
+          <w:kern w:val="0"/>
+          <w:sz w:val="21"/>
+          <w:szCs w:val="21"/>
+          <w14:ligatures w14:val="none"/>
+        </w:rPr>
+        <w:t>pollpath</w:t>
+      </w:r>
+      <w:r>
+        <w:rPr>
+          <w:rFonts w:ascii="Consolas" w:eastAsia="Times New Roman" w:hAnsi="Consolas" w:cs="Times New Roman"/>
+          <w:color w:val="000000"/>
+          <w:kern w:val="0"/>
+          <w:sz w:val="21"/>
+          <w:szCs w:val="21"/>
+          <w14:ligatures w14:val="none"/>
+        </w:rPr>
+        <w:t xml:space="preserve">, </w:t>
+      </w:r>
+      <w:r>
+        <w:rPr>
+          <w:rFonts w:ascii="Consolas" w:eastAsia="Times New Roman" w:hAnsi="Consolas" w:cs="Times New Roman"/>
+          <w:color w:val="001080"/>
+          <w:kern w:val="0"/>
+          <w:sz w:val="21"/>
+          <w:szCs w:val="21"/>
+          <w14:ligatures w14:val="none"/>
+        </w:rPr>
+        <w:t>encoding</w:t>
+      </w:r>
+      <w:r>
+        <w:rPr>
+          <w:rFonts w:ascii="Consolas" w:eastAsia="Times New Roman" w:hAnsi="Consolas" w:cs="Times New Roman"/>
+          <w:color w:val="000000"/>
+          <w:kern w:val="0"/>
+          <w:sz w:val="21"/>
+          <w:szCs w:val="21"/>
+          <w14:ligatures w14:val="none"/>
+        </w:rPr>
+        <w:t>=</w:t>
+      </w:r>
+      <w:r>
+        <w:rPr>
+          <w:rFonts w:ascii="Consolas" w:eastAsia="Times New Roman" w:hAnsi="Consolas" w:cs="Times New Roman"/>
+          <w:color w:val="A31515"/>
+          <w:kern w:val="0"/>
+          <w:sz w:val="21"/>
+          <w:szCs w:val="21"/>
+          <w14:ligatures w14:val="none"/>
+        </w:rPr>
+        <w:t>"utf-8"</w:t>
+      </w:r>
+      <w:r>
+        <w:rPr>
+          <w:rFonts w:ascii="Consolas" w:eastAsia="Times New Roman" w:hAnsi="Consolas" w:cs="Times New Roman"/>
+          <w:color w:val="000000"/>
+          <w:kern w:val="0"/>
+          <w:sz w:val="21"/>
+          <w:szCs w:val="21"/>
+          <w14:ligatures w14:val="none"/>
+        </w:rPr>
+        <w:t xml:space="preserve">) </w:t>
+      </w:r>
+      <w:r>
+        <w:rPr>
+          <w:rFonts w:ascii="Consolas" w:eastAsia="Times New Roman" w:hAnsi="Consolas" w:cs="Times New Roman"/>
+          <w:color w:val="AF00DB"/>
+          <w:kern w:val="0"/>
+          <w:sz w:val="21"/>
+          <w:szCs w:val="21"/>
+          <w14:ligatures w14:val="none"/>
+        </w:rPr>
+        <w:t>as</w:t>
+      </w:r>
+      <w:r>
+        <w:rPr>
+          <w:rFonts w:ascii="Consolas" w:eastAsia="Times New Roman" w:hAnsi="Consolas" w:cs="Times New Roman"/>
+          <w:color w:val="000000"/>
+          <w:kern w:val="0"/>
+          <w:sz w:val="21"/>
+          <w:szCs w:val="21"/>
+          <w14:ligatures w14:val="none"/>
+        </w:rPr>
+        <w:t xml:space="preserve"> </w:t>
+      </w:r>
+      <w:r>
+        <w:rPr>
+          <w:rFonts w:ascii="Consolas" w:eastAsia="Times New Roman" w:hAnsi="Consolas" w:cs="Times New Roman"/>
+          <w:color w:val="001080"/>
+          <w:kern w:val="0"/>
+          <w:sz w:val="21"/>
+          <w:szCs w:val="21"/>
+          <w14:ligatures w14:val="none"/>
+        </w:rPr>
+        <w:t>pollfile</w:t>
+      </w:r>
+      <w:r>
+        <w:rPr>
+          <w:rFonts w:ascii="Consolas" w:eastAsia="Times New Roman" w:hAnsi="Consolas" w:cs="Times New Roman"/>
+          <w:color w:val="000000"/>
+          <w:kern w:val="0"/>
+          <w:sz w:val="21"/>
+          <w:szCs w:val="21"/>
+          <w14:ligatures w14:val="none"/>
+        </w:rPr>
+        <w:t>:</w:t>
+      </w:r>
+    </w:p>
+    <w:p>
+      <w:pPr>
+        <w:shd w:val="clear" w:color="auto" w:fill="FFFFFF"/>
+        <w:spacing w:after="0" w:line="285" w:lineRule="atLeast"/>
+        <w:rPr>
+          <w:rFonts w:ascii="Consolas" w:eastAsia="Times New Roman" w:hAnsi="Consolas" w:cs="Times New Roman"/>
+          <w:color w:val="000000"/>
+          <w:kern w:val="0"/>
+          <w:sz w:val="21"/>
+          <w:szCs w:val="21"/>
+          <w14:ligatures w14:val="none"/>
+        </w:rPr>
+      </w:pPr>
+      <w:r>
+        <w:rPr>
+          <w:rFonts w:ascii="Consolas" w:eastAsia="Times New Roman" w:hAnsi="Consolas" w:cs="Times New Roman"/>
+          <w:color w:val="000000"/>
+          <w:kern w:val="0"/>
+          <w:sz w:val="21"/>
+          <w:szCs w:val="21"/>
+          <w14:ligatures w14:val="none"/>
+        </w:rPr>
+        <w:t xml:space="preserve">    </w:t>
+      </w:r>
+      <w:r>
+        <w:rPr>
+          <w:rFonts w:ascii="Consolas" w:eastAsia="Times New Roman" w:hAnsi="Consolas" w:cs="Times New Roman"/>
+          <w:color w:val="001080"/>
+          <w:kern w:val="0"/>
+          <w:sz w:val="21"/>
+          <w:szCs w:val="21"/>
+          <w14:ligatures w14:val="none"/>
+        </w:rPr>
+        <w:t>pollreader</w:t>
+      </w:r>
+      <w:r>
+        <w:rPr>
+          <w:rFonts w:ascii="Consolas" w:eastAsia="Times New Roman" w:hAnsi="Consolas" w:cs="Times New Roman"/>
+          <w:color w:val="000000"/>
+          <w:kern w:val="0"/>
+          <w:sz w:val="21"/>
+          <w:szCs w:val="21"/>
+          <w14:ligatures w14:val="none"/>
+        </w:rPr>
+        <w:t xml:space="preserve"> = </w:t>
+      </w:r>
+      <w:r>
+        <w:rPr>
+          <w:rFonts w:ascii="Consolas" w:eastAsia="Times New Roman" w:hAnsi="Consolas" w:cs="Times New Roman"/>
+          <w:color w:val="267F99"/>
+          <w:kern w:val="0"/>
+          <w:sz w:val="21"/>
+          <w:szCs w:val="21"/>
+          <w14:ligatures w14:val="none"/>
+        </w:rPr>
+        <w:t>csv</w:t>
+      </w:r>
+      <w:r>
+        <w:rPr>
+          <w:rFonts w:ascii="Consolas" w:eastAsia="Times New Roman" w:hAnsi="Consolas" w:cs="Times New Roman"/>
+          <w:color w:val="000000"/>
+          <w:kern w:val="0"/>
+          <w:sz w:val="21"/>
+          <w:szCs w:val="21"/>
+          <w14:ligatures w14:val="none"/>
+        </w:rPr>
+        <w:t>.</w:t>
+      </w:r>
+      <w:r>
+        <w:rPr>
+          <w:rFonts w:ascii="Consolas" w:eastAsia="Times New Roman" w:hAnsi="Consolas" w:cs="Times New Roman"/>
+          <w:color w:val="795E26"/>
+          <w:kern w:val="0"/>
+          <w:sz w:val="21"/>
+          <w:szCs w:val="21"/>
+          <w14:ligatures w14:val="none"/>
+        </w:rPr>
+        <w:t>reader</w:t>
+      </w:r>
+      <w:r>
+        <w:rPr>
+          <w:rFonts w:ascii="Consolas" w:eastAsia="Times New Roman" w:hAnsi="Consolas" w:cs="Times New Roman"/>
+          <w:color w:val="000000"/>
+          <w:kern w:val="0"/>
+          <w:sz w:val="21"/>
+          <w:szCs w:val="21"/>
+          <w14:ligatures w14:val="none"/>
+        </w:rPr>
+        <w:t>(</w:t>
+      </w:r>
+      <w:r>
+        <w:rPr>
+          <w:rFonts w:ascii="Consolas" w:eastAsia="Times New Roman" w:hAnsi="Consolas" w:cs="Times New Roman"/>
+          <w:color w:val="001080"/>
+          <w:kern w:val="0"/>
+          <w:sz w:val="21"/>
+          <w:szCs w:val="21"/>
+          <w14:ligatures w14:val="none"/>
+        </w:rPr>
+        <w:t>pollfile</w:t>
+      </w:r>
+      <w:r>
+        <w:rPr>
+          <w:rFonts w:ascii="Consolas" w:eastAsia="Times New Roman" w:hAnsi="Consolas" w:cs="Times New Roman"/>
+          <w:color w:val="000000"/>
+          <w:kern w:val="0"/>
+          <w:sz w:val="21"/>
+          <w:szCs w:val="21"/>
+          <w14:ligatures w14:val="none"/>
+        </w:rPr>
+        <w:t>)</w:t>
+      </w:r>
+    </w:p>
+    <w:p>
+      <w:pPr>
+        <w:shd w:val="clear" w:color="auto" w:fill="FFFFFF"/>
+        <w:spacing w:after="0" w:line="285" w:lineRule="atLeast"/>
+        <w:rPr>
+          <w:rFonts w:ascii="Consolas" w:eastAsia="Times New Roman" w:hAnsi="Consolas" w:cs="Times New Roman"/>
+          <w:color w:val="000000"/>
+          <w:kern w:val="0"/>
+          <w:sz w:val="21"/>
+          <w:szCs w:val="21"/>
+          <w14:ligatures w14:val="none"/>
+        </w:rPr>
+      </w:pPr>
+      <w:r>
+        <w:rPr>
+          <w:rFonts w:ascii="Consolas" w:eastAsia="Times New Roman" w:hAnsi="Consolas" w:cs="Times New Roman"/>
+          <w:color w:val="000000"/>
+          <w:kern w:val="0"/>
+          <w:sz w:val="21"/>
+          <w:szCs w:val="21"/>
+          <w14:ligatures w14:val="none"/>
+        </w:rPr>
+        <w:t xml:space="preserve">    </w:t>
+      </w:r>
+      <w:r>
+        <w:rPr>
+          <w:rFonts w:ascii="Consolas" w:eastAsia="Times New Roman" w:hAnsi="Consolas" w:cs="Times New Roman"/>
+          <w:color w:val="795E26"/>
+          <w:kern w:val="0"/>
+          <w:sz w:val="21"/>
+          <w:szCs w:val="21"/>
+          <w14:ligatures w14:val="none"/>
+        </w:rPr>
+        <w:t>next</w:t>
+      </w:r>
+      <w:r>
+        <w:rPr>
+          <w:rFonts w:ascii="Consolas" w:eastAsia="Times New Roman" w:hAnsi="Consolas" w:cs="Times New Roman"/>
+          <w:color w:val="000000"/>
+          <w:kern w:val="0"/>
+          <w:sz w:val="21"/>
+          <w:szCs w:val="21"/>
+          <w14:ligatures w14:val="none"/>
+        </w:rPr>
+        <w:t>(</w:t>
+      </w:r>
+      <w:r>
+        <w:rPr>
+          <w:rFonts w:ascii="Consolas" w:eastAsia="Times New Roman" w:hAnsi="Consolas" w:cs="Times New Roman"/>
+          <w:color w:val="001080"/>
+          <w:kern w:val="0"/>
+          <w:sz w:val="21"/>
+          <w:szCs w:val="21"/>
+          <w14:ligatures w14:val="none"/>
+        </w:rPr>
+        <w:t>pollreader</w:t>
+      </w:r>
+      <w:r>
+        <w:rPr>
+          <w:rFonts w:ascii="Consolas" w:eastAsia="Times New Roman" w:hAnsi="Consolas" w:cs="Times New Roman"/>
+          <w:color w:val="000000"/>
+          <w:kern w:val="0"/>
+          <w:sz w:val="21"/>
+          <w:szCs w:val="21"/>
+          <w14:ligatures w14:val="none"/>
+        </w:rPr>
+        <w:t>)  </w:t>
+      </w:r>
+      <w:r>
+        <w:rPr>
+          <w:rFonts w:ascii="Consolas" w:eastAsia="Times New Roman" w:hAnsi="Consolas" w:cs="Times New Roman"/>
+          <w:color w:val="008000"/>
+          <w:kern w:val="0"/>
+          <w:sz w:val="21"/>
+          <w:szCs w:val="21"/>
+          <w14:ligatures w14:val="none"/>
+        </w:rPr>
+        <w:t># Skip the header row</w:t>
+      </w:r>
+    </w:p>
+    <w:p>
+      <w:pPr>
+        <w:shd w:val="clear" w:color="auto" w:fill="FFFFFF"/>
+        <w:spacing w:after="0" w:line="285" w:lineRule="atLeast"/>
+        <w:rPr>
+          <w:rFonts w:ascii="Consolas" w:eastAsia="Times New Roman" w:hAnsi="Consolas" w:cs="Times New Roman"/>
+          <w:color w:val="000000"/>
+          <w:kern w:val="0"/>
+          <w:sz w:val="21"/>
+          <w:szCs w:val="21"/>
+          <w14:ligatures w14:val="none"/>
+        </w:rPr>
+      </w:pPr>
+      <w:r>
+        <w:rPr>
+          <w:rFonts w:ascii="Consolas" w:eastAsia="Times New Roman" w:hAnsi="Consolas" w:cs="Times New Roman"/>
+          <w:color w:val="000000"/>
+          <w:kern w:val="0"/>
+          <w:sz w:val="21"/>
+          <w:szCs w:val="21"/>
+          <w14:ligatures w14:val="none"/>
+        </w:rPr>
+        <w:t xml:space="preserve">    </w:t>
+      </w:r>
+      <w:r>
+        <w:rPr>
+          <w:rFonts w:ascii="Consolas" w:eastAsia="Times New Roman" w:hAnsi="Consolas" w:cs="Times New Roman"/>
+          <w:color w:val="AF00DB"/>
+          <w:kern w:val="0"/>
+          <w:sz w:val="21"/>
+          <w:szCs w:val="21"/>
+          <w14:ligatures w14:val="none"/>
+        </w:rPr>
+        <w:t>for</w:t>
+      </w:r>
+      <w:r>
+        <w:rPr>
+          <w:rFonts w:ascii="Consolas" w:eastAsia="Times New Roman" w:hAnsi="Consolas" w:cs="Times New Roman"/>
+          <w:color w:val="000000"/>
+          <w:kern w:val="0"/>
+          <w:sz w:val="21"/>
+          <w:szCs w:val="21"/>
+          <w14:ligatures w14:val="none"/>
+        </w:rPr>
+        <w:t xml:space="preserve"> </w:t>
+      </w:r>
+      <w:r>
+        <w:rPr>
+          <w:rFonts w:ascii="Consolas" w:eastAsia="Times New Roman" w:hAnsi="Consolas" w:cs="Times New Roman"/>
+          <w:color w:val="001080"/>
+          <w:kern w:val="0"/>
+          <w:sz w:val="21"/>
+          <w:szCs w:val="21"/>
+          <w14:ligatures w14:val="none"/>
+        </w:rPr>
+        <w:t>row</w:t>
+      </w:r>
+      <w:r>
+        <w:rPr>
+          <w:rFonts w:ascii="Consolas" w:eastAsia="Times New Roman" w:hAnsi="Consolas" w:cs="Times New Roman"/>
+          <w:color w:val="000000"/>
+          <w:kern w:val="0"/>
+          <w:sz w:val="21"/>
+          <w:szCs w:val="21"/>
+          <w14:ligatures w14:val="none"/>
+        </w:rPr>
+        <w:t xml:space="preserve"> </w:t>
+      </w:r>
+      <w:r>
+        <w:rPr>
+          <w:rFonts w:ascii="Consolas" w:eastAsia="Times New Roman" w:hAnsi="Consolas" w:cs="Times New Roman"/>
+          <w:color w:val="AF00DB"/>
+          <w:kern w:val="0"/>
+          <w:sz w:val="21"/>
+          <w:szCs w:val="21"/>
+          <w14:ligatures w14:val="none"/>
+        </w:rPr>
+        <w:t>in</w:t>
+      </w:r>
+      <w:r>
+        <w:rPr>
+          <w:rFonts w:ascii="Consolas" w:eastAsia="Times New Roman" w:hAnsi="Consolas" w:cs="Times New Roman"/>
+          <w:color w:val="000000"/>
+          <w:kern w:val="0"/>
+          <w:sz w:val="21"/>
+          <w:szCs w:val="21"/>
+          <w14:ligatures w14:val="none"/>
+        </w:rPr>
+        <w:t xml:space="preserve"> </w:t>
+      </w:r>
+      <w:r>
+        <w:rPr>
+          <w:rFonts w:ascii="Consolas" w:eastAsia="Times New Roman" w:hAnsi="Consolas" w:cs="Times New Roman"/>
+          <w:color w:val="001080"/>
+          <w:kern w:val="0"/>
+          <w:sz w:val="21"/>
+          <w:szCs w:val="21"/>
+          <w14:ligatures w14:val="none"/>
+        </w:rPr>
+        <w:t>pollreader</w:t>
+      </w:r>
+      <w:r>
+        <w:rPr>
+          <w:rFonts w:ascii="Consolas" w:eastAsia="Times New Roman" w:hAnsi="Consolas" w:cs="Times New Roman"/>
+          <w:color w:val="000000"/>
+          <w:kern w:val="0"/>
+          <w:sz w:val="21"/>
+          <w:szCs w:val="21"/>
+          <w14:ligatures w14:val="none"/>
+        </w:rPr>
+        <w:t>:</w:t>
+      </w:r>
+    </w:p>
+    <w:p>
+      <w:pPr>
+        <w:shd w:val="clear" w:color="auto" w:fill="FFFFFF"/>
+        <w:spacing w:after="0" w:line="285" w:lineRule="atLeast"/>
+        <w:rPr>
+          <w:rFonts w:ascii="Consolas" w:eastAsia="Times New Roman" w:hAnsi="Consolas" w:cs="Times New Roman"/>
+          <w:color w:val="000000"/>
+          <w:kern w:val="0"/>
+          <w:sz w:val="21"/>
+          <w:szCs w:val="21"/>
+          <w14:ligatures w14:val="none"/>
+        </w:rPr>
+      </w:pPr>
+      <w:r>
+        <w:rPr>
+          <w:rFonts w:ascii="Consolas" w:eastAsia="Times New Roman" w:hAnsi="Consolas" w:cs="Times New Roman"/>
+          <w:color w:val="000000"/>
+          <w:kern w:val="0"/>
+          <w:sz w:val="21"/>
+          <w:szCs w:val="21"/>
+          <w14:ligatures w14:val="none"/>
+        </w:rPr>
+        <w:t xml:space="preserve">        </w:t>
+      </w:r>
+      <w:r>
+        <w:rPr>
+          <w:rFonts w:ascii="Consolas" w:eastAsia="Times New Roman" w:hAnsi="Consolas" w:cs="Times New Roman"/>
+          <w:color w:val="001080"/>
+          <w:kern w:val="0"/>
+          <w:sz w:val="21"/>
+          <w:szCs w:val="21"/>
+          <w14:ligatures w14:val="none"/>
+        </w:rPr>
+        <w:t>ballot_id_column</w:t>
+      </w:r>
+      <w:r>
+        <w:rPr>
+          <w:rFonts w:ascii="Consolas" w:eastAsia="Times New Roman" w:hAnsi="Consolas" w:cs="Times New Roman"/>
+          <w:color w:val="000000"/>
+          <w:kern w:val="0"/>
+          <w:sz w:val="21"/>
+          <w:szCs w:val="21"/>
+          <w14:ligatures w14:val="none"/>
+        </w:rPr>
+        <w:t xml:space="preserve"> = </w:t>
+      </w:r>
+      <w:r>
+        <w:rPr>
+          <w:rFonts w:ascii="Consolas" w:eastAsia="Times New Roman" w:hAnsi="Consolas" w:cs="Times New Roman"/>
+          <w:color w:val="001080"/>
+          <w:kern w:val="0"/>
+          <w:sz w:val="21"/>
+          <w:szCs w:val="21"/>
+          <w14:ligatures w14:val="none"/>
+        </w:rPr>
+        <w:t>row</w:t>
+      </w:r>
+      <w:r>
+        <w:rPr>
+          <w:rFonts w:ascii="Consolas" w:eastAsia="Times New Roman" w:hAnsi="Consolas" w:cs="Times New Roman"/>
+          <w:color w:val="000000"/>
+          <w:kern w:val="0"/>
+          <w:sz w:val="21"/>
+          <w:szCs w:val="21"/>
+          <w14:ligatures w14:val="none"/>
+        </w:rPr>
+        <w:t>[</w:t>
+      </w:r>
+      <w:r>
+        <w:rPr>
+          <w:rFonts w:ascii="Consolas" w:eastAsia="Times New Roman" w:hAnsi="Consolas" w:cs="Times New Roman"/>
+          <w:color w:val="098658"/>
+          <w:kern w:val="0"/>
+          <w:sz w:val="21"/>
+          <w:szCs w:val="21"/>
+          <w14:ligatures w14:val="none"/>
+        </w:rPr>
+        <w:t>0</w:t>
+      </w:r>
+      <w:r>
+        <w:rPr>
+          <w:rFonts w:ascii="Consolas" w:eastAsia="Times New Roman" w:hAnsi="Consolas" w:cs="Times New Roman"/>
+          <w:color w:val="000000"/>
+          <w:kern w:val="0"/>
+          <w:sz w:val="21"/>
+          <w:szCs w:val="21"/>
+          <w14:ligatures w14:val="none"/>
+        </w:rPr>
+        <w:t xml:space="preserve">] </w:t>
+      </w:r>
+      <w:r>
+        <w:rPr>
+          <w:rFonts w:ascii="Consolas" w:eastAsia="Times New Roman" w:hAnsi="Consolas" w:cs="Times New Roman"/>
+          <w:color w:val="008000"/>
+          <w:kern w:val="0"/>
+          <w:sz w:val="21"/>
+          <w:szCs w:val="21"/>
+          <w14:ligatures w14:val="none"/>
+        </w:rPr>
+        <w:t>#ballot id in 1st column</w:t>
+      </w:r>
+    </w:p>
+    <w:p>
+      <w:pPr>
+        <w:shd w:val="clear" w:color="auto" w:fill="FFFFFF"/>
+        <w:spacing w:after="0" w:line="285" w:lineRule="atLeast"/>
+        <w:rPr>
+          <w:rFonts w:ascii="Consolas" w:eastAsia="Times New Roman" w:hAnsi="Consolas" w:cs="Times New Roman"/>
+          <w:color w:val="000000"/>
+          <w:kern w:val="0"/>
+          <w:sz w:val="21"/>
+          <w:szCs w:val="21"/>
+          <w14:ligatures w14:val="none"/>
+        </w:rPr>
+      </w:pPr>
+      <w:r>
+        <w:rPr>
+          <w:rFonts w:ascii="Consolas" w:eastAsia="Times New Roman" w:hAnsi="Consolas" w:cs="Times New Roman"/>
+          <w:color w:val="000000"/>
+          <w:kern w:val="0"/>
+          <w:sz w:val="21"/>
+          <w:szCs w:val="21"/>
+          <w14:ligatures w14:val="none"/>
+        </w:rPr>
+        <w:t xml:space="preserve">        </w:t>
+      </w:r>
+      <w:r>
+        <w:rPr>
+          <w:rFonts w:ascii="Consolas" w:eastAsia="Times New Roman" w:hAnsi="Consolas" w:cs="Times New Roman"/>
+          <w:color w:val="001080"/>
+          <w:kern w:val="0"/>
+          <w:sz w:val="21"/>
+          <w:szCs w:val="21"/>
+          <w14:ligatures w14:val="none"/>
+        </w:rPr>
+        <w:t>vote</w:t>
+      </w:r>
+      <w:r>
+        <w:rPr>
+          <w:rFonts w:ascii="Consolas" w:eastAsia="Times New Roman" w:hAnsi="Consolas" w:cs="Times New Roman"/>
+          <w:color w:val="000000"/>
+          <w:kern w:val="0"/>
+          <w:sz w:val="21"/>
+          <w:szCs w:val="21"/>
+          <w14:ligatures w14:val="none"/>
+        </w:rPr>
+        <w:t xml:space="preserve"> = </w:t>
+      </w:r>
+      <w:r>
+        <w:rPr>
+          <w:rFonts w:ascii="Consolas" w:eastAsia="Times New Roman" w:hAnsi="Consolas" w:cs="Times New Roman"/>
+          <w:color w:val="001080"/>
+          <w:kern w:val="0"/>
+          <w:sz w:val="21"/>
+          <w:szCs w:val="21"/>
+          <w14:ligatures w14:val="none"/>
+        </w:rPr>
+        <w:t>ballot_id_column</w:t>
+      </w:r>
+      <w:r>
+        <w:rPr>
+          <w:rFonts w:ascii="Consolas" w:eastAsia="Times New Roman" w:hAnsi="Consolas" w:cs="Times New Roman"/>
+          <w:color w:val="000000"/>
+          <w:kern w:val="0"/>
+          <w:sz w:val="21"/>
+          <w:szCs w:val="21"/>
+          <w14:ligatures w14:val="none"/>
+        </w:rPr>
+        <w:t>.</w:t>
+      </w:r>
+      <w:r>
+        <w:rPr>
+          <w:rFonts w:ascii="Consolas" w:eastAsia="Times New Roman" w:hAnsi="Consolas" w:cs="Times New Roman"/>
+          <w:color w:val="795E26"/>
+          <w:kern w:val="0"/>
+          <w:sz w:val="21"/>
+          <w:szCs w:val="21"/>
+          <w14:ligatures w14:val="none"/>
+        </w:rPr>
+        <w:t>split</w:t>
+      </w:r>
+      <w:r>
+        <w:rPr>
+          <w:rFonts w:ascii="Consolas" w:eastAsia="Times New Roman" w:hAnsi="Consolas" w:cs="Times New Roman"/>
+          <w:color w:val="000000"/>
+          <w:kern w:val="0"/>
+          <w:sz w:val="21"/>
+          <w:szCs w:val="21"/>
+          <w14:ligatures w14:val="none"/>
+        </w:rPr>
+        <w:t>(</w:t>
+      </w:r>
+      <w:r>
+        <w:rPr>
+          <w:rFonts w:ascii="Consolas" w:eastAsia="Times New Roman" w:hAnsi="Consolas" w:cs="Times New Roman"/>
+          <w:color w:val="A31515"/>
+          <w:kern w:val="0"/>
+          <w:sz w:val="21"/>
+          <w:szCs w:val="21"/>
+          <w14:ligatures w14:val="none"/>
+        </w:rPr>
+        <w:t>","</w:t>
+      </w:r>
+      <w:r>
+        <w:rPr>
+          <w:rFonts w:ascii="Consolas" w:eastAsia="Times New Roman" w:hAnsi="Consolas" w:cs="Times New Roman"/>
+          <w:color w:val="000000"/>
+          <w:kern w:val="0"/>
+          <w:sz w:val="21"/>
+          <w:szCs w:val="21"/>
+          <w14:ligatures w14:val="none"/>
+        </w:rPr>
+        <w:t>)[</w:t>
+      </w:r>
+      <w:r>
+        <w:rPr>
+          <w:rFonts w:ascii="Consolas" w:eastAsia="Times New Roman" w:hAnsi="Consolas" w:cs="Times New Roman"/>
+          <w:color w:val="098658"/>
+          <w:kern w:val="0"/>
+          <w:sz w:val="21"/>
+          <w:szCs w:val="21"/>
+          <w14:ligatures w14:val="none"/>
+        </w:rPr>
+        <w:t>0</w:t>
+      </w:r>
+      <w:r>
+        <w:rPr>
+          <w:rFonts w:ascii="Consolas" w:eastAsia="Times New Roman" w:hAnsi="Consolas" w:cs="Times New Roman"/>
+          <w:color w:val="000000"/>
+          <w:kern w:val="0"/>
+          <w:sz w:val="21"/>
+          <w:szCs w:val="21"/>
+          <w14:ligatures w14:val="none"/>
+        </w:rPr>
+        <w:t xml:space="preserve">] </w:t>
+      </w:r>
+      <w:r>
+        <w:rPr>
+          <w:rFonts w:ascii="Consolas" w:eastAsia="Times New Roman" w:hAnsi="Consolas" w:cs="Times New Roman"/>
+          <w:color w:val="008000"/>
+          <w:kern w:val="0"/>
+          <w:sz w:val="21"/>
+          <w:szCs w:val="21"/>
+          <w14:ligatures w14:val="none"/>
+        </w:rPr>
+        <w:t>#1st element after comma split</w:t>
+      </w:r>
+    </w:p>
+    <w:p>
+      <w:pPr>
+        <w:shd w:val="clear" w:color="auto" w:fill="FFFFFF"/>
+        <w:spacing w:after="0" w:line="285" w:lineRule="atLeast"/>
+        <w:rPr>
+          <w:rFonts w:ascii="Consolas" w:eastAsia="Times New Roman" w:hAnsi="Consolas" w:cs="Times New Roman"/>
+          <w:color w:val="000000"/>
+          <w:kern w:val="0"/>
+          <w:sz w:val="21"/>
+          <w:szCs w:val="21"/>
+          <w14:ligatures w14:val="none"/>
+        </w:rPr>
+      </w:pPr>
+      <w:r>
+        <w:rPr>
+          <w:rFonts w:ascii="Consolas" w:eastAsia="Times New Roman" w:hAnsi="Consolas" w:cs="Times New Roman"/>
+          <w:color w:val="000000"/>
+          <w:kern w:val="0"/>
+          <w:sz w:val="21"/>
+          <w:szCs w:val="21"/>
+          <w14:ligatures w14:val="none"/>
+        </w:rPr>
+        <w:t xml:space="preserve">        </w:t>
+      </w:r>
+      <w:r>
+        <w:rPr>
+          <w:rFonts w:ascii="Consolas" w:eastAsia="Times New Roman" w:hAnsi="Consolas" w:cs="Times New Roman"/>
+          <w:color w:val="001080"/>
+          <w:kern w:val="0"/>
+          <w:sz w:val="21"/>
+          <w:szCs w:val="21"/>
+          <w14:ligatures w14:val="none"/>
+        </w:rPr>
+        <w:t>unique_votes</w:t>
+      </w:r>
+      <w:r>
+        <w:rPr>
+          <w:rFonts w:ascii="Consolas" w:eastAsia="Times New Roman" w:hAnsi="Consolas" w:cs="Times New Roman"/>
+          <w:color w:val="000000"/>
+          <w:kern w:val="0"/>
+          <w:sz w:val="21"/>
+          <w:szCs w:val="21"/>
+          <w14:ligatures w14:val="none"/>
+        </w:rPr>
+        <w:t>.</w:t>
+      </w:r>
+      <w:r>
+        <w:rPr>
+          <w:rFonts w:ascii="Consolas" w:eastAsia="Times New Roman" w:hAnsi="Consolas" w:cs="Times New Roman"/>
+          <w:color w:val="795E26"/>
+          <w:kern w:val="0"/>
+          <w:sz w:val="21"/>
+          <w:szCs w:val="21"/>
+          <w14:ligatures w14:val="none"/>
+        </w:rPr>
+        <w:t>add</w:t>
+      </w:r>
+      <w:r>
+        <w:rPr>
+          <w:rFonts w:ascii="Consolas" w:eastAsia="Times New Roman" w:hAnsi="Consolas" w:cs="Times New Roman"/>
+          <w:color w:val="000000"/>
+          <w:kern w:val="0"/>
+          <w:sz w:val="21"/>
+          <w:szCs w:val="21"/>
+          <w14:ligatures w14:val="none"/>
+        </w:rPr>
+        <w:t>(</w:t>
+      </w:r>
+      <w:r>
+        <w:rPr>
+          <w:rFonts w:ascii="Consolas" w:eastAsia="Times New Roman" w:hAnsi="Consolas" w:cs="Times New Roman"/>
+          <w:color w:val="001080"/>
+          <w:kern w:val="0"/>
+          <w:sz w:val="21"/>
+          <w:szCs w:val="21"/>
+          <w14:ligatures w14:val="none"/>
+        </w:rPr>
+        <w:t>vote</w:t>
+      </w:r>
+      <w:r>
+        <w:rPr>
+          <w:rFonts w:ascii="Consolas" w:eastAsia="Times New Roman" w:hAnsi="Consolas" w:cs="Times New Roman"/>
+          <w:color w:val="000000"/>
+          <w:kern w:val="0"/>
+          <w:sz w:val="21"/>
+          <w:szCs w:val="21"/>
+          <w14:ligatures w14:val="none"/>
+        </w:rPr>
+        <w:t xml:space="preserve">) </w:t>
+      </w:r>
+      <w:r>
+        <w:rPr>
+          <w:rFonts w:ascii="Consolas" w:eastAsia="Times New Roman" w:hAnsi="Consolas" w:cs="Times New Roman"/>
+          <w:color w:val="008000"/>
+          <w:kern w:val="0"/>
+          <w:sz w:val="21"/>
+          <w:szCs w:val="21"/>
+          <w14:ligatures w14:val="none"/>
+        </w:rPr>
+        <w:t>#add unique vote to set after each loop</w:t>
+      </w:r>
+    </w:p>
+    <w:p>
+      <w:pPr>
+        <w:shd w:val="clear" w:color="auto" w:fill="FFFFFF"/>
+        <w:spacing w:after="0" w:line="285" w:lineRule="atLeast"/>
+        <w:rPr>
+          <w:rFonts w:ascii="Consolas" w:eastAsia="Times New Roman" w:hAnsi="Consolas" w:cs="Times New Roman"/>
+          <w:color w:val="000000"/>
+          <w:kern w:val="0"/>
+          <w:sz w:val="21"/>
+          <w:szCs w:val="21"/>
+          <w14:ligatures w14:val="none"/>
+        </w:rPr>
+      </w:pPr>
+    </w:p>
+    <w:p>
+      <w:pPr>
+        <w:shd w:val="clear" w:color="auto" w:fill="FFFFFF"/>
+        <w:spacing w:after="0" w:line="285" w:lineRule="atLeast"/>
+        <w:rPr>
+          <w:rFonts w:ascii="Consolas" w:eastAsia="Times New Roman" w:hAnsi="Consolas" w:cs="Times New Roman"/>
+          <w:color w:val="000000"/>
+          <w:kern w:val="0"/>
+          <w:sz w:val="21"/>
+          <w:szCs w:val="21"/>
+          <w14:ligatures w14:val="none"/>
+        </w:rPr>
+      </w:pPr>
+      <w:r>
+        <w:rPr>
+          <w:rFonts w:ascii="Consolas" w:eastAsia="Times New Roman" w:hAnsi="Consolas" w:cs="Times New Roman"/>
+          <w:color w:val="000000"/>
+          <w:kern w:val="0"/>
+          <w:sz w:val="21"/>
+          <w:szCs w:val="21"/>
+          <w14:ligatures w14:val="none"/>
+        </w:rPr>
+        <w:t xml:space="preserve">        </w:t>
+      </w:r>
+      <w:r>
+        <w:rPr>
+          <w:rFonts w:ascii="Consolas" w:eastAsia="Times New Roman" w:hAnsi="Consolas" w:cs="Times New Roman"/>
+          <w:color w:val="001080"/>
+          <w:kern w:val="0"/>
+          <w:sz w:val="21"/>
+          <w:szCs w:val="21"/>
+          <w14:ligatures w14:val="none"/>
+        </w:rPr>
+        <w:t>candidate_column</w:t>
+      </w:r>
+      <w:r>
+        <w:rPr>
+          <w:rFonts w:ascii="Consolas" w:eastAsia="Times New Roman" w:hAnsi="Consolas" w:cs="Times New Roman"/>
+          <w:color w:val="000000"/>
+          <w:kern w:val="0"/>
+          <w:sz w:val="21"/>
+          <w:szCs w:val="21"/>
+          <w14:ligatures w14:val="none"/>
+        </w:rPr>
+        <w:t>=</w:t>
+      </w:r>
+      <w:r>
+        <w:rPr>
+          <w:rFonts w:ascii="Consolas" w:eastAsia="Times New Roman" w:hAnsi="Consolas" w:cs="Times New Roman"/>
+          <w:color w:val="001080"/>
+          <w:kern w:val="0"/>
+          <w:sz w:val="21"/>
+          <w:szCs w:val="21"/>
+          <w14:ligatures w14:val="none"/>
+        </w:rPr>
+        <w:t>row</w:t>
+      </w:r>
+      <w:r>
+        <w:rPr>
+          <w:rFonts w:ascii="Consolas" w:eastAsia="Times New Roman" w:hAnsi="Consolas" w:cs="Times New Roman"/>
+          <w:color w:val="000000"/>
+          <w:kern w:val="0"/>
+          <w:sz w:val="21"/>
+          <w:szCs w:val="21"/>
+          <w14:ligatures w14:val="none"/>
+        </w:rPr>
+        <w:t>[</w:t>
+      </w:r>
+      <w:r>
+        <w:rPr>
+          <w:rFonts w:ascii="Consolas" w:eastAsia="Times New Roman" w:hAnsi="Consolas" w:cs="Times New Roman"/>
+          <w:color w:val="098658"/>
+          <w:kern w:val="0"/>
+          <w:sz w:val="21"/>
+          <w:szCs w:val="21"/>
+          <w14:ligatures w14:val="none"/>
+        </w:rPr>
+        <w:t>2</w:t>
+      </w:r>
+      <w:r>
+        <w:rPr>
+          <w:rFonts w:ascii="Consolas" w:eastAsia="Times New Roman" w:hAnsi="Consolas" w:cs="Times New Roman"/>
+          <w:color w:val="000000"/>
+          <w:kern w:val="0"/>
+          <w:sz w:val="21"/>
+          <w:szCs w:val="21"/>
+          <w14:ligatures w14:val="none"/>
+        </w:rPr>
+        <w:t xml:space="preserve">] </w:t>
+      </w:r>
+      <w:r>
+        <w:rPr>
+          <w:rFonts w:ascii="Consolas" w:eastAsia="Times New Roman" w:hAnsi="Consolas" w:cs="Times New Roman"/>
+          <w:color w:val="008000"/>
+          <w:kern w:val="0"/>
+          <w:sz w:val="21"/>
+          <w:szCs w:val="21"/>
+          <w14:ligatures w14:val="none"/>
+        </w:rPr>
+        <w:t>#3rd column</w:t>
+      </w:r>
+    </w:p>
+    <w:p>
+      <w:pPr>
+        <w:shd w:val="clear" w:color="auto" w:fill="FFFFFF"/>
+        <w:spacing w:after="0" w:line="285" w:lineRule="atLeast"/>
+        <w:rPr>
+          <w:rFonts w:ascii="Consolas" w:eastAsia="Times New Roman" w:hAnsi="Consolas" w:cs="Times New Roman"/>
+          <w:color w:val="000000"/>
+          <w:kern w:val="0"/>
+          <w:sz w:val="21"/>
+          <w:szCs w:val="21"/>
+          <w14:ligatures w14:val="none"/>
+        </w:rPr>
+      </w:pPr>
+      <w:r>
+        <w:rPr>
+          <w:rFonts w:ascii="Consolas" w:eastAsia="Times New Roman" w:hAnsi="Consolas" w:cs="Times New Roman"/>
+          <w:color w:val="000000"/>
+          <w:kern w:val="0"/>
+          <w:sz w:val="21"/>
+          <w:szCs w:val="21"/>
+          <w14:ligatures w14:val="none"/>
+        </w:rPr>
+        <w:t xml:space="preserve">        </w:t>
+      </w:r>
+      <w:r>
+        <w:rPr>
+          <w:rFonts w:ascii="Consolas" w:eastAsia="Times New Roman" w:hAnsi="Consolas" w:cs="Times New Roman"/>
+          <w:color w:val="001080"/>
+          <w:kern w:val="0"/>
+          <w:sz w:val="21"/>
+          <w:szCs w:val="21"/>
+          <w14:ligatures w14:val="none"/>
+        </w:rPr>
+        <w:t>candidate</w:t>
+      </w:r>
+      <w:r>
+        <w:rPr>
+          <w:rFonts w:ascii="Consolas" w:eastAsia="Times New Roman" w:hAnsi="Consolas" w:cs="Times New Roman"/>
+          <w:color w:val="000000"/>
+          <w:kern w:val="0"/>
+          <w:sz w:val="21"/>
+          <w:szCs w:val="21"/>
+          <w14:ligatures w14:val="none"/>
+        </w:rPr>
+        <w:t xml:space="preserve"> = </w:t>
+      </w:r>
+      <w:r>
+        <w:rPr>
+          <w:rFonts w:ascii="Consolas" w:eastAsia="Times New Roman" w:hAnsi="Consolas" w:cs="Times New Roman"/>
+          <w:color w:val="001080"/>
+          <w:kern w:val="0"/>
+          <w:sz w:val="21"/>
+          <w:szCs w:val="21"/>
+          <w14:ligatures w14:val="none"/>
+        </w:rPr>
+        <w:t>candidate_column</w:t>
+      </w:r>
+      <w:r>
+        <w:rPr>
+          <w:rFonts w:ascii="Consolas" w:eastAsia="Times New Roman" w:hAnsi="Consolas" w:cs="Times New Roman"/>
+          <w:color w:val="000000"/>
+          <w:kern w:val="0"/>
+          <w:sz w:val="21"/>
+          <w:szCs w:val="21"/>
+          <w14:ligatures w14:val="none"/>
+        </w:rPr>
+        <w:t>.</w:t>
+      </w:r>
+      <w:r>
+        <w:rPr>
+          <w:rFonts w:ascii="Consolas" w:eastAsia="Times New Roman" w:hAnsi="Consolas" w:cs="Times New Roman"/>
+          <w:color w:val="795E26"/>
+          <w:kern w:val="0"/>
+          <w:sz w:val="21"/>
+          <w:szCs w:val="21"/>
+          <w14:ligatures w14:val="none"/>
+        </w:rPr>
+        <w:t>split</w:t>
+      </w:r>
+      <w:r>
+        <w:rPr>
+          <w:rFonts w:ascii="Consolas" w:eastAsia="Times New Roman" w:hAnsi="Consolas" w:cs="Times New Roman"/>
+          <w:color w:val="000000"/>
+          <w:kern w:val="0"/>
+          <w:sz w:val="21"/>
+          <w:szCs w:val="21"/>
+          <w14:ligatures w14:val="none"/>
+        </w:rPr>
+        <w:t>(</w:t>
+      </w:r>
+      <w:r>
+        <w:rPr>
+          <w:rFonts w:ascii="Consolas" w:eastAsia="Times New Roman" w:hAnsi="Consolas" w:cs="Times New Roman"/>
+          <w:color w:val="A31515"/>
+          <w:kern w:val="0"/>
+          <w:sz w:val="21"/>
+          <w:szCs w:val="21"/>
+          <w14:ligatures w14:val="none"/>
+        </w:rPr>
+        <w:t>","</w:t>
+      </w:r>
+      <w:r>
+        <w:rPr>
+          <w:rFonts w:ascii="Consolas" w:eastAsia="Times New Roman" w:hAnsi="Consolas" w:cs="Times New Roman"/>
+          <w:color w:val="000000"/>
+          <w:kern w:val="0"/>
+          <w:sz w:val="21"/>
+          <w:szCs w:val="21"/>
+          <w14:ligatures w14:val="none"/>
+        </w:rPr>
+        <w:t>)[</w:t>
+      </w:r>
+      <w:r>
+        <w:rPr>
+          <w:rFonts w:ascii="Consolas" w:eastAsia="Times New Roman" w:hAnsi="Consolas" w:cs="Times New Roman"/>
+          <w:color w:val="098658"/>
+          <w:kern w:val="0"/>
+          <w:sz w:val="21"/>
+          <w:szCs w:val="21"/>
+          <w14:ligatures w14:val="none"/>
+        </w:rPr>
+        <w:t>0</w:t>
+      </w:r>
+      <w:r>
+        <w:rPr>
+          <w:rFonts w:ascii="Consolas" w:eastAsia="Times New Roman" w:hAnsi="Consolas" w:cs="Times New Roman"/>
+          <w:color w:val="000000"/>
+          <w:kern w:val="0"/>
+          <w:sz w:val="21"/>
+          <w:szCs w:val="21"/>
+          <w14:ligatures w14:val="none"/>
+        </w:rPr>
+        <w:t xml:space="preserve">] </w:t>
+      </w:r>
+      <w:r>
+        <w:rPr>
+          <w:rFonts w:ascii="Consolas" w:eastAsia="Times New Roman" w:hAnsi="Consolas" w:cs="Times New Roman"/>
+          <w:color w:val="008000"/>
+          <w:kern w:val="0"/>
+          <w:sz w:val="21"/>
+          <w:szCs w:val="21"/>
+          <w14:ligatures w14:val="none"/>
+        </w:rPr>
+        <w:t>#1st elmen after comma split?</w:t>
+      </w:r>
+    </w:p>
+    <w:p>
+      <w:pPr>
+        <w:shd w:val="clear" w:color="auto" w:fill="FFFFFF"/>
+        <w:spacing w:after="0" w:line="285" w:lineRule="atLeast"/>
+        <w:rPr>
+          <w:rFonts w:ascii="Consolas" w:eastAsia="Times New Roman" w:hAnsi="Consolas" w:cs="Times New Roman"/>
+          <w:color w:val="000000"/>
+          <w:kern w:val="0"/>
+          <w:sz w:val="21"/>
+          <w:szCs w:val="21"/>
+          <w14:ligatures w14:val="none"/>
+        </w:rPr>
+      </w:pPr>
+      <w:r>
+        <w:rPr>
+          <w:rFonts w:ascii="Consolas" w:eastAsia="Times New Roman" w:hAnsi="Consolas" w:cs="Times New Roman"/>
+          <w:color w:val="000000"/>
+          <w:kern w:val="0"/>
+          <w:sz w:val="21"/>
+          <w:szCs w:val="21"/>
+          <w14:ligatures w14:val="none"/>
+        </w:rPr>
+        <w:t xml:space="preserve">        </w:t>
+      </w:r>
+      <w:r>
+        <w:rPr>
+          <w:rFonts w:ascii="Consolas" w:eastAsia="Times New Roman" w:hAnsi="Consolas" w:cs="Times New Roman"/>
+          <w:color w:val="008000"/>
+          <w:kern w:val="0"/>
+          <w:sz w:val="21"/>
+          <w:szCs w:val="21"/>
+          <w14:ligatures w14:val="none"/>
+        </w:rPr>
+        <w:t>#note to self: I don't think split was necessary but was not sure how to add to set without this</w:t>
+      </w:r>
+    </w:p>
+    <w:p>
+      <w:pPr>
+        <w:shd w:val="clear" w:color="auto" w:fill="FFFFFF"/>
+        <w:spacing w:after="0" w:line="285" w:lineRule="atLeast"/>
+        <w:rPr>
+          <w:rFonts w:ascii="Consolas" w:eastAsia="Times New Roman" w:hAnsi="Consolas" w:cs="Times New Roman"/>
+          <w:color w:val="000000"/>
+          <w:kern w:val="0"/>
+          <w:sz w:val="21"/>
+          <w:szCs w:val="21"/>
+          <w14:ligatures w14:val="none"/>
+        </w:rPr>
+      </w:pPr>
+      <w:r>
+        <w:rPr>
+          <w:rFonts w:ascii="Consolas" w:eastAsia="Times New Roman" w:hAnsi="Consolas" w:cs="Times New Roman"/>
+          <w:color w:val="000000"/>
+          <w:kern w:val="0"/>
+          <w:sz w:val="21"/>
+          <w:szCs w:val="21"/>
+          <w14:ligatures w14:val="none"/>
+        </w:rPr>
+        <w:t xml:space="preserve">        </w:t>
+      </w:r>
+      <w:r>
+        <w:rPr>
+          <w:rFonts w:ascii="Consolas" w:eastAsia="Times New Roman" w:hAnsi="Consolas" w:cs="Times New Roman"/>
+          <w:color w:val="008000"/>
+          <w:kern w:val="0"/>
+          <w:sz w:val="21"/>
+          <w:szCs w:val="21"/>
+          <w14:ligatures w14:val="none"/>
+        </w:rPr>
+        <w:t>#later saw could do candidate = row[2]</w:t>
+      </w:r>
+    </w:p>
+    <w:p>
+      <w:pPr>
+        <w:shd w:val="clear" w:color="auto" w:fill="FFFFFF"/>
+        <w:spacing w:after="0" w:line="285" w:lineRule="atLeast"/>
+        <w:rPr>
+          <w:rFonts w:ascii="Consolas" w:eastAsia="Times New Roman" w:hAnsi="Consolas" w:cs="Times New Roman"/>
+          <w:color w:val="000000"/>
+          <w:kern w:val="0"/>
+          <w:sz w:val="21"/>
+          <w:szCs w:val="21"/>
+          <w14:ligatures w14:val="none"/>
+        </w:rPr>
+      </w:pPr>
+      <w:r>
+        <w:rPr>
+          <w:rFonts w:ascii="Consolas" w:eastAsia="Times New Roman" w:hAnsi="Consolas" w:cs="Times New Roman"/>
+          <w:color w:val="000000"/>
+          <w:kern w:val="0"/>
+          <w:sz w:val="21"/>
+          <w:szCs w:val="21"/>
+          <w14:ligatures w14:val="none"/>
+        </w:rPr>
+        <w:t xml:space="preserve">        </w:t>
+      </w:r>
+      <w:r>
+        <w:rPr>
+          <w:rFonts w:ascii="Consolas" w:eastAsia="Times New Roman" w:hAnsi="Consolas" w:cs="Times New Roman"/>
+          <w:color w:val="001080"/>
+          <w:kern w:val="0"/>
+          <w:sz w:val="21"/>
+          <w:szCs w:val="21"/>
+          <w14:ligatures w14:val="none"/>
+        </w:rPr>
+        <w:t>unique_candidates</w:t>
+      </w:r>
+      <w:r>
+        <w:rPr>
+          <w:rFonts w:ascii="Consolas" w:eastAsia="Times New Roman" w:hAnsi="Consolas" w:cs="Times New Roman"/>
+          <w:color w:val="000000"/>
+          <w:kern w:val="0"/>
+          <w:sz w:val="21"/>
+          <w:szCs w:val="21"/>
+          <w14:ligatures w14:val="none"/>
+        </w:rPr>
+        <w:t>.</w:t>
+      </w:r>
+      <w:r>
+        <w:rPr>
+          <w:rFonts w:ascii="Consolas" w:eastAsia="Times New Roman" w:hAnsi="Consolas" w:cs="Times New Roman"/>
+          <w:color w:val="795E26"/>
+          <w:kern w:val="0"/>
+          <w:sz w:val="21"/>
+          <w:szCs w:val="21"/>
+          <w14:ligatures w14:val="none"/>
+        </w:rPr>
+        <w:t>add</w:t>
+      </w:r>
+      <w:r>
+        <w:rPr>
+          <w:rFonts w:ascii="Consolas" w:eastAsia="Times New Roman" w:hAnsi="Consolas" w:cs="Times New Roman"/>
+          <w:color w:val="000000"/>
+          <w:kern w:val="0"/>
+          <w:sz w:val="21"/>
+          <w:szCs w:val="21"/>
+          <w14:ligatures w14:val="none"/>
+        </w:rPr>
+        <w:t>(</w:t>
+      </w:r>
+      <w:r>
+        <w:rPr>
+          <w:rFonts w:ascii="Consolas" w:eastAsia="Times New Roman" w:hAnsi="Consolas" w:cs="Times New Roman"/>
+          <w:color w:val="001080"/>
+          <w:kern w:val="0"/>
+          <w:sz w:val="21"/>
+          <w:szCs w:val="21"/>
+          <w14:ligatures w14:val="none"/>
+        </w:rPr>
+        <w:t>candidate</w:t>
+      </w:r>
+      <w:r>
+        <w:rPr>
+          <w:rFonts w:ascii="Consolas" w:eastAsia="Times New Roman" w:hAnsi="Consolas" w:cs="Times New Roman"/>
+          <w:color w:val="000000"/>
+          <w:kern w:val="0"/>
+          <w:sz w:val="21"/>
+          <w:szCs w:val="21"/>
+          <w14:ligatures w14:val="none"/>
+        </w:rPr>
+        <w:t xml:space="preserve">) </w:t>
+      </w:r>
+      <w:r>
+        <w:rPr>
+          <w:rFonts w:ascii="Consolas" w:eastAsia="Times New Roman" w:hAnsi="Consolas" w:cs="Times New Roman"/>
+          <w:color w:val="008000"/>
+          <w:kern w:val="0"/>
+          <w:sz w:val="21"/>
+          <w:szCs w:val="21"/>
+          <w14:ligatures w14:val="none"/>
+        </w:rPr>
+        <w:t>#add unique candidate to set after each loop</w:t>
+      </w:r>
+    </w:p>
+    <w:p>
+      <w:pPr>
+        <w:shd w:val="clear" w:color="auto" w:fill="FFFFFF"/>
+        <w:spacing w:after="0" w:line="285" w:lineRule="atLeast"/>
+        <w:rPr>
+          <w:rFonts w:ascii="Consolas" w:eastAsia="Times New Roman" w:hAnsi="Consolas" w:cs="Times New Roman"/>
+          <w:color w:val="000000"/>
+          <w:kern w:val="0"/>
+          <w:sz w:val="21"/>
+          <w:szCs w:val="21"/>
+          <w14:ligatures w14:val="none"/>
+        </w:rPr>
+      </w:pPr>
+      <w:r>
+        <w:rPr>
+          <w:rFonts w:ascii="Consolas" w:eastAsia="Times New Roman" w:hAnsi="Consolas" w:cs="Times New Roman"/>
+          <w:color w:val="000000"/>
+          <w:kern w:val="0"/>
+          <w:sz w:val="21"/>
+          <w:szCs w:val="21"/>
+          <w14:ligatures w14:val="none"/>
+        </w:rPr>
+        <w:t xml:space="preserve">        </w:t>
+      </w:r>
+      <w:r>
+        <w:rPr>
+          <w:rFonts w:ascii="Consolas" w:eastAsia="Times New Roman" w:hAnsi="Consolas" w:cs="Times New Roman"/>
+          <w:color w:val="008000"/>
+          <w:kern w:val="0"/>
+          <w:sz w:val="21"/>
+          <w:szCs w:val="21"/>
+          <w14:ligatures w14:val="none"/>
+        </w:rPr>
+        <w:t>#do loop to count each instance of each unique candidate</w:t>
+      </w:r>
+    </w:p>
+    <w:p>
+      <w:pPr>
+        <w:shd w:val="clear" w:color="auto" w:fill="FFFFFF"/>
+        <w:spacing w:after="0" w:line="285" w:lineRule="atLeast"/>
+        <w:rPr>
+          <w:rFonts w:ascii="Consolas" w:eastAsia="Times New Roman" w:hAnsi="Consolas" w:cs="Times New Roman"/>
+          <w:color w:val="000000"/>
+          <w:kern w:val="0"/>
+          <w:sz w:val="21"/>
+          <w:szCs w:val="21"/>
+          <w14:ligatures w14:val="none"/>
+        </w:rPr>
+      </w:pPr>
+      <w:r>
+        <w:rPr>
+          <w:rFonts w:ascii="Consolas" w:eastAsia="Times New Roman" w:hAnsi="Consolas" w:cs="Times New Roman"/>
+          <w:color w:val="000000"/>
+          <w:kern w:val="0"/>
+          <w:sz w:val="21"/>
+          <w:szCs w:val="21"/>
+          <w14:ligatures w14:val="none"/>
+        </w:rPr>
+        <w:t xml:space="preserve">        </w:t>
+      </w:r>
+      <w:r>
+        <w:rPr>
+          <w:rFonts w:ascii="Consolas" w:eastAsia="Times New Roman" w:hAnsi="Consolas" w:cs="Times New Roman"/>
+          <w:color w:val="AF00DB"/>
+          <w:kern w:val="0"/>
+          <w:sz w:val="21"/>
+          <w:szCs w:val="21"/>
+          <w14:ligatures w14:val="none"/>
+        </w:rPr>
+        <w:t>if</w:t>
+      </w:r>
+      <w:r>
+        <w:rPr>
+          <w:rFonts w:ascii="Consolas" w:eastAsia="Times New Roman" w:hAnsi="Consolas" w:cs="Times New Roman"/>
+          <w:color w:val="000000"/>
+          <w:kern w:val="0"/>
+          <w:sz w:val="21"/>
+          <w:szCs w:val="21"/>
+          <w14:ligatures w14:val="none"/>
+        </w:rPr>
+        <w:t xml:space="preserve"> </w:t>
+      </w:r>
+      <w:r>
+        <w:rPr>
+          <w:rFonts w:ascii="Consolas" w:eastAsia="Times New Roman" w:hAnsi="Consolas" w:cs="Times New Roman"/>
+          <w:color w:val="001080"/>
+          <w:kern w:val="0"/>
+          <w:sz w:val="21"/>
+          <w:szCs w:val="21"/>
+          <w14:ligatures w14:val="none"/>
+        </w:rPr>
+        <w:t>candidate</w:t>
+      </w:r>
+      <w:r>
+        <w:rPr>
+          <w:rFonts w:ascii="Consolas" w:eastAsia="Times New Roman" w:hAnsi="Consolas" w:cs="Times New Roman"/>
+          <w:color w:val="000000"/>
+          <w:kern w:val="0"/>
+          <w:sz w:val="21"/>
+          <w:szCs w:val="21"/>
+          <w14:ligatures w14:val="none"/>
+        </w:rPr>
+        <w:t xml:space="preserve"> </w:t>
+      </w:r>
+      <w:r>
+        <w:rPr>
+          <w:rFonts w:ascii="Consolas" w:eastAsia="Times New Roman" w:hAnsi="Consolas" w:cs="Times New Roman"/>
+          <w:color w:val="0000FF"/>
+          <w:kern w:val="0"/>
+          <w:sz w:val="21"/>
+          <w:szCs w:val="21"/>
+          <w14:ligatures w14:val="none"/>
+        </w:rPr>
+        <w:t>in</w:t>
+      </w:r>
+      <w:r>
+        <w:rPr>
+          <w:rFonts w:ascii="Consolas" w:eastAsia="Times New Roman" w:hAnsi="Consolas" w:cs="Times New Roman"/>
+          <w:color w:val="000000"/>
+          <w:kern w:val="0"/>
+          <w:sz w:val="21"/>
+          <w:szCs w:val="21"/>
+          <w14:ligatures w14:val="none"/>
+        </w:rPr>
+        <w:t xml:space="preserve"> </w:t>
+      </w:r>
+      <w:r>
+        <w:rPr>
+          <w:rFonts w:ascii="Consolas" w:eastAsia="Times New Roman" w:hAnsi="Consolas" w:cs="Times New Roman"/>
+          <w:color w:val="001080"/>
+          <w:kern w:val="0"/>
+          <w:sz w:val="21"/>
+          <w:szCs w:val="21"/>
+          <w14:ligatures w14:val="none"/>
+        </w:rPr>
+        <w:t>candidate_votes</w:t>
+      </w:r>
+      <w:r>
+        <w:rPr>
+          <w:rFonts w:ascii="Consolas" w:eastAsia="Times New Roman" w:hAnsi="Consolas" w:cs="Times New Roman"/>
+          <w:color w:val="000000"/>
+          <w:kern w:val="0"/>
+          <w:sz w:val="21"/>
+          <w:szCs w:val="21"/>
+          <w14:ligatures w14:val="none"/>
+        </w:rPr>
+        <w:t>:</w:t>
+      </w:r>
+    </w:p>
+    <w:p>
+      <w:pPr>
+        <w:shd w:val="clear" w:color="auto" w:fill="FFFFFF"/>
+        <w:spacing w:after="0" w:line="285" w:lineRule="atLeast"/>
+        <w:rPr>
+          <w:rFonts w:ascii="Consolas" w:eastAsia="Times New Roman" w:hAnsi="Consolas" w:cs="Times New Roman"/>
+          <w:color w:val="000000"/>
+          <w:kern w:val="0"/>
+          <w:sz w:val="21"/>
+          <w:szCs w:val="21"/>
+          <w14:ligatures w14:val="none"/>
+        </w:rPr>
+      </w:pPr>
+      <w:r>
+        <w:rPr>
+          <w:rFonts w:ascii="Consolas" w:eastAsia="Times New Roman" w:hAnsi="Consolas" w:cs="Times New Roman"/>
+          <w:color w:val="000000"/>
+          <w:kern w:val="0"/>
+          <w:sz w:val="21"/>
+          <w:szCs w:val="21"/>
+          <w14:ligatures w14:val="none"/>
+        </w:rPr>
+        <w:t xml:space="preserve">            </w:t>
+      </w:r>
+      <w:r>
+        <w:rPr>
+          <w:rFonts w:ascii="Consolas" w:eastAsia="Times New Roman" w:hAnsi="Consolas" w:cs="Times New Roman"/>
+          <w:color w:val="001080"/>
+          <w:kern w:val="0"/>
+          <w:sz w:val="21"/>
+          <w:szCs w:val="21"/>
+          <w14:ligatures w14:val="none"/>
+        </w:rPr>
+        <w:t>candidate_votes</w:t>
+      </w:r>
+      <w:r>
+        <w:rPr>
+          <w:rFonts w:ascii="Consolas" w:eastAsia="Times New Roman" w:hAnsi="Consolas" w:cs="Times New Roman"/>
+          <w:color w:val="000000"/>
+          <w:kern w:val="0"/>
+          <w:sz w:val="21"/>
+          <w:szCs w:val="21"/>
+          <w14:ligatures w14:val="none"/>
+        </w:rPr>
+        <w:t>[</w:t>
+      </w:r>
+      <w:r>
+        <w:rPr>
+          <w:rFonts w:ascii="Consolas" w:eastAsia="Times New Roman" w:hAnsi="Consolas" w:cs="Times New Roman"/>
+          <w:color w:val="001080"/>
+          <w:kern w:val="0"/>
+          <w:sz w:val="21"/>
+          <w:szCs w:val="21"/>
+          <w14:ligatures w14:val="none"/>
+        </w:rPr>
+        <w:t>candidate</w:t>
+      </w:r>
+      <w:r>
+        <w:rPr>
+          <w:rFonts w:ascii="Consolas" w:eastAsia="Times New Roman" w:hAnsi="Consolas" w:cs="Times New Roman"/>
+          <w:color w:val="000000"/>
+          <w:kern w:val="0"/>
+          <w:sz w:val="21"/>
+          <w:szCs w:val="21"/>
+          <w14:ligatures w14:val="none"/>
+        </w:rPr>
+        <w:t xml:space="preserve">] += </w:t>
+      </w:r>
+      <w:r>
+        <w:rPr>
+          <w:rFonts w:ascii="Consolas" w:eastAsia="Times New Roman" w:hAnsi="Consolas" w:cs="Times New Roman"/>
+          <w:color w:val="098658"/>
+          <w:kern w:val="0"/>
+          <w:sz w:val="21"/>
+          <w:szCs w:val="21"/>
+          <w14:ligatures w14:val="none"/>
+        </w:rPr>
+        <w:t>1</w:t>
+      </w:r>
+    </w:p>
+    <w:p>
+      <w:pPr>
+        <w:shd w:val="clear" w:color="auto" w:fill="FFFFFF"/>
+        <w:spacing w:after="0" w:line="285" w:lineRule="atLeast"/>
+        <w:rPr>
+          <w:rFonts w:ascii="Consolas" w:eastAsia="Times New Roman" w:hAnsi="Consolas" w:cs="Times New Roman"/>
+          <w:color w:val="000000"/>
+          <w:kern w:val="0"/>
+          <w:sz w:val="21"/>
+          <w:szCs w:val="21"/>
+          <w14:ligatures w14:val="none"/>
+        </w:rPr>
+      </w:pPr>
+      <w:r>
+        <w:rPr>
+          <w:rFonts w:ascii="Consolas" w:eastAsia="Times New Roman" w:hAnsi="Consolas" w:cs="Times New Roman"/>
+          <w:color w:val="000000"/>
+          <w:kern w:val="0"/>
+          <w:sz w:val="21"/>
+          <w:szCs w:val="21"/>
+          <w14:ligatures w14:val="none"/>
+        </w:rPr>
+        <w:t xml:space="preserve">        </w:t>
+      </w:r>
+      <w:r>
+        <w:rPr>
+          <w:rFonts w:ascii="Consolas" w:eastAsia="Times New Roman" w:hAnsi="Consolas" w:cs="Times New Roman"/>
+          <w:color w:val="AF00DB"/>
+          <w:kern w:val="0"/>
+          <w:sz w:val="21"/>
+          <w:szCs w:val="21"/>
+          <w14:ligatures w14:val="none"/>
+        </w:rPr>
+        <w:t>else</w:t>
+      </w:r>
+      <w:r>
+        <w:rPr>
+          <w:rFonts w:ascii="Consolas" w:eastAsia="Times New Roman" w:hAnsi="Consolas" w:cs="Times New Roman"/>
+          <w:color w:val="000000"/>
+          <w:kern w:val="0"/>
+          <w:sz w:val="21"/>
+          <w:szCs w:val="21"/>
+          <w14:ligatures w14:val="none"/>
+        </w:rPr>
+        <w:t>:</w:t>
+      </w:r>
+    </w:p>
+    <w:p>
+      <w:pPr>
+        <w:shd w:val="clear" w:color="auto" w:fill="FFFFFF"/>
+        <w:spacing w:after="0" w:line="285" w:lineRule="atLeast"/>
+        <w:rPr>
+          <w:rFonts w:ascii="Consolas" w:eastAsia="Times New Roman" w:hAnsi="Consolas" w:cs="Times New Roman"/>
+          <w:color w:val="000000"/>
+          <w:kern w:val="0"/>
+          <w:sz w:val="21"/>
+          <w:szCs w:val="21"/>
+          <w14:ligatures w14:val="none"/>
+        </w:rPr>
+      </w:pPr>
+      <w:r>
+        <w:rPr>
+          <w:rFonts w:ascii="Consolas" w:eastAsia="Times New Roman" w:hAnsi="Consolas" w:cs="Times New Roman"/>
+          <w:color w:val="000000"/>
+          <w:kern w:val="0"/>
+          <w:sz w:val="21"/>
+          <w:szCs w:val="21"/>
+          <w14:ligatures w14:val="none"/>
+        </w:rPr>
+        <w:t xml:space="preserve">            </w:t>
+      </w:r>
+      <w:r>
+        <w:rPr>
+          <w:rFonts w:ascii="Consolas" w:eastAsia="Times New Roman" w:hAnsi="Consolas" w:cs="Times New Roman"/>
+          <w:color w:val="001080"/>
+          <w:kern w:val="0"/>
+          <w:sz w:val="21"/>
+          <w:szCs w:val="21"/>
+          <w14:ligatures w14:val="none"/>
+        </w:rPr>
+        <w:t>candidate_votes</w:t>
+      </w:r>
+      <w:r>
+        <w:rPr>
+          <w:rFonts w:ascii="Consolas" w:eastAsia="Times New Roman" w:hAnsi="Consolas" w:cs="Times New Roman"/>
+          <w:color w:val="000000"/>
+          <w:kern w:val="0"/>
+          <w:sz w:val="21"/>
+          <w:szCs w:val="21"/>
+          <w14:ligatures w14:val="none"/>
+        </w:rPr>
+        <w:t>[</w:t>
+      </w:r>
+      <w:r>
+        <w:rPr>
+          <w:rFonts w:ascii="Consolas" w:eastAsia="Times New Roman" w:hAnsi="Consolas" w:cs="Times New Roman"/>
+          <w:color w:val="001080"/>
+          <w:kern w:val="0"/>
+          <w:sz w:val="21"/>
+          <w:szCs w:val="21"/>
+          <w14:ligatures w14:val="none"/>
+        </w:rPr>
+        <w:t>candidate</w:t>
+      </w:r>
+      <w:r>
+        <w:rPr>
+          <w:rFonts w:ascii="Consolas" w:eastAsia="Times New Roman" w:hAnsi="Consolas" w:cs="Times New Roman"/>
+          <w:color w:val="000000"/>
+          <w:kern w:val="0"/>
+          <w:sz w:val="21"/>
+          <w:szCs w:val="21"/>
+          <w14:ligatures w14:val="none"/>
+        </w:rPr>
+        <w:t xml:space="preserve">] = </w:t>
+      </w:r>
+      <w:r>
+        <w:rPr>
+          <w:rFonts w:ascii="Consolas" w:eastAsia="Times New Roman" w:hAnsi="Consolas" w:cs="Times New Roman"/>
+          <w:color w:val="098658"/>
+          <w:kern w:val="0"/>
+          <w:sz w:val="21"/>
+          <w:szCs w:val="21"/>
+          <w14:ligatures w14:val="none"/>
+        </w:rPr>
+        <w:t>1</w:t>
+      </w:r>
+    </w:p>
+    <w:p>
+      <w:pPr>
+        <w:shd w:val="clear" w:color="auto" w:fill="FFFFFF"/>
+        <w:spacing w:after="0" w:line="285" w:lineRule="atLeast"/>
+        <w:rPr>
+          <w:rFonts w:ascii="Consolas" w:eastAsia="Times New Roman" w:hAnsi="Consolas" w:cs="Times New Roman"/>
+          <w:color w:val="000000"/>
+          <w:kern w:val="0"/>
+          <w:sz w:val="21"/>
+          <w:szCs w:val="21"/>
+          <w14:ligatures w14:val="none"/>
+        </w:rPr>
+      </w:pPr>
+    </w:p>
+    <w:p>
+      <w:pPr>
+        <w:shd w:val="clear" w:color="auto" w:fill="FFFFFF"/>
+        <w:spacing w:after="0" w:line="285" w:lineRule="atLeast"/>
+        <w:rPr>
+          <w:rFonts w:ascii="Consolas" w:eastAsia="Times New Roman" w:hAnsi="Consolas" w:cs="Times New Roman"/>
+          <w:color w:val="000000"/>
+          <w:kern w:val="0"/>
+          <w:sz w:val="21"/>
+          <w:szCs w:val="21"/>
+          <w14:ligatures w14:val="none"/>
+        </w:rPr>
+      </w:pPr>
+      <w:r>
+        <w:rPr>
+          <w:rFonts w:ascii="Consolas" w:eastAsia="Times New Roman" w:hAnsi="Consolas" w:cs="Times New Roman"/>
+          <w:color w:val="008000"/>
+          <w:kern w:val="0"/>
+          <w:sz w:val="21"/>
+          <w:szCs w:val="21"/>
+          <w14:ligatures w14:val="none"/>
+        </w:rPr>
+        <w:t>#calculations based on above loops etc</w:t>
+      </w:r>
+    </w:p>
+    <w:p>
+      <w:pPr>
+        <w:shd w:val="clear" w:color="auto" w:fill="FFFFFF"/>
+        <w:spacing w:after="0" w:line="285" w:lineRule="atLeast"/>
+        <w:rPr>
+          <w:rFonts w:ascii="Consolas" w:eastAsia="Times New Roman" w:hAnsi="Consolas" w:cs="Times New Roman"/>
+          <w:color w:val="000000"/>
+          <w:kern w:val="0"/>
+          <w:sz w:val="21"/>
+          <w:szCs w:val="21"/>
+          <w14:ligatures w14:val="none"/>
+        </w:rPr>
+      </w:pPr>
+      <w:r>
+        <w:rPr>
+          <w:rFonts w:ascii="Consolas" w:eastAsia="Times New Roman" w:hAnsi="Consolas" w:cs="Times New Roman"/>
+          <w:color w:val="008000"/>
+          <w:kern w:val="0"/>
+          <w:sz w:val="21"/>
+          <w:szCs w:val="21"/>
+          <w14:ligatures w14:val="none"/>
+        </w:rPr>
+        <w:t>#calc total votes</w:t>
+      </w:r>
+    </w:p>
+    <w:p>
+      <w:pPr>
+        <w:shd w:val="clear" w:color="auto" w:fill="FFFFFF"/>
+        <w:spacing w:after="0" w:line="285" w:lineRule="atLeast"/>
+        <w:rPr>
+          <w:rFonts w:ascii="Consolas" w:eastAsia="Times New Roman" w:hAnsi="Consolas" w:cs="Times New Roman"/>
+          <w:color w:val="000000"/>
+          <w:kern w:val="0"/>
+          <w:sz w:val="21"/>
+          <w:szCs w:val="21"/>
+          <w14:ligatures w14:val="none"/>
+        </w:rPr>
+      </w:pPr>
+      <w:r>
+        <w:rPr>
+          <w:rFonts w:ascii="Consolas" w:eastAsia="Times New Roman" w:hAnsi="Consolas" w:cs="Times New Roman"/>
+          <w:color w:val="0070C1"/>
+          <w:kern w:val="0"/>
+          <w:sz w:val="21"/>
+          <w:szCs w:val="21"/>
+          <w14:ligatures w14:val="none"/>
+        </w:rPr>
+        <w:lastRenderedPageBreak/>
+        <w:t>NUM_VOTES</w:t>
+      </w:r>
+      <w:r>
+        <w:rPr>
+          <w:rFonts w:ascii="Consolas" w:eastAsia="Times New Roman" w:hAnsi="Consolas" w:cs="Times New Roman"/>
+          <w:color w:val="000000"/>
+          <w:kern w:val="0"/>
+          <w:sz w:val="21"/>
+          <w:szCs w:val="21"/>
+          <w14:ligatures w14:val="none"/>
+        </w:rPr>
+        <w:t>=</w:t>
+      </w:r>
+      <w:r>
+        <w:rPr>
+          <w:rFonts w:ascii="Consolas" w:eastAsia="Times New Roman" w:hAnsi="Consolas" w:cs="Times New Roman"/>
+          <w:color w:val="795E26"/>
+          <w:kern w:val="0"/>
+          <w:sz w:val="21"/>
+          <w:szCs w:val="21"/>
+          <w14:ligatures w14:val="none"/>
+        </w:rPr>
+        <w:t>len</w:t>
+      </w:r>
+      <w:r>
+        <w:rPr>
+          <w:rFonts w:ascii="Consolas" w:eastAsia="Times New Roman" w:hAnsi="Consolas" w:cs="Times New Roman"/>
+          <w:color w:val="000000"/>
+          <w:kern w:val="0"/>
+          <w:sz w:val="21"/>
+          <w:szCs w:val="21"/>
+          <w14:ligatures w14:val="none"/>
+        </w:rPr>
+        <w:t>(</w:t>
+      </w:r>
+      <w:r>
+        <w:rPr>
+          <w:rFonts w:ascii="Consolas" w:eastAsia="Times New Roman" w:hAnsi="Consolas" w:cs="Times New Roman"/>
+          <w:color w:val="001080"/>
+          <w:kern w:val="0"/>
+          <w:sz w:val="21"/>
+          <w:szCs w:val="21"/>
+          <w14:ligatures w14:val="none"/>
+        </w:rPr>
+        <w:t>unique_votes</w:t>
+      </w:r>
+      <w:r>
+        <w:rPr>
+          <w:rFonts w:ascii="Consolas" w:eastAsia="Times New Roman" w:hAnsi="Consolas" w:cs="Times New Roman"/>
+          <w:color w:val="000000"/>
+          <w:kern w:val="0"/>
+          <w:sz w:val="21"/>
+          <w:szCs w:val="21"/>
+          <w14:ligatures w14:val="none"/>
+        </w:rPr>
+        <w:t>)</w:t>
+      </w:r>
+    </w:p>
+    <w:p>
+      <w:pPr>
+        <w:shd w:val="clear" w:color="auto" w:fill="FFFFFF"/>
+        <w:spacing w:after="0" w:line="285" w:lineRule="atLeast"/>
+        <w:rPr>
+          <w:rFonts w:ascii="Consolas" w:eastAsia="Times New Roman" w:hAnsi="Consolas" w:cs="Times New Roman"/>
+          <w:color w:val="000000"/>
+          <w:kern w:val="0"/>
+          <w:sz w:val="21"/>
+          <w:szCs w:val="21"/>
+          <w14:ligatures w14:val="none"/>
+        </w:rPr>
+      </w:pPr>
+      <w:r>
+        <w:rPr>
+          <w:rFonts w:ascii="Consolas" w:eastAsia="Times New Roman" w:hAnsi="Consolas" w:cs="Times New Roman"/>
+          <w:color w:val="795E26"/>
+          <w:kern w:val="0"/>
+          <w:sz w:val="21"/>
+          <w:szCs w:val="21"/>
+          <w14:ligatures w14:val="none"/>
+        </w:rPr>
+        <w:t>print</w:t>
+      </w:r>
+      <w:r>
+        <w:rPr>
+          <w:rFonts w:ascii="Consolas" w:eastAsia="Times New Roman" w:hAnsi="Consolas" w:cs="Times New Roman"/>
+          <w:color w:val="000000"/>
+          <w:kern w:val="0"/>
+          <w:sz w:val="21"/>
+          <w:szCs w:val="21"/>
+          <w14:ligatures w14:val="none"/>
+        </w:rPr>
+        <w:t>(</w:t>
+      </w:r>
+      <w:r>
+        <w:rPr>
+          <w:rFonts w:ascii="Consolas" w:eastAsia="Times New Roman" w:hAnsi="Consolas" w:cs="Times New Roman"/>
+          <w:color w:val="A31515"/>
+          <w:kern w:val="0"/>
+          <w:sz w:val="21"/>
+          <w:szCs w:val="21"/>
+          <w14:ligatures w14:val="none"/>
+        </w:rPr>
+        <w:t>"Total Votes: "</w:t>
+      </w:r>
+      <w:r>
+        <w:rPr>
+          <w:rFonts w:ascii="Consolas" w:eastAsia="Times New Roman" w:hAnsi="Consolas" w:cs="Times New Roman"/>
+          <w:color w:val="000000"/>
+          <w:kern w:val="0"/>
+          <w:sz w:val="21"/>
+          <w:szCs w:val="21"/>
+          <w14:ligatures w14:val="none"/>
+        </w:rPr>
+        <w:t>,</w:t>
+      </w:r>
+      <w:r>
+        <w:rPr>
+          <w:rFonts w:ascii="Consolas" w:eastAsia="Times New Roman" w:hAnsi="Consolas" w:cs="Times New Roman"/>
+          <w:color w:val="0070C1"/>
+          <w:kern w:val="0"/>
+          <w:sz w:val="21"/>
+          <w:szCs w:val="21"/>
+          <w14:ligatures w14:val="none"/>
+        </w:rPr>
+        <w:t>NUM_VOTES</w:t>
+      </w:r>
+      <w:r>
+        <w:rPr>
+          <w:rFonts w:ascii="Consolas" w:eastAsia="Times New Roman" w:hAnsi="Consolas" w:cs="Times New Roman"/>
+          <w:color w:val="000000"/>
+          <w:kern w:val="0"/>
+          <w:sz w:val="21"/>
+          <w:szCs w:val="21"/>
+          <w14:ligatures w14:val="none"/>
+        </w:rPr>
+        <w:t>)</w:t>
+      </w:r>
+    </w:p>
+    <w:p>
+      <w:pPr>
+        <w:shd w:val="clear" w:color="auto" w:fill="FFFFFF"/>
+        <w:spacing w:after="0" w:line="285" w:lineRule="atLeast"/>
+        <w:rPr>
+          <w:rFonts w:ascii="Consolas" w:eastAsia="Times New Roman" w:hAnsi="Consolas" w:cs="Times New Roman"/>
+          <w:color w:val="000000"/>
+          <w:kern w:val="0"/>
+          <w:sz w:val="21"/>
+          <w:szCs w:val="21"/>
+          <w14:ligatures w14:val="none"/>
+        </w:rPr>
+      </w:pPr>
+      <w:r>
+        <w:rPr>
+          <w:rFonts w:ascii="Consolas" w:eastAsia="Times New Roman" w:hAnsi="Consolas" w:cs="Times New Roman"/>
+          <w:color w:val="008000"/>
+          <w:kern w:val="0"/>
+          <w:sz w:val="21"/>
+          <w:szCs w:val="21"/>
+          <w14:ligatures w14:val="none"/>
+        </w:rPr>
+        <w:t>#calc total candidates. do not need to print; just checking I did it correctly</w:t>
+      </w:r>
+    </w:p>
+    <w:p>
+      <w:pPr>
+        <w:shd w:val="clear" w:color="auto" w:fill="FFFFFF"/>
+        <w:spacing w:after="0" w:line="285" w:lineRule="atLeast"/>
+        <w:rPr>
+          <w:rFonts w:ascii="Consolas" w:eastAsia="Times New Roman" w:hAnsi="Consolas" w:cs="Times New Roman"/>
+          <w:color w:val="000000"/>
+          <w:kern w:val="0"/>
+          <w:sz w:val="21"/>
+          <w:szCs w:val="21"/>
+          <w14:ligatures w14:val="none"/>
+        </w:rPr>
+      </w:pPr>
+      <w:r>
+        <w:rPr>
+          <w:rFonts w:ascii="Consolas" w:eastAsia="Times New Roman" w:hAnsi="Consolas" w:cs="Times New Roman"/>
+          <w:color w:val="0070C1"/>
+          <w:kern w:val="0"/>
+          <w:sz w:val="21"/>
+          <w:szCs w:val="21"/>
+          <w14:ligatures w14:val="none"/>
+        </w:rPr>
+        <w:t>NUM_CANDIDATES</w:t>
+      </w:r>
+      <w:r>
+        <w:rPr>
+          <w:rFonts w:ascii="Consolas" w:eastAsia="Times New Roman" w:hAnsi="Consolas" w:cs="Times New Roman"/>
+          <w:color w:val="000000"/>
+          <w:kern w:val="0"/>
+          <w:sz w:val="21"/>
+          <w:szCs w:val="21"/>
+          <w14:ligatures w14:val="none"/>
+        </w:rPr>
+        <w:t>=</w:t>
+      </w:r>
+      <w:r>
+        <w:rPr>
+          <w:rFonts w:ascii="Consolas" w:eastAsia="Times New Roman" w:hAnsi="Consolas" w:cs="Times New Roman"/>
+          <w:color w:val="795E26"/>
+          <w:kern w:val="0"/>
+          <w:sz w:val="21"/>
+          <w:szCs w:val="21"/>
+          <w14:ligatures w14:val="none"/>
+        </w:rPr>
+        <w:t>len</w:t>
+      </w:r>
+      <w:r>
+        <w:rPr>
+          <w:rFonts w:ascii="Consolas" w:eastAsia="Times New Roman" w:hAnsi="Consolas" w:cs="Times New Roman"/>
+          <w:color w:val="000000"/>
+          <w:kern w:val="0"/>
+          <w:sz w:val="21"/>
+          <w:szCs w:val="21"/>
+          <w14:ligatures w14:val="none"/>
+        </w:rPr>
+        <w:t>(</w:t>
+      </w:r>
+      <w:r>
+        <w:rPr>
+          <w:rFonts w:ascii="Consolas" w:eastAsia="Times New Roman" w:hAnsi="Consolas" w:cs="Times New Roman"/>
+          <w:color w:val="001080"/>
+          <w:kern w:val="0"/>
+          <w:sz w:val="21"/>
+          <w:szCs w:val="21"/>
+          <w14:ligatures w14:val="none"/>
+        </w:rPr>
+        <w:t>unique_candidates</w:t>
+      </w:r>
+      <w:r>
+        <w:rPr>
+          <w:rFonts w:ascii="Consolas" w:eastAsia="Times New Roman" w:hAnsi="Consolas" w:cs="Times New Roman"/>
+          <w:color w:val="000000"/>
+          <w:kern w:val="0"/>
+          <w:sz w:val="21"/>
+          <w:szCs w:val="21"/>
+          <w14:ligatures w14:val="none"/>
+        </w:rPr>
+        <w:t>)</w:t>
+      </w:r>
+    </w:p>
+    <w:p>
+      <w:pPr>
+        <w:shd w:val="clear" w:color="auto" w:fill="FFFFFF"/>
+        <w:spacing w:after="0" w:line="285" w:lineRule="atLeast"/>
+        <w:rPr>
+          <w:rFonts w:ascii="Consolas" w:eastAsia="Times New Roman" w:hAnsi="Consolas" w:cs="Times New Roman"/>
+          <w:color w:val="000000"/>
+          <w:kern w:val="0"/>
+          <w:sz w:val="21"/>
+          <w:szCs w:val="21"/>
+          <w14:ligatures w14:val="none"/>
+        </w:rPr>
+      </w:pPr>
+      <w:r>
+        <w:rPr>
+          <w:rFonts w:ascii="Consolas" w:eastAsia="Times New Roman" w:hAnsi="Consolas" w:cs="Times New Roman"/>
+          <w:color w:val="008000"/>
+          <w:kern w:val="0"/>
+          <w:sz w:val="21"/>
+          <w:szCs w:val="21"/>
+          <w14:ligatures w14:val="none"/>
+        </w:rPr>
+        <w:t>#print(NUM_CANDIDATES)</w:t>
+      </w:r>
+    </w:p>
+    <w:p>
+      <w:pPr>
+        <w:shd w:val="clear" w:color="auto" w:fill="FFFFFF"/>
+        <w:spacing w:after="0" w:line="285" w:lineRule="atLeast"/>
+        <w:rPr>
+          <w:rFonts w:ascii="Consolas" w:eastAsia="Times New Roman" w:hAnsi="Consolas" w:cs="Times New Roman"/>
+          <w:color w:val="000000"/>
+          <w:kern w:val="0"/>
+          <w:sz w:val="21"/>
+          <w:szCs w:val="21"/>
+          <w14:ligatures w14:val="none"/>
+        </w:rPr>
+      </w:pPr>
+      <w:r>
+        <w:rPr>
+          <w:rFonts w:ascii="Consolas" w:eastAsia="Times New Roman" w:hAnsi="Consolas" w:cs="Times New Roman"/>
+          <w:color w:val="008000"/>
+          <w:kern w:val="0"/>
+          <w:sz w:val="21"/>
+          <w:szCs w:val="21"/>
+          <w14:ligatures w14:val="none"/>
+        </w:rPr>
+        <w:t># checking to see if can print each candidate. cheange set to list</w:t>
+      </w:r>
+    </w:p>
+    <w:p>
+      <w:pPr>
+        <w:shd w:val="clear" w:color="auto" w:fill="FFFFFF"/>
+        <w:spacing w:after="0" w:line="285" w:lineRule="atLeast"/>
+        <w:rPr>
+          <w:rFonts w:ascii="Consolas" w:eastAsia="Times New Roman" w:hAnsi="Consolas" w:cs="Times New Roman"/>
+          <w:color w:val="000000"/>
+          <w:kern w:val="0"/>
+          <w:sz w:val="21"/>
+          <w:szCs w:val="21"/>
+          <w14:ligatures w14:val="none"/>
+        </w:rPr>
+      </w:pPr>
+      <w:r>
+        <w:rPr>
+          <w:rFonts w:ascii="Consolas" w:eastAsia="Times New Roman" w:hAnsi="Consolas" w:cs="Times New Roman"/>
+          <w:color w:val="008000"/>
+          <w:kern w:val="0"/>
+          <w:sz w:val="21"/>
+          <w:szCs w:val="21"/>
+          <w14:ligatures w14:val="none"/>
+        </w:rPr>
+        <w:t># can fix this later to print each with its vote count?</w:t>
+      </w:r>
+    </w:p>
+    <w:p>
+      <w:pPr>
+        <w:shd w:val="clear" w:color="auto" w:fill="FFFFFF"/>
+        <w:spacing w:after="0" w:line="285" w:lineRule="atLeast"/>
+        <w:rPr>
+          <w:rFonts w:ascii="Consolas" w:eastAsia="Times New Roman" w:hAnsi="Consolas" w:cs="Times New Roman"/>
+          <w:color w:val="000000"/>
+          <w:kern w:val="0"/>
+          <w:sz w:val="21"/>
+          <w:szCs w:val="21"/>
+          <w14:ligatures w14:val="none"/>
+        </w:rPr>
+      </w:pPr>
+      <w:r>
+        <w:rPr>
+          <w:rFonts w:ascii="Consolas" w:eastAsia="Times New Roman" w:hAnsi="Consolas" w:cs="Times New Roman"/>
+          <w:color w:val="001080"/>
+          <w:kern w:val="0"/>
+          <w:sz w:val="21"/>
+          <w:szCs w:val="21"/>
+          <w14:ligatures w14:val="none"/>
+        </w:rPr>
+        <w:t>unique_candidates_list</w:t>
+      </w:r>
+      <w:r>
+        <w:rPr>
+          <w:rFonts w:ascii="Consolas" w:eastAsia="Times New Roman" w:hAnsi="Consolas" w:cs="Times New Roman"/>
+          <w:color w:val="000000"/>
+          <w:kern w:val="0"/>
+          <w:sz w:val="21"/>
+          <w:szCs w:val="21"/>
+          <w14:ligatures w14:val="none"/>
+        </w:rPr>
+        <w:t xml:space="preserve"> = </w:t>
+      </w:r>
+      <w:r>
+        <w:rPr>
+          <w:rFonts w:ascii="Consolas" w:eastAsia="Times New Roman" w:hAnsi="Consolas" w:cs="Times New Roman"/>
+          <w:color w:val="267F99"/>
+          <w:kern w:val="0"/>
+          <w:sz w:val="21"/>
+          <w:szCs w:val="21"/>
+          <w14:ligatures w14:val="none"/>
+        </w:rPr>
+        <w:t>list</w:t>
+      </w:r>
+      <w:r>
+        <w:rPr>
+          <w:rFonts w:ascii="Consolas" w:eastAsia="Times New Roman" w:hAnsi="Consolas" w:cs="Times New Roman"/>
+          <w:color w:val="000000"/>
+          <w:kern w:val="0"/>
+          <w:sz w:val="21"/>
+          <w:szCs w:val="21"/>
+          <w14:ligatures w14:val="none"/>
+        </w:rPr>
+        <w:t>(</w:t>
+      </w:r>
+      <w:r>
+        <w:rPr>
+          <w:rFonts w:ascii="Consolas" w:eastAsia="Times New Roman" w:hAnsi="Consolas" w:cs="Times New Roman"/>
+          <w:color w:val="001080"/>
+          <w:kern w:val="0"/>
+          <w:sz w:val="21"/>
+          <w:szCs w:val="21"/>
+          <w14:ligatures w14:val="none"/>
+        </w:rPr>
+        <w:t>unique_candidates</w:t>
+      </w:r>
+      <w:r>
+        <w:rPr>
+          <w:rFonts w:ascii="Consolas" w:eastAsia="Times New Roman" w:hAnsi="Consolas" w:cs="Times New Roman"/>
+          <w:color w:val="000000"/>
+          <w:kern w:val="0"/>
+          <w:sz w:val="21"/>
+          <w:szCs w:val="21"/>
+          <w14:ligatures w14:val="none"/>
+        </w:rPr>
+        <w:t>)</w:t>
+      </w:r>
+    </w:p>
+    <w:p>
+      <w:pPr>
+        <w:shd w:val="clear" w:color="auto" w:fill="FFFFFF"/>
+        <w:spacing w:after="0" w:line="285" w:lineRule="atLeast"/>
+        <w:rPr>
+          <w:rFonts w:ascii="Consolas" w:eastAsia="Times New Roman" w:hAnsi="Consolas" w:cs="Times New Roman"/>
+          <w:color w:val="000000"/>
+          <w:kern w:val="0"/>
+          <w:sz w:val="21"/>
+          <w:szCs w:val="21"/>
+          <w14:ligatures w14:val="none"/>
+        </w:rPr>
+      </w:pPr>
+      <w:r>
+        <w:rPr>
+          <w:rFonts w:ascii="Consolas" w:eastAsia="Times New Roman" w:hAnsi="Consolas" w:cs="Times New Roman"/>
+          <w:color w:val="008000"/>
+          <w:kern w:val="0"/>
+          <w:sz w:val="21"/>
+          <w:szCs w:val="21"/>
+          <w14:ligatures w14:val="none"/>
+        </w:rPr>
+        <w:t># Display the vote count for each candidate</w:t>
+      </w:r>
+    </w:p>
+    <w:p>
+      <w:pPr>
+        <w:shd w:val="clear" w:color="auto" w:fill="FFFFFF"/>
+        <w:spacing w:after="0" w:line="285" w:lineRule="atLeast"/>
+        <w:rPr>
+          <w:rFonts w:ascii="Consolas" w:eastAsia="Times New Roman" w:hAnsi="Consolas" w:cs="Times New Roman"/>
+          <w:color w:val="000000"/>
+          <w:kern w:val="0"/>
+          <w:sz w:val="21"/>
+          <w:szCs w:val="21"/>
+          <w14:ligatures w14:val="none"/>
+        </w:rPr>
+      </w:pPr>
+      <w:r>
+        <w:rPr>
+          <w:rFonts w:ascii="Consolas" w:eastAsia="Times New Roman" w:hAnsi="Consolas" w:cs="Times New Roman"/>
+          <w:color w:val="AF00DB"/>
+          <w:kern w:val="0"/>
+          <w:sz w:val="21"/>
+          <w:szCs w:val="21"/>
+          <w14:ligatures w14:val="none"/>
+        </w:rPr>
+        <w:t>for</w:t>
+      </w:r>
+      <w:r>
+        <w:rPr>
+          <w:rFonts w:ascii="Consolas" w:eastAsia="Times New Roman" w:hAnsi="Consolas" w:cs="Times New Roman"/>
+          <w:color w:val="000000"/>
+          <w:kern w:val="0"/>
+          <w:sz w:val="21"/>
+          <w:szCs w:val="21"/>
+          <w14:ligatures w14:val="none"/>
+        </w:rPr>
+        <w:t xml:space="preserve"> </w:t>
+      </w:r>
+      <w:r>
+        <w:rPr>
+          <w:rFonts w:ascii="Consolas" w:eastAsia="Times New Roman" w:hAnsi="Consolas" w:cs="Times New Roman"/>
+          <w:color w:val="001080"/>
+          <w:kern w:val="0"/>
+          <w:sz w:val="21"/>
+          <w:szCs w:val="21"/>
+          <w14:ligatures w14:val="none"/>
+        </w:rPr>
+        <w:t>candidate</w:t>
+      </w:r>
+      <w:r>
+        <w:rPr>
+          <w:rFonts w:ascii="Consolas" w:eastAsia="Times New Roman" w:hAnsi="Consolas" w:cs="Times New Roman"/>
+          <w:color w:val="000000"/>
+          <w:kern w:val="0"/>
+          <w:sz w:val="21"/>
+          <w:szCs w:val="21"/>
+          <w14:ligatures w14:val="none"/>
+        </w:rPr>
+        <w:t xml:space="preserve">, </w:t>
+      </w:r>
+      <w:r>
+        <w:rPr>
+          <w:rFonts w:ascii="Consolas" w:eastAsia="Times New Roman" w:hAnsi="Consolas" w:cs="Times New Roman"/>
+          <w:color w:val="001080"/>
+          <w:kern w:val="0"/>
+          <w:sz w:val="21"/>
+          <w:szCs w:val="21"/>
+          <w14:ligatures w14:val="none"/>
+        </w:rPr>
+        <w:t>votes</w:t>
+      </w:r>
+      <w:r>
+        <w:rPr>
+          <w:rFonts w:ascii="Consolas" w:eastAsia="Times New Roman" w:hAnsi="Consolas" w:cs="Times New Roman"/>
+          <w:color w:val="000000"/>
+          <w:kern w:val="0"/>
+          <w:sz w:val="21"/>
+          <w:szCs w:val="21"/>
+          <w14:ligatures w14:val="none"/>
+        </w:rPr>
+        <w:t xml:space="preserve"> </w:t>
+      </w:r>
+      <w:r>
+        <w:rPr>
+          <w:rFonts w:ascii="Consolas" w:eastAsia="Times New Roman" w:hAnsi="Consolas" w:cs="Times New Roman"/>
+          <w:color w:val="AF00DB"/>
+          <w:kern w:val="0"/>
+          <w:sz w:val="21"/>
+          <w:szCs w:val="21"/>
+          <w14:ligatures w14:val="none"/>
+        </w:rPr>
+        <w:t>in</w:t>
+      </w:r>
+      <w:r>
+        <w:rPr>
+          <w:rFonts w:ascii="Consolas" w:eastAsia="Times New Roman" w:hAnsi="Consolas" w:cs="Times New Roman"/>
+          <w:color w:val="000000"/>
+          <w:kern w:val="0"/>
+          <w:sz w:val="21"/>
+          <w:szCs w:val="21"/>
+          <w14:ligatures w14:val="none"/>
+        </w:rPr>
+        <w:t xml:space="preserve"> </w:t>
+      </w:r>
+      <w:r>
+        <w:rPr>
+          <w:rFonts w:ascii="Consolas" w:eastAsia="Times New Roman" w:hAnsi="Consolas" w:cs="Times New Roman"/>
+          <w:color w:val="001080"/>
+          <w:kern w:val="0"/>
+          <w:sz w:val="21"/>
+          <w:szCs w:val="21"/>
+          <w14:ligatures w14:val="none"/>
+        </w:rPr>
+        <w:t>candidate_votes</w:t>
+      </w:r>
+      <w:r>
+        <w:rPr>
+          <w:rFonts w:ascii="Consolas" w:eastAsia="Times New Roman" w:hAnsi="Consolas" w:cs="Times New Roman"/>
+          <w:color w:val="000000"/>
+          <w:kern w:val="0"/>
+          <w:sz w:val="21"/>
+          <w:szCs w:val="21"/>
+          <w14:ligatures w14:val="none"/>
+        </w:rPr>
+        <w:t>.</w:t>
+      </w:r>
+      <w:r>
+        <w:rPr>
+          <w:rFonts w:ascii="Consolas" w:eastAsia="Times New Roman" w:hAnsi="Consolas" w:cs="Times New Roman"/>
+          <w:color w:val="795E26"/>
+          <w:kern w:val="0"/>
+          <w:sz w:val="21"/>
+          <w:szCs w:val="21"/>
+          <w14:ligatures w14:val="none"/>
+        </w:rPr>
+        <w:t>items</w:t>
+      </w:r>
+      <w:r>
+        <w:rPr>
+          <w:rFonts w:ascii="Consolas" w:eastAsia="Times New Roman" w:hAnsi="Consolas" w:cs="Times New Roman"/>
+          <w:color w:val="000000"/>
+          <w:kern w:val="0"/>
+          <w:sz w:val="21"/>
+          <w:szCs w:val="21"/>
+          <w14:ligatures w14:val="none"/>
+        </w:rPr>
+        <w:t>():</w:t>
+      </w:r>
+    </w:p>
+    <w:p>
+      <w:pPr>
+        <w:shd w:val="clear" w:color="auto" w:fill="FFFFFF"/>
+        <w:spacing w:after="0" w:line="285" w:lineRule="atLeast"/>
+        <w:rPr>
+          <w:rFonts w:ascii="Consolas" w:eastAsia="Times New Roman" w:hAnsi="Consolas" w:cs="Times New Roman"/>
+          <w:color w:val="000000"/>
+          <w:kern w:val="0"/>
+          <w:sz w:val="21"/>
+          <w:szCs w:val="21"/>
+          <w14:ligatures w14:val="none"/>
+        </w:rPr>
+      </w:pPr>
+      <w:r>
+        <w:rPr>
+          <w:rFonts w:ascii="Consolas" w:eastAsia="Times New Roman" w:hAnsi="Consolas" w:cs="Times New Roman"/>
+          <w:color w:val="000000"/>
+          <w:kern w:val="0"/>
+          <w:sz w:val="21"/>
+          <w:szCs w:val="21"/>
+          <w14:ligatures w14:val="none"/>
+        </w:rPr>
+        <w:t xml:space="preserve">    </w:t>
+      </w:r>
+      <w:r>
+        <w:rPr>
+          <w:rFonts w:ascii="Consolas" w:eastAsia="Times New Roman" w:hAnsi="Consolas" w:cs="Times New Roman"/>
+          <w:color w:val="795E26"/>
+          <w:kern w:val="0"/>
+          <w:sz w:val="21"/>
+          <w:szCs w:val="21"/>
+          <w14:ligatures w14:val="none"/>
+        </w:rPr>
+        <w:t>print</w:t>
+      </w:r>
+      <w:r>
+        <w:rPr>
+          <w:rFonts w:ascii="Consolas" w:eastAsia="Times New Roman" w:hAnsi="Consolas" w:cs="Times New Roman"/>
+          <w:color w:val="000000"/>
+          <w:kern w:val="0"/>
+          <w:sz w:val="21"/>
+          <w:szCs w:val="21"/>
+          <w14:ligatures w14:val="none"/>
+        </w:rPr>
+        <w:t>(</w:t>
+      </w:r>
+      <w:r>
+        <w:rPr>
+          <w:rFonts w:ascii="Consolas" w:eastAsia="Times New Roman" w:hAnsi="Consolas" w:cs="Times New Roman"/>
+          <w:color w:val="0000FF"/>
+          <w:kern w:val="0"/>
+          <w:sz w:val="21"/>
+          <w:szCs w:val="21"/>
+          <w14:ligatures w14:val="none"/>
+        </w:rPr>
+        <w:t>f</w:t>
+      </w:r>
+      <w:r>
+        <w:rPr>
+          <w:rFonts w:ascii="Consolas" w:eastAsia="Times New Roman" w:hAnsi="Consolas" w:cs="Times New Roman"/>
+          <w:color w:val="A31515"/>
+          <w:kern w:val="0"/>
+          <w:sz w:val="21"/>
+          <w:szCs w:val="21"/>
+          <w14:ligatures w14:val="none"/>
+        </w:rPr>
+        <w:t>"</w:t>
+      </w:r>
+      <w:r>
+        <w:rPr>
+          <w:rFonts w:ascii="Consolas" w:eastAsia="Times New Roman" w:hAnsi="Consolas" w:cs="Times New Roman"/>
+          <w:color w:val="0000FF"/>
+          <w:kern w:val="0"/>
+          <w:sz w:val="21"/>
+          <w:szCs w:val="21"/>
+          <w14:ligatures w14:val="none"/>
+        </w:rPr>
+        <w:t>{</w:t>
+      </w:r>
+      <w:r>
+        <w:rPr>
+          <w:rFonts w:ascii="Consolas" w:eastAsia="Times New Roman" w:hAnsi="Consolas" w:cs="Times New Roman"/>
+          <w:color w:val="001080"/>
+          <w:kern w:val="0"/>
+          <w:sz w:val="21"/>
+          <w:szCs w:val="21"/>
+          <w14:ligatures w14:val="none"/>
+        </w:rPr>
+        <w:t>candidate</w:t>
+      </w:r>
+      <w:r>
+        <w:rPr>
+          <w:rFonts w:ascii="Consolas" w:eastAsia="Times New Roman" w:hAnsi="Consolas" w:cs="Times New Roman"/>
+          <w:color w:val="0000FF"/>
+          <w:kern w:val="0"/>
+          <w:sz w:val="21"/>
+          <w:szCs w:val="21"/>
+          <w14:ligatures w14:val="none"/>
+        </w:rPr>
+        <w:t>}</w:t>
+      </w:r>
+      <w:r>
+        <w:rPr>
+          <w:rFonts w:ascii="Consolas" w:eastAsia="Times New Roman" w:hAnsi="Consolas" w:cs="Times New Roman"/>
+          <w:color w:val="A31515"/>
+          <w:kern w:val="0"/>
+          <w:sz w:val="21"/>
+          <w:szCs w:val="21"/>
+          <w14:ligatures w14:val="none"/>
+        </w:rPr>
+        <w:t xml:space="preserve">: </w:t>
+      </w:r>
+      <w:r>
+        <w:rPr>
+          <w:rFonts w:ascii="Consolas" w:eastAsia="Times New Roman" w:hAnsi="Consolas" w:cs="Times New Roman"/>
+          <w:color w:val="0000FF"/>
+          <w:kern w:val="0"/>
+          <w:sz w:val="21"/>
+          <w:szCs w:val="21"/>
+          <w14:ligatures w14:val="none"/>
+        </w:rPr>
+        <w:t>{</w:t>
+      </w:r>
+      <w:r>
+        <w:rPr>
+          <w:rFonts w:ascii="Consolas" w:eastAsia="Times New Roman" w:hAnsi="Consolas" w:cs="Times New Roman"/>
+          <w:color w:val="001080"/>
+          <w:kern w:val="0"/>
+          <w:sz w:val="21"/>
+          <w:szCs w:val="21"/>
+          <w14:ligatures w14:val="none"/>
+        </w:rPr>
+        <w:t>votes</w:t>
+      </w:r>
+      <w:r>
+        <w:rPr>
+          <w:rFonts w:ascii="Consolas" w:eastAsia="Times New Roman" w:hAnsi="Consolas" w:cs="Times New Roman"/>
+          <w:color w:val="0000FF"/>
+          <w:kern w:val="0"/>
+          <w:sz w:val="21"/>
+          <w:szCs w:val="21"/>
+          <w14:ligatures w14:val="none"/>
+        </w:rPr>
+        <w:t>}</w:t>
+      </w:r>
+      <w:r>
+        <w:rPr>
+          <w:rFonts w:ascii="Consolas" w:eastAsia="Times New Roman" w:hAnsi="Consolas" w:cs="Times New Roman"/>
+          <w:color w:val="A31515"/>
+          <w:kern w:val="0"/>
+          <w:sz w:val="21"/>
+          <w:szCs w:val="21"/>
+          <w14:ligatures w14:val="none"/>
+        </w:rPr>
+        <w:t>"</w:t>
+      </w:r>
+      <w:r>
+        <w:rPr>
+          <w:rFonts w:ascii="Consolas" w:eastAsia="Times New Roman" w:hAnsi="Consolas" w:cs="Times New Roman"/>
+          <w:color w:val="000000"/>
+          <w:kern w:val="0"/>
+          <w:sz w:val="21"/>
+          <w:szCs w:val="21"/>
+          <w14:ligatures w14:val="none"/>
+        </w:rPr>
+        <w:t>)</w:t>
+      </w:r>
+    </w:p>
+    <w:p>
+      <w:pPr>
+        <w:shd w:val="clear" w:color="auto" w:fill="FFFFFF"/>
+        <w:spacing w:after="0" w:line="285" w:lineRule="atLeast"/>
+        <w:rPr>
+          <w:rFonts w:ascii="Consolas" w:eastAsia="Times New Roman" w:hAnsi="Consolas" w:cs="Times New Roman"/>
+          <w:color w:val="000000"/>
+          <w:kern w:val="0"/>
+          <w:sz w:val="21"/>
+          <w:szCs w:val="21"/>
+          <w14:ligatures w14:val="none"/>
+        </w:rPr>
+      </w:pPr>
+      <w:r>
+        <w:rPr>
+          <w:rFonts w:ascii="Consolas" w:eastAsia="Times New Roman" w:hAnsi="Consolas" w:cs="Times New Roman"/>
+          <w:color w:val="008000"/>
+          <w:kern w:val="0"/>
+          <w:sz w:val="21"/>
+          <w:szCs w:val="21"/>
+          <w14:ligatures w14:val="none"/>
+        </w:rPr>
+        <w:t># Sort alphabetically based on the names and print. use this later once calc votes for each above this line</w:t>
+      </w:r>
+    </w:p>
+    <w:p>
+      <w:pPr>
+        <w:shd w:val="clear" w:color="auto" w:fill="FFFFFF"/>
+        <w:spacing w:after="0" w:line="285" w:lineRule="atLeast"/>
+        <w:rPr>
+          <w:rFonts w:ascii="Consolas" w:eastAsia="Times New Roman" w:hAnsi="Consolas" w:cs="Times New Roman"/>
+          <w:color w:val="000000"/>
+          <w:kern w:val="0"/>
+          <w:sz w:val="21"/>
+          <w:szCs w:val="21"/>
+          <w14:ligatures w14:val="none"/>
+        </w:rPr>
+      </w:pPr>
+      <w:r>
+        <w:rPr>
+          <w:rFonts w:ascii="Consolas" w:eastAsia="Times New Roman" w:hAnsi="Consolas" w:cs="Times New Roman"/>
+          <w:color w:val="008000"/>
+          <w:kern w:val="0"/>
+          <w:sz w:val="21"/>
+          <w:szCs w:val="21"/>
+          <w14:ligatures w14:val="none"/>
+        </w:rPr>
+        <w:t>#candidates_sorted = sorted(unique_candidates_list)</w:t>
+      </w:r>
+    </w:p>
+    <w:p>
+      <w:pPr>
+        <w:shd w:val="clear" w:color="auto" w:fill="FFFFFF"/>
+        <w:spacing w:after="0" w:line="285" w:lineRule="atLeast"/>
+        <w:rPr>
+          <w:rFonts w:ascii="Consolas" w:eastAsia="Times New Roman" w:hAnsi="Consolas" w:cs="Times New Roman"/>
+          <w:color w:val="000000"/>
+          <w:kern w:val="0"/>
+          <w:sz w:val="21"/>
+          <w:szCs w:val="21"/>
+          <w14:ligatures w14:val="none"/>
+        </w:rPr>
+      </w:pPr>
+      <w:r>
+        <w:rPr>
+          <w:rFonts w:ascii="Consolas" w:eastAsia="Times New Roman" w:hAnsi="Consolas" w:cs="Times New Roman"/>
+          <w:color w:val="008000"/>
+          <w:kern w:val="0"/>
+          <w:sz w:val="21"/>
+          <w:szCs w:val="21"/>
+          <w14:ligatures w14:val="none"/>
+        </w:rPr>
+        <w:t>#for candidate in candidates_sorted:</w:t>
+      </w:r>
+    </w:p>
+    <w:p>
+      <w:pPr>
+        <w:shd w:val="clear" w:color="auto" w:fill="FFFFFF"/>
+        <w:spacing w:after="0" w:line="285" w:lineRule="atLeast"/>
+        <w:rPr>
+          <w:rFonts w:ascii="Consolas" w:eastAsia="Times New Roman" w:hAnsi="Consolas" w:cs="Times New Roman"/>
+          <w:color w:val="000000"/>
+          <w:kern w:val="0"/>
+          <w:sz w:val="21"/>
+          <w:szCs w:val="21"/>
+          <w14:ligatures w14:val="none"/>
+        </w:rPr>
+      </w:pPr>
+      <w:r>
+        <w:rPr>
+          <w:rFonts w:ascii="Consolas" w:eastAsia="Times New Roman" w:hAnsi="Consolas" w:cs="Times New Roman"/>
+          <w:color w:val="008000"/>
+          <w:kern w:val="0"/>
+          <w:sz w:val="21"/>
+          <w:szCs w:val="21"/>
+          <w14:ligatures w14:val="none"/>
+        </w:rPr>
+        <w:t>#    print(candidate)</w:t>
+      </w:r>
+    </w:p>
+    <w:p>
+      <w:pPr>
+        <w:shd w:val="clear" w:color="auto" w:fill="FFFFFF"/>
+        <w:spacing w:after="240" w:line="285" w:lineRule="atLeast"/>
+        <w:rPr>
+          <w:rFonts w:ascii="Consolas" w:eastAsia="Times New Roman" w:hAnsi="Consolas" w:cs="Times New Roman"/>
+          <w:color w:val="000000"/>
+          <w:kern w:val="0"/>
+          <w:sz w:val="21"/>
+          <w:szCs w:val="21"/>
+          <w14:ligatures w14:val="none"/>
+        </w:rPr>
+      </w:pPr>
+    </w:p>
+    <w:p>
+      <w:pPr>
+        <w:shd w:val="clear" w:color="auto" w:fill="FFFFFF"/>
+        <w:spacing w:after="0" w:line="285" w:lineRule="atLeast"/>
+        <w:rPr>
+          <w:rFonts w:ascii="Consolas" w:eastAsia="Times New Roman" w:hAnsi="Consolas" w:cs="Times New Roman"/>
+          <w:color w:val="000000"/>
+          <w:kern w:val="0"/>
+          <w:sz w:val="21"/>
+          <w:szCs w:val="21"/>
+          <w14:ligatures w14:val="none"/>
+        </w:rPr>
+      </w:pPr>
+      <w:r>
+        <w:rPr>
+          <w:rFonts w:ascii="Consolas" w:eastAsia="Times New Roman" w:hAnsi="Consolas" w:cs="Times New Roman"/>
+          <w:color w:val="008000"/>
+          <w:kern w:val="0"/>
+          <w:sz w:val="21"/>
+          <w:szCs w:val="21"/>
+          <w14:ligatures w14:val="none"/>
+        </w:rPr>
+        <w:t># Specify the file to write to</w:t>
+      </w:r>
+    </w:p>
+    <w:p>
+      <w:pPr>
+        <w:shd w:val="clear" w:color="auto" w:fill="FFFFFF"/>
+        <w:spacing w:after="0" w:line="285" w:lineRule="atLeast"/>
+        <w:rPr>
+          <w:rFonts w:ascii="Consolas" w:eastAsia="Times New Roman" w:hAnsi="Consolas" w:cs="Times New Roman"/>
+          <w:color w:val="000000"/>
+          <w:kern w:val="0"/>
+          <w:sz w:val="21"/>
+          <w:szCs w:val="21"/>
+          <w14:ligatures w14:val="none"/>
+        </w:rPr>
+      </w:pPr>
+      <w:r>
+        <w:rPr>
+          <w:rFonts w:ascii="Consolas" w:eastAsia="Times New Roman" w:hAnsi="Consolas" w:cs="Times New Roman"/>
+          <w:color w:val="008000"/>
+          <w:kern w:val="0"/>
+          <w:sz w:val="21"/>
+          <w:szCs w:val="21"/>
+          <w14:ligatures w14:val="none"/>
+        </w:rPr>
+        <w:t>#output_path = os.path.join('..','Analysis','PyPoll_Results.txt')</w:t>
+      </w:r>
+    </w:p>
+    <w:p>
+      <w:pPr>
+        <w:shd w:val="clear" w:color="auto" w:fill="FFFFFF"/>
+        <w:spacing w:after="0" w:line="285" w:lineRule="atLeast"/>
+        <w:rPr>
+          <w:rFonts w:ascii="Consolas" w:eastAsia="Times New Roman" w:hAnsi="Consolas" w:cs="Times New Roman"/>
+          <w:color w:val="000000"/>
+          <w:kern w:val="0"/>
+          <w:sz w:val="21"/>
+          <w:szCs w:val="21"/>
+          <w14:ligatures w14:val="none"/>
+        </w:rPr>
+      </w:pPr>
+      <w:r>
+        <w:rPr>
+          <w:rFonts w:ascii="Consolas" w:eastAsia="Times New Roman" w:hAnsi="Consolas" w:cs="Times New Roman"/>
+          <w:color w:val="008000"/>
+          <w:kern w:val="0"/>
+          <w:sz w:val="21"/>
+          <w:szCs w:val="21"/>
+          <w14:ligatures w14:val="none"/>
+        </w:rPr>
+        <w:t># Open the file using "write" mode. Specify the variable to hold the contents</w:t>
+      </w:r>
+    </w:p>
+    <w:p>
+      <w:pPr>
+        <w:shd w:val="clear" w:color="auto" w:fill="FFFFFF"/>
+        <w:spacing w:after="0" w:line="285" w:lineRule="atLeast"/>
+        <w:rPr>
+          <w:rFonts w:ascii="Consolas" w:eastAsia="Times New Roman" w:hAnsi="Consolas" w:cs="Times New Roman"/>
+          <w:color w:val="000000"/>
+          <w:kern w:val="0"/>
+          <w:sz w:val="21"/>
+          <w:szCs w:val="21"/>
+          <w14:ligatures w14:val="none"/>
+        </w:rPr>
+      </w:pPr>
+      <w:r>
+        <w:rPr>
+          <w:rFonts w:ascii="Consolas" w:eastAsia="Times New Roman" w:hAnsi="Consolas" w:cs="Times New Roman"/>
+          <w:color w:val="008000"/>
+          <w:kern w:val="0"/>
+          <w:sz w:val="21"/>
+          <w:szCs w:val="21"/>
+          <w14:ligatures w14:val="none"/>
+        </w:rPr>
+        <w:t>#with open(output_path, 'w') as file:</w:t>
+      </w:r>
+    </w:p>
+    <w:p>
+      <w:pPr>
+        <w:shd w:val="clear" w:color="auto" w:fill="FFFFFF"/>
+        <w:spacing w:after="0" w:line="285" w:lineRule="atLeast"/>
+        <w:rPr>
+          <w:rFonts w:ascii="Consolas" w:eastAsia="Times New Roman" w:hAnsi="Consolas" w:cs="Times New Roman"/>
+          <w:color w:val="000000"/>
+          <w:kern w:val="0"/>
+          <w:sz w:val="21"/>
+          <w:szCs w:val="21"/>
+          <w14:ligatures w14:val="none"/>
+        </w:rPr>
+      </w:pPr>
+      <w:r>
+        <w:rPr>
+          <w:rFonts w:ascii="Consolas" w:eastAsia="Times New Roman" w:hAnsi="Consolas" w:cs="Times New Roman"/>
+          <w:color w:val="000000"/>
+          <w:kern w:val="0"/>
+          <w:sz w:val="21"/>
+          <w:szCs w:val="21"/>
+          <w14:ligatures w14:val="none"/>
+        </w:rPr>
+        <w:t xml:space="preserve">    </w:t>
+      </w:r>
+      <w:r>
+        <w:rPr>
+          <w:rFonts w:ascii="Consolas" w:eastAsia="Times New Roman" w:hAnsi="Consolas" w:cs="Times New Roman"/>
+          <w:color w:val="008000"/>
+          <w:kern w:val="0"/>
+          <w:sz w:val="21"/>
+          <w:szCs w:val="21"/>
+          <w14:ligatures w14:val="none"/>
+        </w:rPr>
+        <w:t>#file.write("Election Results\n")</w:t>
+      </w:r>
+    </w:p>
+    <w:p>
+      <w:pPr>
+        <w:shd w:val="clear" w:color="auto" w:fill="FFFFFF"/>
+        <w:spacing w:after="0" w:line="285" w:lineRule="atLeast"/>
+        <w:rPr>
+          <w:rFonts w:ascii="Consolas" w:eastAsia="Times New Roman" w:hAnsi="Consolas" w:cs="Times New Roman"/>
+          <w:color w:val="000000"/>
+          <w:kern w:val="0"/>
+          <w:sz w:val="21"/>
+          <w:szCs w:val="21"/>
+          <w14:ligatures w14:val="none"/>
+        </w:rPr>
+      </w:pPr>
+      <w:r>
+        <w:rPr>
+          <w:rFonts w:ascii="Consolas" w:eastAsia="Times New Roman" w:hAnsi="Consolas" w:cs="Times New Roman"/>
+          <w:color w:val="000000"/>
+          <w:kern w:val="0"/>
+          <w:sz w:val="21"/>
+          <w:szCs w:val="21"/>
+          <w14:ligatures w14:val="none"/>
+        </w:rPr>
+        <w:t xml:space="preserve">    </w:t>
+      </w:r>
+      <w:r>
+        <w:rPr>
+          <w:rFonts w:ascii="Consolas" w:eastAsia="Times New Roman" w:hAnsi="Consolas" w:cs="Times New Roman"/>
+          <w:color w:val="008000"/>
+          <w:kern w:val="0"/>
+          <w:sz w:val="21"/>
+          <w:szCs w:val="21"/>
+          <w14:ligatures w14:val="none"/>
+        </w:rPr>
+        <w:t>#file.write("-------------------------\n")</w:t>
+      </w:r>
+    </w:p>
+    <w:p>
+      <w:pPr>
+        <w:shd w:val="clear" w:color="auto" w:fill="FFFFFF"/>
+        <w:spacing w:after="0" w:line="285" w:lineRule="atLeast"/>
+        <w:rPr>
+          <w:rFonts w:ascii="Consolas" w:eastAsia="Times New Roman" w:hAnsi="Consolas" w:cs="Times New Roman"/>
+          <w:color w:val="000000"/>
+          <w:kern w:val="0"/>
+          <w:sz w:val="21"/>
+          <w:szCs w:val="21"/>
+          <w14:ligatures w14:val="none"/>
+        </w:rPr>
+      </w:pPr>
+      <w:r>
+        <w:rPr>
+          <w:rFonts w:ascii="Consolas" w:eastAsia="Times New Roman" w:hAnsi="Consolas" w:cs="Times New Roman"/>
+          <w:color w:val="000000"/>
+          <w:kern w:val="0"/>
+          <w:sz w:val="21"/>
+          <w:szCs w:val="21"/>
+          <w14:ligatures w14:val="none"/>
+        </w:rPr>
+        <w:t xml:space="preserve">    </w:t>
+      </w:r>
+      <w:r>
+        <w:rPr>
+          <w:rFonts w:ascii="Consolas" w:eastAsia="Times New Roman" w:hAnsi="Consolas" w:cs="Times New Roman"/>
+          <w:color w:val="008000"/>
+          <w:kern w:val="0"/>
+          <w:sz w:val="21"/>
+          <w:szCs w:val="21"/>
+          <w14:ligatures w14:val="none"/>
+        </w:rPr>
+        <w:t>#file.write(f"Total Votes: {NUM_VOTES}\n")</w:t>
+      </w:r>
+    </w:p>
+    <w:p>
+      <w:pPr>
+        <w:shd w:val="clear" w:color="auto" w:fill="FFFFFF"/>
+        <w:spacing w:after="0" w:line="285" w:lineRule="atLeast"/>
+        <w:rPr>
+          <w:rFonts w:ascii="Consolas" w:eastAsia="Times New Roman" w:hAnsi="Consolas" w:cs="Times New Roman"/>
+          <w:color w:val="000000"/>
+          <w:kern w:val="0"/>
+          <w:sz w:val="21"/>
+          <w:szCs w:val="21"/>
+          <w14:ligatures w14:val="none"/>
+        </w:rPr>
+      </w:pPr>
+      <w:r>
+        <w:rPr>
+          <w:rFonts w:ascii="Consolas" w:eastAsia="Times New Roman" w:hAnsi="Consolas" w:cs="Times New Roman"/>
+          <w:color w:val="000000"/>
+          <w:kern w:val="0"/>
+          <w:sz w:val="21"/>
+          <w:szCs w:val="21"/>
+          <w14:ligatures w14:val="none"/>
+        </w:rPr>
+        <w:t xml:space="preserve">    </w:t>
+      </w:r>
+      <w:r>
+        <w:rPr>
+          <w:rFonts w:ascii="Consolas" w:eastAsia="Times New Roman" w:hAnsi="Consolas" w:cs="Times New Roman"/>
+          <w:color w:val="008000"/>
+          <w:kern w:val="0"/>
+          <w:sz w:val="21"/>
+          <w:szCs w:val="21"/>
+          <w14:ligatures w14:val="none"/>
+        </w:rPr>
+        <w:t>#file.write("-------------------------\n")</w:t>
+      </w:r>
+    </w:p>
+    <w:p>
+      <w:pPr>
+        <w:shd w:val="clear" w:color="auto" w:fill="FFFFFF"/>
+        <w:spacing w:after="0" w:line="285" w:lineRule="atLeast"/>
+        <w:rPr>
+          <w:rFonts w:ascii="Consolas" w:eastAsia="Times New Roman" w:hAnsi="Consolas" w:cs="Times New Roman"/>
+          <w:color w:val="000000"/>
+          <w:kern w:val="0"/>
+          <w:sz w:val="21"/>
+          <w:szCs w:val="21"/>
+          <w14:ligatures w14:val="none"/>
+        </w:rPr>
+      </w:pPr>
+      <w:r>
+        <w:rPr>
+          <w:rFonts w:ascii="Consolas" w:eastAsia="Times New Roman" w:hAnsi="Consolas" w:cs="Times New Roman"/>
+          <w:color w:val="000000"/>
+          <w:kern w:val="0"/>
+          <w:sz w:val="21"/>
+          <w:szCs w:val="21"/>
+          <w14:ligatures w14:val="none"/>
+        </w:rPr>
+        <w:t xml:space="preserve">    </w:t>
+      </w:r>
+      <w:r>
+        <w:rPr>
+          <w:rFonts w:ascii="Consolas" w:eastAsia="Times New Roman" w:hAnsi="Consolas" w:cs="Times New Roman"/>
+          <w:color w:val="008000"/>
+          <w:kern w:val="0"/>
+          <w:sz w:val="21"/>
+          <w:szCs w:val="21"/>
+          <w14:ligatures w14:val="none"/>
+        </w:rPr>
+        <w:t>#fix so shows votes received by 1st candidate file.write(f"Total: {TOTAL_PROFIT_LOSSES}\n")</w:t>
+      </w:r>
+    </w:p>
+    <w:p>
+      <w:pPr>
+        <w:shd w:val="clear" w:color="auto" w:fill="FFFFFF"/>
+        <w:spacing w:after="0" w:line="285" w:lineRule="atLeast"/>
+        <w:rPr>
+          <w:rFonts w:ascii="Consolas" w:eastAsia="Times New Roman" w:hAnsi="Consolas" w:cs="Times New Roman"/>
+          <w:color w:val="000000"/>
+          <w:kern w:val="0"/>
+          <w:sz w:val="21"/>
+          <w:szCs w:val="21"/>
+          <w14:ligatures w14:val="none"/>
+        </w:rPr>
+      </w:pPr>
+      <w:r>
+        <w:rPr>
+          <w:rFonts w:ascii="Consolas" w:eastAsia="Times New Roman" w:hAnsi="Consolas" w:cs="Times New Roman"/>
+          <w:color w:val="000000"/>
+          <w:kern w:val="0"/>
+          <w:sz w:val="21"/>
+          <w:szCs w:val="21"/>
+          <w14:ligatures w14:val="none"/>
+        </w:rPr>
+        <w:t xml:space="preserve">    </w:t>
+      </w:r>
+      <w:r>
+        <w:rPr>
+          <w:rFonts w:ascii="Consolas" w:eastAsia="Times New Roman" w:hAnsi="Consolas" w:cs="Times New Roman"/>
+          <w:color w:val="008000"/>
+          <w:kern w:val="0"/>
+          <w:sz w:val="21"/>
+          <w:szCs w:val="21"/>
+          <w14:ligatures w14:val="none"/>
+        </w:rPr>
+        <w:t>#fix so shows votes received by 2nd candidate file.write(f"Total: {TOTAL_PROFIT_LOSSES}\n")</w:t>
+      </w:r>
+    </w:p>
+    <w:p>
+      <w:pPr>
+        <w:shd w:val="clear" w:color="auto" w:fill="FFFFFF"/>
+        <w:spacing w:after="0" w:line="285" w:lineRule="atLeast"/>
+        <w:rPr>
+          <w:rFonts w:ascii="Consolas" w:eastAsia="Times New Roman" w:hAnsi="Consolas" w:cs="Times New Roman"/>
+          <w:color w:val="000000"/>
+          <w:kern w:val="0"/>
+          <w:sz w:val="21"/>
+          <w:szCs w:val="21"/>
+          <w14:ligatures w14:val="none"/>
+        </w:rPr>
+      </w:pPr>
+      <w:r>
+        <w:rPr>
+          <w:rFonts w:ascii="Consolas" w:eastAsia="Times New Roman" w:hAnsi="Consolas" w:cs="Times New Roman"/>
+          <w:color w:val="000000"/>
+          <w:kern w:val="0"/>
+          <w:sz w:val="21"/>
+          <w:szCs w:val="21"/>
+          <w14:ligatures w14:val="none"/>
+        </w:rPr>
+        <w:t xml:space="preserve">    </w:t>
+      </w:r>
+      <w:r>
+        <w:rPr>
+          <w:rFonts w:ascii="Consolas" w:eastAsia="Times New Roman" w:hAnsi="Consolas" w:cs="Times New Roman"/>
+          <w:color w:val="008000"/>
+          <w:kern w:val="0"/>
+          <w:sz w:val="21"/>
+          <w:szCs w:val="21"/>
+          <w14:ligatures w14:val="none"/>
+        </w:rPr>
+        <w:t>#fix so shows votes received by 3rd candidate file.write(f"Total: {TOTAL_PROFIT_LOSSES}\n")</w:t>
+      </w:r>
+    </w:p>
+    <w:p>
+      <w:pPr>
+        <w:shd w:val="clear" w:color="auto" w:fill="FFFFFF"/>
+        <w:spacing w:after="0" w:line="285" w:lineRule="atLeast"/>
+        <w:rPr>
+          <w:rFonts w:ascii="Consolas" w:eastAsia="Times New Roman" w:hAnsi="Consolas" w:cs="Times New Roman"/>
+          <w:color w:val="000000"/>
+          <w:kern w:val="0"/>
+          <w:sz w:val="21"/>
+          <w:szCs w:val="21"/>
+          <w14:ligatures w14:val="none"/>
+        </w:rPr>
+      </w:pPr>
+      <w:r>
+        <w:rPr>
+          <w:rFonts w:ascii="Consolas" w:eastAsia="Times New Roman" w:hAnsi="Consolas" w:cs="Times New Roman"/>
+          <w:color w:val="000000"/>
+          <w:kern w:val="0"/>
+          <w:sz w:val="21"/>
+          <w:szCs w:val="21"/>
+          <w14:ligatures w14:val="none"/>
+        </w:rPr>
+        <w:t xml:space="preserve">    </w:t>
+      </w:r>
+      <w:r>
+        <w:rPr>
+          <w:rFonts w:ascii="Consolas" w:eastAsia="Times New Roman" w:hAnsi="Consolas" w:cs="Times New Roman"/>
+          <w:color w:val="008000"/>
+          <w:kern w:val="0"/>
+          <w:sz w:val="21"/>
+          <w:szCs w:val="21"/>
+          <w14:ligatures w14:val="none"/>
+        </w:rPr>
+        <w:t>#file.write("-------------------------\n")</w:t>
+      </w:r>
+    </w:p>
+    <w:p>
+      <w:pPr>
+        <w:shd w:val="clear" w:color="auto" w:fill="FFFFFF"/>
+        <w:spacing w:after="0" w:line="285" w:lineRule="atLeast"/>
+        <w:rPr>
+          <w:rFonts w:ascii="Consolas" w:eastAsia="Times New Roman" w:hAnsi="Consolas" w:cs="Times New Roman"/>
+          <w:color w:val="000000"/>
+          <w:kern w:val="0"/>
+          <w:sz w:val="21"/>
+          <w:szCs w:val="21"/>
+          <w14:ligatures w14:val="none"/>
+        </w:rPr>
+      </w:pPr>
+      <w:r>
+        <w:rPr>
+          <w:rFonts w:ascii="Consolas" w:eastAsia="Times New Roman" w:hAnsi="Consolas" w:cs="Times New Roman"/>
+          <w:color w:val="000000"/>
+          <w:kern w:val="0"/>
+          <w:sz w:val="21"/>
+          <w:szCs w:val="21"/>
+          <w14:ligatures w14:val="none"/>
+        </w:rPr>
+        <w:t xml:space="preserve">    </w:t>
+      </w:r>
+      <w:r>
+        <w:rPr>
+          <w:rFonts w:ascii="Consolas" w:eastAsia="Times New Roman" w:hAnsi="Consolas" w:cs="Times New Roman"/>
+          <w:color w:val="008000"/>
+          <w:kern w:val="0"/>
+          <w:sz w:val="21"/>
+          <w:szCs w:val="21"/>
+          <w14:ligatures w14:val="none"/>
+        </w:rPr>
+        <w:t>#file.write(f"Winner: {[remove these brackets, insert variable that stores winner]}\n")</w:t>
+      </w:r>
+    </w:p>
+    <w:p>
+      <w:pPr>
+        <w:shd w:val="clear" w:color="auto" w:fill="FFFFFF"/>
+        <w:spacing w:after="0" w:line="285" w:lineRule="atLeast"/>
+        <w:rPr>
+          <w:rFonts w:ascii="Consolas" w:eastAsia="Times New Roman" w:hAnsi="Consolas" w:cs="Times New Roman"/>
+          <w:color w:val="000000"/>
+          <w:kern w:val="0"/>
+          <w:sz w:val="21"/>
+          <w:szCs w:val="21"/>
+          <w14:ligatures w14:val="none"/>
+        </w:rPr>
+      </w:pPr>
+      <w:r>
+        <w:rPr>
+          <w:rFonts w:ascii="Consolas" w:eastAsia="Times New Roman" w:hAnsi="Consolas" w:cs="Times New Roman"/>
+          <w:color w:val="000000"/>
+          <w:kern w:val="0"/>
+          <w:sz w:val="21"/>
+          <w:szCs w:val="21"/>
+          <w14:ligatures w14:val="none"/>
+        </w:rPr>
+        <w:t xml:space="preserve">    </w:t>
+      </w:r>
+      <w:r>
+        <w:rPr>
+          <w:rFonts w:ascii="Consolas" w:eastAsia="Times New Roman" w:hAnsi="Consolas" w:cs="Times New Roman"/>
+          <w:color w:val="008000"/>
+          <w:kern w:val="0"/>
+          <w:sz w:val="21"/>
+          <w:szCs w:val="21"/>
+          <w14:ligatures w14:val="none"/>
+        </w:rPr>
+        <w:t>#file.write("-------------------------\n")</w:t>
+      </w:r>
+    </w:p>
+    <w:p>
+      <w:pPr>
+        <w:shd w:val="clear" w:color="auto" w:fill="FFFFFF"/>
+        <w:spacing w:after="0" w:line="285" w:lineRule="atLeast"/>
+        <w:rPr>
+          <w:rFonts w:ascii="Consolas" w:eastAsia="Times New Roman" w:hAnsi="Consolas" w:cs="Times New Roman"/>
+          <w:color w:val="000000"/>
+          <w:kern w:val="0"/>
+          <w:sz w:val="21"/>
+          <w:szCs w:val="21"/>
+          <w14:ligatures w14:val="none"/>
+        </w:rPr>
+      </w:pPr>
+      <w:r>
+        <w:rPr>
+          <w:rFonts w:ascii="Consolas" w:eastAsia="Times New Roman" w:hAnsi="Consolas" w:cs="Times New Roman"/>
+          <w:color w:val="008000"/>
+          <w:kern w:val="0"/>
+          <w:sz w:val="21"/>
+          <w:szCs w:val="21"/>
+          <w14:ligatures w14:val="none"/>
+        </w:rPr>
+        <w:t>#print("Results exported to PyPoll_Results.txt")</w:t>
+      </w:r>
+    </w:p>
+    <w:p>
+      <w:pPr>
+        <w:shd w:val="clear" w:color="auto" w:fill="FFFFFF"/>
+        <w:spacing w:after="0" w:line="285" w:lineRule="atLeast"/>
+        <w:rPr>
+          <w:rFonts w:ascii="Consolas" w:eastAsia="Times New Roman" w:hAnsi="Consolas" w:cs="Times New Roman"/>
+          <w:color w:val="000000"/>
+          <w:kern w:val="0"/>
+          <w:sz w:val="21"/>
+          <w:szCs w:val="21"/>
+          <w14:ligatures w14:val="none"/>
+        </w:rPr>
+      </w:pPr>
+      <w:r>
+        <w:rPr>
+          <w:rFonts w:ascii="Consolas" w:eastAsia="Times New Roman" w:hAnsi="Consolas" w:cs="Times New Roman"/>
+          <w:color w:val="008000"/>
+          <w:kern w:val="0"/>
+          <w:sz w:val="21"/>
+          <w:szCs w:val="21"/>
+          <w14:ligatures w14:val="none"/>
+        </w:rPr>
+        <w:t># End-of-file (EOF)</w:t>
+      </w:r>
+    </w:p>
+    <w:p/>
+    <w:p>
+      <w:pPr>
+        <w:rPr>
+          <w:b/>
+          <w:bCs/>
+          <w:i/>
+          <w:iCs/>
+        </w:rPr>
+      </w:pPr>
+      <w:r>
+        <w:rPr>
+          <w:b/>
+          <w:bCs/>
+          <w:i/>
+          <w:iCs/>
+        </w:rPr>
+        <w:t>Calc w</w:t>
+      </w:r>
+      <w:r>
+        <w:rPr>
+          <w:b/>
+          <w:bCs/>
+          <w:i/>
+          <w:iCs/>
+        </w:rPr>
+        <w:t>inner worked. Now need percent votes for each candidate.</w:t>
       </w:r>
     </w:p>
     <w:p>

</xml_diff>